<commit_message>
Figure 3.1 label added to the diagram
</commit_message>
<xml_diff>
--- a/7COM1079_Final report_template.docx
+++ b/7COM1079_Final report_template.docx
@@ -1824,6 +1824,14 @@
           <w:lang w:val="en-US"/>
         </w:rPr>
         <w:t xml:space="preserve"> overall driving distance distribution for all golf balls combined. RStudio was used for the plot.</w:t>
+      </w:r>
+      <w:r>
+        <w:rPr>
+          <w:rFonts w:ascii="Times New Roman" w:hAnsi="Times New Roman"/>
+          <w:rtl w:val="0"/>
+          <w:lang w:val="en-US"/>
+        </w:rPr>
+        <w:t xml:space="preserve"> Figure 3.1</w:t>
       </w:r>
     </w:p>
     <w:p>

</xml_diff>

<commit_message>
Visualisation and Analysis Appendix Updated
</commit_message>
<xml_diff>
--- a/7COM1079_Final report_template.docx
+++ b/7COM1079_Final report_template.docx
@@ -1639,56 +1639,15 @@
         <w:jc w:val="both"/>
         <w:rPr>
           <w:rFonts w:ascii="Times New Roman" w:cs="Times New Roman" w:hAnsi="Times New Roman" w:eastAsia="Times New Roman"/>
-          <w:lang w:val="en-US"/>
-        </w:rPr>
-      </w:pPr>
-      <w:r>
-        <w:rPr>
-          <w:rFonts w:ascii="Times New Roman" w:hAnsi="Times New Roman"/>
-          <w:rtl w:val="0"/>
-          <w:lang w:val="en-US"/>
-        </w:rPr>
-        <w:t>A box plot was used for the main visualization for our research question, because it directly compares the driving distance of golf balls with and without a coating. The histogram sho</w:t>
-      </w:r>
-      <w:r>
-        <w:rPr>
-          <w:rFonts w:ascii="Times New Roman" w:hAnsi="Times New Roman"/>
-          <w:rtl w:val="0"/>
-          <w:lang w:val="en-US"/>
-        </w:rPr>
-        <w:t xml:space="preserve">ws </w:t>
-      </w:r>
-      <w:r>
-        <w:rPr>
-          <w:rFonts w:ascii="Times New Roman" w:hAnsi="Times New Roman"/>
-          <w:rtl w:val="0"/>
-          <w:lang w:val="en-US"/>
-        </w:rPr>
-        <w:t xml:space="preserve">the overall driving distance distribution for all </w:t>
-      </w:r>
-      <w:r>
-        <w:rPr>
-          <w:rFonts w:ascii="Times New Roman" w:hAnsi="Times New Roman"/>
-          <w:rtl w:val="0"/>
-          <w:lang w:val="en-US"/>
-        </w:rPr>
-        <w:t xml:space="preserve">types of </w:t>
-      </w:r>
-      <w:r>
-        <w:rPr>
-          <w:rFonts w:ascii="Times New Roman" w:hAnsi="Times New Roman"/>
-          <w:rtl w:val="0"/>
-          <w:lang w:val="en-US"/>
-        </w:rPr>
-        <w:t xml:space="preserve">golf balls. </w:t>
-      </w:r>
-      <w:r>
-        <w:rPr>
-          <w:rFonts w:ascii="Times New Roman" w:hAnsi="Times New Roman"/>
-          <w:rtl w:val="0"/>
-          <w:lang w:val="en-US"/>
-        </w:rPr>
-        <w:t>The two plots was done on RStudio.</w:t>
+        </w:rPr>
+      </w:pPr>
+      <w:r>
+        <w:rPr>
+          <w:rFonts w:ascii="Times New Roman" w:hAnsi="Times New Roman"/>
+          <w:rtl w:val="0"/>
+          <w:lang w:val="en-US"/>
+        </w:rPr>
+        <w:t>A box plot was used for the main visualization for our research question, because it directly compares the driving distance of golf balls with and without a coating. The histogram shows the overall driving distance distribution for all types of golf balls. The two plots was done on RStudio.</w:t>
       </w:r>
       <w:r>
         <w:rPr>
@@ -1698,13 +1657,13 @@
         <w:drawing xmlns:a="http://schemas.openxmlformats.org/drawingml/2006/main">
           <wp:anchor distT="152400" distB="152400" distL="152400" distR="152400" simplePos="0" relativeHeight="251659264" behindDoc="0" locked="0" layoutInCell="1" allowOverlap="1">
             <wp:simplePos x="0" y="0"/>
-            <wp:positionH relativeFrom="margin">
-              <wp:posOffset>199756</wp:posOffset>
+            <wp:positionH relativeFrom="page">
+              <wp:posOffset>908051</wp:posOffset>
             </wp:positionH>
             <wp:positionV relativeFrom="line">
-              <wp:posOffset>226059</wp:posOffset>
+              <wp:posOffset>256538</wp:posOffset>
             </wp:positionV>
-            <wp:extent cx="5315488" cy="3543659"/>
+            <wp:extent cx="5727700" cy="3818467"/>
             <wp:effectExtent l="0" t="0" r="0" b="0"/>
             <wp:wrapThrough wrapText="bothSides" distL="152400" distR="152400">
               <wp:wrapPolygon edited="1">
@@ -1737,7 +1696,7 @@
                   <pic:spPr>
                     <a:xfrm>
                       <a:off x="0" y="0"/>
-                      <a:ext cx="5315488" cy="3543659"/>
+                      <a:ext cx="5727700" cy="3818467"/>
                     </a:xfrm>
                     <a:prstGeom prst="rect">
                       <a:avLst/>
@@ -1762,13 +1721,13 @@
         <w:drawing xmlns:a="http://schemas.openxmlformats.org/drawingml/2006/main">
           <wp:anchor distT="152400" distB="152400" distL="152400" distR="152400" simplePos="0" relativeHeight="251660288" behindDoc="0" locked="0" layoutInCell="1" allowOverlap="1">
             <wp:simplePos x="0" y="0"/>
-            <wp:positionH relativeFrom="margin">
-              <wp:posOffset>199756</wp:posOffset>
+            <wp:positionH relativeFrom="page">
+              <wp:posOffset>908050</wp:posOffset>
             </wp:positionH>
             <wp:positionV relativeFrom="line">
-              <wp:posOffset>3769718</wp:posOffset>
+              <wp:posOffset>4075006</wp:posOffset>
             </wp:positionV>
-            <wp:extent cx="5315488" cy="3543659"/>
+            <wp:extent cx="5727700" cy="3818467"/>
             <wp:effectExtent l="0" t="0" r="0" b="0"/>
             <wp:wrapThrough wrapText="bothSides" distL="152400" distR="152400">
               <wp:wrapPolygon edited="1">
@@ -1801,7 +1760,7 @@
                   <pic:spPr>
                     <a:xfrm>
                       <a:off x="0" y="0"/>
-                      <a:ext cx="5315488" cy="3543659"/>
+                      <a:ext cx="5727700" cy="3818467"/>
                     </a:xfrm>
                     <a:prstGeom prst="rect">
                       <a:avLst/>
@@ -1850,23 +1809,7 @@
           <w:rtl w:val="0"/>
           <w:lang w:val="en-US"/>
         </w:rPr>
-        <w:t>The central values are compared with variation in driving distance of golf balls with and without coating by using the box plot. The histogram shows</w:t>
-      </w:r>
-      <w:r>
-        <w:rPr>
-          <w:rFonts w:ascii="Times New Roman" w:hAnsi="Times New Roman"/>
-          <w:rtl w:val="0"/>
-          <w:lang w:val="en-US"/>
-        </w:rPr>
-        <w:t xml:space="preserve"> </w:t>
-      </w:r>
-      <w:r>
-        <w:rPr>
-          <w:rFonts w:ascii="Times New Roman" w:hAnsi="Times New Roman"/>
-          <w:rtl w:val="0"/>
-          <w:lang w:val="en-US"/>
-        </w:rPr>
-        <w:t xml:space="preserve">the driving </w:t>
+        <w:t xml:space="preserve">The central values are compared with variation in driving distance of golf balls with and without coating by using the box plot. The histogram shows the driving </w:t>
       </w:r>
       <w:r>
         <w:rPr>
@@ -1882,39 +1825,7 @@
           <w:rtl w:val="0"/>
           <w:lang w:val="en-US"/>
         </w:rPr>
-        <w:t xml:space="preserve"> distribution </w:t>
-      </w:r>
-      <w:r>
-        <w:rPr>
-          <w:rFonts w:ascii="Times New Roman" w:hAnsi="Times New Roman"/>
-          <w:rtl w:val="0"/>
-          <w:lang w:val="en-US"/>
-        </w:rPr>
-        <w:t xml:space="preserve">  with</w:t>
-      </w:r>
-      <w:r>
-        <w:rPr>
-          <w:rFonts w:ascii="Times New Roman" w:hAnsi="Times New Roman"/>
-          <w:rtl w:val="0"/>
-          <w:lang w:val="en-US"/>
-        </w:rPr>
-        <w:t xml:space="preserve"> rough symmetric pattern</w:t>
-      </w:r>
-      <w:r>
-        <w:rPr>
-          <w:rFonts w:ascii="Times New Roman" w:hAnsi="Times New Roman"/>
-          <w:rtl w:val="0"/>
-          <w:lang w:val="en-US"/>
-        </w:rPr>
-        <w:t xml:space="preserve"> that validates the use of t-test</w:t>
-      </w:r>
-      <w:r>
-        <w:rPr>
-          <w:rFonts w:ascii="Times New Roman" w:hAnsi="Times New Roman"/>
-          <w:rtl w:val="0"/>
-          <w:lang w:val="en-US"/>
-        </w:rPr>
-        <w:t>.</w:t>
+        <w:t xml:space="preserve"> distribution   with rough symmetric pattern that validates the use of t-test.</w:t>
       </w:r>
     </w:p>
     <w:p>
@@ -1957,71 +1868,7 @@
           <w:rtl w:val="0"/>
           <w:lang w:val="en-US"/>
         </w:rPr>
-        <w:t>A comparable median and variability for both types of golf balls are shown on the box plot indicating little variation in performance.</w:t>
-      </w:r>
-      <w:r>
-        <w:rPr>
-          <w:rFonts w:ascii="Times New Roman" w:hAnsi="Times New Roman"/>
-          <w:rtl w:val="0"/>
-          <w:lang w:val="en-US"/>
-        </w:rPr>
-        <w:t xml:space="preserve"> </w:t>
-      </w:r>
-      <w:r>
-        <w:rPr>
-          <w:rFonts w:ascii="Times New Roman" w:hAnsi="Times New Roman"/>
-          <w:rtl w:val="0"/>
-          <w:lang w:val="en-US"/>
-        </w:rPr>
-        <w:t>The</w:t>
-      </w:r>
-      <w:r>
-        <w:rPr>
-          <w:rFonts w:ascii="Times New Roman" w:hAnsi="Times New Roman"/>
-          <w:rtl w:val="0"/>
-          <w:lang w:val="en-US"/>
-        </w:rPr>
-        <w:t xml:space="preserve"> </w:t>
-      </w:r>
-      <w:r>
-        <w:rPr>
-          <w:rFonts w:ascii="Times New Roman" w:hAnsi="Times New Roman"/>
-          <w:rtl w:val="0"/>
-          <w:lang w:val="en-US"/>
-        </w:rPr>
-        <w:t xml:space="preserve">histogram shows roughly symmetric distribution of distances between 250 and 290 metres. </w:t>
-      </w:r>
-      <w:r>
-        <w:rPr>
-          <w:rFonts w:ascii="Times New Roman" w:hAnsi="Times New Roman"/>
-          <w:rtl w:val="0"/>
-          <w:lang w:val="en-US"/>
-        </w:rPr>
-        <w:t>T</w:t>
-      </w:r>
-      <w:r>
-        <w:rPr>
-          <w:rFonts w:ascii="Times New Roman" w:hAnsi="Times New Roman"/>
-          <w:rtl w:val="0"/>
-          <w:lang w:val="en-US"/>
-        </w:rPr>
-        <w:t>o compare the mean distance</w:t>
-      </w:r>
-      <w:r>
-        <w:rPr>
-          <w:rFonts w:ascii="Times New Roman" w:hAnsi="Times New Roman"/>
-          <w:rtl w:val="0"/>
-          <w:lang w:val="en-US"/>
-        </w:rPr>
-        <w:t>, a</w:t>
-      </w:r>
-      <w:r>
-        <w:rPr>
-          <w:rFonts w:ascii="Times New Roman" w:hAnsi="Times New Roman"/>
-          <w:rtl w:val="0"/>
-          <w:lang w:val="en-US"/>
-        </w:rPr>
-        <w:t xml:space="preserve"> t-test was used since no significant outliers or skewness.</w:t>
+        <w:t>A comparable median and variability for both types of golf balls are shown on the box plot indicating little variation in performance. The histogram shows roughly symmetric distribution of distances between 250 and 290 metres. To compare the mean distance, a t-test was used since no significant outliers or skewness.</w:t>
       </w:r>
     </w:p>
     <w:p>
@@ -2090,87 +1937,7 @@
           <w:rtl w:val="0"/>
           <w:lang w:val="en-US"/>
         </w:rPr>
-        <w:t>An independent t</w:t>
-      </w:r>
-      <w:r>
-        <w:rPr>
-          <w:rFonts w:ascii="Times New Roman" w:hAnsi="Times New Roman"/>
-          <w:rtl w:val="0"/>
-          <w:lang w:val="en-US"/>
-        </w:rPr>
-        <w:t xml:space="preserve">wo </w:t>
-      </w:r>
-      <w:r>
-        <w:rPr>
-          <w:rFonts w:ascii="Times New Roman" w:hAnsi="Times New Roman"/>
-          <w:rtl w:val="0"/>
-          <w:lang w:val="en-US"/>
-        </w:rPr>
-        <w:t>s</w:t>
-      </w:r>
-      <w:r>
-        <w:rPr>
-          <w:rFonts w:ascii="Times New Roman" w:hAnsi="Times New Roman"/>
-          <w:rtl w:val="0"/>
-          <w:lang w:val="en-US"/>
-        </w:rPr>
-        <w:t>ample t-test was implemented to compare the mean distance of golf balls with and</w:t>
-      </w:r>
-      <w:r>
-        <w:rPr>
-          <w:rFonts w:ascii="Times New Roman" w:hAnsi="Times New Roman"/>
-          <w:rtl w:val="0"/>
-          <w:lang w:val="en-US"/>
-        </w:rPr>
-        <w:t xml:space="preserve"> </w:t>
-      </w:r>
-      <w:r>
-        <w:rPr>
-          <w:rFonts w:ascii="Times New Roman" w:hAnsi="Times New Roman"/>
-          <w:rtl w:val="0"/>
-          <w:lang w:val="en-US"/>
-        </w:rPr>
-        <w:t xml:space="preserve">without coating. </w:t>
-      </w:r>
-      <w:r>
-        <w:rPr>
-          <w:rFonts w:ascii="Times New Roman" w:hAnsi="Times New Roman"/>
-          <w:rtl w:val="0"/>
-          <w:lang w:val="en-US"/>
-        </w:rPr>
-        <w:t>T</w:t>
-      </w:r>
-      <w:r>
-        <w:rPr>
-          <w:rFonts w:ascii="Times New Roman" w:hAnsi="Times New Roman"/>
-          <w:rtl w:val="0"/>
-          <w:lang w:val="en-US"/>
-        </w:rPr>
-        <w:t>-test is more suitable</w:t>
-      </w:r>
-      <w:r>
-        <w:rPr>
-          <w:rFonts w:ascii="Times New Roman" w:hAnsi="Times New Roman"/>
-          <w:rtl w:val="0"/>
-          <w:lang w:val="en-US"/>
-        </w:rPr>
-        <w:t xml:space="preserve"> s</w:t>
-      </w:r>
-      <w:r>
-        <w:rPr>
-          <w:rFonts w:ascii="Times New Roman" w:hAnsi="Times New Roman"/>
-          <w:rtl w:val="0"/>
-          <w:lang w:val="en-US"/>
-        </w:rPr>
-        <w:t xml:space="preserve">ince we are comparing two groups of golf balls in the research question,. </w:t>
-      </w:r>
-      <w:r>
-        <w:rPr>
-          <w:rFonts w:ascii="Times New Roman" w:hAnsi="Times New Roman"/>
-          <w:rtl w:val="0"/>
-          <w:lang w:val="en-US"/>
-        </w:rPr>
-        <w:t>E</w:t>
+        <w:t>An independent two sample t-test was implemented to compare the mean distance of golf balls with and without coating. T-test is more suitable since we are comparing two groups of golf balls in the research question,. E</w:t>
       </w:r>
       <w:r>
         <w:rPr>
@@ -2186,31 +1953,7 @@
           <w:rtl w:val="0"/>
           <w:lang w:val="en-US"/>
         </w:rPr>
-        <w:t>was assumed</w:t>
-      </w:r>
-      <w:r>
-        <w:rPr>
-          <w:rFonts w:ascii="Times New Roman" w:hAnsi="Times New Roman"/>
-          <w:rtl w:val="0"/>
-          <w:lang w:val="en-US"/>
-        </w:rPr>
-        <w:t>. The output shows t = 1.3284</w:t>
-      </w:r>
-      <w:r>
-        <w:rPr>
-          <w:rFonts w:ascii="Times New Roman" w:hAnsi="Times New Roman"/>
-          <w:rtl w:val="0"/>
-          <w:lang w:val="en-US"/>
-        </w:rPr>
-        <w:t xml:space="preserve"> </w:t>
-      </w:r>
-      <w:r>
-        <w:rPr>
-          <w:rFonts w:ascii="Times New Roman" w:hAnsi="Times New Roman"/>
-          <w:rtl w:val="0"/>
-          <w:lang w:val="en-US"/>
-        </w:rPr>
-        <w:t xml:space="preserve">and p-value = 0.1879 when the means </w:t>
+        <w:t xml:space="preserve">was assumed. The output shows t = 1.3284 and p-value = 0.1879 when the means </w:t>
       </w:r>
       <w:r>
         <w:rPr>
@@ -2293,64 +2036,15 @@
         <w:jc w:val="both"/>
         <w:rPr>
           <w:rFonts w:ascii="Times New Roman" w:cs="Times New Roman" w:hAnsi="Times New Roman" w:eastAsia="Times New Roman"/>
-          <w:lang w:val="en-US"/>
-        </w:rPr>
-      </w:pPr>
-      <w:r>
-        <w:rPr>
-          <w:rFonts w:ascii="Times New Roman" w:hAnsi="Times New Roman"/>
-          <w:rtl w:val="0"/>
-          <w:lang w:val="en-US"/>
-        </w:rPr>
-        <w:t>The null hypothesis is not rejected because the significance level is 0.05 and the p-value of</w:t>
-      </w:r>
-      <w:r>
-        <w:rPr>
-          <w:rFonts w:ascii="Times New Roman" w:hAnsi="Times New Roman"/>
-          <w:rtl w:val="0"/>
-          <w:lang w:val="en-US"/>
-        </w:rPr>
-        <w:t xml:space="preserve"> </w:t>
-      </w:r>
-      <w:r>
-        <w:rPr>
-          <w:rFonts w:ascii="Times New Roman" w:hAnsi="Times New Roman"/>
-          <w:rtl w:val="0"/>
-          <w:lang w:val="en-US"/>
-        </w:rPr>
-        <w:t>0.1879 is above the significance level, which demonstrates no statistically significant difference in mean driving distance between</w:t>
-      </w:r>
-      <w:r>
-        <w:rPr>
-          <w:rFonts w:ascii="Times New Roman" w:hAnsi="Times New Roman"/>
-          <w:rtl w:val="0"/>
-          <w:lang w:val="en-US"/>
-        </w:rPr>
-        <w:t xml:space="preserve"> golf balls</w:t>
-      </w:r>
-      <w:r>
-        <w:rPr>
-          <w:rFonts w:ascii="Times New Roman" w:hAnsi="Times New Roman"/>
-          <w:rtl w:val="0"/>
-          <w:lang w:val="en-US"/>
-        </w:rPr>
-        <w:t xml:space="preserve"> with coating and without coating. There is a minor difference in the sample mean of 270.275m of </w:t>
-      </w:r>
-      <w:r>
-        <w:rPr>
-          <w:rFonts w:ascii="Times New Roman" w:hAnsi="Times New Roman"/>
-          <w:rtl w:val="0"/>
-          <w:lang w:val="en-US"/>
-        </w:rPr>
-        <w:t xml:space="preserve">golf </w:t>
-      </w:r>
-      <w:r>
-        <w:rPr>
-          <w:rFonts w:ascii="Times New Roman" w:hAnsi="Times New Roman"/>
-          <w:rtl w:val="0"/>
-          <w:lang w:val="en-US"/>
-        </w:rPr>
-        <w:t xml:space="preserve">without coating and </w:t>
+        </w:rPr>
+      </w:pPr>
+      <w:r>
+        <w:rPr>
+          <w:rFonts w:ascii="Times New Roman" w:hAnsi="Times New Roman"/>
+          <w:rtl w:val="0"/>
+          <w:lang w:val="en-US"/>
+        </w:rPr>
+        <w:t xml:space="preserve">The null hypothesis is not rejected because the significance level is 0.05 and the p-value of 0.1879 is above the significance level, which demonstrates no statistically significant difference in mean driving distance between golf balls with coating and without coating. There is a minor difference in the sample mean of 270.275m of golf without coating and </w:t>
       </w:r>
       <w:r>
         <w:rPr>
@@ -2365,55 +2059,7 @@
           <w:rtl w:val="0"/>
           <w:lang w:val="en-US"/>
         </w:rPr>
-        <w:t xml:space="preserve">m of </w:t>
-      </w:r>
-      <w:r>
-        <w:rPr>
-          <w:rFonts w:ascii="Times New Roman" w:hAnsi="Times New Roman"/>
-          <w:rtl w:val="0"/>
-          <w:lang w:val="en-US"/>
-        </w:rPr>
-        <w:t xml:space="preserve">golf </w:t>
-      </w:r>
-      <w:r>
-        <w:rPr>
-          <w:rFonts w:ascii="Times New Roman" w:hAnsi="Times New Roman"/>
-          <w:rtl w:val="0"/>
-          <w:lang w:val="en-US"/>
-        </w:rPr>
-        <w:t xml:space="preserve">with coating golf balls based on random variation rather than real performance. </w:t>
-      </w:r>
-      <w:r>
-        <w:rPr>
-          <w:rFonts w:ascii="Times New Roman" w:hAnsi="Times New Roman"/>
-          <w:rtl w:val="0"/>
-          <w:lang w:val="en-US"/>
-        </w:rPr>
-        <w:t>T</w:t>
-      </w:r>
-      <w:r>
-        <w:rPr>
-          <w:rFonts w:ascii="Times New Roman" w:hAnsi="Times New Roman"/>
-          <w:rtl w:val="0"/>
-          <w:lang w:val="en-US"/>
-        </w:rPr>
-        <w:t xml:space="preserve">his </w:t>
-      </w:r>
-      <w:r>
-        <w:rPr>
-          <w:rFonts w:ascii="Times New Roman" w:hAnsi="Times New Roman"/>
-          <w:rtl w:val="0"/>
-          <w:lang w:val="en-US"/>
-        </w:rPr>
-        <w:t>means that</w:t>
-      </w:r>
-      <w:r>
-        <w:rPr>
-          <w:rFonts w:ascii="Times New Roman" w:hAnsi="Times New Roman"/>
-          <w:rtl w:val="0"/>
-          <w:lang w:val="en-US"/>
-        </w:rPr>
-        <w:t xml:space="preserve"> applying a coat has no effect on the golf balls</w:t>
+        <w:t>m of golf with coating golf balls based on random variation rather than real performance. This means that applying a coat has no effect on the golf balls</w:t>
       </w:r>
       <w:r>
         <w:rPr>
@@ -2483,9 +2129,12 @@
           <w:ilvl w:val="0"/>
           <w:numId w:val="6"/>
         </w:numPr>
-        <w:jc w:val="both"/>
-        <w:rPr>
-          <w:rFonts w:ascii="Times New Roman" w:hAnsi="Times New Roman"/>
+        <w:bidi w:val="0"/>
+        <w:ind w:right="0"/>
+        <w:jc w:val="both"/>
+        <w:rPr>
+          <w:rFonts w:ascii="Times New Roman" w:hAnsi="Times New Roman"/>
+          <w:rtl w:val="0"/>
           <w:lang w:val="en-US"/>
         </w:rPr>
       </w:pPr>
@@ -2531,15 +2180,13 @@
     <w:p>
       <w:pPr>
         <w:pStyle w:val="List Paragraph"/>
-        <w:bidi w:val="0"/>
-        <w:ind w:left="0" w:right="0" w:firstLine="0"/>
-        <w:jc w:val="both"/>
-        <w:rPr>
-          <w:rFonts w:ascii="Times New Roman" w:cs="Times New Roman" w:hAnsi="Times New Roman" w:eastAsia="Times New Roman"/>
-          <w:outline w:val="0"/>
-          <w:color w:val="333333"/>
-          <w:u w:color="333333"/>
-          <w:rtl w:val="0"/>
+        <w:ind w:left="0" w:firstLine="0"/>
+        <w:jc w:val="both"/>
+        <w:rPr>
+          <w:rFonts w:ascii="Times New Roman" w:cs="Times New Roman" w:hAnsi="Times New Roman" w:eastAsia="Times New Roman"/>
+          <w:outline w:val="0"/>
+          <w:color w:val="333333"/>
+          <w:u w:color="333333"/>
           <w14:textFill>
             <w14:solidFill>
               <w14:srgbClr w14:val="333333"/>
@@ -2567,15 +2214,13 @@
     <w:p>
       <w:pPr>
         <w:pStyle w:val="List Paragraph"/>
-        <w:bidi w:val="0"/>
-        <w:ind w:left="0" w:right="0" w:firstLine="0"/>
-        <w:jc w:val="both"/>
-        <w:rPr>
-          <w:rFonts w:ascii="Times New Roman" w:cs="Times New Roman" w:hAnsi="Times New Roman" w:eastAsia="Times New Roman"/>
-          <w:outline w:val="0"/>
-          <w:color w:val="333333"/>
-          <w:u w:color="333333"/>
-          <w:rtl w:val="0"/>
+        <w:ind w:left="0" w:firstLine="0"/>
+        <w:jc w:val="both"/>
+        <w:rPr>
+          <w:rFonts w:ascii="Times New Roman" w:cs="Times New Roman" w:hAnsi="Times New Roman" w:eastAsia="Times New Roman"/>
+          <w:outline w:val="0"/>
+          <w:color w:val="333333"/>
+          <w:u w:color="333333"/>
           <w14:textFill>
             <w14:solidFill>
               <w14:srgbClr w14:val="333333"/>
@@ -2603,15 +2248,13 @@
     <w:p>
       <w:pPr>
         <w:pStyle w:val="List Paragraph"/>
-        <w:bidi w:val="0"/>
-        <w:ind w:left="0" w:right="0" w:firstLine="0"/>
-        <w:jc w:val="both"/>
-        <w:rPr>
-          <w:rFonts w:ascii="Times New Roman" w:cs="Times New Roman" w:hAnsi="Times New Roman" w:eastAsia="Times New Roman"/>
-          <w:outline w:val="0"/>
-          <w:color w:val="333333"/>
-          <w:u w:color="333333"/>
-          <w:rtl w:val="0"/>
+        <w:ind w:left="0" w:firstLine="0"/>
+        <w:jc w:val="both"/>
+        <w:rPr>
+          <w:rFonts w:ascii="Times New Roman" w:cs="Times New Roman" w:hAnsi="Times New Roman" w:eastAsia="Times New Roman"/>
+          <w:outline w:val="0"/>
+          <w:color w:val="333333"/>
+          <w:u w:color="333333"/>
           <w14:textFill>
             <w14:solidFill>
               <w14:srgbClr w14:val="333333"/>
@@ -2639,15 +2282,13 @@
     <w:p>
       <w:pPr>
         <w:pStyle w:val="List Paragraph"/>
-        <w:bidi w:val="0"/>
-        <w:ind w:left="0" w:right="0" w:firstLine="0"/>
-        <w:jc w:val="both"/>
-        <w:rPr>
-          <w:rFonts w:ascii="Times New Roman" w:cs="Times New Roman" w:hAnsi="Times New Roman" w:eastAsia="Times New Roman"/>
-          <w:outline w:val="0"/>
-          <w:color w:val="333333"/>
-          <w:u w:color="333333"/>
-          <w:rtl w:val="0"/>
+        <w:ind w:left="0" w:firstLine="0"/>
+        <w:jc w:val="both"/>
+        <w:rPr>
+          <w:rFonts w:ascii="Times New Roman" w:cs="Times New Roman" w:hAnsi="Times New Roman" w:eastAsia="Times New Roman"/>
+          <w:outline w:val="0"/>
+          <w:color w:val="333333"/>
+          <w:u w:color="333333"/>
           <w14:textFill>
             <w14:solidFill>
               <w14:srgbClr w14:val="333333"/>
@@ -2675,15 +2316,13 @@
     <w:p>
       <w:pPr>
         <w:pStyle w:val="List Paragraph"/>
-        <w:bidi w:val="0"/>
-        <w:ind w:left="0" w:right="0" w:firstLine="0"/>
-        <w:jc w:val="both"/>
-        <w:rPr>
-          <w:rFonts w:ascii="Times New Roman" w:cs="Times New Roman" w:hAnsi="Times New Roman" w:eastAsia="Times New Roman"/>
-          <w:outline w:val="0"/>
-          <w:color w:val="333333"/>
-          <w:u w:color="333333"/>
-          <w:rtl w:val="0"/>
+        <w:ind w:left="0" w:firstLine="0"/>
+        <w:jc w:val="both"/>
+        <w:rPr>
+          <w:rFonts w:ascii="Times New Roman" w:cs="Times New Roman" w:hAnsi="Times New Roman" w:eastAsia="Times New Roman"/>
+          <w:outline w:val="0"/>
+          <w:color w:val="333333"/>
+          <w:u w:color="333333"/>
           <w14:textFill>
             <w14:solidFill>
               <w14:srgbClr w14:val="333333"/>
@@ -2711,35 +2350,31 @@
     <w:p>
       <w:pPr>
         <w:pStyle w:val="List Paragraph"/>
-        <w:bidi w:val="0"/>
-        <w:ind w:left="0" w:right="0" w:firstLine="0"/>
-        <w:jc w:val="both"/>
-        <w:rPr>
-          <w:rFonts w:ascii="Times New Roman" w:cs="Times New Roman" w:hAnsi="Times New Roman" w:eastAsia="Times New Roman"/>
-          <w:outline w:val="0"/>
-          <w:color w:val="333333"/>
-          <w:u w:color="333333"/>
-          <w:rtl w:val="0"/>
-          <w14:textFill>
-            <w14:solidFill>
-              <w14:srgbClr w14:val="333333"/>
-            </w14:solidFill>
-          </w14:textFill>
-        </w:rPr>
-      </w:pPr>
-    </w:p>
-    <w:p>
-      <w:pPr>
-        <w:pStyle w:val="List Paragraph"/>
-        <w:bidi w:val="0"/>
-        <w:ind w:left="0" w:right="0" w:firstLine="0"/>
-        <w:jc w:val="both"/>
-        <w:rPr>
-          <w:rFonts w:ascii="Times New Roman" w:cs="Times New Roman" w:hAnsi="Times New Roman" w:eastAsia="Times New Roman"/>
-          <w:outline w:val="0"/>
-          <w:color w:val="333333"/>
-          <w:u w:color="333333"/>
-          <w:rtl w:val="0"/>
+        <w:ind w:left="0" w:firstLine="0"/>
+        <w:jc w:val="both"/>
+        <w:rPr>
+          <w:rFonts w:ascii="Times New Roman" w:cs="Times New Roman" w:hAnsi="Times New Roman" w:eastAsia="Times New Roman"/>
+          <w:outline w:val="0"/>
+          <w:color w:val="333333"/>
+          <w:u w:color="333333"/>
+          <w14:textFill>
+            <w14:solidFill>
+              <w14:srgbClr w14:val="333333"/>
+            </w14:solidFill>
+          </w14:textFill>
+        </w:rPr>
+      </w:pPr>
+    </w:p>
+    <w:p>
+      <w:pPr>
+        <w:pStyle w:val="List Paragraph"/>
+        <w:ind w:left="0" w:firstLine="0"/>
+        <w:jc w:val="both"/>
+        <w:rPr>
+          <w:rFonts w:ascii="Times New Roman" w:cs="Times New Roman" w:hAnsi="Times New Roman" w:eastAsia="Times New Roman"/>
+          <w:outline w:val="0"/>
+          <w:color w:val="333333"/>
+          <w:u w:color="333333"/>
           <w14:textFill>
             <w14:solidFill>
               <w14:srgbClr w14:val="333333"/>
@@ -2767,15 +2402,13 @@
     <w:p>
       <w:pPr>
         <w:pStyle w:val="List Paragraph"/>
-        <w:bidi w:val="0"/>
-        <w:ind w:left="0" w:right="0" w:firstLine="0"/>
-        <w:jc w:val="both"/>
-        <w:rPr>
-          <w:rFonts w:ascii="Times New Roman" w:cs="Times New Roman" w:hAnsi="Times New Roman" w:eastAsia="Times New Roman"/>
-          <w:outline w:val="0"/>
-          <w:color w:val="333333"/>
-          <w:u w:color="333333"/>
-          <w:rtl w:val="0"/>
+        <w:ind w:left="0" w:firstLine="0"/>
+        <w:jc w:val="both"/>
+        <w:rPr>
+          <w:rFonts w:ascii="Times New Roman" w:cs="Times New Roman" w:hAnsi="Times New Roman" w:eastAsia="Times New Roman"/>
+          <w:outline w:val="0"/>
+          <w:color w:val="333333"/>
+          <w:u w:color="333333"/>
           <w14:textFill>
             <w14:solidFill>
               <w14:srgbClr w14:val="333333"/>
@@ -2803,35 +2436,31 @@
     <w:p>
       <w:pPr>
         <w:pStyle w:val="List Paragraph"/>
-        <w:bidi w:val="0"/>
-        <w:ind w:left="0" w:right="0" w:firstLine="0"/>
-        <w:jc w:val="both"/>
-        <w:rPr>
-          <w:rFonts w:ascii="Times New Roman" w:cs="Times New Roman" w:hAnsi="Times New Roman" w:eastAsia="Times New Roman"/>
-          <w:outline w:val="0"/>
-          <w:color w:val="333333"/>
-          <w:u w:color="333333"/>
-          <w:rtl w:val="0"/>
-          <w14:textFill>
-            <w14:solidFill>
-              <w14:srgbClr w14:val="333333"/>
-            </w14:solidFill>
-          </w14:textFill>
-        </w:rPr>
-      </w:pPr>
-    </w:p>
-    <w:p>
-      <w:pPr>
-        <w:pStyle w:val="List Paragraph"/>
-        <w:bidi w:val="0"/>
-        <w:ind w:left="0" w:right="0" w:firstLine="0"/>
-        <w:jc w:val="both"/>
-        <w:rPr>
-          <w:rFonts w:ascii="Times New Roman" w:cs="Times New Roman" w:hAnsi="Times New Roman" w:eastAsia="Times New Roman"/>
-          <w:outline w:val="0"/>
-          <w:color w:val="333333"/>
-          <w:u w:color="333333"/>
-          <w:rtl w:val="0"/>
+        <w:ind w:left="0" w:firstLine="0"/>
+        <w:jc w:val="both"/>
+        <w:rPr>
+          <w:rFonts w:ascii="Times New Roman" w:cs="Times New Roman" w:hAnsi="Times New Roman" w:eastAsia="Times New Roman"/>
+          <w:outline w:val="0"/>
+          <w:color w:val="333333"/>
+          <w:u w:color="333333"/>
+          <w14:textFill>
+            <w14:solidFill>
+              <w14:srgbClr w14:val="333333"/>
+            </w14:solidFill>
+          </w14:textFill>
+        </w:rPr>
+      </w:pPr>
+    </w:p>
+    <w:p>
+      <w:pPr>
+        <w:pStyle w:val="List Paragraph"/>
+        <w:ind w:left="0" w:firstLine="0"/>
+        <w:jc w:val="both"/>
+        <w:rPr>
+          <w:rFonts w:ascii="Times New Roman" w:cs="Times New Roman" w:hAnsi="Times New Roman" w:eastAsia="Times New Roman"/>
+          <w:outline w:val="0"/>
+          <w:color w:val="333333"/>
+          <w:u w:color="333333"/>
           <w14:textFill>
             <w14:solidFill>
               <w14:srgbClr w14:val="333333"/>
@@ -2859,15 +2488,13 @@
     <w:p>
       <w:pPr>
         <w:pStyle w:val="List Paragraph"/>
-        <w:bidi w:val="0"/>
-        <w:ind w:left="0" w:right="0" w:firstLine="0"/>
-        <w:jc w:val="both"/>
-        <w:rPr>
-          <w:rFonts w:ascii="Times New Roman" w:cs="Times New Roman" w:hAnsi="Times New Roman" w:eastAsia="Times New Roman"/>
-          <w:outline w:val="0"/>
-          <w:color w:val="333333"/>
-          <w:u w:color="333333"/>
-          <w:rtl w:val="0"/>
+        <w:ind w:left="0" w:firstLine="0"/>
+        <w:jc w:val="both"/>
+        <w:rPr>
+          <w:rFonts w:ascii="Times New Roman" w:cs="Times New Roman" w:hAnsi="Times New Roman" w:eastAsia="Times New Roman"/>
+          <w:outline w:val="0"/>
+          <w:color w:val="333333"/>
+          <w:u w:color="333333"/>
           <w14:textFill>
             <w14:solidFill>
               <w14:srgbClr w14:val="333333"/>
@@ -2895,35 +2522,31 @@
     <w:p>
       <w:pPr>
         <w:pStyle w:val="List Paragraph"/>
-        <w:bidi w:val="0"/>
-        <w:ind w:left="0" w:right="0" w:firstLine="0"/>
-        <w:jc w:val="both"/>
-        <w:rPr>
-          <w:rFonts w:ascii="Times New Roman" w:cs="Times New Roman" w:hAnsi="Times New Roman" w:eastAsia="Times New Roman"/>
-          <w:outline w:val="0"/>
-          <w:color w:val="333333"/>
-          <w:u w:color="333333"/>
-          <w:rtl w:val="0"/>
-          <w14:textFill>
-            <w14:solidFill>
-              <w14:srgbClr w14:val="333333"/>
-            </w14:solidFill>
-          </w14:textFill>
-        </w:rPr>
-      </w:pPr>
-    </w:p>
-    <w:p>
-      <w:pPr>
-        <w:pStyle w:val="List Paragraph"/>
-        <w:bidi w:val="0"/>
-        <w:ind w:left="0" w:right="0" w:firstLine="0"/>
-        <w:jc w:val="both"/>
-        <w:rPr>
-          <w:rFonts w:ascii="Times New Roman" w:cs="Times New Roman" w:hAnsi="Times New Roman" w:eastAsia="Times New Roman"/>
-          <w:outline w:val="0"/>
-          <w:color w:val="333333"/>
-          <w:u w:color="333333"/>
-          <w:rtl w:val="0"/>
+        <w:ind w:left="0" w:firstLine="0"/>
+        <w:jc w:val="both"/>
+        <w:rPr>
+          <w:rFonts w:ascii="Times New Roman" w:cs="Times New Roman" w:hAnsi="Times New Roman" w:eastAsia="Times New Roman"/>
+          <w:outline w:val="0"/>
+          <w:color w:val="333333"/>
+          <w:u w:color="333333"/>
+          <w14:textFill>
+            <w14:solidFill>
+              <w14:srgbClr w14:val="333333"/>
+            </w14:solidFill>
+          </w14:textFill>
+        </w:rPr>
+      </w:pPr>
+    </w:p>
+    <w:p>
+      <w:pPr>
+        <w:pStyle w:val="List Paragraph"/>
+        <w:ind w:left="0" w:firstLine="0"/>
+        <w:jc w:val="both"/>
+        <w:rPr>
+          <w:rFonts w:ascii="Times New Roman" w:cs="Times New Roman" w:hAnsi="Times New Roman" w:eastAsia="Times New Roman"/>
+          <w:outline w:val="0"/>
+          <w:color w:val="333333"/>
+          <w:u w:color="333333"/>
           <w14:textFill>
             <w14:solidFill>
               <w14:srgbClr w14:val="333333"/>
@@ -2951,15 +2574,13 @@
     <w:p>
       <w:pPr>
         <w:pStyle w:val="List Paragraph"/>
-        <w:bidi w:val="0"/>
-        <w:ind w:left="0" w:right="0" w:firstLine="0"/>
-        <w:jc w:val="both"/>
-        <w:rPr>
-          <w:rFonts w:ascii="Times New Roman" w:cs="Times New Roman" w:hAnsi="Times New Roman" w:eastAsia="Times New Roman"/>
-          <w:outline w:val="0"/>
-          <w:color w:val="333333"/>
-          <w:u w:color="333333"/>
-          <w:rtl w:val="0"/>
+        <w:ind w:left="0" w:firstLine="0"/>
+        <w:jc w:val="both"/>
+        <w:rPr>
+          <w:rFonts w:ascii="Times New Roman" w:cs="Times New Roman" w:hAnsi="Times New Roman" w:eastAsia="Times New Roman"/>
+          <w:outline w:val="0"/>
+          <w:color w:val="333333"/>
+          <w:u w:color="333333"/>
           <w14:textFill>
             <w14:solidFill>
               <w14:srgbClr w14:val="333333"/>
@@ -2987,35 +2608,31 @@
     <w:p>
       <w:pPr>
         <w:pStyle w:val="List Paragraph"/>
-        <w:bidi w:val="0"/>
-        <w:ind w:left="0" w:right="0" w:firstLine="0"/>
-        <w:jc w:val="both"/>
-        <w:rPr>
-          <w:rFonts w:ascii="Times New Roman" w:cs="Times New Roman" w:hAnsi="Times New Roman" w:eastAsia="Times New Roman"/>
-          <w:outline w:val="0"/>
-          <w:color w:val="333333"/>
-          <w:u w:color="333333"/>
-          <w:rtl w:val="0"/>
-          <w14:textFill>
-            <w14:solidFill>
-              <w14:srgbClr w14:val="333333"/>
-            </w14:solidFill>
-          </w14:textFill>
-        </w:rPr>
-      </w:pPr>
-    </w:p>
-    <w:p>
-      <w:pPr>
-        <w:pStyle w:val="List Paragraph"/>
-        <w:bidi w:val="0"/>
-        <w:ind w:left="0" w:right="0" w:firstLine="0"/>
-        <w:jc w:val="both"/>
-        <w:rPr>
-          <w:rFonts w:ascii="Times New Roman" w:cs="Times New Roman" w:hAnsi="Times New Roman" w:eastAsia="Times New Roman"/>
-          <w:outline w:val="0"/>
-          <w:color w:val="333333"/>
-          <w:u w:color="333333"/>
-          <w:rtl w:val="0"/>
+        <w:ind w:left="0" w:firstLine="0"/>
+        <w:jc w:val="both"/>
+        <w:rPr>
+          <w:rFonts w:ascii="Times New Roman" w:cs="Times New Roman" w:hAnsi="Times New Roman" w:eastAsia="Times New Roman"/>
+          <w:outline w:val="0"/>
+          <w:color w:val="333333"/>
+          <w:u w:color="333333"/>
+          <w14:textFill>
+            <w14:solidFill>
+              <w14:srgbClr w14:val="333333"/>
+            </w14:solidFill>
+          </w14:textFill>
+        </w:rPr>
+      </w:pPr>
+    </w:p>
+    <w:p>
+      <w:pPr>
+        <w:pStyle w:val="List Paragraph"/>
+        <w:ind w:left="0" w:firstLine="0"/>
+        <w:jc w:val="both"/>
+        <w:rPr>
+          <w:rFonts w:ascii="Times New Roman" w:cs="Times New Roman" w:hAnsi="Times New Roman" w:eastAsia="Times New Roman"/>
+          <w:outline w:val="0"/>
+          <w:color w:val="333333"/>
+          <w:u w:color="333333"/>
           <w14:textFill>
             <w14:solidFill>
               <w14:srgbClr w14:val="333333"/>
@@ -3043,15 +2660,13 @@
     <w:p>
       <w:pPr>
         <w:pStyle w:val="List Paragraph"/>
-        <w:bidi w:val="0"/>
-        <w:ind w:left="0" w:right="0" w:firstLine="0"/>
-        <w:jc w:val="both"/>
-        <w:rPr>
-          <w:rFonts w:ascii="Times New Roman" w:cs="Times New Roman" w:hAnsi="Times New Roman" w:eastAsia="Times New Roman"/>
-          <w:outline w:val="0"/>
-          <w:color w:val="333333"/>
-          <w:u w:color="333333"/>
-          <w:rtl w:val="0"/>
+        <w:ind w:left="0" w:firstLine="0"/>
+        <w:jc w:val="both"/>
+        <w:rPr>
+          <w:rFonts w:ascii="Times New Roman" w:cs="Times New Roman" w:hAnsi="Times New Roman" w:eastAsia="Times New Roman"/>
+          <w:outline w:val="0"/>
+          <w:color w:val="333333"/>
+          <w:u w:color="333333"/>
           <w14:textFill>
             <w14:solidFill>
               <w14:srgbClr w14:val="333333"/>
@@ -3079,35 +2694,31 @@
     <w:p>
       <w:pPr>
         <w:pStyle w:val="List Paragraph"/>
-        <w:bidi w:val="0"/>
-        <w:ind w:left="0" w:right="0" w:firstLine="0"/>
-        <w:jc w:val="both"/>
-        <w:rPr>
-          <w:rFonts w:ascii="Times New Roman" w:cs="Times New Roman" w:hAnsi="Times New Roman" w:eastAsia="Times New Roman"/>
-          <w:outline w:val="0"/>
-          <w:color w:val="333333"/>
-          <w:u w:color="333333"/>
-          <w:rtl w:val="0"/>
-          <w14:textFill>
-            <w14:solidFill>
-              <w14:srgbClr w14:val="333333"/>
-            </w14:solidFill>
-          </w14:textFill>
-        </w:rPr>
-      </w:pPr>
-    </w:p>
-    <w:p>
-      <w:pPr>
-        <w:pStyle w:val="List Paragraph"/>
-        <w:bidi w:val="0"/>
-        <w:ind w:left="0" w:right="0" w:firstLine="0"/>
-        <w:jc w:val="both"/>
-        <w:rPr>
-          <w:rFonts w:ascii="Times New Roman" w:cs="Times New Roman" w:hAnsi="Times New Roman" w:eastAsia="Times New Roman"/>
-          <w:outline w:val="0"/>
-          <w:color w:val="333333"/>
-          <w:u w:color="333333"/>
-          <w:rtl w:val="0"/>
+        <w:ind w:left="0" w:firstLine="0"/>
+        <w:jc w:val="both"/>
+        <w:rPr>
+          <w:rFonts w:ascii="Times New Roman" w:cs="Times New Roman" w:hAnsi="Times New Roman" w:eastAsia="Times New Roman"/>
+          <w:outline w:val="0"/>
+          <w:color w:val="333333"/>
+          <w:u w:color="333333"/>
+          <w14:textFill>
+            <w14:solidFill>
+              <w14:srgbClr w14:val="333333"/>
+            </w14:solidFill>
+          </w14:textFill>
+        </w:rPr>
+      </w:pPr>
+    </w:p>
+    <w:p>
+      <w:pPr>
+        <w:pStyle w:val="List Paragraph"/>
+        <w:ind w:left="0" w:firstLine="0"/>
+        <w:jc w:val="both"/>
+        <w:rPr>
+          <w:rFonts w:ascii="Times New Roman" w:cs="Times New Roman" w:hAnsi="Times New Roman" w:eastAsia="Times New Roman"/>
+          <w:outline w:val="0"/>
+          <w:color w:val="333333"/>
+          <w:u w:color="333333"/>
           <w14:textFill>
             <w14:solidFill>
               <w14:srgbClr w14:val="333333"/>
@@ -3135,15 +2746,13 @@
     <w:p>
       <w:pPr>
         <w:pStyle w:val="List Paragraph"/>
-        <w:bidi w:val="0"/>
-        <w:ind w:left="0" w:right="0" w:firstLine="0"/>
-        <w:jc w:val="both"/>
-        <w:rPr>
-          <w:rFonts w:ascii="Times New Roman" w:cs="Times New Roman" w:hAnsi="Times New Roman" w:eastAsia="Times New Roman"/>
-          <w:outline w:val="0"/>
-          <w:color w:val="333333"/>
-          <w:u w:color="333333"/>
-          <w:rtl w:val="0"/>
+        <w:ind w:left="0" w:firstLine="0"/>
+        <w:jc w:val="both"/>
+        <w:rPr>
+          <w:rFonts w:ascii="Times New Roman" w:cs="Times New Roman" w:hAnsi="Times New Roman" w:eastAsia="Times New Roman"/>
+          <w:outline w:val="0"/>
+          <w:color w:val="333333"/>
+          <w:u w:color="333333"/>
           <w14:textFill>
             <w14:solidFill>
               <w14:srgbClr w14:val="333333"/>
@@ -3171,15 +2780,13 @@
     <w:p>
       <w:pPr>
         <w:pStyle w:val="List Paragraph"/>
-        <w:bidi w:val="0"/>
-        <w:ind w:left="0" w:right="0" w:firstLine="0"/>
-        <w:jc w:val="both"/>
-        <w:rPr>
-          <w:rFonts w:ascii="Times New Roman" w:cs="Times New Roman" w:hAnsi="Times New Roman" w:eastAsia="Times New Roman"/>
-          <w:outline w:val="0"/>
-          <w:color w:val="333333"/>
-          <w:u w:color="333333"/>
-          <w:rtl w:val="0"/>
+        <w:ind w:left="0" w:firstLine="0"/>
+        <w:jc w:val="both"/>
+        <w:rPr>
+          <w:rFonts w:ascii="Times New Roman" w:cs="Times New Roman" w:hAnsi="Times New Roman" w:eastAsia="Times New Roman"/>
+          <w:outline w:val="0"/>
+          <w:color w:val="333333"/>
+          <w:u w:color="333333"/>
           <w14:textFill>
             <w14:solidFill>
               <w14:srgbClr w14:val="333333"/>
@@ -3207,35 +2814,31 @@
     <w:p>
       <w:pPr>
         <w:pStyle w:val="List Paragraph"/>
-        <w:bidi w:val="0"/>
-        <w:ind w:left="0" w:right="0" w:firstLine="0"/>
-        <w:jc w:val="both"/>
-        <w:rPr>
-          <w:rFonts w:ascii="Times New Roman" w:cs="Times New Roman" w:hAnsi="Times New Roman" w:eastAsia="Times New Roman"/>
-          <w:outline w:val="0"/>
-          <w:color w:val="333333"/>
-          <w:u w:color="333333"/>
-          <w:rtl w:val="0"/>
-          <w14:textFill>
-            <w14:solidFill>
-              <w14:srgbClr w14:val="333333"/>
-            </w14:solidFill>
-          </w14:textFill>
-        </w:rPr>
-      </w:pPr>
-    </w:p>
-    <w:p>
-      <w:pPr>
-        <w:pStyle w:val="List Paragraph"/>
-        <w:bidi w:val="0"/>
-        <w:ind w:left="0" w:right="0" w:firstLine="0"/>
-        <w:jc w:val="both"/>
-        <w:rPr>
-          <w:rFonts w:ascii="Times New Roman" w:cs="Times New Roman" w:hAnsi="Times New Roman" w:eastAsia="Times New Roman"/>
-          <w:outline w:val="0"/>
-          <w:color w:val="333333"/>
-          <w:u w:color="333333"/>
-          <w:rtl w:val="0"/>
+        <w:ind w:left="0" w:firstLine="0"/>
+        <w:jc w:val="both"/>
+        <w:rPr>
+          <w:rFonts w:ascii="Times New Roman" w:cs="Times New Roman" w:hAnsi="Times New Roman" w:eastAsia="Times New Roman"/>
+          <w:outline w:val="0"/>
+          <w:color w:val="333333"/>
+          <w:u w:color="333333"/>
+          <w14:textFill>
+            <w14:solidFill>
+              <w14:srgbClr w14:val="333333"/>
+            </w14:solidFill>
+          </w14:textFill>
+        </w:rPr>
+      </w:pPr>
+    </w:p>
+    <w:p>
+      <w:pPr>
+        <w:pStyle w:val="List Paragraph"/>
+        <w:ind w:left="0" w:firstLine="0"/>
+        <w:jc w:val="both"/>
+        <w:rPr>
+          <w:rFonts w:ascii="Times New Roman" w:cs="Times New Roman" w:hAnsi="Times New Roman" w:eastAsia="Times New Roman"/>
+          <w:outline w:val="0"/>
+          <w:color w:val="333333"/>
+          <w:u w:color="333333"/>
           <w14:textFill>
             <w14:solidFill>
               <w14:srgbClr w14:val="333333"/>
@@ -3263,15 +2866,13 @@
     <w:p>
       <w:pPr>
         <w:pStyle w:val="List Paragraph"/>
-        <w:bidi w:val="0"/>
-        <w:ind w:left="0" w:right="0" w:firstLine="0"/>
-        <w:jc w:val="both"/>
-        <w:rPr>
-          <w:rFonts w:ascii="Times New Roman" w:cs="Times New Roman" w:hAnsi="Times New Roman" w:eastAsia="Times New Roman"/>
-          <w:outline w:val="0"/>
-          <w:color w:val="333333"/>
-          <w:u w:color="333333"/>
-          <w:rtl w:val="0"/>
+        <w:ind w:left="0" w:firstLine="0"/>
+        <w:jc w:val="both"/>
+        <w:rPr>
+          <w:rFonts w:ascii="Times New Roman" w:cs="Times New Roman" w:hAnsi="Times New Roman" w:eastAsia="Times New Roman"/>
+          <w:outline w:val="0"/>
+          <w:color w:val="333333"/>
+          <w:u w:color="333333"/>
           <w14:textFill>
             <w14:solidFill>
               <w14:srgbClr w14:val="333333"/>
@@ -3299,15 +2900,13 @@
     <w:p>
       <w:pPr>
         <w:pStyle w:val="List Paragraph"/>
-        <w:bidi w:val="0"/>
-        <w:ind w:left="0" w:right="0" w:firstLine="0"/>
-        <w:jc w:val="both"/>
-        <w:rPr>
-          <w:rFonts w:ascii="Times New Roman" w:cs="Times New Roman" w:hAnsi="Times New Roman" w:eastAsia="Times New Roman"/>
-          <w:outline w:val="0"/>
-          <w:color w:val="333333"/>
-          <w:u w:color="333333"/>
-          <w:rtl w:val="0"/>
+        <w:ind w:left="0" w:firstLine="0"/>
+        <w:jc w:val="both"/>
+        <w:rPr>
+          <w:rFonts w:ascii="Times New Roman" w:cs="Times New Roman" w:hAnsi="Times New Roman" w:eastAsia="Times New Roman"/>
+          <w:outline w:val="0"/>
+          <w:color w:val="333333"/>
+          <w:u w:color="333333"/>
           <w14:textFill>
             <w14:solidFill>
               <w14:srgbClr w14:val="333333"/>
@@ -3335,15 +2934,13 @@
     <w:p>
       <w:pPr>
         <w:pStyle w:val="List Paragraph"/>
-        <w:bidi w:val="0"/>
-        <w:ind w:left="0" w:right="0" w:firstLine="0"/>
-        <w:jc w:val="both"/>
-        <w:rPr>
-          <w:rFonts w:ascii="Times New Roman" w:cs="Times New Roman" w:hAnsi="Times New Roman" w:eastAsia="Times New Roman"/>
-          <w:outline w:val="0"/>
-          <w:color w:val="333333"/>
-          <w:u w:color="333333"/>
-          <w:rtl w:val="0"/>
+        <w:ind w:left="0" w:firstLine="0"/>
+        <w:jc w:val="both"/>
+        <w:rPr>
+          <w:rFonts w:ascii="Times New Roman" w:cs="Times New Roman" w:hAnsi="Times New Roman" w:eastAsia="Times New Roman"/>
+          <w:outline w:val="0"/>
+          <w:color w:val="333333"/>
+          <w:u w:color="333333"/>
           <w14:textFill>
             <w14:solidFill>
               <w14:srgbClr w14:val="333333"/>
@@ -3371,35 +2968,31 @@
     <w:p>
       <w:pPr>
         <w:pStyle w:val="List Paragraph"/>
-        <w:bidi w:val="0"/>
-        <w:ind w:left="0" w:right="0" w:firstLine="0"/>
-        <w:jc w:val="both"/>
-        <w:rPr>
-          <w:rFonts w:ascii="Times New Roman" w:cs="Times New Roman" w:hAnsi="Times New Roman" w:eastAsia="Times New Roman"/>
-          <w:outline w:val="0"/>
-          <w:color w:val="333333"/>
-          <w:u w:color="333333"/>
-          <w:rtl w:val="0"/>
-          <w14:textFill>
-            <w14:solidFill>
-              <w14:srgbClr w14:val="333333"/>
-            </w14:solidFill>
-          </w14:textFill>
-        </w:rPr>
-      </w:pPr>
-    </w:p>
-    <w:p>
-      <w:pPr>
-        <w:pStyle w:val="List Paragraph"/>
-        <w:bidi w:val="0"/>
-        <w:ind w:left="0" w:right="0" w:firstLine="0"/>
-        <w:jc w:val="both"/>
-        <w:rPr>
-          <w:rFonts w:ascii="Times New Roman" w:cs="Times New Roman" w:hAnsi="Times New Roman" w:eastAsia="Times New Roman"/>
-          <w:outline w:val="0"/>
-          <w:color w:val="333333"/>
-          <w:u w:color="333333"/>
-          <w:rtl w:val="0"/>
+        <w:ind w:left="0" w:firstLine="0"/>
+        <w:jc w:val="both"/>
+        <w:rPr>
+          <w:rFonts w:ascii="Times New Roman" w:cs="Times New Roman" w:hAnsi="Times New Roman" w:eastAsia="Times New Roman"/>
+          <w:outline w:val="0"/>
+          <w:color w:val="333333"/>
+          <w:u w:color="333333"/>
+          <w14:textFill>
+            <w14:solidFill>
+              <w14:srgbClr w14:val="333333"/>
+            </w14:solidFill>
+          </w14:textFill>
+        </w:rPr>
+      </w:pPr>
+    </w:p>
+    <w:p>
+      <w:pPr>
+        <w:pStyle w:val="List Paragraph"/>
+        <w:ind w:left="0" w:firstLine="0"/>
+        <w:jc w:val="both"/>
+        <w:rPr>
+          <w:rFonts w:ascii="Times New Roman" w:cs="Times New Roman" w:hAnsi="Times New Roman" w:eastAsia="Times New Roman"/>
+          <w:outline w:val="0"/>
+          <w:color w:val="333333"/>
+          <w:u w:color="333333"/>
           <w14:textFill>
             <w14:solidFill>
               <w14:srgbClr w14:val="333333"/>
@@ -3427,15 +3020,13 @@
     <w:p>
       <w:pPr>
         <w:pStyle w:val="List Paragraph"/>
-        <w:bidi w:val="0"/>
-        <w:ind w:left="0" w:right="0" w:firstLine="0"/>
-        <w:jc w:val="both"/>
-        <w:rPr>
-          <w:rFonts w:ascii="Times New Roman" w:cs="Times New Roman" w:hAnsi="Times New Roman" w:eastAsia="Times New Roman"/>
-          <w:outline w:val="0"/>
-          <w:color w:val="333333"/>
-          <w:u w:color="333333"/>
-          <w:rtl w:val="0"/>
+        <w:ind w:left="0" w:firstLine="0"/>
+        <w:jc w:val="both"/>
+        <w:rPr>
+          <w:rFonts w:ascii="Times New Roman" w:cs="Times New Roman" w:hAnsi="Times New Roman" w:eastAsia="Times New Roman"/>
+          <w:outline w:val="0"/>
+          <w:color w:val="333333"/>
+          <w:u w:color="333333"/>
           <w14:textFill>
             <w14:solidFill>
               <w14:srgbClr w14:val="333333"/>
@@ -3463,35 +3054,151 @@
     <w:p>
       <w:pPr>
         <w:pStyle w:val="List Paragraph"/>
-        <w:bidi w:val="0"/>
-        <w:ind w:left="0" w:right="0" w:firstLine="0"/>
-        <w:jc w:val="both"/>
-        <w:rPr>
-          <w:rFonts w:ascii="Times New Roman" w:cs="Times New Roman" w:hAnsi="Times New Roman" w:eastAsia="Times New Roman"/>
-          <w:outline w:val="0"/>
-          <w:color w:val="333333"/>
-          <w:u w:color="333333"/>
-          <w:rtl w:val="0"/>
-          <w14:textFill>
-            <w14:solidFill>
-              <w14:srgbClr w14:val="333333"/>
-            </w14:solidFill>
-          </w14:textFill>
-        </w:rPr>
-      </w:pPr>
-    </w:p>
-    <w:p>
-      <w:pPr>
-        <w:pStyle w:val="List Paragraph"/>
-        <w:bidi w:val="0"/>
-        <w:ind w:left="0" w:right="0" w:firstLine="0"/>
-        <w:jc w:val="both"/>
-        <w:rPr>
-          <w:rFonts w:ascii="Times New Roman" w:cs="Times New Roman" w:hAnsi="Times New Roman" w:eastAsia="Times New Roman"/>
-          <w:outline w:val="0"/>
-          <w:color w:val="333333"/>
-          <w:u w:color="333333"/>
-          <w:rtl w:val="0"/>
+        <w:ind w:left="0" w:firstLine="0"/>
+        <w:jc w:val="both"/>
+        <w:rPr>
+          <w:rFonts w:ascii="Times New Roman" w:cs="Times New Roman" w:hAnsi="Times New Roman" w:eastAsia="Times New Roman"/>
+          <w:outline w:val="0"/>
+          <w:color w:val="333333"/>
+          <w:u w:color="333333"/>
+          <w14:textFill>
+            <w14:solidFill>
+              <w14:srgbClr w14:val="333333"/>
+            </w14:solidFill>
+          </w14:textFill>
+        </w:rPr>
+      </w:pPr>
+    </w:p>
+    <w:p>
+      <w:pPr>
+        <w:pStyle w:val="List Paragraph"/>
+        <w:ind w:left="0" w:firstLine="0"/>
+        <w:jc w:val="both"/>
+        <w:rPr>
+          <w:rFonts w:ascii="Times New Roman" w:cs="Times New Roman" w:hAnsi="Times New Roman" w:eastAsia="Times New Roman"/>
+          <w:outline w:val="0"/>
+          <w:color w:val="333333"/>
+          <w:u w:color="333333"/>
+          <w14:textFill>
+            <w14:solidFill>
+              <w14:srgbClr w14:val="333333"/>
+            </w14:solidFill>
+          </w14:textFill>
+        </w:rPr>
+      </w:pPr>
+      <w:r>
+        <w:rPr>
+          <w:rFonts w:ascii="Times New Roman" w:hAnsi="Times New Roman"/>
+          <w:outline w:val="0"/>
+          <w:color w:val="333333"/>
+          <w:u w:color="333333"/>
+          <w:rtl w:val="0"/>
+          <w:lang w:val="en-US"/>
+          <w14:textFill>
+            <w14:solidFill>
+              <w14:srgbClr w14:val="333333"/>
+            </w14:solidFill>
+          </w14:textFill>
+        </w:rPr>
+        <w:t>if(!dir.exists("plots")){</w:t>
+      </w:r>
+    </w:p>
+    <w:p>
+      <w:pPr>
+        <w:pStyle w:val="List Paragraph"/>
+        <w:ind w:left="0" w:firstLine="0"/>
+        <w:jc w:val="both"/>
+        <w:rPr>
+          <w:rFonts w:ascii="Times New Roman" w:cs="Times New Roman" w:hAnsi="Times New Roman" w:eastAsia="Times New Roman"/>
+          <w:outline w:val="0"/>
+          <w:color w:val="333333"/>
+          <w:u w:color="333333"/>
+          <w14:textFill>
+            <w14:solidFill>
+              <w14:srgbClr w14:val="333333"/>
+            </w14:solidFill>
+          </w14:textFill>
+        </w:rPr>
+      </w:pPr>
+      <w:r>
+        <w:rPr>
+          <w:rFonts w:ascii="Times New Roman" w:hAnsi="Times New Roman"/>
+          <w:outline w:val="0"/>
+          <w:color w:val="333333"/>
+          <w:u w:color="333333"/>
+          <w:rtl w:val="0"/>
+          <w:lang w:val="en-US"/>
+          <w14:textFill>
+            <w14:solidFill>
+              <w14:srgbClr w14:val="333333"/>
+            </w14:solidFill>
+          </w14:textFill>
+        </w:rPr>
+        <w:t xml:space="preserve">  dir.create("plots")</w:t>
+      </w:r>
+    </w:p>
+    <w:p>
+      <w:pPr>
+        <w:pStyle w:val="List Paragraph"/>
+        <w:ind w:left="0" w:firstLine="0"/>
+        <w:jc w:val="both"/>
+        <w:rPr>
+          <w:rFonts w:ascii="Times New Roman" w:cs="Times New Roman" w:hAnsi="Times New Roman" w:eastAsia="Times New Roman"/>
+          <w:outline w:val="0"/>
+          <w:color w:val="333333"/>
+          <w:u w:color="333333"/>
+          <w14:textFill>
+            <w14:solidFill>
+              <w14:srgbClr w14:val="333333"/>
+            </w14:solidFill>
+          </w14:textFill>
+        </w:rPr>
+      </w:pPr>
+      <w:r>
+        <w:rPr>
+          <w:rFonts w:ascii="Times New Roman" w:hAnsi="Times New Roman"/>
+          <w:outline w:val="0"/>
+          <w:color w:val="333333"/>
+          <w:u w:color="333333"/>
+          <w:rtl w:val="0"/>
+          <w:lang w:val="en-US"/>
+          <w14:textFill>
+            <w14:solidFill>
+              <w14:srgbClr w14:val="333333"/>
+            </w14:solidFill>
+          </w14:textFill>
+        </w:rPr>
+        <w:t>}</w:t>
+      </w:r>
+    </w:p>
+    <w:p>
+      <w:pPr>
+        <w:pStyle w:val="List Paragraph"/>
+        <w:ind w:left="0" w:firstLine="0"/>
+        <w:jc w:val="both"/>
+        <w:rPr>
+          <w:rFonts w:ascii="Times New Roman" w:cs="Times New Roman" w:hAnsi="Times New Roman" w:eastAsia="Times New Roman"/>
+          <w:outline w:val="0"/>
+          <w:color w:val="333333"/>
+          <w:u w:color="333333"/>
+          <w14:textFill>
+            <w14:solidFill>
+              <w14:srgbClr w14:val="333333"/>
+            </w14:solidFill>
+          </w14:textFill>
+        </w:rPr>
+      </w:pPr>
+    </w:p>
+    <w:p>
+      <w:pPr>
+        <w:pStyle w:val="List Paragraph"/>
+        <w:ind w:left="0" w:firstLine="0"/>
+        <w:jc w:val="both"/>
+        <w:rPr>
+          <w:rFonts w:ascii="Times New Roman" w:cs="Times New Roman" w:hAnsi="Times New Roman" w:eastAsia="Times New Roman"/>
+          <w:outline w:val="0"/>
+          <w:color w:val="333333"/>
+          <w:u w:color="333333"/>
           <w14:textFill>
             <w14:solidFill>
               <w14:srgbClr w14:val="333333"/>
@@ -3519,15 +3226,13 @@
     <w:p>
       <w:pPr>
         <w:pStyle w:val="List Paragraph"/>
-        <w:bidi w:val="0"/>
-        <w:ind w:left="0" w:right="0" w:firstLine="0"/>
-        <w:jc w:val="both"/>
-        <w:rPr>
-          <w:rFonts w:ascii="Times New Roman" w:cs="Times New Roman" w:hAnsi="Times New Roman" w:eastAsia="Times New Roman"/>
-          <w:outline w:val="0"/>
-          <w:color w:val="333333"/>
-          <w:u w:color="333333"/>
-          <w:rtl w:val="0"/>
+        <w:ind w:left="0" w:firstLine="0"/>
+        <w:jc w:val="both"/>
+        <w:rPr>
+          <w:rFonts w:ascii="Times New Roman" w:cs="Times New Roman" w:hAnsi="Times New Roman" w:eastAsia="Times New Roman"/>
+          <w:outline w:val="0"/>
+          <w:color w:val="333333"/>
+          <w:u w:color="333333"/>
           <w14:textFill>
             <w14:solidFill>
               <w14:srgbClr w14:val="333333"/>
@@ -3555,15 +3260,13 @@
     <w:p>
       <w:pPr>
         <w:pStyle w:val="List Paragraph"/>
-        <w:bidi w:val="0"/>
-        <w:ind w:left="0" w:right="0" w:firstLine="0"/>
-        <w:jc w:val="both"/>
-        <w:rPr>
-          <w:rFonts w:ascii="Times New Roman" w:cs="Times New Roman" w:hAnsi="Times New Roman" w:eastAsia="Times New Roman"/>
-          <w:outline w:val="0"/>
-          <w:color w:val="333333"/>
-          <w:u w:color="333333"/>
-          <w:rtl w:val="0"/>
+        <w:ind w:left="0" w:firstLine="0"/>
+        <w:jc w:val="both"/>
+        <w:rPr>
+          <w:rFonts w:ascii="Times New Roman" w:cs="Times New Roman" w:hAnsi="Times New Roman" w:eastAsia="Times New Roman"/>
+          <w:outline w:val="0"/>
+          <w:color w:val="333333"/>
+          <w:u w:color="333333"/>
           <w14:textFill>
             <w14:solidFill>
               <w14:srgbClr w14:val="333333"/>
@@ -3591,15 +3294,13 @@
     <w:p>
       <w:pPr>
         <w:pStyle w:val="List Paragraph"/>
-        <w:bidi w:val="0"/>
-        <w:ind w:left="0" w:right="0" w:firstLine="0"/>
-        <w:jc w:val="both"/>
-        <w:rPr>
-          <w:rFonts w:ascii="Times New Roman" w:cs="Times New Roman" w:hAnsi="Times New Roman" w:eastAsia="Times New Roman"/>
-          <w:outline w:val="0"/>
-          <w:color w:val="333333"/>
-          <w:u w:color="333333"/>
-          <w:rtl w:val="0"/>
+        <w:ind w:left="0" w:firstLine="0"/>
+        <w:jc w:val="both"/>
+        <w:rPr>
+          <w:rFonts w:ascii="Times New Roman" w:cs="Times New Roman" w:hAnsi="Times New Roman" w:eastAsia="Times New Roman"/>
+          <w:outline w:val="0"/>
+          <w:color w:val="333333"/>
+          <w:u w:color="333333"/>
           <w14:textFill>
             <w14:solidFill>
               <w14:srgbClr w14:val="333333"/>
@@ -3627,15 +3328,13 @@
     <w:p>
       <w:pPr>
         <w:pStyle w:val="List Paragraph"/>
-        <w:bidi w:val="0"/>
-        <w:ind w:left="0" w:right="0" w:firstLine="0"/>
-        <w:jc w:val="both"/>
-        <w:rPr>
-          <w:rFonts w:ascii="Times New Roman" w:cs="Times New Roman" w:hAnsi="Times New Roman" w:eastAsia="Times New Roman"/>
-          <w:outline w:val="0"/>
-          <w:color w:val="333333"/>
-          <w:u w:color="333333"/>
-          <w:rtl w:val="0"/>
+        <w:ind w:left="0" w:firstLine="0"/>
+        <w:jc w:val="both"/>
+        <w:rPr>
+          <w:rFonts w:ascii="Times New Roman" w:cs="Times New Roman" w:hAnsi="Times New Roman" w:eastAsia="Times New Roman"/>
+          <w:outline w:val="0"/>
+          <w:color w:val="333333"/>
+          <w:u w:color="333333"/>
           <w14:textFill>
             <w14:solidFill>
               <w14:srgbClr w14:val="333333"/>
@@ -3663,15 +3362,13 @@
     <w:p>
       <w:pPr>
         <w:pStyle w:val="List Paragraph"/>
-        <w:bidi w:val="0"/>
-        <w:ind w:left="0" w:right="0" w:firstLine="0"/>
-        <w:jc w:val="both"/>
-        <w:rPr>
-          <w:rFonts w:ascii="Times New Roman" w:cs="Times New Roman" w:hAnsi="Times New Roman" w:eastAsia="Times New Roman"/>
-          <w:outline w:val="0"/>
-          <w:color w:val="333333"/>
-          <w:u w:color="333333"/>
-          <w:rtl w:val="0"/>
+        <w:ind w:left="0" w:firstLine="0"/>
+        <w:jc w:val="both"/>
+        <w:rPr>
+          <w:rFonts w:ascii="Times New Roman" w:cs="Times New Roman" w:hAnsi="Times New Roman" w:eastAsia="Times New Roman"/>
+          <w:outline w:val="0"/>
+          <w:color w:val="333333"/>
+          <w:u w:color="333333"/>
           <w14:textFill>
             <w14:solidFill>
               <w14:srgbClr w14:val="333333"/>
@@ -3699,15 +3396,13 @@
     <w:p>
       <w:pPr>
         <w:pStyle w:val="List Paragraph"/>
-        <w:bidi w:val="0"/>
-        <w:ind w:left="0" w:right="0" w:firstLine="0"/>
-        <w:jc w:val="both"/>
-        <w:rPr>
-          <w:rFonts w:ascii="Times New Roman" w:cs="Times New Roman" w:hAnsi="Times New Roman" w:eastAsia="Times New Roman"/>
-          <w:outline w:val="0"/>
-          <w:color w:val="333333"/>
-          <w:u w:color="333333"/>
-          <w:rtl w:val="0"/>
+        <w:ind w:left="0" w:firstLine="0"/>
+        <w:jc w:val="both"/>
+        <w:rPr>
+          <w:rFonts w:ascii="Times New Roman" w:cs="Times New Roman" w:hAnsi="Times New Roman" w:eastAsia="Times New Roman"/>
+          <w:outline w:val="0"/>
+          <w:color w:val="333333"/>
+          <w:u w:color="333333"/>
           <w14:textFill>
             <w14:solidFill>
               <w14:srgbClr w14:val="333333"/>
@@ -3735,15 +3430,13 @@
     <w:p>
       <w:pPr>
         <w:pStyle w:val="List Paragraph"/>
-        <w:bidi w:val="0"/>
-        <w:ind w:left="0" w:right="0" w:firstLine="0"/>
-        <w:jc w:val="both"/>
-        <w:rPr>
-          <w:rFonts w:ascii="Times New Roman" w:cs="Times New Roman" w:hAnsi="Times New Roman" w:eastAsia="Times New Roman"/>
-          <w:outline w:val="0"/>
-          <w:color w:val="333333"/>
-          <w:u w:color="333333"/>
-          <w:rtl w:val="0"/>
+        <w:ind w:left="0" w:firstLine="0"/>
+        <w:jc w:val="both"/>
+        <w:rPr>
+          <w:rFonts w:ascii="Times New Roman" w:cs="Times New Roman" w:hAnsi="Times New Roman" w:eastAsia="Times New Roman"/>
+          <w:outline w:val="0"/>
+          <w:color w:val="333333"/>
+          <w:u w:color="333333"/>
           <w14:textFill>
             <w14:solidFill>
               <w14:srgbClr w14:val="333333"/>
@@ -3771,15 +3464,13 @@
     <w:p>
       <w:pPr>
         <w:pStyle w:val="List Paragraph"/>
-        <w:bidi w:val="0"/>
-        <w:ind w:left="0" w:right="0" w:firstLine="0"/>
-        <w:jc w:val="both"/>
-        <w:rPr>
-          <w:rFonts w:ascii="Times New Roman" w:cs="Times New Roman" w:hAnsi="Times New Roman" w:eastAsia="Times New Roman"/>
-          <w:outline w:val="0"/>
-          <w:color w:val="333333"/>
-          <w:u w:color="333333"/>
-          <w:rtl w:val="0"/>
+        <w:ind w:left="0" w:firstLine="0"/>
+        <w:jc w:val="both"/>
+        <w:rPr>
+          <w:rFonts w:ascii="Times New Roman" w:cs="Times New Roman" w:hAnsi="Times New Roman" w:eastAsia="Times New Roman"/>
+          <w:outline w:val="0"/>
+          <w:color w:val="333333"/>
+          <w:u w:color="333333"/>
           <w14:textFill>
             <w14:solidFill>
               <w14:srgbClr w14:val="333333"/>
@@ -3807,15 +3498,13 @@
     <w:p>
       <w:pPr>
         <w:pStyle w:val="List Paragraph"/>
-        <w:bidi w:val="0"/>
-        <w:ind w:left="0" w:right="0" w:firstLine="0"/>
-        <w:jc w:val="both"/>
-        <w:rPr>
-          <w:rFonts w:ascii="Times New Roman" w:cs="Times New Roman" w:hAnsi="Times New Roman" w:eastAsia="Times New Roman"/>
-          <w:outline w:val="0"/>
-          <w:color w:val="333333"/>
-          <w:u w:color="333333"/>
-          <w:rtl w:val="0"/>
+        <w:ind w:left="0" w:firstLine="0"/>
+        <w:jc w:val="both"/>
+        <w:rPr>
+          <w:rFonts w:ascii="Times New Roman" w:cs="Times New Roman" w:hAnsi="Times New Roman" w:eastAsia="Times New Roman"/>
+          <w:outline w:val="0"/>
+          <w:color w:val="333333"/>
+          <w:u w:color="333333"/>
           <w14:textFill>
             <w14:solidFill>
               <w14:srgbClr w14:val="333333"/>
@@ -3843,15 +3532,13 @@
     <w:p>
       <w:pPr>
         <w:pStyle w:val="List Paragraph"/>
-        <w:bidi w:val="0"/>
-        <w:ind w:left="0" w:right="0" w:firstLine="0"/>
-        <w:jc w:val="both"/>
-        <w:rPr>
-          <w:rFonts w:ascii="Times New Roman" w:cs="Times New Roman" w:hAnsi="Times New Roman" w:eastAsia="Times New Roman"/>
-          <w:outline w:val="0"/>
-          <w:color w:val="333333"/>
-          <w:u w:color="333333"/>
-          <w:rtl w:val="0"/>
+        <w:ind w:left="0" w:firstLine="0"/>
+        <w:jc w:val="both"/>
+        <w:rPr>
+          <w:rFonts w:ascii="Times New Roman" w:cs="Times New Roman" w:hAnsi="Times New Roman" w:eastAsia="Times New Roman"/>
+          <w:outline w:val="0"/>
+          <w:color w:val="333333"/>
+          <w:u w:color="333333"/>
           <w14:textFill>
             <w14:solidFill>
               <w14:srgbClr w14:val="333333"/>
@@ -3879,15 +3566,13 @@
     <w:p>
       <w:pPr>
         <w:pStyle w:val="List Paragraph"/>
-        <w:bidi w:val="0"/>
-        <w:ind w:left="0" w:right="0" w:firstLine="0"/>
-        <w:jc w:val="both"/>
-        <w:rPr>
-          <w:rFonts w:ascii="Times New Roman" w:cs="Times New Roman" w:hAnsi="Times New Roman" w:eastAsia="Times New Roman"/>
-          <w:outline w:val="0"/>
-          <w:color w:val="333333"/>
-          <w:u w:color="333333"/>
-          <w:rtl w:val="0"/>
+        <w:ind w:left="0" w:firstLine="0"/>
+        <w:jc w:val="both"/>
+        <w:rPr>
+          <w:rFonts w:ascii="Times New Roman" w:cs="Times New Roman" w:hAnsi="Times New Roman" w:eastAsia="Times New Roman"/>
+          <w:outline w:val="0"/>
+          <w:color w:val="333333"/>
+          <w:u w:color="333333"/>
           <w14:textFill>
             <w14:solidFill>
               <w14:srgbClr w14:val="333333"/>
@@ -3915,35 +3600,31 @@
     <w:p>
       <w:pPr>
         <w:pStyle w:val="List Paragraph"/>
-        <w:bidi w:val="0"/>
-        <w:ind w:left="0" w:right="0" w:firstLine="0"/>
-        <w:jc w:val="both"/>
-        <w:rPr>
-          <w:rFonts w:ascii="Times New Roman" w:cs="Times New Roman" w:hAnsi="Times New Roman" w:eastAsia="Times New Roman"/>
-          <w:outline w:val="0"/>
-          <w:color w:val="333333"/>
-          <w:u w:color="333333"/>
-          <w:rtl w:val="0"/>
-          <w14:textFill>
-            <w14:solidFill>
-              <w14:srgbClr w14:val="333333"/>
-            </w14:solidFill>
-          </w14:textFill>
-        </w:rPr>
-      </w:pPr>
-    </w:p>
-    <w:p>
-      <w:pPr>
-        <w:pStyle w:val="List Paragraph"/>
-        <w:bidi w:val="0"/>
-        <w:ind w:left="0" w:right="0" w:firstLine="0"/>
-        <w:jc w:val="both"/>
-        <w:rPr>
-          <w:rFonts w:ascii="Times New Roman" w:cs="Times New Roman" w:hAnsi="Times New Roman" w:eastAsia="Times New Roman"/>
-          <w:outline w:val="0"/>
-          <w:color w:val="333333"/>
-          <w:u w:color="333333"/>
-          <w:rtl w:val="0"/>
+        <w:ind w:left="0" w:firstLine="0"/>
+        <w:jc w:val="both"/>
+        <w:rPr>
+          <w:rFonts w:ascii="Times New Roman" w:cs="Times New Roman" w:hAnsi="Times New Roman" w:eastAsia="Times New Roman"/>
+          <w:outline w:val="0"/>
+          <w:color w:val="333333"/>
+          <w:u w:color="333333"/>
+          <w14:textFill>
+            <w14:solidFill>
+              <w14:srgbClr w14:val="333333"/>
+            </w14:solidFill>
+          </w14:textFill>
+        </w:rPr>
+      </w:pPr>
+    </w:p>
+    <w:p>
+      <w:pPr>
+        <w:pStyle w:val="List Paragraph"/>
+        <w:ind w:left="0" w:firstLine="0"/>
+        <w:jc w:val="both"/>
+        <w:rPr>
+          <w:rFonts w:ascii="Times New Roman" w:cs="Times New Roman" w:hAnsi="Times New Roman" w:eastAsia="Times New Roman"/>
+          <w:outline w:val="0"/>
+          <w:color w:val="333333"/>
+          <w:u w:color="333333"/>
           <w14:textFill>
             <w14:solidFill>
               <w14:srgbClr w14:val="333333"/>
@@ -3971,15 +3652,13 @@
     <w:p>
       <w:pPr>
         <w:pStyle w:val="List Paragraph"/>
-        <w:bidi w:val="0"/>
-        <w:ind w:left="0" w:right="0" w:firstLine="0"/>
-        <w:jc w:val="both"/>
-        <w:rPr>
-          <w:rFonts w:ascii="Times New Roman" w:cs="Times New Roman" w:hAnsi="Times New Roman" w:eastAsia="Times New Roman"/>
-          <w:outline w:val="0"/>
-          <w:color w:val="333333"/>
-          <w:u w:color="333333"/>
-          <w:rtl w:val="0"/>
+        <w:ind w:left="0" w:firstLine="0"/>
+        <w:jc w:val="both"/>
+        <w:rPr>
+          <w:rFonts w:ascii="Times New Roman" w:cs="Times New Roman" w:hAnsi="Times New Roman" w:eastAsia="Times New Roman"/>
+          <w:outline w:val="0"/>
+          <w:color w:val="333333"/>
+          <w:u w:color="333333"/>
           <w14:textFill>
             <w14:solidFill>
               <w14:srgbClr w14:val="333333"/>
@@ -4007,15 +3686,13 @@
     <w:p>
       <w:pPr>
         <w:pStyle w:val="List Paragraph"/>
-        <w:bidi w:val="0"/>
-        <w:ind w:left="0" w:right="0" w:firstLine="0"/>
-        <w:jc w:val="both"/>
-        <w:rPr>
-          <w:rFonts w:ascii="Times New Roman" w:cs="Times New Roman" w:hAnsi="Times New Roman" w:eastAsia="Times New Roman"/>
-          <w:outline w:val="0"/>
-          <w:color w:val="333333"/>
-          <w:u w:color="333333"/>
-          <w:rtl w:val="0"/>
+        <w:ind w:left="0" w:firstLine="0"/>
+        <w:jc w:val="both"/>
+        <w:rPr>
+          <w:rFonts w:ascii="Times New Roman" w:cs="Times New Roman" w:hAnsi="Times New Roman" w:eastAsia="Times New Roman"/>
+          <w:outline w:val="0"/>
+          <w:color w:val="333333"/>
+          <w:u w:color="333333"/>
           <w14:textFill>
             <w14:solidFill>
               <w14:srgbClr w14:val="333333"/>
@@ -4043,15 +3720,13 @@
     <w:p>
       <w:pPr>
         <w:pStyle w:val="List Paragraph"/>
-        <w:bidi w:val="0"/>
-        <w:ind w:left="0" w:right="0" w:firstLine="0"/>
-        <w:jc w:val="both"/>
-        <w:rPr>
-          <w:rFonts w:ascii="Times New Roman" w:cs="Times New Roman" w:hAnsi="Times New Roman" w:eastAsia="Times New Roman"/>
-          <w:outline w:val="0"/>
-          <w:color w:val="333333"/>
-          <w:u w:color="333333"/>
-          <w:rtl w:val="0"/>
+        <w:ind w:left="0" w:firstLine="0"/>
+        <w:jc w:val="both"/>
+        <w:rPr>
+          <w:rFonts w:ascii="Times New Roman" w:cs="Times New Roman" w:hAnsi="Times New Roman" w:eastAsia="Times New Roman"/>
+          <w:outline w:val="0"/>
+          <w:color w:val="333333"/>
+          <w:u w:color="333333"/>
           <w14:textFill>
             <w14:solidFill>
               <w14:srgbClr w14:val="333333"/>
@@ -4079,15 +3754,13 @@
     <w:p>
       <w:pPr>
         <w:pStyle w:val="List Paragraph"/>
-        <w:bidi w:val="0"/>
-        <w:ind w:left="0" w:right="0" w:firstLine="0"/>
-        <w:jc w:val="both"/>
-        <w:rPr>
-          <w:rFonts w:ascii="Times New Roman" w:cs="Times New Roman" w:hAnsi="Times New Roman" w:eastAsia="Times New Roman"/>
-          <w:outline w:val="0"/>
-          <w:color w:val="333333"/>
-          <w:u w:color="333333"/>
-          <w:rtl w:val="0"/>
+        <w:ind w:left="0" w:firstLine="0"/>
+        <w:jc w:val="both"/>
+        <w:rPr>
+          <w:rFonts w:ascii="Times New Roman" w:cs="Times New Roman" w:hAnsi="Times New Roman" w:eastAsia="Times New Roman"/>
+          <w:outline w:val="0"/>
+          <w:color w:val="333333"/>
+          <w:u w:color="333333"/>
           <w14:textFill>
             <w14:solidFill>
               <w14:srgbClr w14:val="333333"/>
@@ -4115,15 +3788,13 @@
     <w:p>
       <w:pPr>
         <w:pStyle w:val="List Paragraph"/>
-        <w:bidi w:val="0"/>
-        <w:ind w:left="0" w:right="0" w:firstLine="0"/>
-        <w:jc w:val="both"/>
-        <w:rPr>
-          <w:rFonts w:ascii="Times New Roman" w:cs="Times New Roman" w:hAnsi="Times New Roman" w:eastAsia="Times New Roman"/>
-          <w:outline w:val="0"/>
-          <w:color w:val="333333"/>
-          <w:u w:color="333333"/>
-          <w:rtl w:val="0"/>
+        <w:ind w:left="0" w:firstLine="0"/>
+        <w:jc w:val="both"/>
+        <w:rPr>
+          <w:rFonts w:ascii="Times New Roman" w:cs="Times New Roman" w:hAnsi="Times New Roman" w:eastAsia="Times New Roman"/>
+          <w:outline w:val="0"/>
+          <w:color w:val="333333"/>
+          <w:u w:color="333333"/>
           <w14:textFill>
             <w14:solidFill>
               <w14:srgbClr w14:val="333333"/>
@@ -4151,15 +3822,13 @@
     <w:p>
       <w:pPr>
         <w:pStyle w:val="List Paragraph"/>
-        <w:bidi w:val="0"/>
-        <w:ind w:left="0" w:right="0" w:firstLine="0"/>
-        <w:jc w:val="both"/>
-        <w:rPr>
-          <w:rFonts w:ascii="Times New Roman" w:cs="Times New Roman" w:hAnsi="Times New Roman" w:eastAsia="Times New Roman"/>
-          <w:outline w:val="0"/>
-          <w:color w:val="333333"/>
-          <w:u w:color="333333"/>
-          <w:rtl w:val="0"/>
+        <w:ind w:left="0" w:firstLine="0"/>
+        <w:jc w:val="both"/>
+        <w:rPr>
+          <w:rFonts w:ascii="Times New Roman" w:cs="Times New Roman" w:hAnsi="Times New Roman" w:eastAsia="Times New Roman"/>
+          <w:outline w:val="0"/>
+          <w:color w:val="333333"/>
+          <w:u w:color="333333"/>
           <w14:textFill>
             <w14:solidFill>
               <w14:srgbClr w14:val="333333"/>
@@ -4187,15 +3856,13 @@
     <w:p>
       <w:pPr>
         <w:pStyle w:val="List Paragraph"/>
-        <w:bidi w:val="0"/>
-        <w:ind w:left="0" w:right="0" w:firstLine="0"/>
-        <w:jc w:val="both"/>
-        <w:rPr>
-          <w:rFonts w:ascii="Times New Roman" w:cs="Times New Roman" w:hAnsi="Times New Roman" w:eastAsia="Times New Roman"/>
-          <w:outline w:val="0"/>
-          <w:color w:val="333333"/>
-          <w:u w:color="333333"/>
-          <w:rtl w:val="0"/>
+        <w:ind w:left="0" w:firstLine="0"/>
+        <w:jc w:val="both"/>
+        <w:rPr>
+          <w:rFonts w:ascii="Times New Roman" w:cs="Times New Roman" w:hAnsi="Times New Roman" w:eastAsia="Times New Roman"/>
+          <w:outline w:val="0"/>
+          <w:color w:val="333333"/>
+          <w:u w:color="333333"/>
           <w14:textFill>
             <w14:solidFill>
               <w14:srgbClr w14:val="333333"/>
@@ -4223,15 +3890,13 @@
     <w:p>
       <w:pPr>
         <w:pStyle w:val="List Paragraph"/>
-        <w:bidi w:val="0"/>
-        <w:ind w:left="0" w:right="0" w:firstLine="0"/>
-        <w:jc w:val="both"/>
-        <w:rPr>
-          <w:rFonts w:ascii="Times New Roman" w:cs="Times New Roman" w:hAnsi="Times New Roman" w:eastAsia="Times New Roman"/>
-          <w:outline w:val="0"/>
-          <w:color w:val="333333"/>
-          <w:u w:color="333333"/>
-          <w:rtl w:val="0"/>
+        <w:ind w:left="0" w:firstLine="0"/>
+        <w:jc w:val="both"/>
+        <w:rPr>
+          <w:rFonts w:ascii="Times New Roman" w:cs="Times New Roman" w:hAnsi="Times New Roman" w:eastAsia="Times New Roman"/>
+          <w:outline w:val="0"/>
+          <w:color w:val="333333"/>
+          <w:u w:color="333333"/>
           <w14:textFill>
             <w14:solidFill>
               <w14:srgbClr w14:val="333333"/>
@@ -4259,15 +3924,13 @@
     <w:p>
       <w:pPr>
         <w:pStyle w:val="List Paragraph"/>
-        <w:bidi w:val="0"/>
-        <w:ind w:left="0" w:right="0" w:firstLine="0"/>
-        <w:jc w:val="both"/>
-        <w:rPr>
-          <w:rFonts w:ascii="Times New Roman" w:cs="Times New Roman" w:hAnsi="Times New Roman" w:eastAsia="Times New Roman"/>
-          <w:outline w:val="0"/>
-          <w:color w:val="333333"/>
-          <w:u w:color="333333"/>
-          <w:rtl w:val="0"/>
+        <w:ind w:left="0" w:firstLine="0"/>
+        <w:jc w:val="both"/>
+        <w:rPr>
+          <w:rFonts w:ascii="Times New Roman" w:cs="Times New Roman" w:hAnsi="Times New Roman" w:eastAsia="Times New Roman"/>
+          <w:outline w:val="0"/>
+          <w:color w:val="333333"/>
+          <w:u w:color="333333"/>
           <w14:textFill>
             <w14:solidFill>
               <w14:srgbClr w14:val="333333"/>
@@ -4295,15 +3958,13 @@
     <w:p>
       <w:pPr>
         <w:pStyle w:val="List Paragraph"/>
-        <w:bidi w:val="0"/>
-        <w:ind w:left="0" w:right="0" w:firstLine="0"/>
-        <w:jc w:val="both"/>
-        <w:rPr>
-          <w:rFonts w:ascii="Times New Roman" w:cs="Times New Roman" w:hAnsi="Times New Roman" w:eastAsia="Times New Roman"/>
-          <w:outline w:val="0"/>
-          <w:color w:val="333333"/>
-          <w:u w:color="333333"/>
-          <w:rtl w:val="0"/>
+        <w:ind w:left="0" w:firstLine="0"/>
+        <w:jc w:val="both"/>
+        <w:rPr>
+          <w:rFonts w:ascii="Times New Roman" w:cs="Times New Roman" w:hAnsi="Times New Roman" w:eastAsia="Times New Roman"/>
+          <w:outline w:val="0"/>
+          <w:color w:val="333333"/>
+          <w:u w:color="333333"/>
           <w14:textFill>
             <w14:solidFill>
               <w14:srgbClr w14:val="333333"/>
@@ -4331,15 +3992,13 @@
     <w:p>
       <w:pPr>
         <w:pStyle w:val="List Paragraph"/>
-        <w:bidi w:val="0"/>
-        <w:ind w:left="0" w:right="0" w:firstLine="0"/>
-        <w:jc w:val="both"/>
-        <w:rPr>
-          <w:rFonts w:ascii="Times New Roman" w:cs="Times New Roman" w:hAnsi="Times New Roman" w:eastAsia="Times New Roman"/>
-          <w:outline w:val="0"/>
-          <w:color w:val="333333"/>
-          <w:u w:color="333333"/>
-          <w:rtl w:val="0"/>
+        <w:ind w:left="0" w:firstLine="0"/>
+        <w:jc w:val="both"/>
+        <w:rPr>
+          <w:rFonts w:ascii="Times New Roman" w:cs="Times New Roman" w:hAnsi="Times New Roman" w:eastAsia="Times New Roman"/>
+          <w:outline w:val="0"/>
+          <w:color w:val="333333"/>
+          <w:u w:color="333333"/>
           <w14:textFill>
             <w14:solidFill>
               <w14:srgbClr w14:val="333333"/>
@@ -4367,35 +4026,31 @@
     <w:p>
       <w:pPr>
         <w:pStyle w:val="List Paragraph"/>
-        <w:bidi w:val="0"/>
-        <w:ind w:left="0" w:right="0" w:firstLine="0"/>
-        <w:jc w:val="both"/>
-        <w:rPr>
-          <w:rFonts w:ascii="Times New Roman" w:cs="Times New Roman" w:hAnsi="Times New Roman" w:eastAsia="Times New Roman"/>
-          <w:outline w:val="0"/>
-          <w:color w:val="333333"/>
-          <w:u w:color="333333"/>
-          <w:rtl w:val="0"/>
-          <w14:textFill>
-            <w14:solidFill>
-              <w14:srgbClr w14:val="333333"/>
-            </w14:solidFill>
-          </w14:textFill>
-        </w:rPr>
-      </w:pPr>
-    </w:p>
-    <w:p>
-      <w:pPr>
-        <w:pStyle w:val="List Paragraph"/>
-        <w:bidi w:val="0"/>
-        <w:ind w:left="0" w:right="0" w:firstLine="0"/>
-        <w:jc w:val="both"/>
-        <w:rPr>
-          <w:rFonts w:ascii="Times New Roman" w:cs="Times New Roman" w:hAnsi="Times New Roman" w:eastAsia="Times New Roman"/>
-          <w:outline w:val="0"/>
-          <w:color w:val="333333"/>
-          <w:u w:color="333333"/>
-          <w:rtl w:val="0"/>
+        <w:ind w:left="0" w:firstLine="0"/>
+        <w:jc w:val="both"/>
+        <w:rPr>
+          <w:rFonts w:ascii="Times New Roman" w:cs="Times New Roman" w:hAnsi="Times New Roman" w:eastAsia="Times New Roman"/>
+          <w:outline w:val="0"/>
+          <w:color w:val="333333"/>
+          <w:u w:color="333333"/>
+          <w14:textFill>
+            <w14:solidFill>
+              <w14:srgbClr w14:val="333333"/>
+            </w14:solidFill>
+          </w14:textFill>
+        </w:rPr>
+      </w:pPr>
+    </w:p>
+    <w:p>
+      <w:pPr>
+        <w:pStyle w:val="List Paragraph"/>
+        <w:ind w:left="0" w:firstLine="0"/>
+        <w:jc w:val="both"/>
+        <w:rPr>
+          <w:rFonts w:ascii="Times New Roman" w:cs="Times New Roman" w:hAnsi="Times New Roman" w:eastAsia="Times New Roman"/>
+          <w:outline w:val="0"/>
+          <w:color w:val="333333"/>
+          <w:u w:color="333333"/>
           <w14:textFill>
             <w14:solidFill>
               <w14:srgbClr w14:val="333333"/>
@@ -4423,15 +4078,13 @@
     <w:p>
       <w:pPr>
         <w:pStyle w:val="List Paragraph"/>
-        <w:bidi w:val="0"/>
-        <w:ind w:left="0" w:right="0" w:firstLine="0"/>
-        <w:jc w:val="both"/>
-        <w:rPr>
-          <w:rFonts w:ascii="Times New Roman" w:cs="Times New Roman" w:hAnsi="Times New Roman" w:eastAsia="Times New Roman"/>
-          <w:outline w:val="0"/>
-          <w:color w:val="333333"/>
-          <w:u w:color="333333"/>
-          <w:rtl w:val="0"/>
+        <w:ind w:left="0" w:firstLine="0"/>
+        <w:jc w:val="both"/>
+        <w:rPr>
+          <w:rFonts w:ascii="Times New Roman" w:cs="Times New Roman" w:hAnsi="Times New Roman" w:eastAsia="Times New Roman"/>
+          <w:outline w:val="0"/>
+          <w:color w:val="333333"/>
+          <w:u w:color="333333"/>
           <w14:textFill>
             <w14:solidFill>
               <w14:srgbClr w14:val="333333"/>
@@ -4459,15 +4112,13 @@
     <w:p>
       <w:pPr>
         <w:pStyle w:val="List Paragraph"/>
-        <w:bidi w:val="0"/>
-        <w:ind w:left="0" w:right="0" w:firstLine="0"/>
-        <w:jc w:val="both"/>
-        <w:rPr>
-          <w:rFonts w:ascii="Times New Roman" w:cs="Times New Roman" w:hAnsi="Times New Roman" w:eastAsia="Times New Roman"/>
-          <w:outline w:val="0"/>
-          <w:color w:val="333333"/>
-          <w:u w:color="333333"/>
-          <w:rtl w:val="0"/>
+        <w:ind w:left="0" w:firstLine="0"/>
+        <w:jc w:val="both"/>
+        <w:rPr>
+          <w:rFonts w:ascii="Times New Roman" w:cs="Times New Roman" w:hAnsi="Times New Roman" w:eastAsia="Times New Roman"/>
+          <w:outline w:val="0"/>
+          <w:color w:val="333333"/>
+          <w:u w:color="333333"/>
           <w14:textFill>
             <w14:solidFill>
               <w14:srgbClr w14:val="333333"/>
@@ -4495,15 +4146,13 @@
     <w:p>
       <w:pPr>
         <w:pStyle w:val="List Paragraph"/>
-        <w:bidi w:val="0"/>
-        <w:ind w:left="0" w:right="0" w:firstLine="0"/>
-        <w:jc w:val="both"/>
-        <w:rPr>
-          <w:rFonts w:ascii="Times New Roman" w:cs="Times New Roman" w:hAnsi="Times New Roman" w:eastAsia="Times New Roman"/>
-          <w:outline w:val="0"/>
-          <w:color w:val="333333"/>
-          <w:u w:color="333333"/>
-          <w:rtl w:val="0"/>
+        <w:ind w:left="0" w:firstLine="0"/>
+        <w:jc w:val="both"/>
+        <w:rPr>
+          <w:rFonts w:ascii="Times New Roman" w:cs="Times New Roman" w:hAnsi="Times New Roman" w:eastAsia="Times New Roman"/>
+          <w:outline w:val="0"/>
+          <w:color w:val="333333"/>
+          <w:u w:color="333333"/>
           <w14:textFill>
             <w14:solidFill>
               <w14:srgbClr w14:val="333333"/>
@@ -4531,15 +4180,13 @@
     <w:p>
       <w:pPr>
         <w:pStyle w:val="List Paragraph"/>
-        <w:bidi w:val="0"/>
-        <w:ind w:left="0" w:right="0" w:firstLine="0"/>
-        <w:jc w:val="both"/>
-        <w:rPr>
-          <w:rFonts w:ascii="Times New Roman" w:cs="Times New Roman" w:hAnsi="Times New Roman" w:eastAsia="Times New Roman"/>
-          <w:outline w:val="0"/>
-          <w:color w:val="333333"/>
-          <w:u w:color="333333"/>
-          <w:rtl w:val="0"/>
+        <w:ind w:left="0" w:firstLine="0"/>
+        <w:jc w:val="both"/>
+        <w:rPr>
+          <w:rFonts w:ascii="Times New Roman" w:cs="Times New Roman" w:hAnsi="Times New Roman" w:eastAsia="Times New Roman"/>
+          <w:outline w:val="0"/>
+          <w:color w:val="333333"/>
+          <w:u w:color="333333"/>
           <w14:textFill>
             <w14:solidFill>
               <w14:srgbClr w14:val="333333"/>
@@ -4567,15 +4214,13 @@
     <w:p>
       <w:pPr>
         <w:pStyle w:val="List Paragraph"/>
-        <w:bidi w:val="0"/>
-        <w:ind w:left="0" w:right="0" w:firstLine="0"/>
-        <w:jc w:val="both"/>
-        <w:rPr>
-          <w:rFonts w:ascii="Times New Roman" w:cs="Times New Roman" w:hAnsi="Times New Roman" w:eastAsia="Times New Roman"/>
-          <w:outline w:val="0"/>
-          <w:color w:val="333333"/>
-          <w:u w:color="333333"/>
-          <w:rtl w:val="0"/>
+        <w:ind w:left="0" w:firstLine="0"/>
+        <w:jc w:val="both"/>
+        <w:rPr>
+          <w:rFonts w:ascii="Times New Roman" w:cs="Times New Roman" w:hAnsi="Times New Roman" w:eastAsia="Times New Roman"/>
+          <w:outline w:val="0"/>
+          <w:color w:val="333333"/>
+          <w:u w:color="333333"/>
           <w14:textFill>
             <w14:solidFill>
               <w14:srgbClr w14:val="333333"/>
@@ -4603,15 +4248,13 @@
     <w:p>
       <w:pPr>
         <w:pStyle w:val="List Paragraph"/>
-        <w:bidi w:val="0"/>
-        <w:ind w:left="0" w:right="0" w:firstLine="0"/>
-        <w:jc w:val="both"/>
-        <w:rPr>
-          <w:rFonts w:ascii="Times New Roman" w:cs="Times New Roman" w:hAnsi="Times New Roman" w:eastAsia="Times New Roman"/>
-          <w:outline w:val="0"/>
-          <w:color w:val="333333"/>
-          <w:u w:color="333333"/>
-          <w:rtl w:val="0"/>
+        <w:ind w:left="0" w:firstLine="0"/>
+        <w:jc w:val="both"/>
+        <w:rPr>
+          <w:rFonts w:ascii="Times New Roman" w:cs="Times New Roman" w:hAnsi="Times New Roman" w:eastAsia="Times New Roman"/>
+          <w:outline w:val="0"/>
+          <w:color w:val="333333"/>
+          <w:u w:color="333333"/>
           <w14:textFill>
             <w14:solidFill>
               <w14:srgbClr w14:val="333333"/>
@@ -4639,15 +4282,13 @@
     <w:p>
       <w:pPr>
         <w:pStyle w:val="List Paragraph"/>
-        <w:bidi w:val="0"/>
-        <w:ind w:left="0" w:right="0" w:firstLine="0"/>
-        <w:jc w:val="both"/>
-        <w:rPr>
-          <w:rFonts w:ascii="Times New Roman" w:cs="Times New Roman" w:hAnsi="Times New Roman" w:eastAsia="Times New Roman"/>
-          <w:outline w:val="0"/>
-          <w:color w:val="333333"/>
-          <w:u w:color="333333"/>
-          <w:rtl w:val="0"/>
+        <w:ind w:left="0" w:firstLine="0"/>
+        <w:jc w:val="both"/>
+        <w:rPr>
+          <w:rFonts w:ascii="Times New Roman" w:cs="Times New Roman" w:hAnsi="Times New Roman" w:eastAsia="Times New Roman"/>
+          <w:outline w:val="0"/>
+          <w:color w:val="333333"/>
+          <w:u w:color="333333"/>
           <w14:textFill>
             <w14:solidFill>
               <w14:srgbClr w14:val="333333"/>
@@ -4675,35 +4316,31 @@
     <w:p>
       <w:pPr>
         <w:pStyle w:val="List Paragraph"/>
-        <w:bidi w:val="0"/>
-        <w:ind w:left="0" w:right="0" w:firstLine="0"/>
-        <w:jc w:val="both"/>
-        <w:rPr>
-          <w:rFonts w:ascii="Times New Roman" w:cs="Times New Roman" w:hAnsi="Times New Roman" w:eastAsia="Times New Roman"/>
-          <w:outline w:val="0"/>
-          <w:color w:val="333333"/>
-          <w:u w:color="333333"/>
-          <w:rtl w:val="0"/>
-          <w14:textFill>
-            <w14:solidFill>
-              <w14:srgbClr w14:val="333333"/>
-            </w14:solidFill>
-          </w14:textFill>
-        </w:rPr>
-      </w:pPr>
-    </w:p>
-    <w:p>
-      <w:pPr>
-        <w:pStyle w:val="List Paragraph"/>
-        <w:bidi w:val="0"/>
-        <w:ind w:left="0" w:right="0" w:firstLine="0"/>
-        <w:jc w:val="both"/>
-        <w:rPr>
-          <w:rFonts w:ascii="Times New Roman" w:cs="Times New Roman" w:hAnsi="Times New Roman" w:eastAsia="Times New Roman"/>
-          <w:outline w:val="0"/>
-          <w:color w:val="333333"/>
-          <w:u w:color="333333"/>
-          <w:rtl w:val="0"/>
+        <w:ind w:left="0" w:firstLine="0"/>
+        <w:jc w:val="both"/>
+        <w:rPr>
+          <w:rFonts w:ascii="Times New Roman" w:cs="Times New Roman" w:hAnsi="Times New Roman" w:eastAsia="Times New Roman"/>
+          <w:outline w:val="0"/>
+          <w:color w:val="333333"/>
+          <w:u w:color="333333"/>
+          <w14:textFill>
+            <w14:solidFill>
+              <w14:srgbClr w14:val="333333"/>
+            </w14:solidFill>
+          </w14:textFill>
+        </w:rPr>
+      </w:pPr>
+    </w:p>
+    <w:p>
+      <w:pPr>
+        <w:pStyle w:val="List Paragraph"/>
+        <w:ind w:left="0" w:firstLine="0"/>
+        <w:jc w:val="both"/>
+        <w:rPr>
+          <w:rFonts w:ascii="Times New Roman" w:cs="Times New Roman" w:hAnsi="Times New Roman" w:eastAsia="Times New Roman"/>
+          <w:outline w:val="0"/>
+          <w:color w:val="333333"/>
+          <w:u w:color="333333"/>
           <w14:textFill>
             <w14:solidFill>
               <w14:srgbClr w14:val="333333"/>
@@ -4731,35 +4368,31 @@
     <w:p>
       <w:pPr>
         <w:pStyle w:val="List Paragraph"/>
-        <w:bidi w:val="0"/>
-        <w:ind w:left="0" w:right="0" w:firstLine="0"/>
-        <w:jc w:val="both"/>
-        <w:rPr>
-          <w:rFonts w:ascii="Times New Roman" w:cs="Times New Roman" w:hAnsi="Times New Roman" w:eastAsia="Times New Roman"/>
-          <w:outline w:val="0"/>
-          <w:color w:val="333333"/>
-          <w:u w:color="333333"/>
-          <w:rtl w:val="0"/>
-          <w14:textFill>
-            <w14:solidFill>
-              <w14:srgbClr w14:val="333333"/>
-            </w14:solidFill>
-          </w14:textFill>
-        </w:rPr>
-      </w:pPr>
-    </w:p>
-    <w:p>
-      <w:pPr>
-        <w:pStyle w:val="List Paragraph"/>
-        <w:bidi w:val="0"/>
-        <w:ind w:left="0" w:right="0" w:firstLine="0"/>
-        <w:jc w:val="both"/>
-        <w:rPr>
-          <w:rFonts w:ascii="Times New Roman" w:cs="Times New Roman" w:hAnsi="Times New Roman" w:eastAsia="Times New Roman"/>
-          <w:outline w:val="0"/>
-          <w:color w:val="333333"/>
-          <w:u w:color="333333"/>
-          <w:rtl w:val="0"/>
+        <w:ind w:left="0" w:firstLine="0"/>
+        <w:jc w:val="both"/>
+        <w:rPr>
+          <w:rFonts w:ascii="Times New Roman" w:cs="Times New Roman" w:hAnsi="Times New Roman" w:eastAsia="Times New Roman"/>
+          <w:outline w:val="0"/>
+          <w:color w:val="333333"/>
+          <w:u w:color="333333"/>
+          <w14:textFill>
+            <w14:solidFill>
+              <w14:srgbClr w14:val="333333"/>
+            </w14:solidFill>
+          </w14:textFill>
+        </w:rPr>
+      </w:pPr>
+    </w:p>
+    <w:p>
+      <w:pPr>
+        <w:pStyle w:val="List Paragraph"/>
+        <w:ind w:left="0" w:firstLine="0"/>
+        <w:jc w:val="both"/>
+        <w:rPr>
+          <w:rFonts w:ascii="Times New Roman" w:cs="Times New Roman" w:hAnsi="Times New Roman" w:eastAsia="Times New Roman"/>
+          <w:outline w:val="0"/>
+          <w:color w:val="333333"/>
+          <w:u w:color="333333"/>
           <w14:textFill>
             <w14:solidFill>
               <w14:srgbClr w14:val="333333"/>
@@ -4787,15 +4420,13 @@
     <w:p>
       <w:pPr>
         <w:pStyle w:val="List Paragraph"/>
-        <w:bidi w:val="0"/>
-        <w:ind w:left="0" w:right="0" w:firstLine="0"/>
-        <w:jc w:val="both"/>
-        <w:rPr>
-          <w:rFonts w:ascii="Times New Roman" w:cs="Times New Roman" w:hAnsi="Times New Roman" w:eastAsia="Times New Roman"/>
-          <w:outline w:val="0"/>
-          <w:color w:val="333333"/>
-          <w:u w:color="333333"/>
-          <w:rtl w:val="0"/>
+        <w:ind w:left="0" w:firstLine="0"/>
+        <w:jc w:val="both"/>
+        <w:rPr>
+          <w:rFonts w:ascii="Times New Roman" w:cs="Times New Roman" w:hAnsi="Times New Roman" w:eastAsia="Times New Roman"/>
+          <w:outline w:val="0"/>
+          <w:color w:val="333333"/>
+          <w:u w:color="333333"/>
           <w14:textFill>
             <w14:solidFill>
               <w14:srgbClr w14:val="333333"/>
@@ -4823,15 +4454,13 @@
     <w:p>
       <w:pPr>
         <w:pStyle w:val="List Paragraph"/>
-        <w:bidi w:val="0"/>
-        <w:ind w:left="0" w:right="0" w:firstLine="0"/>
-        <w:jc w:val="both"/>
-        <w:rPr>
-          <w:rFonts w:ascii="Times New Roman" w:cs="Times New Roman" w:hAnsi="Times New Roman" w:eastAsia="Times New Roman"/>
-          <w:outline w:val="0"/>
-          <w:color w:val="333333"/>
-          <w:u w:color="333333"/>
-          <w:rtl w:val="0"/>
+        <w:ind w:left="0" w:firstLine="0"/>
+        <w:jc w:val="both"/>
+        <w:rPr>
+          <w:rFonts w:ascii="Times New Roman" w:cs="Times New Roman" w:hAnsi="Times New Roman" w:eastAsia="Times New Roman"/>
+          <w:outline w:val="0"/>
+          <w:color w:val="333333"/>
+          <w:u w:color="333333"/>
           <w14:textFill>
             <w14:solidFill>
               <w14:srgbClr w14:val="333333"/>
@@ -4859,15 +4488,13 @@
     <w:p>
       <w:pPr>
         <w:pStyle w:val="List Paragraph"/>
-        <w:bidi w:val="0"/>
-        <w:ind w:left="0" w:right="0" w:firstLine="0"/>
-        <w:jc w:val="both"/>
-        <w:rPr>
-          <w:rFonts w:ascii="Times New Roman" w:cs="Times New Roman" w:hAnsi="Times New Roman" w:eastAsia="Times New Roman"/>
-          <w:outline w:val="0"/>
-          <w:color w:val="333333"/>
-          <w:u w:color="333333"/>
-          <w:rtl w:val="0"/>
+        <w:ind w:left="0" w:firstLine="0"/>
+        <w:jc w:val="both"/>
+        <w:rPr>
+          <w:rFonts w:ascii="Times New Roman" w:cs="Times New Roman" w:hAnsi="Times New Roman" w:eastAsia="Times New Roman"/>
+          <w:outline w:val="0"/>
+          <w:color w:val="333333"/>
+          <w:u w:color="333333"/>
           <w14:textFill>
             <w14:solidFill>
               <w14:srgbClr w14:val="333333"/>
@@ -4895,15 +4522,13 @@
     <w:p>
       <w:pPr>
         <w:pStyle w:val="List Paragraph"/>
-        <w:bidi w:val="0"/>
-        <w:ind w:left="0" w:right="0" w:firstLine="0"/>
-        <w:jc w:val="both"/>
-        <w:rPr>
-          <w:rFonts w:ascii="Times New Roman" w:cs="Times New Roman" w:hAnsi="Times New Roman" w:eastAsia="Times New Roman"/>
-          <w:outline w:val="0"/>
-          <w:color w:val="333333"/>
-          <w:u w:color="333333"/>
-          <w:rtl w:val="0"/>
+        <w:ind w:left="0" w:firstLine="0"/>
+        <w:jc w:val="both"/>
+        <w:rPr>
+          <w:rFonts w:ascii="Times New Roman" w:cs="Times New Roman" w:hAnsi="Times New Roman" w:eastAsia="Times New Roman"/>
+          <w:outline w:val="0"/>
+          <w:color w:val="333333"/>
+          <w:u w:color="333333"/>
           <w14:textFill>
             <w14:solidFill>
               <w14:srgbClr w14:val="333333"/>
@@ -4931,15 +4556,13 @@
     <w:p>
       <w:pPr>
         <w:pStyle w:val="List Paragraph"/>
-        <w:bidi w:val="0"/>
-        <w:ind w:left="0" w:right="0" w:firstLine="0"/>
-        <w:jc w:val="both"/>
-        <w:rPr>
-          <w:rFonts w:ascii="Times New Roman" w:cs="Times New Roman" w:hAnsi="Times New Roman" w:eastAsia="Times New Roman"/>
-          <w:outline w:val="0"/>
-          <w:color w:val="333333"/>
-          <w:u w:color="333333"/>
-          <w:rtl w:val="0"/>
+        <w:ind w:left="0" w:firstLine="0"/>
+        <w:jc w:val="both"/>
+        <w:rPr>
+          <w:rFonts w:ascii="Times New Roman" w:cs="Times New Roman" w:hAnsi="Times New Roman" w:eastAsia="Times New Roman"/>
+          <w:outline w:val="0"/>
+          <w:color w:val="333333"/>
+          <w:u w:color="333333"/>
           <w14:textFill>
             <w14:solidFill>
               <w14:srgbClr w14:val="333333"/>
@@ -4967,35 +4590,65 @@
     <w:p>
       <w:pPr>
         <w:pStyle w:val="List Paragraph"/>
-        <w:bidi w:val="0"/>
-        <w:ind w:left="0" w:right="0" w:firstLine="0"/>
-        <w:jc w:val="both"/>
-        <w:rPr>
-          <w:rFonts w:ascii="Times New Roman" w:cs="Times New Roman" w:hAnsi="Times New Roman" w:eastAsia="Times New Roman"/>
-          <w:outline w:val="0"/>
-          <w:color w:val="333333"/>
-          <w:u w:color="333333"/>
-          <w:rtl w:val="0"/>
-          <w14:textFill>
-            <w14:solidFill>
-              <w14:srgbClr w14:val="333333"/>
-            </w14:solidFill>
-          </w14:textFill>
-        </w:rPr>
-      </w:pPr>
-    </w:p>
-    <w:p>
-      <w:pPr>
-        <w:pStyle w:val="List Paragraph"/>
-        <w:bidi w:val="0"/>
-        <w:ind w:left="0" w:right="0" w:firstLine="0"/>
-        <w:jc w:val="both"/>
-        <w:rPr>
-          <w:rFonts w:ascii="Times New Roman" w:cs="Times New Roman" w:hAnsi="Times New Roman" w:eastAsia="Times New Roman"/>
-          <w:outline w:val="0"/>
-          <w:color w:val="333333"/>
-          <w:u w:color="333333"/>
-          <w:rtl w:val="0"/>
+        <w:ind w:left="0" w:firstLine="0"/>
+        <w:jc w:val="both"/>
+        <w:rPr>
+          <w:rFonts w:ascii="Times New Roman" w:cs="Times New Roman" w:hAnsi="Times New Roman" w:eastAsia="Times New Roman"/>
+          <w:outline w:val="0"/>
+          <w:color w:val="333333"/>
+          <w:u w:color="333333"/>
+          <w14:textFill>
+            <w14:solidFill>
+              <w14:srgbClr w14:val="333333"/>
+            </w14:solidFill>
+          </w14:textFill>
+        </w:rPr>
+      </w:pPr>
+    </w:p>
+    <w:p>
+      <w:pPr>
+        <w:pStyle w:val="List Paragraph"/>
+        <w:ind w:left="0" w:firstLine="0"/>
+        <w:jc w:val="both"/>
+        <w:rPr>
+          <w:rFonts w:ascii="Times New Roman" w:cs="Times New Roman" w:hAnsi="Times New Roman" w:eastAsia="Times New Roman"/>
+          <w:outline w:val="0"/>
+          <w:color w:val="333333"/>
+          <w:u w:color="333333"/>
+          <w14:textFill>
+            <w14:solidFill>
+              <w14:srgbClr w14:val="333333"/>
+            </w14:solidFill>
+          </w14:textFill>
+        </w:rPr>
+      </w:pPr>
+      <w:r>
+        <w:rPr>
+          <w:rFonts w:ascii="Times New Roman" w:hAnsi="Times New Roman"/>
+          <w:outline w:val="0"/>
+          <w:color w:val="333333"/>
+          <w:u w:color="333333"/>
+          <w:rtl w:val="0"/>
+          <w:lang w:val="en-US"/>
+          <w14:textFill>
+            <w14:solidFill>
+              <w14:srgbClr w14:val="333333"/>
+            </w14:solidFill>
+          </w14:textFill>
+        </w:rPr>
+        <w:t>#Appendix</w:t>
+      </w:r>
+    </w:p>
+    <w:p>
+      <w:pPr>
+        <w:pStyle w:val="List Paragraph"/>
+        <w:ind w:left="0" w:firstLine="0"/>
+        <w:jc w:val="both"/>
+        <w:rPr>
+          <w:rFonts w:ascii="Times New Roman" w:cs="Times New Roman" w:hAnsi="Times New Roman" w:eastAsia="Times New Roman"/>
+          <w:outline w:val="0"/>
+          <w:color w:val="333333"/>
+          <w:u w:color="333333"/>
           <w14:textFill>
             <w14:solidFill>
               <w14:srgbClr w14:val="333333"/>
@@ -5023,15 +4676,13 @@
     <w:p>
       <w:pPr>
         <w:pStyle w:val="List Paragraph"/>
-        <w:bidi w:val="0"/>
-        <w:ind w:left="0" w:right="0" w:firstLine="0"/>
-        <w:jc w:val="both"/>
-        <w:rPr>
-          <w:rFonts w:ascii="Times New Roman" w:cs="Times New Roman" w:hAnsi="Times New Roman" w:eastAsia="Times New Roman"/>
-          <w:outline w:val="0"/>
-          <w:color w:val="333333"/>
-          <w:u w:color="333333"/>
-          <w:rtl w:val="0"/>
+        <w:ind w:left="0" w:firstLine="0"/>
+        <w:jc w:val="both"/>
+        <w:rPr>
+          <w:rFonts w:ascii="Times New Roman" w:cs="Times New Roman" w:hAnsi="Times New Roman" w:eastAsia="Times New Roman"/>
+          <w:outline w:val="0"/>
+          <w:color w:val="333333"/>
+          <w:u w:color="333333"/>
           <w14:textFill>
             <w14:solidFill>
               <w14:srgbClr w14:val="333333"/>
@@ -5059,15 +4710,13 @@
     <w:p>
       <w:pPr>
         <w:pStyle w:val="List Paragraph"/>
-        <w:bidi w:val="0"/>
-        <w:ind w:left="0" w:right="0" w:firstLine="0"/>
-        <w:jc w:val="both"/>
-        <w:rPr>
-          <w:rFonts w:ascii="Times New Roman" w:cs="Times New Roman" w:hAnsi="Times New Roman" w:eastAsia="Times New Roman"/>
-          <w:outline w:val="0"/>
-          <w:color w:val="333333"/>
-          <w:u w:color="333333"/>
-          <w:rtl w:val="0"/>
+        <w:ind w:left="0" w:firstLine="0"/>
+        <w:jc w:val="both"/>
+        <w:rPr>
+          <w:rFonts w:ascii="Times New Roman" w:cs="Times New Roman" w:hAnsi="Times New Roman" w:eastAsia="Times New Roman"/>
+          <w:outline w:val="0"/>
+          <w:color w:val="333333"/>
+          <w:u w:color="333333"/>
           <w14:textFill>
             <w14:solidFill>
               <w14:srgbClr w14:val="333333"/>
@@ -5095,35 +4744,31 @@
     <w:p>
       <w:pPr>
         <w:pStyle w:val="List Paragraph"/>
-        <w:bidi w:val="0"/>
-        <w:ind w:left="0" w:right="0" w:firstLine="0"/>
-        <w:jc w:val="both"/>
-        <w:rPr>
-          <w:rFonts w:ascii="Times New Roman" w:cs="Times New Roman" w:hAnsi="Times New Roman" w:eastAsia="Times New Roman"/>
-          <w:outline w:val="0"/>
-          <w:color w:val="333333"/>
-          <w:u w:color="333333"/>
-          <w:rtl w:val="0"/>
-          <w14:textFill>
-            <w14:solidFill>
-              <w14:srgbClr w14:val="333333"/>
-            </w14:solidFill>
-          </w14:textFill>
-        </w:rPr>
-      </w:pPr>
-    </w:p>
-    <w:p>
-      <w:pPr>
-        <w:pStyle w:val="List Paragraph"/>
-        <w:bidi w:val="0"/>
-        <w:ind w:left="0" w:right="0" w:firstLine="0"/>
-        <w:jc w:val="both"/>
-        <w:rPr>
-          <w:rFonts w:ascii="Times New Roman" w:cs="Times New Roman" w:hAnsi="Times New Roman" w:eastAsia="Times New Roman"/>
-          <w:outline w:val="0"/>
-          <w:color w:val="333333"/>
-          <w:u w:color="333333"/>
-          <w:rtl w:val="0"/>
+        <w:ind w:left="0" w:firstLine="0"/>
+        <w:jc w:val="both"/>
+        <w:rPr>
+          <w:rFonts w:ascii="Times New Roman" w:cs="Times New Roman" w:hAnsi="Times New Roman" w:eastAsia="Times New Roman"/>
+          <w:outline w:val="0"/>
+          <w:color w:val="333333"/>
+          <w:u w:color="333333"/>
+          <w14:textFill>
+            <w14:solidFill>
+              <w14:srgbClr w14:val="333333"/>
+            </w14:solidFill>
+          </w14:textFill>
+        </w:rPr>
+      </w:pPr>
+    </w:p>
+    <w:p>
+      <w:pPr>
+        <w:pStyle w:val="List Paragraph"/>
+        <w:ind w:left="0" w:firstLine="0"/>
+        <w:jc w:val="both"/>
+        <w:rPr>
+          <w:rFonts w:ascii="Times New Roman" w:cs="Times New Roman" w:hAnsi="Times New Roman" w:eastAsia="Times New Roman"/>
+          <w:outline w:val="0"/>
+          <w:color w:val="333333"/>
+          <w:u w:color="333333"/>
           <w14:textFill>
             <w14:solidFill>
               <w14:srgbClr w14:val="333333"/>
@@ -5151,15 +4796,13 @@
     <w:p>
       <w:pPr>
         <w:pStyle w:val="List Paragraph"/>
-        <w:bidi w:val="0"/>
-        <w:ind w:left="0" w:right="0" w:firstLine="0"/>
-        <w:jc w:val="both"/>
-        <w:rPr>
-          <w:rFonts w:ascii="Times New Roman" w:cs="Times New Roman" w:hAnsi="Times New Roman" w:eastAsia="Times New Roman"/>
-          <w:outline w:val="0"/>
-          <w:color w:val="333333"/>
-          <w:u w:color="333333"/>
-          <w:rtl w:val="0"/>
+        <w:ind w:left="0" w:firstLine="0"/>
+        <w:jc w:val="both"/>
+        <w:rPr>
+          <w:rFonts w:ascii="Times New Roman" w:cs="Times New Roman" w:hAnsi="Times New Roman" w:eastAsia="Times New Roman"/>
+          <w:outline w:val="0"/>
+          <w:color w:val="333333"/>
+          <w:u w:color="333333"/>
           <w14:textFill>
             <w14:solidFill>
               <w14:srgbClr w14:val="333333"/>
@@ -5187,15 +4830,13 @@
     <w:p>
       <w:pPr>
         <w:pStyle w:val="List Paragraph"/>
-        <w:bidi w:val="0"/>
-        <w:ind w:left="0" w:right="0" w:firstLine="0"/>
-        <w:jc w:val="both"/>
-        <w:rPr>
-          <w:rFonts w:ascii="Times New Roman" w:cs="Times New Roman" w:hAnsi="Times New Roman" w:eastAsia="Times New Roman"/>
-          <w:outline w:val="0"/>
-          <w:color w:val="333333"/>
-          <w:u w:color="333333"/>
-          <w:rtl w:val="0"/>
+        <w:ind w:left="0" w:firstLine="0"/>
+        <w:jc w:val="both"/>
+        <w:rPr>
+          <w:rFonts w:ascii="Times New Roman" w:cs="Times New Roman" w:hAnsi="Times New Roman" w:eastAsia="Times New Roman"/>
+          <w:outline w:val="0"/>
+          <w:color w:val="333333"/>
+          <w:u w:color="333333"/>
           <w14:textFill>
             <w14:solidFill>
               <w14:srgbClr w14:val="333333"/>
@@ -5223,35 +4864,31 @@
     <w:p>
       <w:pPr>
         <w:pStyle w:val="List Paragraph"/>
-        <w:bidi w:val="0"/>
-        <w:ind w:left="0" w:right="0" w:firstLine="0"/>
-        <w:jc w:val="both"/>
-        <w:rPr>
-          <w:rFonts w:ascii="Times New Roman" w:cs="Times New Roman" w:hAnsi="Times New Roman" w:eastAsia="Times New Roman"/>
-          <w:outline w:val="0"/>
-          <w:color w:val="333333"/>
-          <w:u w:color="333333"/>
-          <w:rtl w:val="0"/>
-          <w14:textFill>
-            <w14:solidFill>
-              <w14:srgbClr w14:val="333333"/>
-            </w14:solidFill>
-          </w14:textFill>
-        </w:rPr>
-      </w:pPr>
-    </w:p>
-    <w:p>
-      <w:pPr>
-        <w:pStyle w:val="List Paragraph"/>
-        <w:bidi w:val="0"/>
-        <w:ind w:left="0" w:right="0" w:firstLine="0"/>
-        <w:jc w:val="both"/>
-        <w:rPr>
-          <w:rFonts w:ascii="Times New Roman" w:cs="Times New Roman" w:hAnsi="Times New Roman" w:eastAsia="Times New Roman"/>
-          <w:outline w:val="0"/>
-          <w:color w:val="333333"/>
-          <w:u w:color="333333"/>
-          <w:rtl w:val="0"/>
+        <w:ind w:left="0" w:firstLine="0"/>
+        <w:jc w:val="both"/>
+        <w:rPr>
+          <w:rFonts w:ascii="Times New Roman" w:cs="Times New Roman" w:hAnsi="Times New Roman" w:eastAsia="Times New Roman"/>
+          <w:outline w:val="0"/>
+          <w:color w:val="333333"/>
+          <w:u w:color="333333"/>
+          <w14:textFill>
+            <w14:solidFill>
+              <w14:srgbClr w14:val="333333"/>
+            </w14:solidFill>
+          </w14:textFill>
+        </w:rPr>
+      </w:pPr>
+    </w:p>
+    <w:p>
+      <w:pPr>
+        <w:pStyle w:val="List Paragraph"/>
+        <w:ind w:left="0" w:firstLine="0"/>
+        <w:jc w:val="both"/>
+        <w:rPr>
+          <w:rFonts w:ascii="Times New Roman" w:cs="Times New Roman" w:hAnsi="Times New Roman" w:eastAsia="Times New Roman"/>
+          <w:outline w:val="0"/>
+          <w:color w:val="333333"/>
+          <w:u w:color="333333"/>
           <w14:textFill>
             <w14:solidFill>
               <w14:srgbClr w14:val="333333"/>
@@ -5279,35 +4916,31 @@
     <w:p>
       <w:pPr>
         <w:pStyle w:val="List Paragraph"/>
-        <w:bidi w:val="0"/>
-        <w:ind w:left="0" w:right="0" w:firstLine="0"/>
-        <w:jc w:val="both"/>
-        <w:rPr>
-          <w:rFonts w:ascii="Times New Roman" w:cs="Times New Roman" w:hAnsi="Times New Roman" w:eastAsia="Times New Roman"/>
-          <w:outline w:val="0"/>
-          <w:color w:val="333333"/>
-          <w:u w:color="333333"/>
-          <w:rtl w:val="0"/>
-          <w14:textFill>
-            <w14:solidFill>
-              <w14:srgbClr w14:val="333333"/>
-            </w14:solidFill>
-          </w14:textFill>
-        </w:rPr>
-      </w:pPr>
-    </w:p>
-    <w:p>
-      <w:pPr>
-        <w:pStyle w:val="List Paragraph"/>
-        <w:bidi w:val="0"/>
-        <w:ind w:left="0" w:right="0" w:firstLine="0"/>
-        <w:jc w:val="both"/>
-        <w:rPr>
-          <w:rFonts w:ascii="Times New Roman" w:cs="Times New Roman" w:hAnsi="Times New Roman" w:eastAsia="Times New Roman"/>
-          <w:outline w:val="0"/>
-          <w:color w:val="333333"/>
-          <w:u w:color="333333"/>
-          <w:rtl w:val="0"/>
+        <w:ind w:left="0" w:firstLine="0"/>
+        <w:jc w:val="both"/>
+        <w:rPr>
+          <w:rFonts w:ascii="Times New Roman" w:cs="Times New Roman" w:hAnsi="Times New Roman" w:eastAsia="Times New Roman"/>
+          <w:outline w:val="0"/>
+          <w:color w:val="333333"/>
+          <w:u w:color="333333"/>
+          <w14:textFill>
+            <w14:solidFill>
+              <w14:srgbClr w14:val="333333"/>
+            </w14:solidFill>
+          </w14:textFill>
+        </w:rPr>
+      </w:pPr>
+    </w:p>
+    <w:p>
+      <w:pPr>
+        <w:pStyle w:val="List Paragraph"/>
+        <w:ind w:left="0" w:firstLine="0"/>
+        <w:jc w:val="both"/>
+        <w:rPr>
+          <w:rFonts w:ascii="Times New Roman" w:cs="Times New Roman" w:hAnsi="Times New Roman" w:eastAsia="Times New Roman"/>
+          <w:outline w:val="0"/>
+          <w:color w:val="333333"/>
+          <w:u w:color="333333"/>
           <w14:textFill>
             <w14:solidFill>
               <w14:srgbClr w14:val="333333"/>
@@ -5335,35 +4968,31 @@
     <w:p>
       <w:pPr>
         <w:pStyle w:val="List Paragraph"/>
-        <w:bidi w:val="0"/>
-        <w:ind w:left="0" w:right="0" w:firstLine="0"/>
-        <w:jc w:val="both"/>
-        <w:rPr>
-          <w:rFonts w:ascii="Times New Roman" w:cs="Times New Roman" w:hAnsi="Times New Roman" w:eastAsia="Times New Roman"/>
-          <w:outline w:val="0"/>
-          <w:color w:val="333333"/>
-          <w:u w:color="333333"/>
-          <w:rtl w:val="0"/>
-          <w14:textFill>
-            <w14:solidFill>
-              <w14:srgbClr w14:val="333333"/>
-            </w14:solidFill>
-          </w14:textFill>
-        </w:rPr>
-      </w:pPr>
-    </w:p>
-    <w:p>
-      <w:pPr>
-        <w:pStyle w:val="List Paragraph"/>
-        <w:bidi w:val="0"/>
-        <w:ind w:left="0" w:right="0" w:firstLine="0"/>
-        <w:jc w:val="both"/>
-        <w:rPr>
-          <w:rFonts w:ascii="Times New Roman" w:cs="Times New Roman" w:hAnsi="Times New Roman" w:eastAsia="Times New Roman"/>
-          <w:outline w:val="0"/>
-          <w:color w:val="333333"/>
-          <w:u w:color="333333"/>
-          <w:rtl w:val="0"/>
+        <w:ind w:left="0" w:firstLine="0"/>
+        <w:jc w:val="both"/>
+        <w:rPr>
+          <w:rFonts w:ascii="Times New Roman" w:cs="Times New Roman" w:hAnsi="Times New Roman" w:eastAsia="Times New Roman"/>
+          <w:outline w:val="0"/>
+          <w:color w:val="333333"/>
+          <w:u w:color="333333"/>
+          <w14:textFill>
+            <w14:solidFill>
+              <w14:srgbClr w14:val="333333"/>
+            </w14:solidFill>
+          </w14:textFill>
+        </w:rPr>
+      </w:pPr>
+    </w:p>
+    <w:p>
+      <w:pPr>
+        <w:pStyle w:val="List Paragraph"/>
+        <w:ind w:left="0" w:firstLine="0"/>
+        <w:jc w:val="both"/>
+        <w:rPr>
+          <w:rFonts w:ascii="Times New Roman" w:cs="Times New Roman" w:hAnsi="Times New Roman" w:eastAsia="Times New Roman"/>
+          <w:outline w:val="0"/>
+          <w:color w:val="333333"/>
+          <w:u w:color="333333"/>
           <w14:textFill>
             <w14:solidFill>
               <w14:srgbClr w14:val="333333"/>
@@ -5391,15 +5020,13 @@
     <w:p>
       <w:pPr>
         <w:pStyle w:val="List Paragraph"/>
-        <w:bidi w:val="0"/>
-        <w:ind w:left="0" w:right="0" w:firstLine="0"/>
-        <w:jc w:val="both"/>
-        <w:rPr>
-          <w:rFonts w:ascii="Times New Roman" w:cs="Times New Roman" w:hAnsi="Times New Roman" w:eastAsia="Times New Roman"/>
-          <w:outline w:val="0"/>
-          <w:color w:val="333333"/>
-          <w:u w:color="333333"/>
-          <w:rtl w:val="0"/>
+        <w:ind w:left="0" w:firstLine="0"/>
+        <w:jc w:val="both"/>
+        <w:rPr>
+          <w:rFonts w:ascii="Times New Roman" w:cs="Times New Roman" w:hAnsi="Times New Roman" w:eastAsia="Times New Roman"/>
+          <w:outline w:val="0"/>
+          <w:color w:val="333333"/>
+          <w:u w:color="333333"/>
           <w14:textFill>
             <w14:solidFill>
               <w14:srgbClr w14:val="333333"/>
@@ -5427,15 +5054,13 @@
     <w:p>
       <w:pPr>
         <w:pStyle w:val="List Paragraph"/>
-        <w:bidi w:val="0"/>
-        <w:ind w:left="0" w:right="0" w:firstLine="0"/>
-        <w:jc w:val="both"/>
-        <w:rPr>
-          <w:rFonts w:ascii="Times New Roman" w:cs="Times New Roman" w:hAnsi="Times New Roman" w:eastAsia="Times New Roman"/>
-          <w:outline w:val="0"/>
-          <w:color w:val="333333"/>
-          <w:u w:color="333333"/>
-          <w:rtl w:val="0"/>
+        <w:ind w:left="0" w:firstLine="0"/>
+        <w:jc w:val="both"/>
+        <w:rPr>
+          <w:rFonts w:ascii="Times New Roman" w:cs="Times New Roman" w:hAnsi="Times New Roman" w:eastAsia="Times New Roman"/>
+          <w:outline w:val="0"/>
+          <w:color w:val="333333"/>
+          <w:u w:color="333333"/>
           <w14:textFill>
             <w14:solidFill>
               <w14:srgbClr w14:val="333333"/>
@@ -5463,15 +5088,13 @@
     <w:p>
       <w:pPr>
         <w:pStyle w:val="List Paragraph"/>
-        <w:bidi w:val="0"/>
-        <w:ind w:left="0" w:right="0" w:firstLine="0"/>
-        <w:jc w:val="both"/>
-        <w:rPr>
-          <w:rFonts w:ascii="Times New Roman" w:cs="Times New Roman" w:hAnsi="Times New Roman" w:eastAsia="Times New Roman"/>
-          <w:outline w:val="0"/>
-          <w:color w:val="333333"/>
-          <w:u w:color="333333"/>
-          <w:rtl w:val="0"/>
+        <w:ind w:left="0" w:firstLine="0"/>
+        <w:jc w:val="both"/>
+        <w:rPr>
+          <w:rFonts w:ascii="Times New Roman" w:cs="Times New Roman" w:hAnsi="Times New Roman" w:eastAsia="Times New Roman"/>
+          <w:outline w:val="0"/>
+          <w:color w:val="333333"/>
+          <w:u w:color="333333"/>
           <w14:textFill>
             <w14:solidFill>
               <w14:srgbClr w14:val="333333"/>
@@ -5499,15 +5122,13 @@
     <w:p>
       <w:pPr>
         <w:pStyle w:val="List Paragraph"/>
-        <w:bidi w:val="0"/>
-        <w:ind w:left="0" w:right="0" w:firstLine="0"/>
-        <w:jc w:val="both"/>
-        <w:rPr>
-          <w:rFonts w:ascii="Times New Roman" w:cs="Times New Roman" w:hAnsi="Times New Roman" w:eastAsia="Times New Roman"/>
-          <w:outline w:val="0"/>
-          <w:color w:val="333333"/>
-          <w:u w:color="333333"/>
-          <w:rtl w:val="0"/>
+        <w:ind w:left="0" w:firstLine="0"/>
+        <w:jc w:val="both"/>
+        <w:rPr>
+          <w:rFonts w:ascii="Times New Roman" w:cs="Times New Roman" w:hAnsi="Times New Roman" w:eastAsia="Times New Roman"/>
+          <w:outline w:val="0"/>
+          <w:color w:val="333333"/>
+          <w:u w:color="333333"/>
           <w14:textFill>
             <w14:solidFill>
               <w14:srgbClr w14:val="333333"/>
@@ -5535,15 +5156,13 @@
     <w:p>
       <w:pPr>
         <w:pStyle w:val="List Paragraph"/>
-        <w:bidi w:val="0"/>
-        <w:ind w:left="0" w:right="0" w:firstLine="0"/>
-        <w:jc w:val="both"/>
-        <w:rPr>
-          <w:rFonts w:ascii="Times New Roman" w:cs="Times New Roman" w:hAnsi="Times New Roman" w:eastAsia="Times New Roman"/>
-          <w:outline w:val="0"/>
-          <w:color w:val="333333"/>
-          <w:u w:color="333333"/>
-          <w:rtl w:val="0"/>
+        <w:ind w:left="0" w:firstLine="0"/>
+        <w:jc w:val="both"/>
+        <w:rPr>
+          <w:rFonts w:ascii="Times New Roman" w:cs="Times New Roman" w:hAnsi="Times New Roman" w:eastAsia="Times New Roman"/>
+          <w:outline w:val="0"/>
+          <w:color w:val="333333"/>
+          <w:u w:color="333333"/>
           <w14:textFill>
             <w14:solidFill>
               <w14:srgbClr w14:val="333333"/>
@@ -5571,15 +5190,13 @@
     <w:p>
       <w:pPr>
         <w:pStyle w:val="List Paragraph"/>
-        <w:bidi w:val="0"/>
-        <w:ind w:left="0" w:right="0" w:firstLine="0"/>
-        <w:jc w:val="both"/>
-        <w:rPr>
-          <w:rFonts w:ascii="Times New Roman" w:cs="Times New Roman" w:hAnsi="Times New Roman" w:eastAsia="Times New Roman"/>
-          <w:outline w:val="0"/>
-          <w:color w:val="333333"/>
-          <w:u w:color="333333"/>
-          <w:rtl w:val="0"/>
+        <w:ind w:left="0" w:firstLine="0"/>
+        <w:jc w:val="both"/>
+        <w:rPr>
+          <w:rFonts w:ascii="Times New Roman" w:cs="Times New Roman" w:hAnsi="Times New Roman" w:eastAsia="Times New Roman"/>
+          <w:outline w:val="0"/>
+          <w:color w:val="333333"/>
+          <w:u w:color="333333"/>
           <w14:textFill>
             <w14:solidFill>
               <w14:srgbClr w14:val="333333"/>
@@ -5607,15 +5224,13 @@
     <w:p>
       <w:pPr>
         <w:pStyle w:val="List Paragraph"/>
-        <w:bidi w:val="0"/>
-        <w:ind w:left="0" w:right="0" w:firstLine="0"/>
-        <w:jc w:val="both"/>
-        <w:rPr>
-          <w:rFonts w:ascii="Times New Roman" w:cs="Times New Roman" w:hAnsi="Times New Roman" w:eastAsia="Times New Roman"/>
-          <w:outline w:val="0"/>
-          <w:color w:val="333333"/>
-          <w:u w:color="333333"/>
-          <w:rtl w:val="0"/>
+        <w:ind w:left="0" w:firstLine="0"/>
+        <w:jc w:val="both"/>
+        <w:rPr>
+          <w:rFonts w:ascii="Times New Roman" w:cs="Times New Roman" w:hAnsi="Times New Roman" w:eastAsia="Times New Roman"/>
+          <w:outline w:val="0"/>
+          <w:color w:val="333333"/>
+          <w:u w:color="333333"/>
           <w14:textFill>
             <w14:solidFill>
               <w14:srgbClr w14:val="333333"/>
@@ -5643,289 +5258,231 @@
     <w:p>
       <w:pPr>
         <w:pStyle w:val="List Paragraph"/>
-        <w:bidi w:val="0"/>
-        <w:ind w:left="0" w:right="0" w:firstLine="0"/>
-        <w:jc w:val="both"/>
-        <w:rPr>
-          <w:rFonts w:ascii="Times New Roman" w:cs="Times New Roman" w:hAnsi="Times New Roman" w:eastAsia="Times New Roman"/>
-          <w:outline w:val="0"/>
-          <w:color w:val="333333"/>
-          <w:u w:color="333333"/>
-          <w:rtl w:val="0"/>
-          <w14:textFill>
-            <w14:solidFill>
-              <w14:srgbClr w14:val="333333"/>
-            </w14:solidFill>
-          </w14:textFill>
-        </w:rPr>
-      </w:pPr>
-    </w:p>
-    <w:p>
-      <w:pPr>
-        <w:pStyle w:val="List Paragraph"/>
-        <w:bidi w:val="0"/>
-        <w:ind w:left="0" w:right="0" w:firstLine="0"/>
-        <w:jc w:val="both"/>
-        <w:rPr>
-          <w:rFonts w:ascii="Times New Roman" w:cs="Times New Roman" w:hAnsi="Times New Roman" w:eastAsia="Times New Roman"/>
-          <w:outline w:val="0"/>
-          <w:color w:val="333333"/>
-          <w:u w:color="333333"/>
-          <w:rtl w:val="0"/>
-          <w14:textFill>
-            <w14:solidFill>
-              <w14:srgbClr w14:val="333333"/>
-            </w14:solidFill>
-          </w14:textFill>
-        </w:rPr>
-      </w:pPr>
-    </w:p>
-    <w:p>
-      <w:pPr>
-        <w:pStyle w:val="List Paragraph"/>
-        <w:bidi w:val="0"/>
-        <w:ind w:left="0" w:right="0" w:firstLine="0"/>
-        <w:jc w:val="both"/>
-        <w:rPr>
-          <w:rFonts w:ascii="Times New Roman" w:cs="Times New Roman" w:hAnsi="Times New Roman" w:eastAsia="Times New Roman"/>
-          <w:outline w:val="0"/>
-          <w:color w:val="333333"/>
-          <w:u w:color="333333"/>
-          <w:rtl w:val="0"/>
-          <w14:textFill>
-            <w14:solidFill>
-              <w14:srgbClr w14:val="333333"/>
-            </w14:solidFill>
-          </w14:textFill>
-        </w:rPr>
-      </w:pPr>
-    </w:p>
-    <w:p>
-      <w:pPr>
-        <w:pStyle w:val="List Paragraph"/>
-        <w:bidi w:val="0"/>
-        <w:ind w:left="0" w:right="0" w:firstLine="0"/>
-        <w:jc w:val="both"/>
-        <w:rPr>
-          <w:rFonts w:ascii="Times New Roman" w:cs="Times New Roman" w:hAnsi="Times New Roman" w:eastAsia="Times New Roman"/>
-          <w:outline w:val="0"/>
-          <w:color w:val="333333"/>
-          <w:rtl w:val="0"/>
-          <w14:textFill>
-            <w14:solidFill>
-              <w14:srgbClr w14:val="333333"/>
-            </w14:solidFill>
-          </w14:textFill>
-        </w:rPr>
-      </w:pPr>
-      <w:r>
-        <w:rPr>
-          <w:rFonts w:ascii="Times New Roman" w:hAnsi="Times New Roman"/>
-          <w:outline w:val="0"/>
-          <w:color w:val="333333"/>
-          <w:u w:color="333333"/>
-          <w:rtl w:val="0"/>
-          <w:lang w:val="en-US"/>
-          <w14:textFill>
-            <w14:solidFill>
-              <w14:srgbClr w14:val="333333"/>
-            </w14:solidFill>
-          </w14:textFill>
-        </w:rPr>
-        <w:t xml:space="preserve">B. </w:t>
-      </w:r>
-      <w:r>
-        <w:rPr>
-          <w:rFonts w:ascii="Times New Roman" w:hAnsi="Times New Roman"/>
-          <w:outline w:val="0"/>
-          <w:color w:val="333333"/>
-          <w:rtl w:val="0"/>
-          <w:lang w:val="en-US"/>
-          <w14:textFill>
-            <w14:solidFill>
-              <w14:srgbClr w14:val="333333"/>
-            </w14:solidFill>
-          </w14:textFill>
-        </w:rPr>
-        <w:t>GitHub log output</w:t>
-      </w:r>
-      <w:r>
-        <w:rPr>
-          <w:rFonts w:ascii="Times New Roman" w:hAnsi="Times New Roman"/>
-          <w:outline w:val="0"/>
-          <w:color w:val="333333"/>
-          <w:rtl w:val="0"/>
-          <w:lang w:val="en-US"/>
-          <w14:textFill>
-            <w14:solidFill>
-              <w14:srgbClr w14:val="333333"/>
-            </w14:solidFill>
-          </w14:textFill>
-        </w:rPr>
-        <w:t>.</w:t>
-      </w:r>
-    </w:p>
-    <w:p>
-      <w:pPr>
-        <w:pStyle w:val="List Paragraph"/>
-        <w:bidi w:val="0"/>
-        <w:ind w:left="0" w:right="0" w:firstLine="0"/>
-        <w:jc w:val="both"/>
-        <w:rPr>
-          <w:rFonts w:ascii="Times New Roman" w:cs="Times New Roman" w:hAnsi="Times New Roman" w:eastAsia="Times New Roman"/>
-          <w:outline w:val="0"/>
-          <w:color w:val="333333"/>
-          <w:rtl w:val="0"/>
-          <w14:textFill>
-            <w14:solidFill>
-              <w14:srgbClr w14:val="333333"/>
-            </w14:solidFill>
-          </w14:textFill>
-        </w:rPr>
-      </w:pPr>
-    </w:p>
-    <w:p>
-      <w:pPr>
-        <w:pStyle w:val="List Paragraph"/>
-        <w:bidi w:val="0"/>
-        <w:ind w:left="0" w:right="0" w:firstLine="0"/>
-        <w:jc w:val="both"/>
-        <w:rPr>
-          <w:rFonts w:ascii="Times New Roman" w:cs="Times New Roman" w:hAnsi="Times New Roman" w:eastAsia="Times New Roman"/>
-          <w:outline w:val="0"/>
-          <w:color w:val="333333"/>
-          <w:rtl w:val="0"/>
-          <w14:textFill>
-            <w14:solidFill>
-              <w14:srgbClr w14:val="333333"/>
-            </w14:solidFill>
-          </w14:textFill>
-        </w:rPr>
-      </w:pPr>
-      <w:r>
-        <w:rPr>
-          <w:rFonts w:ascii="Times New Roman" w:hAnsi="Times New Roman"/>
-          <w:outline w:val="0"/>
-          <w:color w:val="333333"/>
-          <w:rtl w:val="0"/>
-          <w:lang w:val="en-US"/>
-          <w14:textFill>
-            <w14:solidFill>
-              <w14:srgbClr w14:val="333333"/>
-            </w14:solidFill>
-          </w14:textFill>
-        </w:rPr>
-        <w:t xml:space="preserve">1. </w:t>
-      </w:r>
-      <w:r>
-        <w:rPr>
-          <w:rFonts w:ascii="Times New Roman" w:hAnsi="Times New Roman"/>
-          <w:outline w:val="0"/>
-          <w:color w:val="333333"/>
-          <w:rtl w:val="0"/>
-          <w:lang w:val="en-US"/>
-          <w14:textFill>
-            <w14:solidFill>
-              <w14:srgbClr w14:val="333333"/>
-            </w14:solidFill>
-          </w14:textFill>
-        </w:rPr>
-        <w:t xml:space="preserve">Commit Message: [3b230d3 (HEAD -&gt; analysis_section, origin/analysis_section) 1. Red smooth Normal Curve updated. 2. The current and new golf ball type variable name was changed to with </w:t>
-      </w:r>
-    </w:p>
-    <w:p>
-      <w:pPr>
-        <w:pStyle w:val="Body"/>
-      </w:pPr>
-      <w:r>
-        <w:rPr>
-          <w:rtl w:val="0"/>
-        </w:rPr>
-        <w:t xml:space="preserve">and without coating respectively to mach out research question. 3. Welch two sample t-test was changed to two sample test.] </w:t>
-      </w:r>
-      <w:r>
-        <w:rPr>
-          <w:rtl w:val="0"/>
-        </w:rPr>
-        <w:t xml:space="preserve"> This analysis corrected the histogram plot by add red normal curve to demonstrate normality and statistical test to be used. To ensure consistency the the current and new variable names was changed to </w:t>
-      </w:r>
-      <w:r>
-        <w:rPr>
-          <w:rtl w:val="0"/>
+        <w:ind w:left="0" w:firstLine="0"/>
+        <w:jc w:val="both"/>
+        <w:rPr>
+          <w:rFonts w:ascii="Times New Roman" w:cs="Times New Roman" w:hAnsi="Times New Roman" w:eastAsia="Times New Roman"/>
+          <w:outline w:val="0"/>
+          <w:color w:val="333333"/>
+          <w:u w:color="333333"/>
+          <w14:textFill>
+            <w14:solidFill>
+              <w14:srgbClr w14:val="333333"/>
+            </w14:solidFill>
+          </w14:textFill>
+        </w:rPr>
+      </w:pPr>
+    </w:p>
+    <w:p>
+      <w:pPr>
+        <w:pStyle w:val="List Paragraph"/>
+        <w:ind w:left="0" w:firstLine="0"/>
+        <w:jc w:val="both"/>
+        <w:rPr>
+          <w:rFonts w:ascii="Times New Roman" w:cs="Times New Roman" w:hAnsi="Times New Roman" w:eastAsia="Times New Roman"/>
+          <w:outline w:val="0"/>
+          <w:color w:val="333333"/>
+          <w:u w:color="333333"/>
+          <w14:textFill>
+            <w14:solidFill>
+              <w14:srgbClr w14:val="333333"/>
+            </w14:solidFill>
+          </w14:textFill>
+        </w:rPr>
+      </w:pPr>
+    </w:p>
+    <w:p>
+      <w:pPr>
+        <w:pStyle w:val="List Paragraph"/>
+        <w:ind w:left="0" w:firstLine="0"/>
+        <w:jc w:val="both"/>
+        <w:rPr>
+          <w:rFonts w:ascii="Times New Roman" w:cs="Times New Roman" w:hAnsi="Times New Roman" w:eastAsia="Times New Roman"/>
+          <w:outline w:val="0"/>
+          <w:color w:val="333333"/>
+          <w:u w:color="333333"/>
+          <w14:textFill>
+            <w14:solidFill>
+              <w14:srgbClr w14:val="333333"/>
+            </w14:solidFill>
+          </w14:textFill>
+        </w:rPr>
+      </w:pPr>
+    </w:p>
+    <w:p>
+      <w:pPr>
+        <w:pStyle w:val="List Paragraph"/>
+        <w:ind w:left="0" w:firstLine="0"/>
+        <w:jc w:val="both"/>
+        <w:rPr>
+          <w:rFonts w:ascii="Times New Roman" w:cs="Times New Roman" w:hAnsi="Times New Roman" w:eastAsia="Times New Roman"/>
+          <w:outline w:val="0"/>
+          <w:color w:val="333333"/>
+          <w:u w:color="333333"/>
+          <w14:textFill>
+            <w14:solidFill>
+              <w14:srgbClr w14:val="333333"/>
+            </w14:solidFill>
+          </w14:textFill>
+        </w:rPr>
+      </w:pPr>
+      <w:r>
+        <w:rPr>
+          <w:rFonts w:ascii="Times New Roman" w:hAnsi="Times New Roman"/>
+          <w:outline w:val="0"/>
+          <w:color w:val="333333"/>
+          <w:u w:color="333333"/>
+          <w:rtl w:val="0"/>
+          <w:lang w:val="en-US"/>
+          <w14:textFill>
+            <w14:solidFill>
+              <w14:srgbClr w14:val="333333"/>
+            </w14:solidFill>
+          </w14:textFill>
+        </w:rPr>
+        <w:t>B. GitHub log output.</w:t>
+      </w:r>
+    </w:p>
+    <w:p>
+      <w:pPr>
+        <w:pStyle w:val="List Paragraph"/>
+        <w:ind w:left="0" w:firstLine="0"/>
+        <w:jc w:val="both"/>
+        <w:rPr>
+          <w:rFonts w:ascii="Times New Roman" w:cs="Times New Roman" w:hAnsi="Times New Roman" w:eastAsia="Times New Roman"/>
+          <w:outline w:val="0"/>
+          <w:color w:val="333333"/>
+          <w:u w:color="333333"/>
+          <w14:textFill>
+            <w14:solidFill>
+              <w14:srgbClr w14:val="333333"/>
+            </w14:solidFill>
+          </w14:textFill>
+        </w:rPr>
+      </w:pPr>
+    </w:p>
+    <w:p>
+      <w:pPr>
+        <w:pStyle w:val="List Paragraph"/>
+        <w:ind w:left="0" w:firstLine="0"/>
+        <w:jc w:val="both"/>
+        <w:rPr>
+          <w:rFonts w:ascii="Times New Roman" w:cs="Times New Roman" w:hAnsi="Times New Roman" w:eastAsia="Times New Roman"/>
+        </w:rPr>
+      </w:pPr>
+      <w:r>
+        <w:rPr>
+          <w:rFonts w:ascii="Times New Roman" w:hAnsi="Times New Roman"/>
+          <w:outline w:val="0"/>
+          <w:color w:val="333333"/>
+          <w:u w:color="333333"/>
+          <w:rtl w:val="0"/>
+          <w:lang w:val="en-US"/>
+          <w14:textFill>
+            <w14:solidFill>
+              <w14:srgbClr w14:val="333333"/>
+            </w14:solidFill>
+          </w14:textFill>
+        </w:rPr>
+        <w:t xml:space="preserve">1. Commit Message: [3b230d3 (HEAD -&gt; analysis_section, origin/analysis_section) 1. Red smooth Normal Curve updated. 2. The current and new golf ball type variable name was changed to with </w:t>
+      </w:r>
+      <w:r>
+        <w:rPr>
+          <w:rFonts w:ascii="Times New Roman" w:hAnsi="Times New Roman"/>
+          <w:rtl w:val="0"/>
+          <w:lang w:val="en-US"/>
+        </w:rPr>
+        <w:t xml:space="preserve">and without coating respectively to mach out research question. 3. Welch two sample t-test was changed to two sample test.]  This analysis corrected the histogram plot by add red normal curve to demonstrate normality and statistical test to be used. To ensure consistency the the current and new variable names was changed to </w:t>
+      </w:r>
+      <w:r>
+        <w:rPr>
+          <w:rFonts w:ascii="Times New Roman" w:hAnsi="Times New Roman" w:hint="default"/>
+          <w:rtl w:val="0"/>
+          <w:lang w:val="en-US"/>
         </w:rPr>
         <w:t>“</w:t>
       </w:r>
       <w:r>
         <w:rPr>
-          <w:rtl w:val="0"/>
+          <w:rFonts w:ascii="Times New Roman" w:hAnsi="Times New Roman"/>
+          <w:rtl w:val="0"/>
+          <w:lang w:val="en-US"/>
         </w:rPr>
         <w:t>with coating</w:t>
       </w:r>
       <w:r>
         <w:rPr>
-          <w:rtl w:val="0"/>
+          <w:rFonts w:ascii="Times New Roman" w:hAnsi="Times New Roman" w:hint="default"/>
+          <w:rtl w:val="0"/>
+          <w:lang w:val="en-US"/>
         </w:rPr>
         <w:t xml:space="preserve">” </w:t>
       </w:r>
       <w:r>
         <w:rPr>
-          <w:rtl w:val="0"/>
+          <w:rFonts w:ascii="Times New Roman" w:hAnsi="Times New Roman"/>
+          <w:rtl w:val="0"/>
+          <w:lang w:val="en-US"/>
         </w:rPr>
         <w:t xml:space="preserve">or </w:t>
       </w:r>
       <w:r>
         <w:rPr>
-          <w:rtl w:val="0"/>
+          <w:rFonts w:ascii="Times New Roman" w:hAnsi="Times New Roman" w:hint="default"/>
+          <w:rtl w:val="0"/>
+          <w:lang w:val="en-US"/>
         </w:rPr>
         <w:t>“</w:t>
       </w:r>
       <w:r>
         <w:rPr>
-          <w:rtl w:val="0"/>
+          <w:rFonts w:ascii="Times New Roman" w:hAnsi="Times New Roman"/>
+          <w:rtl w:val="0"/>
+          <w:lang w:val="en-US"/>
         </w:rPr>
         <w:t>without coating</w:t>
       </w:r>
       <w:r>
         <w:rPr>
-          <w:rtl w:val="0"/>
+          <w:rFonts w:ascii="Times New Roman" w:hAnsi="Times New Roman" w:hint="default"/>
+          <w:rtl w:val="0"/>
+          <w:lang w:val="en-US"/>
         </w:rPr>
         <w:t xml:space="preserve">” </w:t>
       </w:r>
       <w:r>
         <w:rPr>
-          <w:rtl w:val="0"/>
+          <w:rFonts w:ascii="Times New Roman" w:hAnsi="Times New Roman"/>
+          <w:rtl w:val="0"/>
+          <w:lang w:val="en-US"/>
         </w:rPr>
         <w:t>match our research questions. The welch two sample test was changed to independent two sample t-test. The analysis committed was to ensure readability and consistency.</w:t>
       </w:r>
     </w:p>
     <w:p>
       <w:pPr>
-        <w:pStyle w:val="Body"/>
-      </w:pPr>
-    </w:p>
-    <w:p>
-      <w:pPr>
-        <w:pStyle w:val="Body"/>
-      </w:pPr>
-      <w:r>
-        <w:rPr>
-          <w:rtl w:val="0"/>
-        </w:rPr>
-        <w:t xml:space="preserve">2. </w:t>
-      </w:r>
-      <w:r>
-        <w:rPr>
-          <w:rtl w:val="0"/>
-        </w:rPr>
-        <w:t>Commit Message: [77b304a Base plot of bar plot and histogram updated]</w:t>
-      </w:r>
-    </w:p>
-    <w:p>
-      <w:pPr>
-        <w:pStyle w:val="Body"/>
-      </w:pPr>
-      <w:r>
-        <w:rPr>
+        <w:pStyle w:val="Body B"/>
+      </w:pPr>
+    </w:p>
+    <w:p>
+      <w:pPr>
+        <w:pStyle w:val="Body B"/>
+      </w:pPr>
+      <w:r>
+        <w:rPr>
+          <w:rFonts w:cs="Arial Unicode MS" w:eastAsia="Arial Unicode MS"/>
+          <w:rtl w:val="0"/>
+        </w:rPr>
+        <w:t>2. Commit Message: [77b304a Base plot of bar plot and histogram updated]</w:t>
+      </w:r>
+    </w:p>
+    <w:p>
+      <w:pPr>
+        <w:pStyle w:val="Body B"/>
+      </w:pPr>
+      <w:r>
+        <w:rPr>
+          <w:rFonts w:cs="Arial Unicode MS" w:eastAsia="Arial Unicode MS"/>
           <w:rtl w:val="0"/>
         </w:rPr>
         <w:t>This was updated from ggplot to base plot as required, the both bar plot and histogram were properly labeled with the correct changed variable names, driving distance unit and appropriate title. This commit helps give clear details in comparison of the two golf balls types.</w:t>
@@ -5933,30 +5490,19 @@
     </w:p>
     <w:p>
       <w:pPr>
-        <w:pStyle w:val="Body"/>
-      </w:pPr>
-    </w:p>
-    <w:p>
-      <w:pPr>
-        <w:pStyle w:val="Body"/>
-      </w:pPr>
-      <w:r>
-        <w:rPr>
-          <w:rtl w:val="0"/>
-        </w:rPr>
-        <w:t xml:space="preserve">3. </w:t>
-      </w:r>
-      <w:r>
-        <w:rPr>
-          <w:rtl w:val="0"/>
-        </w:rPr>
-        <w:t xml:space="preserve">Commit Message: [c9e525 R script analysis file update] </w:t>
-      </w:r>
-      <w:r>
-        <w:rPr>
-          <w:rtl w:val="0"/>
-        </w:rPr>
-        <w:t>After making all the necessary changes the R script was committed and pushed to Github analysis_section branch before merging to the main branch</w:t>
+        <w:pStyle w:val="Body B"/>
+      </w:pPr>
+    </w:p>
+    <w:p>
+      <w:pPr>
+        <w:pStyle w:val="Body B"/>
+      </w:pPr>
+      <w:r>
+        <w:rPr>
+          <w:rFonts w:cs="Arial Unicode MS" w:eastAsia="Arial Unicode MS"/>
+          <w:rtl w:val="0"/>
+        </w:rPr>
+        <w:t>3. Commit Message: [c9e525 R script analysis file update] After making all the necessary changes the R script was committed and pushed to Github analysis_section branch before merging to the main branch</w:t>
       </w:r>
     </w:p>
     <w:p>
@@ -5968,7 +5514,6 @@
           <w:rFonts w:ascii="Times New Roman" w:cs="Times New Roman" w:hAnsi="Times New Roman" w:eastAsia="Times New Roman"/>
           <w:b w:val="1"/>
           <w:bCs w:val="1"/>
-          <w:lang w:val="en-US"/>
         </w:rPr>
       </w:pPr>
     </w:p>
@@ -7270,9 +6815,9 @@
       </w:numPr>
     </w:pPr>
   </w:style>
-  <w:style w:type="paragraph" w:styleId="Body">
-    <w:name w:val="Body"/>
-    <w:next w:val="Body"/>
+  <w:style w:type="paragraph" w:styleId="Body B">
+    <w:name w:val="Body B"/>
+    <w:next w:val="Body B"/>
     <w:pPr>
       <w:keepNext w:val="0"/>
       <w:keepLines w:val="0"/>
@@ -7287,7 +6832,7 @@
       <w:outlineLvl w:val="9"/>
     </w:pPr>
     <w:rPr>
-      <w:rFonts w:ascii="Times New Roman" w:cs="Arial Unicode MS" w:hAnsi="Times New Roman" w:eastAsia="Arial Unicode MS"/>
+      <w:rFonts w:ascii="Times New Roman" w:cs="Times New Roman" w:hAnsi="Times New Roman" w:eastAsia="Times New Roman"/>
       <w:b w:val="0"/>
       <w:bCs w:val="0"/>
       <w:i w:val="0"/>
@@ -7307,8 +6852,9 @@
       <w:shd w:val="nil" w:color="auto" w:fill="auto"/>
       <w:vertAlign w:val="baseline"/>
       <w:lang w:val="en-US"/>
-      <w14:textOutline>
+      <w14:textOutline w14:w="12700" w14:cap="flat">
         <w14:noFill/>
+        <w14:miter w14:lim="400000"/>
       </w14:textOutline>
       <w14:textFill>
         <w14:solidFill>

</xml_diff>

<commit_message>
Introduction,Background Research and References are updated by Aarthi Kalyanapu.
</commit_message>
<xml_diff>
--- a/7COM1079_Final report_template.docx
+++ b/7COM1079_Final report_template.docx
@@ -11,59 +11,16 @@
           <w:rFonts w:ascii="Times New Roman" w:eastAsia="Times New Roman" w:hAnsi="Times New Roman" w:cs="Times New Roman"/>
           <w:color w:val="2D3B45"/>
           <w:kern w:val="0"/>
-          <w:highlight w:val="yellow"/>
           <w:lang w:eastAsia="en-GB"/>
           <w14:ligatures w14:val="none"/>
         </w:rPr>
       </w:pPr>
-      <w:r>
-        <w:rPr>
-          <w:rFonts w:ascii="Times New Roman" w:eastAsia="Times New Roman" w:hAnsi="Times New Roman" w:cs="Times New Roman"/>
-          <w:i/>
-          <w:color w:val="2D3B45"/>
-          <w:kern w:val="0"/>
-          <w:highlight w:val="yellow"/>
-          <w:lang w:eastAsia="en-GB"/>
-          <w14:ligatures w14:val="none"/>
-        </w:rPr>
-        <w:t xml:space="preserve">Please delete all the </w:t>
-      </w:r>
-      <w:r>
-        <w:rPr>
-          <w:rFonts w:ascii="Times New Roman" w:eastAsia="Times New Roman" w:hAnsi="Times New Roman" w:cs="Times New Roman"/>
-          <w:i/>
-          <w:color w:val="2D3B45"/>
-          <w:kern w:val="0"/>
-          <w:highlight w:val="yellow"/>
-          <w:lang w:eastAsia="en-GB"/>
-          <w14:ligatures w14:val="none"/>
-        </w:rPr>
-        <w:t>italic</w:t>
-      </w:r>
-      <w:r>
-        <w:rPr>
-          <w:rFonts w:ascii="Times New Roman" w:eastAsia="Times New Roman" w:hAnsi="Times New Roman" w:cs="Times New Roman"/>
-          <w:i/>
-          <w:color w:val="2D3B45"/>
-          <w:kern w:val="0"/>
-          <w:highlight w:val="yellow"/>
-          <w:lang w:eastAsia="en-GB"/>
-          <w14:ligatures w14:val="none"/>
-        </w:rPr>
-        <w:t xml:space="preserve"> text before submission. It is here just for your reference</w:t>
-      </w:r>
-      <w:r>
-        <w:rPr>
-          <w:rFonts w:ascii="Times New Roman" w:eastAsia="Times New Roman" w:hAnsi="Times New Roman" w:cs="Times New Roman"/>
-          <w:color w:val="2D3B45"/>
-          <w:kern w:val="0"/>
-          <w:highlight w:val="yellow"/>
-          <w:lang w:eastAsia="en-GB"/>
-          <w14:ligatures w14:val="none"/>
-        </w:rPr>
-        <w:t>.</w:t>
-      </w:r>
-      <w:r>
+    </w:p>
+    <w:p>
+      <w:pPr>
+        <w:shd w:val="clear" w:color="auto" w:fill="FFFFFF" w:themeFill="background1"/>
+        <w:jc w:val="center"/>
+        <w:outlineLvl w:val="1"/>
         <w:rPr>
           <w:rFonts w:ascii="Times New Roman" w:eastAsia="Times New Roman" w:hAnsi="Times New Roman" w:cs="Times New Roman"/>
           <w:color w:val="2D3B45"/>
@@ -71,8 +28,7 @@
           <w:lang w:eastAsia="en-GB"/>
           <w14:ligatures w14:val="none"/>
         </w:rPr>
-        <w:t xml:space="preserve"> </w:t>
-      </w:r>
+      </w:pPr>
     </w:p>
     <w:p>
       <w:pPr>
@@ -81,122 +37,12 @@
         <w:outlineLvl w:val="1"/>
         <w:rPr>
           <w:rFonts w:ascii="Times New Roman" w:eastAsia="Times New Roman" w:hAnsi="Times New Roman" w:cs="Times New Roman"/>
-          <w:i/>
-          <w:color w:val="2D3B45"/>
-          <w:kern w:val="0"/>
-          <w:highlight w:val="yellow"/>
-          <w:lang w:eastAsia="en-GB"/>
-          <w14:ligatures w14:val="none"/>
-        </w:rPr>
-      </w:pPr>
-      <w:r>
-        <w:rPr>
-          <w:rFonts w:ascii="Times New Roman" w:eastAsia="Times New Roman" w:hAnsi="Times New Roman" w:cs="Times New Roman"/>
-          <w:i/>
-          <w:color w:val="2D3B45"/>
-          <w:kern w:val="0"/>
-          <w:highlight w:val="yellow"/>
-          <w:lang w:eastAsia="en-GB"/>
-          <w14:ligatures w14:val="none"/>
-        </w:rPr>
-        <w:t>Further: data set – DS, research question – RQ</w:t>
-      </w:r>
-    </w:p>
-    <w:p>
-      <w:pPr>
-        <w:shd w:val="clear" w:color="auto" w:fill="FFFFFF" w:themeFill="background1"/>
-        <w:jc w:val="center"/>
-        <w:outlineLvl w:val="1"/>
-        <w:rPr>
-          <w:rFonts w:ascii="Times New Roman" w:eastAsia="Times New Roman" w:hAnsi="Times New Roman" w:cs="Times New Roman"/>
-          <w:i/>
-          <w:iCs/>
-          <w:color w:val="2D3B45"/>
-          <w:kern w:val="0"/>
-          <w:highlight w:val="yellow"/>
-          <w:lang w:eastAsia="en-GB"/>
-          <w14:ligatures w14:val="none"/>
-        </w:rPr>
-      </w:pPr>
-      <w:r>
-        <w:rPr>
-          <w:rFonts w:ascii="Times New Roman" w:eastAsia="Times New Roman" w:hAnsi="Times New Roman" w:cs="Times New Roman"/>
-          <w:i/>
-          <w:iCs/>
-          <w:color w:val="2D3B45"/>
-          <w:kern w:val="0"/>
-          <w:highlight w:val="yellow"/>
-          <w:lang w:eastAsia="en-GB"/>
-          <w14:ligatures w14:val="none"/>
-        </w:rPr>
-        <w:t>The mark (</w:t>
-      </w:r>
-      <w:r>
-        <w:rPr>
-          <w:rFonts w:ascii="Times New Roman" w:eastAsia="Times New Roman" w:hAnsi="Times New Roman" w:cs="Times New Roman"/>
-          <w:b/>
-          <w:bCs/>
-          <w:i/>
-          <w:iCs/>
-          <w:color w:val="2D3B45"/>
-          <w:kern w:val="0"/>
-          <w:highlight w:val="yellow"/>
-          <w:lang w:eastAsia="en-GB"/>
-          <w14:ligatures w14:val="none"/>
-        </w:rPr>
-        <w:t>x words</w:t>
-      </w:r>
-      <w:r>
-        <w:rPr>
-          <w:rFonts w:ascii="Times New Roman" w:eastAsia="Times New Roman" w:hAnsi="Times New Roman" w:cs="Times New Roman"/>
-          <w:i/>
-          <w:iCs/>
-          <w:color w:val="2D3B45"/>
-          <w:kern w:val="0"/>
-          <w:highlight w:val="yellow"/>
-          <w:lang w:eastAsia="en-GB"/>
-          <w14:ligatures w14:val="none"/>
-        </w:rPr>
-        <w:t xml:space="preserve">) after each subchapter states the word count limit. This indicates the expected amount of information which you can exceed </w:t>
-      </w:r>
-      <w:r>
-        <w:rPr>
-          <w:rFonts w:ascii="Times New Roman" w:eastAsia="Times New Roman" w:hAnsi="Times New Roman" w:cs="Times New Roman"/>
-          <w:i/>
-          <w:iCs/>
-          <w:color w:val="2D3B45"/>
-          <w:kern w:val="0"/>
-          <w:highlight w:val="yellow"/>
-          <w:lang w:eastAsia="en-GB"/>
-          <w14:ligatures w14:val="none"/>
-        </w:rPr>
-        <w:t>by</w:t>
-      </w:r>
-      <w:r>
-        <w:rPr>
-          <w:rFonts w:ascii="Times New Roman" w:eastAsia="Times New Roman" w:hAnsi="Times New Roman" w:cs="Times New Roman"/>
-          <w:i/>
-          <w:iCs/>
-          <w:color w:val="2D3B45"/>
-          <w:kern w:val="0"/>
-          <w:highlight w:val="yellow"/>
-          <w:lang w:eastAsia="en-GB"/>
-          <w14:ligatures w14:val="none"/>
-        </w:rPr>
-        <w:t xml:space="preserve"> 10% without losing the mark.</w:t>
-      </w:r>
-      <w:r>
-        <w:rPr>
-          <w:rFonts w:ascii="Times New Roman" w:eastAsia="Times New Roman" w:hAnsi="Times New Roman" w:cs="Times New Roman"/>
-          <w:i/>
-          <w:iCs/>
           <w:color w:val="2D3B45"/>
           <w:kern w:val="0"/>
           <w:lang w:eastAsia="en-GB"/>
           <w14:ligatures w14:val="none"/>
         </w:rPr>
-        <w:t xml:space="preserve"> </w:t>
-      </w:r>
+      </w:pPr>
     </w:p>
     <w:p>
       <w:pPr>
@@ -211,12 +57,7 @@
           <w14:ligatures w14:val="none"/>
         </w:rPr>
       </w:pPr>
-    </w:p>
-    <w:p>
-      <w:pPr>
-        <w:shd w:val="clear" w:color="auto" w:fill="FFFFFF" w:themeFill="background1"/>
-        <w:jc w:val="center"/>
-        <w:outlineLvl w:val="1"/>
+      <w:r>
         <w:rPr>
           <w:rFonts w:ascii="Times New Roman" w:eastAsia="Times New Roman" w:hAnsi="Times New Roman" w:cs="Times New Roman"/>
           <w:color w:val="2D3B45"/>
@@ -224,13 +65,9 @@
           <w:lang w:eastAsia="en-GB"/>
           <w14:ligatures w14:val="none"/>
         </w:rPr>
-      </w:pPr>
-    </w:p>
-    <w:p>
-      <w:pPr>
-        <w:shd w:val="clear" w:color="auto" w:fill="FFFFFF" w:themeFill="background1"/>
-        <w:jc w:val="center"/>
-        <w:outlineLvl w:val="1"/>
+        <w:t>7COM1079-0901-202</w:t>
+      </w:r>
+      <w:r>
         <w:rPr>
           <w:rFonts w:ascii="Times New Roman" w:eastAsia="Times New Roman" w:hAnsi="Times New Roman" w:cs="Times New Roman"/>
           <w:color w:val="2D3B45"/>
@@ -238,13 +75,9 @@
           <w:lang w:eastAsia="en-GB"/>
           <w14:ligatures w14:val="none"/>
         </w:rPr>
-      </w:pPr>
-    </w:p>
-    <w:p>
-      <w:pPr>
-        <w:shd w:val="clear" w:color="auto" w:fill="FFFFFF" w:themeFill="background1"/>
-        <w:jc w:val="center"/>
-        <w:outlineLvl w:val="1"/>
+        <w:t>5</w:t>
+      </w:r>
+      <w:r>
         <w:rPr>
           <w:rFonts w:ascii="Times New Roman" w:eastAsia="Times New Roman" w:hAnsi="Times New Roman" w:cs="Times New Roman"/>
           <w:color w:val="2D3B45"/>
@@ -252,35 +85,6 @@
           <w:lang w:eastAsia="en-GB"/>
           <w14:ligatures w14:val="none"/>
         </w:rPr>
-      </w:pPr>
-      <w:r>
-        <w:rPr>
-          <w:rFonts w:ascii="Times New Roman" w:eastAsia="Times New Roman" w:hAnsi="Times New Roman" w:cs="Times New Roman"/>
-          <w:color w:val="2D3B45"/>
-          <w:kern w:val="0"/>
-          <w:lang w:eastAsia="en-GB"/>
-          <w14:ligatures w14:val="none"/>
-        </w:rPr>
-        <w:t>7COM1079-0901-202</w:t>
-      </w:r>
-      <w:r>
-        <w:rPr>
-          <w:rFonts w:ascii="Times New Roman" w:eastAsia="Times New Roman" w:hAnsi="Times New Roman" w:cs="Times New Roman"/>
-          <w:color w:val="2D3B45"/>
-          <w:kern w:val="0"/>
-          <w:lang w:eastAsia="en-GB"/>
-          <w14:ligatures w14:val="none"/>
-        </w:rPr>
-        <w:t>5</w:t>
-      </w:r>
-      <w:r>
-        <w:rPr>
-          <w:rFonts w:ascii="Times New Roman" w:eastAsia="Times New Roman" w:hAnsi="Times New Roman" w:cs="Times New Roman"/>
-          <w:color w:val="2D3B45"/>
-          <w:kern w:val="0"/>
-          <w:lang w:eastAsia="en-GB"/>
-          <w14:ligatures w14:val="none"/>
-        </w:rPr>
         <w:t xml:space="preserve"> - Team Research and Development Project</w:t>
       </w:r>
     </w:p>
@@ -314,42 +118,7 @@
         <w:rPr>
           <w:rFonts w:ascii="Times New Roman" w:eastAsia="Times New Roman" w:hAnsi="Times New Roman" w:cs="Times New Roman"/>
         </w:rPr>
-        <w:t>(</w:t>
-      </w:r>
-      <w:r>
-        <w:rPr>
-          <w:rFonts w:ascii="Times New Roman" w:eastAsia="Times New Roman" w:hAnsi="Times New Roman" w:cs="Times New Roman"/>
-          <w:i/>
-        </w:rPr>
-        <w:t>t</w:t>
-      </w:r>
-      <w:r>
-        <w:rPr>
-          <w:rFonts w:ascii="Times New Roman" w:eastAsia="Times New Roman" w:hAnsi="Times New Roman" w:cs="Times New Roman"/>
-          <w:i/>
-        </w:rPr>
-        <w:t xml:space="preserve">he </w:t>
-      </w:r>
-      <w:r>
-        <w:rPr>
-          <w:rFonts w:ascii="Times New Roman" w:eastAsia="Times New Roman" w:hAnsi="Times New Roman" w:cs="Times New Roman"/>
-          <w:i/>
-        </w:rPr>
-        <w:t>t</w:t>
-      </w:r>
-      <w:r>
-        <w:rPr>
-          <w:rFonts w:ascii="Times New Roman" w:eastAsia="Times New Roman" w:hAnsi="Times New Roman" w:cs="Times New Roman"/>
-          <w:i/>
-        </w:rPr>
-        <w:t>opic of your research.</w:t>
-      </w:r>
-      <w:r>
-        <w:rPr>
-          <w:rFonts w:ascii="Times New Roman" w:eastAsia="Times New Roman" w:hAnsi="Times New Roman" w:cs="Times New Roman"/>
-          <w:i/>
-        </w:rPr>
-        <w:t>)</w:t>
+        <w:t>Is there a difference in mean driving distance between golf balls with or without a coating?</w:t>
       </w:r>
     </w:p>
     <w:p>
@@ -383,6 +152,26 @@
         </w:rPr>
         <w:t>:</w:t>
       </w:r>
+      <w:r>
+        <w:rPr>
+          <w:rFonts w:ascii="Times New Roman" w:eastAsia="Times New Roman" w:hAnsi="Times New Roman" w:cs="Times New Roman"/>
+        </w:rPr>
+        <w:t xml:space="preserve"> </w:t>
+      </w:r>
+      <w:proofErr w:type="gramStart"/>
+      <w:r>
+        <w:rPr>
+          <w:rFonts w:ascii="Times New Roman" w:eastAsia="Times New Roman" w:hAnsi="Times New Roman" w:cs="Times New Roman"/>
+        </w:rPr>
+        <w:t>A</w:t>
+      </w:r>
+      <w:proofErr w:type="gramEnd"/>
+      <w:r>
+        <w:rPr>
+          <w:rFonts w:ascii="Times New Roman" w:eastAsia="Times New Roman" w:hAnsi="Times New Roman" w:cs="Times New Roman"/>
+        </w:rPr>
+        <w:t xml:space="preserve"> 82</w:t>
+      </w:r>
     </w:p>
     <w:p>
       <w:pPr>
@@ -403,13 +192,121 @@
         </w:rPr>
         <w:t xml:space="preserve">Dataset number: </w:t>
       </w:r>
-    </w:p>
-    <w:p>
-      <w:pPr>
-        <w:rPr>
-          <w:rFonts w:ascii="Times New Roman" w:eastAsia="Times New Roman" w:hAnsi="Times New Roman" w:cs="Times New Roman"/>
-        </w:rPr>
-      </w:pPr>
+      <w:r>
+        <w:rPr>
+          <w:rFonts w:ascii="Times New Roman" w:eastAsia="Times New Roman" w:hAnsi="Times New Roman" w:cs="Times New Roman"/>
+        </w:rPr>
+        <w:t>DS324</w:t>
+      </w:r>
+    </w:p>
+    <w:p>
+      <w:pPr>
+        <w:rPr>
+          <w:rFonts w:ascii="Times New Roman" w:eastAsia="Times New Roman" w:hAnsi="Times New Roman" w:cs="Times New Roman"/>
+        </w:rPr>
+      </w:pPr>
+    </w:p>
+    <w:p>
+      <w:pPr>
+        <w:rPr>
+          <w:rFonts w:ascii="Times New Roman" w:eastAsia="Times New Roman" w:hAnsi="Times New Roman" w:cs="Times New Roman"/>
+          <w:lang w:val="en-US"/>
+        </w:rPr>
+      </w:pPr>
+      <w:r>
+        <w:rPr>
+          <w:rFonts w:ascii="Times New Roman" w:eastAsia="Times New Roman" w:hAnsi="Times New Roman" w:cs="Times New Roman"/>
+        </w:rPr>
+        <w:t xml:space="preserve">Prepared </w:t>
+      </w:r>
+      <w:r>
+        <w:rPr>
+          <w:rFonts w:ascii="Times New Roman" w:eastAsia="Times New Roman" w:hAnsi="Times New Roman" w:cs="Times New Roman"/>
+        </w:rPr>
+        <w:t xml:space="preserve">by: </w:t>
+      </w:r>
+      <w:r>
+        <w:rPr>
+          <w:rFonts w:ascii="Times New Roman" w:eastAsia="Times New Roman" w:hAnsi="Times New Roman" w:cs="Times New Roman"/>
+          <w:lang w:val="en-US"/>
+        </w:rPr>
+        <w:t xml:space="preserve">Aarthi </w:t>
+      </w:r>
+      <w:proofErr w:type="spellStart"/>
+      <w:r>
+        <w:rPr>
+          <w:rFonts w:ascii="Times New Roman" w:eastAsia="Times New Roman" w:hAnsi="Times New Roman" w:cs="Times New Roman"/>
+          <w:lang w:val="en-US"/>
+        </w:rPr>
+        <w:t>Kalyanapu</w:t>
+      </w:r>
+      <w:proofErr w:type="spellEnd"/>
+      <w:r>
+        <w:rPr>
+          <w:rFonts w:ascii="Times New Roman" w:eastAsia="Times New Roman" w:hAnsi="Times New Roman" w:cs="Times New Roman"/>
+          <w:lang w:val="en-US"/>
+        </w:rPr>
+        <w:t xml:space="preserve"> </w:t>
+      </w:r>
+      <w:r>
+        <w:rPr>
+          <w:rFonts w:ascii="Times New Roman" w:eastAsia="Times New Roman" w:hAnsi="Times New Roman" w:cs="Times New Roman"/>
+          <w:lang w:val="en-US"/>
+        </w:rPr>
+        <w:t>–</w:t>
+      </w:r>
+      <w:r>
+        <w:rPr>
+          <w:rFonts w:ascii="Times New Roman" w:eastAsia="Times New Roman" w:hAnsi="Times New Roman" w:cs="Times New Roman"/>
+          <w:lang w:val="en-US"/>
+        </w:rPr>
+        <w:t xml:space="preserve"> 24179637</w:t>
+      </w:r>
+    </w:p>
+    <w:p>
+      <w:pPr>
+        <w:rPr>
+          <w:rFonts w:ascii="Times New Roman" w:eastAsia="Times New Roman" w:hAnsi="Times New Roman" w:cs="Times New Roman"/>
+          <w:lang w:val="en-IN"/>
+        </w:rPr>
+      </w:pPr>
+      <w:r>
+        <w:rPr>
+          <w:rFonts w:ascii="Times New Roman" w:eastAsia="Times New Roman" w:hAnsi="Times New Roman" w:cs="Times New Roman"/>
+          <w:lang w:val="en-US"/>
+        </w:rPr>
+        <w:t xml:space="preserve">                     </w:t>
+      </w:r>
+      <w:r>
+        <w:rPr>
+          <w:rFonts w:ascii="Times New Roman" w:eastAsia="Times New Roman" w:hAnsi="Times New Roman" w:cs="Times New Roman"/>
+          <w:lang w:val="en-US"/>
+        </w:rPr>
+        <w:t xml:space="preserve">Kingsley </w:t>
+      </w:r>
+      <w:proofErr w:type="spellStart"/>
+      <w:r>
+        <w:rPr>
+          <w:rFonts w:ascii="Times New Roman" w:eastAsia="Times New Roman" w:hAnsi="Times New Roman" w:cs="Times New Roman"/>
+          <w:lang w:val="en-US"/>
+        </w:rPr>
+        <w:t>Anyaeche</w:t>
+      </w:r>
+      <w:proofErr w:type="spellEnd"/>
+      <w:r>
+        <w:rPr>
+          <w:rFonts w:ascii="Times New Roman" w:eastAsia="Times New Roman" w:hAnsi="Times New Roman" w:cs="Times New Roman"/>
+          <w:lang w:val="en-US"/>
+        </w:rPr>
+        <w:t xml:space="preserve"> - </w:t>
+      </w:r>
+      <w:r>
+        <w:rPr>
+          <w:rFonts w:ascii="Times New Roman" w:eastAsia="Times New Roman" w:hAnsi="Times New Roman" w:cs="Times New Roman"/>
+          <w:lang w:val="en-IN"/>
+        </w:rPr>
+        <w:t>24135671</w:t>
+      </w:r>
     </w:p>
     <w:p>
       <w:pPr>
@@ -419,370 +316,173 @@
           <w:highlight w:val="yellow"/>
         </w:rPr>
       </w:pPr>
-      <w:r>
-        <w:rPr>
-          <w:rFonts w:ascii="Times New Roman" w:eastAsia="Times New Roman" w:hAnsi="Times New Roman" w:cs="Times New Roman"/>
-        </w:rPr>
-        <w:t xml:space="preserve">Prepared </w:t>
-      </w:r>
-      <w:r>
-        <w:rPr>
-          <w:rFonts w:ascii="Times New Roman" w:eastAsia="Times New Roman" w:hAnsi="Times New Roman" w:cs="Times New Roman"/>
-        </w:rPr>
-        <w:t xml:space="preserve">by: </w:t>
-      </w:r>
-      <w:r>
+    </w:p>
+    <w:p>
+      <w:pPr>
+        <w:ind w:left="720"/>
+        <w:rPr>
+          <w:rFonts w:ascii="Times New Roman" w:eastAsia="Times New Roman" w:hAnsi="Times New Roman" w:cs="Times New Roman"/>
+          <w:i/>
+        </w:rPr>
+      </w:pPr>
+    </w:p>
+    <w:p>
+      <w:pPr>
+        <w:ind w:left="720"/>
+        <w:rPr>
+          <w:rFonts w:ascii="Times New Roman" w:eastAsia="Times New Roman" w:hAnsi="Times New Roman" w:cs="Times New Roman"/>
+          <w:i/>
+        </w:rPr>
+      </w:pPr>
+    </w:p>
+    <w:p>
+      <w:pPr>
+        <w:ind w:left="720"/>
+        <w:rPr>
+          <w:rFonts w:ascii="Times New Roman" w:eastAsia="Times New Roman" w:hAnsi="Times New Roman" w:cs="Times New Roman"/>
+          <w:i/>
+        </w:rPr>
+      </w:pPr>
+    </w:p>
+    <w:p>
+      <w:pPr>
+        <w:ind w:left="720"/>
+        <w:rPr>
+          <w:rFonts w:ascii="Times New Roman" w:eastAsia="Times New Roman" w:hAnsi="Times New Roman" w:cs="Times New Roman"/>
+          <w:i/>
+        </w:rPr>
+      </w:pPr>
+    </w:p>
+    <w:p>
+      <w:pPr>
+        <w:rPr>
+          <w:rFonts w:ascii="Times New Roman" w:eastAsia="Times New Roman" w:hAnsi="Times New Roman" w:cs="Times New Roman"/>
+        </w:rPr>
+      </w:pPr>
+    </w:p>
+    <w:p>
+      <w:pPr>
+        <w:rPr>
+          <w:rFonts w:ascii="Times New Roman" w:eastAsia="Times New Roman" w:hAnsi="Times New Roman" w:cs="Times New Roman"/>
+        </w:rPr>
+      </w:pPr>
+    </w:p>
+    <w:p>
+      <w:pPr>
+        <w:rPr>
+          <w:rFonts w:ascii="Times New Roman" w:eastAsia="Times New Roman" w:hAnsi="Times New Roman" w:cs="Times New Roman"/>
+        </w:rPr>
+      </w:pPr>
+    </w:p>
+    <w:p>
+      <w:pPr>
+        <w:rPr>
+          <w:rFonts w:ascii="Times New Roman" w:eastAsia="Times New Roman" w:hAnsi="Times New Roman" w:cs="Times New Roman"/>
+        </w:rPr>
+      </w:pPr>
+    </w:p>
+    <w:p>
+      <w:pPr>
+        <w:rPr>
+          <w:rFonts w:ascii="Times New Roman" w:eastAsia="Times New Roman" w:hAnsi="Times New Roman" w:cs="Times New Roman"/>
+        </w:rPr>
+      </w:pPr>
+    </w:p>
+    <w:p>
+      <w:pPr>
+        <w:rPr>
+          <w:rFonts w:ascii="Times New Roman" w:eastAsia="Times New Roman" w:hAnsi="Times New Roman" w:cs="Times New Roman"/>
+        </w:rPr>
+      </w:pPr>
+    </w:p>
+    <w:p>
+      <w:pPr>
+        <w:rPr>
+          <w:rFonts w:ascii="Times New Roman" w:eastAsia="Times New Roman" w:hAnsi="Times New Roman" w:cs="Times New Roman"/>
+        </w:rPr>
+      </w:pPr>
+    </w:p>
+    <w:p>
+      <w:pPr>
+        <w:rPr>
+          <w:rFonts w:ascii="Times New Roman" w:eastAsia="Times New Roman" w:hAnsi="Times New Roman" w:cs="Times New Roman"/>
+        </w:rPr>
+      </w:pPr>
+    </w:p>
+    <w:p>
+      <w:pPr>
+        <w:jc w:val="center"/>
+        <w:rPr>
+          <w:rFonts w:ascii="Times New Roman" w:eastAsia="Times New Roman" w:hAnsi="Times New Roman" w:cs="Times New Roman"/>
+        </w:rPr>
+      </w:pPr>
+      <w:r>
+        <w:rPr>
+          <w:rFonts w:ascii="Times New Roman" w:eastAsia="Times New Roman" w:hAnsi="Times New Roman" w:cs="Times New Roman"/>
+        </w:rPr>
+        <w:t>University of Hertfordshire</w:t>
+      </w:r>
+    </w:p>
+    <w:p>
+      <w:pPr>
+        <w:jc w:val="center"/>
+        <w:rPr>
+          <w:rFonts w:ascii="Times New Roman" w:eastAsia="Times New Roman" w:hAnsi="Times New Roman" w:cs="Times New Roman"/>
+        </w:rPr>
+      </w:pPr>
+      <w:r>
+        <w:rPr>
+          <w:rFonts w:ascii="Times New Roman" w:eastAsia="Times New Roman" w:hAnsi="Times New Roman" w:cs="Times New Roman"/>
+        </w:rPr>
+        <w:t>Hatfield, 202</w:t>
+      </w:r>
+      <w:r>
+        <w:rPr>
+          <w:rFonts w:ascii="Times New Roman" w:eastAsia="Times New Roman" w:hAnsi="Times New Roman" w:cs="Times New Roman"/>
+        </w:rPr>
+        <w:t>5</w:t>
+      </w:r>
+    </w:p>
+    <w:p>
+      <w:r>
+        <w:br w:type="page"/>
+      </w:r>
+    </w:p>
+    <w:p>
+      <w:pPr>
+        <w:jc w:val="center"/>
+        <w:rPr>
+          <w:rFonts w:ascii="Times New Roman" w:eastAsia="Times New Roman" w:hAnsi="Times New Roman" w:cs="Times New Roman"/>
+        </w:rPr>
+      </w:pPr>
+    </w:p>
+    <w:p>
+      <w:pPr>
+        <w:rPr>
+          <w:rFonts w:ascii="Times New Roman" w:eastAsia="Times New Roman" w:hAnsi="Times New Roman" w:cs="Times New Roman"/>
+        </w:rPr>
+      </w:pPr>
+    </w:p>
+    <w:p>
+      <w:pPr>
+        <w:jc w:val="center"/>
         <w:rPr>
           <w:rFonts w:ascii="Times New Roman" w:eastAsia="Times New Roman" w:hAnsi="Times New Roman" w:cs="Times New Roman"/>
           <w:i/>
           <w:highlight w:val="yellow"/>
         </w:rPr>
-        <w:t>[Name and ID of submitting student</w:t>
-      </w:r>
-      <w:r>
-        <w:rPr>
-          <w:rFonts w:ascii="Times New Roman" w:eastAsia="Times New Roman" w:hAnsi="Times New Roman" w:cs="Times New Roman"/>
-          <w:i/>
-          <w:highlight w:val="yellow"/>
-        </w:rPr>
-        <w:t xml:space="preserve"> first</w:t>
-      </w:r>
-      <w:r>
-        <w:rPr>
-          <w:rFonts w:ascii="Times New Roman" w:eastAsia="Times New Roman" w:hAnsi="Times New Roman" w:cs="Times New Roman"/>
-          <w:i/>
-          <w:highlight w:val="yellow"/>
-        </w:rPr>
-        <w:t>],</w:t>
-      </w:r>
-      <w:r>
-        <w:rPr>
-          <w:rFonts w:ascii="Times New Roman" w:eastAsia="Times New Roman" w:hAnsi="Times New Roman" w:cs="Times New Roman"/>
-          <w:i/>
+      </w:pPr>
+      <w:r>
+        <w:rPr>
+          <w:rFonts w:ascii="Times New Roman" w:eastAsia="Times New Roman" w:hAnsi="Times New Roman" w:cs="Times New Roman"/>
+        </w:rPr>
+        <w:t>Table of Contents</w:t>
+      </w:r>
+      <w:r>
+        <w:rPr>
+          <w:rFonts w:ascii="Times New Roman" w:eastAsia="Times New Roman" w:hAnsi="Times New Roman" w:cs="Times New Roman"/>
         </w:rPr>
         <w:t xml:space="preserve"> </w:t>
-      </w:r>
-    </w:p>
-    <w:p>
-      <w:pPr>
-        <w:ind w:left="720"/>
-        <w:rPr>
-          <w:rFonts w:ascii="Times New Roman" w:eastAsia="Times New Roman" w:hAnsi="Times New Roman" w:cs="Times New Roman"/>
-          <w:i/>
-          <w:highlight w:val="yellow"/>
-        </w:rPr>
-      </w:pPr>
-      <w:r>
-        <w:rPr>
-          <w:rFonts w:ascii="Times New Roman" w:eastAsia="Times New Roman" w:hAnsi="Times New Roman" w:cs="Times New Roman"/>
-          <w:i/>
-        </w:rPr>
-        <w:t xml:space="preserve">      </w:t>
-      </w:r>
-      <w:r>
-        <w:rPr>
-          <w:rFonts w:ascii="Times New Roman" w:eastAsia="Times New Roman" w:hAnsi="Times New Roman" w:cs="Times New Roman"/>
-          <w:i/>
-        </w:rPr>
-        <w:t xml:space="preserve"> </w:t>
-      </w:r>
-      <w:r>
-        <w:rPr>
-          <w:rFonts w:ascii="Times New Roman" w:eastAsia="Times New Roman" w:hAnsi="Times New Roman" w:cs="Times New Roman"/>
-          <w:i/>
-        </w:rPr>
-        <w:t xml:space="preserve">  </w:t>
-      </w:r>
-      <w:r>
-        <w:rPr>
-          <w:rFonts w:ascii="Times New Roman" w:eastAsia="Times New Roman" w:hAnsi="Times New Roman" w:cs="Times New Roman"/>
-          <w:i/>
-          <w:highlight w:val="yellow"/>
-        </w:rPr>
-        <w:t>[Name and ID of other group members]</w:t>
-      </w:r>
-    </w:p>
-    <w:p>
-      <w:pPr>
-        <w:ind w:left="720"/>
-        <w:rPr>
-          <w:rFonts w:ascii="Times New Roman" w:eastAsia="Times New Roman" w:hAnsi="Times New Roman" w:cs="Times New Roman"/>
-          <w:i/>
-        </w:rPr>
-      </w:pPr>
-    </w:p>
-    <w:p>
-      <w:pPr>
-        <w:ind w:left="720"/>
-        <w:rPr>
-          <w:rFonts w:ascii="Times New Roman" w:eastAsia="Times New Roman" w:hAnsi="Times New Roman" w:cs="Times New Roman"/>
-          <w:i/>
-        </w:rPr>
-      </w:pPr>
-    </w:p>
-    <w:p>
-      <w:pPr>
-        <w:ind w:left="720"/>
-        <w:rPr>
-          <w:rFonts w:ascii="Times New Roman" w:eastAsia="Times New Roman" w:hAnsi="Times New Roman" w:cs="Times New Roman"/>
-          <w:i/>
-        </w:rPr>
-      </w:pPr>
-    </w:p>
-    <w:p>
-      <w:pPr>
-        <w:ind w:left="720"/>
-        <w:rPr>
-          <w:rFonts w:ascii="Times New Roman" w:eastAsia="Times New Roman" w:hAnsi="Times New Roman" w:cs="Times New Roman"/>
-          <w:i/>
-        </w:rPr>
-      </w:pPr>
-    </w:p>
-    <w:p>
-      <w:pPr>
-        <w:rPr>
-          <w:rFonts w:ascii="Times New Roman" w:eastAsia="Times New Roman" w:hAnsi="Times New Roman" w:cs="Times New Roman"/>
-        </w:rPr>
-      </w:pPr>
-    </w:p>
-    <w:p>
-      <w:pPr>
-        <w:rPr>
-          <w:rFonts w:ascii="Times New Roman" w:eastAsia="Times New Roman" w:hAnsi="Times New Roman" w:cs="Times New Roman"/>
-        </w:rPr>
-      </w:pPr>
-    </w:p>
-    <w:p>
-      <w:pPr>
-        <w:rPr>
-          <w:rFonts w:ascii="Times New Roman" w:eastAsia="Times New Roman" w:hAnsi="Times New Roman" w:cs="Times New Roman"/>
-        </w:rPr>
-      </w:pPr>
-    </w:p>
-    <w:p>
-      <w:pPr>
-        <w:rPr>
-          <w:rFonts w:ascii="Times New Roman" w:eastAsia="Times New Roman" w:hAnsi="Times New Roman" w:cs="Times New Roman"/>
-        </w:rPr>
-      </w:pPr>
-    </w:p>
-    <w:p>
-      <w:pPr>
-        <w:rPr>
-          <w:rFonts w:ascii="Times New Roman" w:eastAsia="Times New Roman" w:hAnsi="Times New Roman" w:cs="Times New Roman"/>
-        </w:rPr>
-      </w:pPr>
-    </w:p>
-    <w:p>
-      <w:pPr>
-        <w:rPr>
-          <w:rFonts w:ascii="Times New Roman" w:eastAsia="Times New Roman" w:hAnsi="Times New Roman" w:cs="Times New Roman"/>
-        </w:rPr>
-      </w:pPr>
-    </w:p>
-    <w:p>
-      <w:pPr>
-        <w:pStyle w:val="ListParagraph"/>
-        <w:rPr>
-          <w:rFonts w:ascii="Times New Roman" w:eastAsia="Times New Roman" w:hAnsi="Times New Roman" w:cs="Times New Roman"/>
-          <w:i/>
-          <w:highlight w:val="yellow"/>
-        </w:rPr>
-      </w:pPr>
-      <w:r>
-        <w:rPr>
-          <w:rStyle w:val="Strong"/>
-          <w:rFonts w:ascii="Times New Roman" w:eastAsia="Times New Roman" w:hAnsi="Times New Roman" w:cs="Times New Roman"/>
-          <w:i/>
-          <w:highlight w:val="yellow"/>
-        </w:rPr>
-        <w:t>Please make sure</w:t>
-      </w:r>
-      <w:r>
-        <w:rPr>
-          <w:rFonts w:ascii="Times New Roman" w:eastAsia="Times New Roman" w:hAnsi="Times New Roman" w:cs="Times New Roman"/>
-          <w:i/>
-          <w:highlight w:val="yellow"/>
-        </w:rPr>
-        <w:t xml:space="preserve"> the document spelled correctly (including image labels, section headings, and table of contents</w:t>
-      </w:r>
-      <w:r>
-        <w:rPr>
-          <w:rFonts w:ascii="Times New Roman" w:eastAsia="Times New Roman" w:hAnsi="Times New Roman" w:cs="Times New Roman"/>
-          <w:i/>
-          <w:highlight w:val="yellow"/>
-        </w:rPr>
-        <w:t>)</w:t>
-      </w:r>
-      <w:r>
-        <w:rPr>
-          <w:rFonts w:ascii="Times New Roman" w:eastAsia="Times New Roman" w:hAnsi="Times New Roman" w:cs="Times New Roman"/>
-          <w:i/>
-          <w:highlight w:val="yellow"/>
-        </w:rPr>
-        <w:t>.</w:t>
-      </w:r>
-      <w:r>
-        <w:rPr>
-          <w:rFonts w:ascii="Times New Roman" w:eastAsia="Times New Roman" w:hAnsi="Times New Roman" w:cs="Times New Roman"/>
-          <w:i/>
-          <w:highlight w:val="yellow"/>
-        </w:rPr>
-        <w:t xml:space="preserve"> Please use correct punctuation.</w:t>
-      </w:r>
-    </w:p>
-    <w:p>
-      <w:pPr>
-        <w:pStyle w:val="ListParagraph"/>
-        <w:rPr>
-          <w:rFonts w:ascii="Times New Roman" w:eastAsia="Times New Roman" w:hAnsi="Times New Roman" w:cs="Times New Roman"/>
-        </w:rPr>
-      </w:pPr>
-      <w:r>
-        <w:rPr>
-          <w:rFonts w:ascii="Times New Roman" w:eastAsia="Times New Roman" w:hAnsi="Times New Roman" w:cs="Times New Roman"/>
-          <w:i/>
-          <w:highlight w:val="yellow"/>
-        </w:rPr>
-        <w:t>Make sure your report is grammatically correct</w:t>
-      </w:r>
-      <w:r>
-        <w:rPr>
-          <w:rFonts w:ascii="Times New Roman" w:eastAsia="Times New Roman" w:hAnsi="Times New Roman" w:cs="Times New Roman"/>
-          <w:i/>
-          <w:highlight w:val="yellow"/>
-        </w:rPr>
-        <w:t>.</w:t>
-      </w:r>
-      <w:r>
-        <w:rPr>
-          <w:rFonts w:ascii="Times New Roman" w:eastAsia="Times New Roman" w:hAnsi="Times New Roman" w:cs="Times New Roman"/>
-        </w:rPr>
-        <w:t xml:space="preserve"> </w:t>
-      </w:r>
-    </w:p>
-    <w:p>
-      <w:pPr>
-        <w:rPr>
-          <w:rFonts w:ascii="Times New Roman" w:eastAsia="Times New Roman" w:hAnsi="Times New Roman" w:cs="Times New Roman"/>
-        </w:rPr>
-      </w:pPr>
-    </w:p>
-    <w:p>
-      <w:pPr>
-        <w:rPr>
-          <w:rFonts w:ascii="Times New Roman" w:eastAsia="Times New Roman" w:hAnsi="Times New Roman" w:cs="Times New Roman"/>
-        </w:rPr>
-      </w:pPr>
-    </w:p>
-    <w:p>
-      <w:pPr>
-        <w:rPr>
-          <w:rFonts w:ascii="Times New Roman" w:eastAsia="Times New Roman" w:hAnsi="Times New Roman" w:cs="Times New Roman"/>
-        </w:rPr>
-      </w:pPr>
-    </w:p>
-    <w:p>
-      <w:pPr>
-        <w:jc w:val="center"/>
-        <w:rPr>
-          <w:rFonts w:ascii="Times New Roman" w:eastAsia="Times New Roman" w:hAnsi="Times New Roman" w:cs="Times New Roman"/>
-        </w:rPr>
-      </w:pPr>
-      <w:r>
-        <w:rPr>
-          <w:rFonts w:ascii="Times New Roman" w:eastAsia="Times New Roman" w:hAnsi="Times New Roman" w:cs="Times New Roman"/>
-        </w:rPr>
-        <w:t>University of Hertfordshire</w:t>
-      </w:r>
-    </w:p>
-    <w:p>
-      <w:pPr>
-        <w:jc w:val="center"/>
-        <w:rPr>
-          <w:rFonts w:ascii="Times New Roman" w:eastAsia="Times New Roman" w:hAnsi="Times New Roman" w:cs="Times New Roman"/>
-        </w:rPr>
-      </w:pPr>
-      <w:r>
-        <w:rPr>
-          <w:rFonts w:ascii="Times New Roman" w:eastAsia="Times New Roman" w:hAnsi="Times New Roman" w:cs="Times New Roman"/>
-        </w:rPr>
-        <w:t>Hatfield, 202</w:t>
-      </w:r>
-      <w:r>
-        <w:rPr>
-          <w:rFonts w:ascii="Times New Roman" w:eastAsia="Times New Roman" w:hAnsi="Times New Roman" w:cs="Times New Roman"/>
-        </w:rPr>
-        <w:t>5</w:t>
-      </w:r>
-    </w:p>
-    <w:p>
-      <w:r>
-        <w:br w:type="page"/>
-      </w:r>
-    </w:p>
-    <w:p>
-      <w:pPr>
-        <w:jc w:val="center"/>
-        <w:rPr>
-          <w:rFonts w:ascii="Times New Roman" w:eastAsia="Times New Roman" w:hAnsi="Times New Roman" w:cs="Times New Roman"/>
-        </w:rPr>
-      </w:pPr>
-    </w:p>
-    <w:p>
-      <w:pPr>
-        <w:rPr>
-          <w:rFonts w:ascii="Times New Roman" w:eastAsia="Times New Roman" w:hAnsi="Times New Roman" w:cs="Times New Roman"/>
-        </w:rPr>
-      </w:pPr>
-    </w:p>
-    <w:p>
-      <w:pPr>
-        <w:jc w:val="center"/>
-        <w:rPr>
-          <w:rFonts w:ascii="Times New Roman" w:eastAsia="Times New Roman" w:hAnsi="Times New Roman" w:cs="Times New Roman"/>
-          <w:i/>
-          <w:highlight w:val="yellow"/>
-        </w:rPr>
-      </w:pPr>
-      <w:r>
-        <w:rPr>
-          <w:rFonts w:ascii="Times New Roman" w:eastAsia="Times New Roman" w:hAnsi="Times New Roman" w:cs="Times New Roman"/>
-        </w:rPr>
-        <w:t>Table of Contents</w:t>
-      </w:r>
-      <w:r>
-        <w:rPr>
-          <w:rFonts w:ascii="Times New Roman" w:eastAsia="Times New Roman" w:hAnsi="Times New Roman" w:cs="Times New Roman"/>
-        </w:rPr>
-        <w:t xml:space="preserve"> </w:t>
-      </w:r>
-      <w:r>
-        <w:rPr>
-          <w:rFonts w:ascii="Times New Roman" w:eastAsia="Times New Roman" w:hAnsi="Times New Roman" w:cs="Times New Roman"/>
-          <w:i/>
-          <w:iCs/>
-          <w:highlight w:val="yellow"/>
-        </w:rPr>
-        <w:t xml:space="preserve">add page numbers </w:t>
-      </w:r>
-      <w:r>
-        <w:rPr>
-          <w:rFonts w:ascii="Times New Roman" w:eastAsia="Times New Roman" w:hAnsi="Times New Roman" w:cs="Times New Roman"/>
-          <w:i/>
-          <w:iCs/>
-          <w:highlight w:val="yellow"/>
-        </w:rPr>
-        <w:t xml:space="preserve">from </w:t>
-      </w:r>
-      <w:r>
-        <w:rPr>
-          <w:rFonts w:ascii="Times New Roman" w:eastAsia="Times New Roman" w:hAnsi="Times New Roman" w:cs="Times New Roman"/>
-          <w:i/>
-          <w:iCs/>
-          <w:highlight w:val="yellow"/>
-        </w:rPr>
-        <w:t>here</w:t>
       </w:r>
     </w:p>
     <w:p>
@@ -1042,119 +742,14 @@
           <w:rFonts w:ascii="Times New Roman" w:eastAsia="Times New Roman" w:hAnsi="Times New Roman" w:cs="Times New Roman"/>
           <w:iCs/>
         </w:rPr>
-        <w:t xml:space="preserve"> and r</w:t>
-      </w:r>
-      <w:r>
-        <w:rPr>
-          <w:rFonts w:ascii="Times New Roman" w:eastAsia="Times New Roman" w:hAnsi="Times New Roman" w:cs="Times New Roman"/>
-          <w:iCs/>
-        </w:rPr>
-        <w:t xml:space="preserve">equired </w:t>
-      </w:r>
-      <w:r>
-        <w:rPr>
-          <w:rFonts w:ascii="Times New Roman" w:eastAsia="Times New Roman" w:hAnsi="Times New Roman" w:cs="Times New Roman"/>
-          <w:iCs/>
-        </w:rPr>
-        <w:t>s</w:t>
-      </w:r>
-      <w:r>
-        <w:rPr>
-          <w:rFonts w:ascii="Times New Roman" w:eastAsia="Times New Roman" w:hAnsi="Times New Roman" w:cs="Times New Roman"/>
-          <w:iCs/>
-        </w:rPr>
-        <w:t xml:space="preserve">upplementary </w:t>
-      </w:r>
-      <w:r>
-        <w:rPr>
-          <w:rFonts w:ascii="Times New Roman" w:eastAsia="Times New Roman" w:hAnsi="Times New Roman" w:cs="Times New Roman"/>
-          <w:iCs/>
-        </w:rPr>
-        <w:t>g</w:t>
-      </w:r>
-      <w:r>
-        <w:rPr>
-          <w:rFonts w:ascii="Times New Roman" w:eastAsia="Times New Roman" w:hAnsi="Times New Roman" w:cs="Times New Roman"/>
-          <w:iCs/>
-        </w:rPr>
-        <w:t>raph/</w:t>
-      </w:r>
-      <w:r>
-        <w:rPr>
-          <w:rFonts w:ascii="Times New Roman" w:eastAsia="Times New Roman" w:hAnsi="Times New Roman" w:cs="Times New Roman"/>
-          <w:iCs/>
-        </w:rPr>
-        <w:t>t</w:t>
-      </w:r>
-      <w:r>
-        <w:rPr>
-          <w:rFonts w:ascii="Times New Roman" w:eastAsia="Times New Roman" w:hAnsi="Times New Roman" w:cs="Times New Roman"/>
-          <w:iCs/>
-        </w:rPr>
-        <w:t>able</w:t>
-      </w:r>
-      <w:r>
-        <w:rPr>
-          <w:rFonts w:ascii="Times New Roman" w:eastAsia="Times New Roman" w:hAnsi="Times New Roman" w:cs="Times New Roman"/>
-          <w:iCs/>
-        </w:rPr>
-        <w:t xml:space="preserve"> </w:t>
+        <w:t xml:space="preserve"> and required supplementary graph/table </w:t>
       </w:r>
       <w:r>
         <w:rPr>
           <w:rFonts w:ascii="Times New Roman" w:eastAsia="Times New Roman" w:hAnsi="Times New Roman" w:cs="Times New Roman"/>
           <w:i/>
         </w:rPr>
-        <w:t>(</w:t>
-      </w:r>
-      <w:r>
-        <w:rPr>
-          <w:rFonts w:ascii="Times New Roman" w:eastAsia="Times New Roman" w:hAnsi="Times New Roman" w:cs="Times New Roman"/>
-          <w:i/>
-        </w:rPr>
-        <w:t>include histogram</w:t>
-      </w:r>
-      <w:r>
-        <w:rPr>
-          <w:rFonts w:ascii="Times New Roman" w:eastAsia="Times New Roman" w:hAnsi="Times New Roman" w:cs="Times New Roman"/>
-          <w:i/>
-        </w:rPr>
-        <w:t xml:space="preserve"> f</w:t>
-      </w:r>
-      <w:r>
-        <w:rPr>
-          <w:rFonts w:ascii="Times New Roman" w:eastAsia="Times New Roman" w:hAnsi="Times New Roman" w:cs="Times New Roman"/>
-          <w:i/>
-        </w:rPr>
-        <w:t>or correlation/comparison of means RQs</w:t>
-      </w:r>
-      <w:r>
-        <w:rPr>
-          <w:rFonts w:ascii="Times New Roman" w:eastAsia="Times New Roman" w:hAnsi="Times New Roman" w:cs="Times New Roman"/>
-          <w:i/>
-        </w:rPr>
-        <w:t xml:space="preserve">, </w:t>
-      </w:r>
-      <w:r>
-        <w:rPr>
-          <w:rFonts w:ascii="Times New Roman" w:eastAsia="Times New Roman" w:hAnsi="Times New Roman" w:cs="Times New Roman"/>
-          <w:i/>
-        </w:rPr>
-        <w:t>include contingency table</w:t>
-      </w:r>
-      <w:r>
-        <w:rPr>
-          <w:rFonts w:ascii="Times New Roman" w:eastAsia="Times New Roman" w:hAnsi="Times New Roman" w:cs="Times New Roman"/>
-          <w:i/>
-        </w:rPr>
-        <w:t xml:space="preserve"> f</w:t>
-      </w:r>
-      <w:r>
-        <w:rPr>
-          <w:rFonts w:ascii="Times New Roman" w:eastAsia="Times New Roman" w:hAnsi="Times New Roman" w:cs="Times New Roman"/>
-          <w:i/>
-        </w:rPr>
-        <w:t xml:space="preserve">or comparison of proportions </w:t>
+        <w:t xml:space="preserve">(include histogram for correlation/comparison of means RQs, include contingency table for comparison of proportions </w:t>
       </w:r>
       <w:r>
         <w:rPr>
@@ -1767,10 +1362,18 @@
     </w:p>
     <w:p>
       <w:pPr>
-        <w:rPr>
-          <w:rFonts w:ascii="Times New Roman" w:eastAsia="Times New Roman" w:hAnsi="Times New Roman" w:cs="Times New Roman"/>
-        </w:rPr>
-      </w:pPr>
+        <w:ind w:left="450"/>
+        <w:rPr>
+          <w:rFonts w:ascii="Times New Roman" w:eastAsia="Times New Roman" w:hAnsi="Times New Roman" w:cs="Times New Roman"/>
+        </w:rPr>
+      </w:pPr>
+      <w:r>
+        <w:rPr>
+          <w:rFonts w:ascii="Times New Roman" w:eastAsia="Times New Roman" w:hAnsi="Times New Roman" w:cs="Times New Roman"/>
+        </w:rPr>
+        <w:lastRenderedPageBreak/>
+        <w:t>1. Introduction</w:t>
+      </w:r>
     </w:p>
     <w:p>
       <w:pPr>
@@ -1783,14 +1386,430 @@
           <w:highlight w:val="yellow"/>
         </w:rPr>
       </w:pPr>
-      <w:r>
+    </w:p>
+    <w:p>
+      <w:pPr>
+        <w:ind w:left="1440" w:hanging="720"/>
         <w:rPr>
           <w:rFonts w:ascii="Times New Roman" w:eastAsia="Times New Roman" w:hAnsi="Times New Roman" w:cs="Times New Roman"/>
           <w:i/>
           <w:iCs/>
-          <w:highlight w:val="yellow"/>
-        </w:rPr>
-        <w:t>The list below outlines the chapter/subchapter numbers, names, word count limits, and explanations of what to write in each section.</w:t>
+        </w:rPr>
+      </w:pPr>
+    </w:p>
+    <w:p>
+      <w:pPr>
+        <w:pStyle w:val="ListParagraph"/>
+        <w:numPr>
+          <w:ilvl w:val="1"/>
+          <w:numId w:val="32"/>
+        </w:numPr>
+        <w:spacing w:line="360" w:lineRule="auto"/>
+        <w:ind w:hanging="720"/>
+        <w:rPr>
+          <w:rFonts w:ascii="Times New Roman" w:eastAsia="Times New Roman" w:hAnsi="Times New Roman" w:cs="Times New Roman"/>
+        </w:rPr>
+      </w:pPr>
+      <w:r>
+        <w:rPr>
+          <w:rFonts w:ascii="Times New Roman" w:eastAsia="Times New Roman" w:hAnsi="Times New Roman" w:cs="Times New Roman"/>
+        </w:rPr>
+        <w:t xml:space="preserve">Problem statement and research motivation </w:t>
+      </w:r>
+    </w:p>
+    <w:p>
+      <w:pPr>
+        <w:ind w:left="720"/>
+        <w:jc w:val="both"/>
+        <w:rPr>
+          <w:rFonts w:ascii="Times New Roman" w:eastAsia="Times New Roman" w:hAnsi="Times New Roman" w:cs="Times New Roman"/>
+        </w:rPr>
+      </w:pPr>
+      <w:r>
+        <w:rPr>
+          <w:rFonts w:ascii="Times New Roman" w:eastAsia="Times New Roman" w:hAnsi="Times New Roman" w:cs="Times New Roman"/>
+        </w:rPr>
+        <w:t>Golfers and manufacturers are always looking for ways to make golf balls travel farther. We already know that the surface of a golf ball, especially the dimples, affects how it moves through the air and can change its distance. Research shows that these surface features help reduce drag and improve flight. However, it is not clear whether adding an extra coating on the ball makes any real difference to driving distance. By comparing 40 balls with and without a coating, this study aims to find out if the coating provides a genuine performance advantage.</w:t>
+      </w:r>
+      <w:r>
+        <w:t xml:space="preserve"> </w:t>
+      </w:r>
+      <w:r>
+        <w:rPr>
+          <w:rFonts w:ascii="Times New Roman" w:eastAsia="Times New Roman" w:hAnsi="Times New Roman" w:cs="Times New Roman"/>
+        </w:rPr>
+        <w:t>(Alam et al., 2011)</w:t>
+      </w:r>
+    </w:p>
+    <w:p>
+      <w:pPr>
+        <w:ind w:left="720"/>
+        <w:jc w:val="both"/>
+        <w:rPr>
+          <w:rFonts w:ascii="Times New Roman" w:eastAsia="Times New Roman" w:hAnsi="Times New Roman" w:cs="Times New Roman"/>
+        </w:rPr>
+      </w:pPr>
+    </w:p>
+    <w:p>
+      <w:pPr>
+        <w:pStyle w:val="ListParagraph"/>
+        <w:numPr>
+          <w:ilvl w:val="1"/>
+          <w:numId w:val="32"/>
+        </w:numPr>
+        <w:spacing w:line="360" w:lineRule="auto"/>
+        <w:ind w:hanging="720"/>
+        <w:rPr>
+          <w:rFonts w:ascii="Times New Roman" w:eastAsia="Times New Roman" w:hAnsi="Times New Roman" w:cs="Times New Roman"/>
+        </w:rPr>
+      </w:pPr>
+      <w:r>
+        <w:rPr>
+          <w:rFonts w:ascii="Times New Roman" w:eastAsia="Times New Roman" w:hAnsi="Times New Roman" w:cs="Times New Roman"/>
+        </w:rPr>
+        <w:t xml:space="preserve">The data set </w:t>
+      </w:r>
+    </w:p>
+    <w:p>
+      <w:pPr>
+        <w:ind w:left="720"/>
+        <w:jc w:val="both"/>
+        <w:rPr>
+          <w:rFonts w:ascii="Times New Roman" w:eastAsia="Times New Roman" w:hAnsi="Times New Roman" w:cs="Times New Roman"/>
+        </w:rPr>
+      </w:pPr>
+      <w:r>
+        <w:rPr>
+          <w:rFonts w:ascii="Times New Roman" w:eastAsia="Times New Roman" w:hAnsi="Times New Roman" w:cs="Times New Roman"/>
+        </w:rPr>
+        <w:t xml:space="preserve">The data set contains measurements of how far golf balls travelled when hit under similar conditions. It includes two groups of 40 balls each: Current balls, which have no special coating, and </w:t>
+      </w:r>
+      <w:proofErr w:type="gramStart"/>
+      <w:r>
+        <w:rPr>
+          <w:rFonts w:ascii="Times New Roman" w:eastAsia="Times New Roman" w:hAnsi="Times New Roman" w:cs="Times New Roman"/>
+        </w:rPr>
+        <w:t>New</w:t>
+      </w:r>
+      <w:proofErr w:type="gramEnd"/>
+      <w:r>
+        <w:rPr>
+          <w:rFonts w:ascii="Times New Roman" w:eastAsia="Times New Roman" w:hAnsi="Times New Roman" w:cs="Times New Roman"/>
+        </w:rPr>
+        <w:t xml:space="preserve"> balls, which have a coating applied. Each value represents the driving distance of one shot. By comparing the distances from the coated and uncoated balls, the dataset allows us to see whether the coating might help the ball travel farther</w:t>
+      </w:r>
+      <w:r>
+        <w:rPr>
+          <w:rFonts w:ascii="Times New Roman" w:eastAsia="Times New Roman" w:hAnsi="Times New Roman" w:cs="Times New Roman"/>
+        </w:rPr>
+        <w:t xml:space="preserve">. </w:t>
+      </w:r>
+      <w:r>
+        <w:rPr>
+          <w:rFonts w:ascii="Times New Roman" w:eastAsia="Times New Roman" w:hAnsi="Times New Roman" w:cs="Times New Roman"/>
+        </w:rPr>
+        <w:t>(Chowdhury et al., 2016)</w:t>
+      </w:r>
+    </w:p>
+    <w:p>
+      <w:pPr>
+        <w:ind w:left="720"/>
+        <w:jc w:val="both"/>
+        <w:rPr>
+          <w:rFonts w:ascii="Times New Roman" w:eastAsia="Times New Roman" w:hAnsi="Times New Roman" w:cs="Times New Roman"/>
+        </w:rPr>
+      </w:pPr>
+    </w:p>
+    <w:p>
+      <w:pPr>
+        <w:pStyle w:val="ListParagraph"/>
+        <w:numPr>
+          <w:ilvl w:val="1"/>
+          <w:numId w:val="32"/>
+        </w:numPr>
+        <w:spacing w:line="360" w:lineRule="auto"/>
+        <w:ind w:hanging="720"/>
+        <w:rPr>
+          <w:rFonts w:ascii="Times New Roman" w:eastAsia="Times New Roman" w:hAnsi="Times New Roman" w:cs="Times New Roman"/>
+          <w:b/>
+          <w:bCs/>
+        </w:rPr>
+      </w:pPr>
+      <w:r>
+        <w:rPr>
+          <w:rFonts w:ascii="Times New Roman" w:eastAsia="Times New Roman" w:hAnsi="Times New Roman" w:cs="Times New Roman"/>
+        </w:rPr>
+        <w:t>Research</w:t>
+      </w:r>
+      <w:r>
+        <w:rPr>
+          <w:rFonts w:ascii="Times New Roman" w:eastAsia="Times New Roman" w:hAnsi="Times New Roman" w:cs="Times New Roman"/>
+        </w:rPr>
+        <w:t xml:space="preserve"> question </w:t>
+      </w:r>
+    </w:p>
+    <w:p>
+      <w:pPr>
+        <w:ind w:left="720"/>
+        <w:jc w:val="both"/>
+        <w:rPr>
+          <w:rFonts w:ascii="Times New Roman" w:eastAsia="Times New Roman" w:hAnsi="Times New Roman" w:cs="Times New Roman"/>
+        </w:rPr>
+      </w:pPr>
+      <w:r>
+        <w:rPr>
+          <w:rFonts w:ascii="Times New Roman" w:eastAsia="Times New Roman" w:hAnsi="Times New Roman" w:cs="Times New Roman"/>
+        </w:rPr>
+        <w:t>This study aims to determine whether adding a coating to golf balls affects how far they travel when hit. By comparing the average driving distances of 40 coated and 40 uncoated balls, the research question asks: Is there a significant difference in the mean driving distance between golf balls with a coating and those without?</w:t>
+      </w:r>
+      <w:r>
+        <w:rPr>
+          <w:rFonts w:ascii="Times New Roman" w:eastAsia="Times New Roman" w:hAnsi="Times New Roman" w:cs="Times New Roman"/>
+        </w:rPr>
+        <w:t xml:space="preserve"> </w:t>
+      </w:r>
+      <w:r>
+        <w:rPr>
+          <w:rFonts w:ascii="Times New Roman" w:eastAsia="Times New Roman" w:hAnsi="Times New Roman" w:cs="Times New Roman"/>
+        </w:rPr>
+        <w:t>(Bearman and Harvey, 1976).</w:t>
+      </w:r>
+    </w:p>
+    <w:p>
+      <w:pPr>
+        <w:ind w:left="720"/>
+        <w:jc w:val="both"/>
+        <w:rPr>
+          <w:rFonts w:ascii="Times New Roman" w:eastAsia="Times New Roman" w:hAnsi="Times New Roman" w:cs="Times New Roman"/>
+        </w:rPr>
+      </w:pPr>
+    </w:p>
+    <w:p>
+      <w:pPr>
+        <w:pStyle w:val="ListParagraph"/>
+        <w:numPr>
+          <w:ilvl w:val="1"/>
+          <w:numId w:val="32"/>
+        </w:numPr>
+        <w:spacing w:line="360" w:lineRule="auto"/>
+        <w:ind w:hanging="720"/>
+        <w:rPr>
+          <w:rFonts w:ascii="Times New Roman" w:eastAsia="Times New Roman" w:hAnsi="Times New Roman" w:cs="Times New Roman"/>
+        </w:rPr>
+      </w:pPr>
+      <w:r>
+        <w:rPr>
+          <w:rFonts w:ascii="Times New Roman" w:eastAsia="Times New Roman" w:hAnsi="Times New Roman" w:cs="Times New Roman"/>
+        </w:rPr>
+        <w:t xml:space="preserve">Null hypothesis and alternative hypothesis (H0/H1) </w:t>
+      </w:r>
+    </w:p>
+    <w:p>
+      <w:pPr>
+        <w:pStyle w:val="ListParagraph"/>
+        <w:jc w:val="both"/>
+        <w:rPr>
+          <w:rFonts w:ascii="Times New Roman" w:eastAsia="Times New Roman" w:hAnsi="Times New Roman" w:cs="Times New Roman"/>
+        </w:rPr>
+      </w:pPr>
+      <w:r>
+        <w:rPr>
+          <w:rFonts w:ascii="Times New Roman" w:eastAsia="Times New Roman" w:hAnsi="Times New Roman" w:cs="Times New Roman"/>
+        </w:rPr>
+        <w:t>In this study, the null hypothesis (H₀) assumes that adding a coating to golf balls does not change how far they travel. In other words, the average driving distance for the 40 coated balls is the same as for the 40 uncoated balls, and any differences are just due to chance. The alternative hypothesis (H₁) assumes that the coating does make a difference, meaning that coated balls either travel farther or shorter distances than uncoated balls on average. By testing these hypotheses, we can see whether the coating truly affects</w:t>
+      </w:r>
+      <w:r>
+        <w:rPr>
+          <w:rFonts w:ascii="Times New Roman" w:eastAsia="Times New Roman" w:hAnsi="Times New Roman" w:cs="Times New Roman"/>
+        </w:rPr>
+        <w:t xml:space="preserve"> the</w:t>
+      </w:r>
+      <w:r>
+        <w:rPr>
+          <w:rFonts w:ascii="Times New Roman" w:eastAsia="Times New Roman" w:hAnsi="Times New Roman" w:cs="Times New Roman"/>
+        </w:rPr>
+        <w:t xml:space="preserve"> performance or not</w:t>
+      </w:r>
+      <w:r>
+        <w:rPr>
+          <w:rFonts w:ascii="Times New Roman" w:eastAsia="Times New Roman" w:hAnsi="Times New Roman" w:cs="Times New Roman"/>
+        </w:rPr>
+        <w:t xml:space="preserve">. </w:t>
+      </w:r>
+      <w:r>
+        <w:rPr>
+          <w:rFonts w:ascii="Times New Roman" w:eastAsia="Times New Roman" w:hAnsi="Times New Roman" w:cs="Times New Roman"/>
+        </w:rPr>
+        <w:t>(Jenkins et al., 2018).</w:t>
+      </w:r>
+    </w:p>
+    <w:p>
+      <w:pPr>
+        <w:ind w:left="1440"/>
+        <w:rPr>
+          <w:rFonts w:ascii="Times New Roman" w:eastAsia="Times New Roman" w:hAnsi="Times New Roman" w:cs="Times New Roman"/>
+        </w:rPr>
+      </w:pPr>
+      <w:r>
+        <w:rPr>
+          <w:rFonts w:ascii="Times New Roman" w:eastAsia="Times New Roman" w:hAnsi="Times New Roman" w:cs="Times New Roman"/>
+        </w:rPr>
+        <w:t xml:space="preserve"> </w:t>
+      </w:r>
+    </w:p>
+    <w:p>
+      <w:pPr>
+        <w:pStyle w:val="ListParagraph"/>
+        <w:numPr>
+          <w:ilvl w:val="0"/>
+          <w:numId w:val="32"/>
+        </w:numPr>
+        <w:rPr>
+          <w:rFonts w:ascii="Times New Roman" w:eastAsia="Times New Roman" w:hAnsi="Times New Roman" w:cs="Times New Roman"/>
+        </w:rPr>
+      </w:pPr>
+      <w:r>
+        <w:rPr>
+          <w:rFonts w:ascii="Times New Roman" w:eastAsia="Times New Roman" w:hAnsi="Times New Roman" w:cs="Times New Roman"/>
+        </w:rPr>
+        <w:t>Background research</w:t>
+      </w:r>
+    </w:p>
+    <w:p>
+      <w:pPr>
+        <w:pStyle w:val="ListParagraph"/>
+        <w:numPr>
+          <w:ilvl w:val="1"/>
+          <w:numId w:val="32"/>
+        </w:numPr>
+        <w:spacing w:line="360" w:lineRule="auto"/>
+        <w:ind w:hanging="720"/>
+        <w:rPr>
+          <w:rFonts w:ascii="Times New Roman" w:eastAsia="Times New Roman" w:hAnsi="Times New Roman" w:cs="Times New Roman"/>
+          <w:b/>
+          <w:bCs/>
+        </w:rPr>
+      </w:pPr>
+      <w:r>
+        <w:rPr>
+          <w:rFonts w:ascii="Times New Roman" w:eastAsia="Times New Roman" w:hAnsi="Times New Roman" w:cs="Times New Roman"/>
+        </w:rPr>
+        <w:t xml:space="preserve">Research papers (at least 3 relevant to your topic / DS) </w:t>
+      </w:r>
+    </w:p>
+    <w:p>
+      <w:pPr>
+        <w:pStyle w:val="ListParagraph"/>
+        <w:jc w:val="both"/>
+        <w:rPr>
+          <w:rFonts w:ascii="Times New Roman" w:hAnsi="Times New Roman" w:cs="Times New Roman"/>
+        </w:rPr>
+      </w:pPr>
+      <w:r>
+        <w:rPr>
+          <w:rFonts w:ascii="Times New Roman" w:hAnsi="Times New Roman" w:cs="Times New Roman"/>
+        </w:rPr>
+        <w:t xml:space="preserve">Research on golf balls has mainly looked at how the surface of the ball affects the way it flies through the air, especially how much drag it creates and how stable its flight is. </w:t>
+      </w:r>
+    </w:p>
+    <w:p>
+      <w:pPr>
+        <w:pStyle w:val="ListParagraph"/>
+        <w:jc w:val="both"/>
+        <w:rPr>
+          <w:rFonts w:ascii="Times New Roman" w:hAnsi="Times New Roman" w:cs="Times New Roman"/>
+        </w:rPr>
+      </w:pPr>
+    </w:p>
+    <w:p>
+      <w:pPr>
+        <w:pStyle w:val="ListParagraph"/>
+        <w:numPr>
+          <w:ilvl w:val="0"/>
+          <w:numId w:val="35"/>
+        </w:numPr>
+        <w:spacing w:after="160"/>
+        <w:jc w:val="both"/>
+        <w:rPr>
+          <w:rFonts w:ascii="Times New Roman" w:hAnsi="Times New Roman" w:cs="Times New Roman"/>
+        </w:rPr>
+      </w:pPr>
+      <w:r>
+        <w:rPr>
+          <w:rFonts w:ascii="Times New Roman" w:hAnsi="Times New Roman" w:cs="Times New Roman"/>
+        </w:rPr>
+        <w:t xml:space="preserve">An early study by Bearman and Harvey (1976) showed that the dimples on a golf ball help it </w:t>
+      </w:r>
+      <w:proofErr w:type="gramStart"/>
+      <w:r>
+        <w:rPr>
+          <w:rFonts w:ascii="Times New Roman" w:hAnsi="Times New Roman" w:cs="Times New Roman"/>
+        </w:rPr>
+        <w:t>travel</w:t>
+      </w:r>
+      <w:proofErr w:type="gramEnd"/>
+      <w:r>
+        <w:rPr>
+          <w:rFonts w:ascii="Times New Roman" w:hAnsi="Times New Roman" w:cs="Times New Roman"/>
+        </w:rPr>
+        <w:t xml:space="preserve"> farther by reducing drag and increasing lift compared with a smooth ball. This helps explain why even small changes to the surface might affect performance.</w:t>
+      </w:r>
+    </w:p>
+    <w:p>
+      <w:pPr>
+        <w:pStyle w:val="ListParagraph"/>
+        <w:numPr>
+          <w:ilvl w:val="0"/>
+          <w:numId w:val="35"/>
+        </w:numPr>
+        <w:spacing w:after="160"/>
+        <w:jc w:val="both"/>
+        <w:rPr>
+          <w:rFonts w:ascii="Times New Roman" w:hAnsi="Times New Roman" w:cs="Times New Roman"/>
+        </w:rPr>
+      </w:pPr>
+      <w:r>
+        <w:rPr>
+          <w:rFonts w:ascii="Times New Roman" w:hAnsi="Times New Roman" w:cs="Times New Roman"/>
+        </w:rPr>
+        <w:t xml:space="preserve">A later study by Alam et al. (2011) tested golf balls in a wind tunnel to measure the drag acting on them. They found that changes in surface texture and dimple patterns can </w:t>
+      </w:r>
+      <w:r>
+        <w:rPr>
+          <w:rFonts w:ascii="Times New Roman" w:hAnsi="Times New Roman" w:cs="Times New Roman"/>
+        </w:rPr>
+        <w:lastRenderedPageBreak/>
+        <w:t>noticeably affect how much drag and lift the ball experiences. Their results suggest that even minor surface treatments, such as a coating, could influence how far a ball travels.</w:t>
+      </w:r>
+    </w:p>
+    <w:p>
+      <w:pPr>
+        <w:pStyle w:val="ListParagraph"/>
+        <w:spacing w:after="160"/>
+        <w:jc w:val="both"/>
+        <w:rPr>
+          <w:rFonts w:ascii="Times New Roman" w:hAnsi="Times New Roman" w:cs="Times New Roman"/>
+        </w:rPr>
+      </w:pPr>
+    </w:p>
+    <w:p>
+      <w:pPr>
+        <w:pStyle w:val="ListParagraph"/>
+        <w:numPr>
+          <w:ilvl w:val="0"/>
+          <w:numId w:val="35"/>
+        </w:numPr>
+        <w:spacing w:after="160" w:line="259" w:lineRule="auto"/>
+        <w:jc w:val="both"/>
+        <w:rPr>
+          <w:rFonts w:ascii="Times New Roman" w:hAnsi="Times New Roman" w:cs="Times New Roman"/>
+        </w:rPr>
+      </w:pPr>
+      <w:r>
+        <w:rPr>
+          <w:rFonts w:ascii="Times New Roman" w:hAnsi="Times New Roman" w:cs="Times New Roman"/>
+        </w:rPr>
+        <w:t>Chowdhury et al. (2016) looked more closely at different types of dimples and how they change airflow around the ball. They discovered that slight differences in dimple shape or depth can alter turbulence and drag. Although they did not study coatings specifically, their findings support the idea that any change to the surface—including applying a coating—might affect driving distance. Together, these studies support examining whether coated balls perform differently from uncoated ones.</w:t>
       </w:r>
     </w:p>
     <w:p>
@@ -1799,51 +1818,6 @@
         <w:ind w:left="1440" w:hanging="720"/>
         <w:rPr>
           <w:rFonts w:ascii="Times New Roman" w:eastAsia="Times New Roman" w:hAnsi="Times New Roman" w:cs="Times New Roman"/>
-          <w:i/>
-          <w:iCs/>
-          <w:highlight w:val="yellow"/>
-        </w:rPr>
-      </w:pPr>
-    </w:p>
-    <w:p>
-      <w:pPr>
-        <w:ind w:left="450"/>
-        <w:rPr>
-          <w:rFonts w:ascii="Times New Roman" w:eastAsia="Times New Roman" w:hAnsi="Times New Roman" w:cs="Times New Roman"/>
-        </w:rPr>
-      </w:pPr>
-      <w:r>
-        <w:rPr>
-          <w:rFonts w:ascii="Times New Roman" w:eastAsia="Times New Roman" w:hAnsi="Times New Roman" w:cs="Times New Roman"/>
-        </w:rPr>
-        <w:t xml:space="preserve">1. </w:t>
-      </w:r>
-      <w:r>
-        <w:rPr>
-          <w:rFonts w:ascii="Times New Roman" w:eastAsia="Times New Roman" w:hAnsi="Times New Roman" w:cs="Times New Roman"/>
-        </w:rPr>
-        <w:t>Introduction</w:t>
-      </w:r>
-    </w:p>
-    <w:p>
-      <w:pPr>
-        <w:pStyle w:val="ListParagraph"/>
-        <w:ind w:left="1440" w:hanging="720"/>
-        <w:rPr>
-          <w:rFonts w:ascii="Times New Roman" w:eastAsia="Times New Roman" w:hAnsi="Times New Roman" w:cs="Times New Roman"/>
-          <w:i/>
-          <w:iCs/>
-          <w:highlight w:val="yellow"/>
-        </w:rPr>
-      </w:pPr>
-    </w:p>
-    <w:p>
-      <w:pPr>
-        <w:ind w:left="1440" w:hanging="720"/>
-        <w:rPr>
-          <w:rFonts w:ascii="Times New Roman" w:eastAsia="Times New Roman" w:hAnsi="Times New Roman" w:cs="Times New Roman"/>
-          <w:i/>
-          <w:iCs/>
         </w:rPr>
       </w:pPr>
     </w:p>
@@ -1863,264 +1837,56 @@
         <w:rPr>
           <w:rFonts w:ascii="Times New Roman" w:eastAsia="Times New Roman" w:hAnsi="Times New Roman" w:cs="Times New Roman"/>
         </w:rPr>
-        <w:t xml:space="preserve">Problem statement and research motivation </w:t>
-      </w:r>
-      <w:r>
-        <w:rPr>
-          <w:rFonts w:ascii="Times New Roman" w:eastAsia="Times New Roman" w:hAnsi="Times New Roman" w:cs="Times New Roman"/>
-          <w:b/>
-          <w:bCs/>
-        </w:rPr>
-        <w:t>(100 words)</w:t>
-      </w:r>
+        <w:t xml:space="preserve">Why RQ is of interest (research gap and future directions according to the literature) </w:t>
+      </w:r>
+    </w:p>
+    <w:p>
+      <w:pPr>
+        <w:rPr>
+          <w:rFonts w:ascii="Times New Roman" w:eastAsia="Times New Roman" w:hAnsi="Times New Roman" w:cs="Times New Roman"/>
+        </w:rPr>
+      </w:pPr>
     </w:p>
     <w:p>
       <w:pPr>
         <w:pStyle w:val="ListParagraph"/>
-        <w:numPr>
-          <w:ilvl w:val="0"/>
-          <w:numId w:val="31"/>
-        </w:numPr>
-        <w:ind w:left="2160"/>
-        <w:rPr>
-          <w:rFonts w:ascii="Times New Roman" w:eastAsia="Times New Roman" w:hAnsi="Times New Roman" w:cs="Times New Roman"/>
-          <w:i/>
-          <w:iCs/>
-          <w:color w:val="000000" w:themeColor="text1"/>
-          <w:highlight w:val="yellow"/>
-        </w:rPr>
-      </w:pPr>
-      <w:r>
-        <w:rPr>
-          <w:rFonts w:ascii="Times New Roman" w:eastAsia="Times New Roman" w:hAnsi="Times New Roman" w:cs="Times New Roman"/>
-          <w:i/>
-          <w:iCs/>
-          <w:color w:val="000000" w:themeColor="text1"/>
-          <w:highlight w:val="yellow"/>
-        </w:rPr>
-        <w:t xml:space="preserve">What is </w:t>
-      </w:r>
-      <w:r>
-        <w:rPr>
-          <w:rFonts w:ascii="Times New Roman" w:eastAsia="Times New Roman" w:hAnsi="Times New Roman" w:cs="Times New Roman"/>
-          <w:i/>
-          <w:iCs/>
-          <w:color w:val="000000" w:themeColor="text1"/>
-          <w:highlight w:val="yellow"/>
-        </w:rPr>
-        <w:t xml:space="preserve">the </w:t>
-      </w:r>
-      <w:r>
-        <w:rPr>
-          <w:rFonts w:ascii="Times New Roman" w:eastAsia="Times New Roman" w:hAnsi="Times New Roman" w:cs="Times New Roman"/>
-          <w:i/>
-          <w:iCs/>
-          <w:color w:val="000000" w:themeColor="text1"/>
-          <w:highlight w:val="yellow"/>
-        </w:rPr>
-        <w:t xml:space="preserve">problem in </w:t>
-      </w:r>
-      <w:r>
-        <w:rPr>
-          <w:rFonts w:ascii="Times New Roman" w:eastAsia="Times New Roman" w:hAnsi="Times New Roman" w:cs="Times New Roman"/>
-          <w:i/>
-          <w:iCs/>
-          <w:color w:val="000000" w:themeColor="text1"/>
-          <w:highlight w:val="yellow"/>
-        </w:rPr>
-        <w:t xml:space="preserve">the </w:t>
-      </w:r>
-      <w:r>
-        <w:rPr>
-          <w:rFonts w:ascii="Times New Roman" w:eastAsia="Times New Roman" w:hAnsi="Times New Roman" w:cs="Times New Roman"/>
-          <w:i/>
-          <w:iCs/>
-          <w:color w:val="000000" w:themeColor="text1"/>
-          <w:highlight w:val="yellow"/>
-        </w:rPr>
-        <w:t>area we want to learn more about (motivation for study).</w:t>
-      </w:r>
-    </w:p>
-    <w:p>
-      <w:pPr>
-        <w:pStyle w:val="ListParagraph"/>
-        <w:numPr>
-          <w:ilvl w:val="0"/>
-          <w:numId w:val="31"/>
-        </w:numPr>
-        <w:ind w:left="2160"/>
-        <w:rPr>
-          <w:rFonts w:ascii="Times New Roman" w:eastAsia="Times New Roman" w:hAnsi="Times New Roman" w:cs="Times New Roman"/>
-          <w:color w:val="000000" w:themeColor="text1"/>
-          <w:highlight w:val="yellow"/>
-        </w:rPr>
-      </w:pPr>
-      <w:r>
-        <w:rPr>
-          <w:rFonts w:ascii="Times New Roman" w:eastAsia="Times New Roman" w:hAnsi="Times New Roman" w:cs="Times New Roman"/>
-          <w:i/>
-          <w:iCs/>
-          <w:color w:val="000000" w:themeColor="text1"/>
-          <w:highlight w:val="yellow"/>
-        </w:rPr>
-        <w:t>Use at least one citation from related literature for top marks.</w:t>
-      </w:r>
-      <w:r>
-        <w:rPr>
-          <w:rFonts w:ascii="Times New Roman" w:eastAsia="Times New Roman" w:hAnsi="Times New Roman" w:cs="Times New Roman"/>
-          <w:color w:val="000000" w:themeColor="text1"/>
+        <w:jc w:val="both"/>
+        <w:rPr>
+          <w:rFonts w:ascii="Times New Roman" w:hAnsi="Times New Roman" w:cs="Times New Roman"/>
+        </w:rPr>
+      </w:pPr>
+      <w:r>
+        <w:rPr>
+          <w:rFonts w:ascii="Times New Roman" w:hAnsi="Times New Roman" w:cs="Times New Roman"/>
+        </w:rPr>
+        <w:t>Previous studies have mainly looked at how dimples and surface patterns affect how a golf ball flies, but they rarely test whether adding a coating makes any real difference to distance. This means there is a gap in the research, because coatings are becoming more common in modern golf-ball designs. Our study, which compares 40 coated balls with 40 uncoated balls, helps fill this gap by testing whether the coating actually changes how far the ball travels. Understanding this can guide future product development and help golfers know whether coatings truly improve performance or are just a marketing feature.</w:t>
+      </w:r>
+      <w:r>
+        <w:rPr>
+          <w:rFonts w:ascii="Times New Roman" w:hAnsi="Times New Roman" w:cs="Times New Roman"/>
         </w:rPr>
         <w:t xml:space="preserve"> </w:t>
       </w:r>
-    </w:p>
-    <w:p>
-      <w:pPr>
-        <w:pStyle w:val="ListParagraph"/>
-        <w:numPr>
-          <w:ilvl w:val="1"/>
-          <w:numId w:val="32"/>
-        </w:numPr>
-        <w:ind w:hanging="720"/>
-        <w:rPr>
-          <w:rFonts w:ascii="Times New Roman" w:eastAsia="Times New Roman" w:hAnsi="Times New Roman" w:cs="Times New Roman"/>
-        </w:rPr>
-      </w:pPr>
-      <w:r>
-        <w:rPr>
-          <w:rFonts w:ascii="Times New Roman" w:eastAsia="Times New Roman" w:hAnsi="Times New Roman" w:cs="Times New Roman"/>
-        </w:rPr>
-        <w:t xml:space="preserve">The data set </w:t>
-      </w:r>
-      <w:r>
-        <w:rPr>
-          <w:rFonts w:ascii="Times New Roman" w:eastAsia="Times New Roman" w:hAnsi="Times New Roman" w:cs="Times New Roman"/>
-          <w:b/>
-        </w:rPr>
-        <w:t>(75 words)</w:t>
-      </w:r>
-    </w:p>
-    <w:p>
-      <w:pPr>
-        <w:pStyle w:val="ListParagraph"/>
-        <w:numPr>
-          <w:ilvl w:val="1"/>
-          <w:numId w:val="32"/>
-        </w:numPr>
-        <w:ind w:hanging="720"/>
-        <w:rPr>
-          <w:rFonts w:ascii="Times New Roman" w:eastAsia="Times New Roman" w:hAnsi="Times New Roman" w:cs="Times New Roman"/>
-          <w:b/>
-          <w:bCs/>
-        </w:rPr>
-      </w:pPr>
-      <w:r>
-        <w:rPr>
-          <w:rFonts w:ascii="Times New Roman" w:eastAsia="Times New Roman" w:hAnsi="Times New Roman" w:cs="Times New Roman"/>
-        </w:rPr>
-        <w:t>R</w:t>
-      </w:r>
-      <w:r>
-        <w:rPr>
-          <w:rFonts w:ascii="Times New Roman" w:eastAsia="Times New Roman" w:hAnsi="Times New Roman" w:cs="Times New Roman"/>
-        </w:rPr>
-        <w:t>esearch question</w:t>
-      </w:r>
-      <w:r>
-        <w:rPr>
-          <w:rFonts w:ascii="Times New Roman" w:eastAsia="Times New Roman" w:hAnsi="Times New Roman" w:cs="Times New Roman"/>
-        </w:rPr>
-        <w:t xml:space="preserve"> </w:t>
-      </w:r>
-      <w:r>
-        <w:rPr>
-          <w:rFonts w:ascii="Times New Roman" w:eastAsia="Times New Roman" w:hAnsi="Times New Roman" w:cs="Times New Roman"/>
-          <w:b/>
-          <w:bCs/>
-        </w:rPr>
-        <w:t>(50 words)</w:t>
-      </w:r>
-      <w:r>
-        <w:rPr>
-          <w:rFonts w:ascii="Times New Roman" w:eastAsia="Times New Roman" w:hAnsi="Times New Roman" w:cs="Times New Roman"/>
-          <w:b/>
-          <w:bCs/>
-        </w:rPr>
-        <w:t xml:space="preserve">. </w:t>
-      </w:r>
-      <w:r>
-        <w:rPr>
-          <w:rFonts w:ascii="Times New Roman" w:eastAsia="Times New Roman" w:hAnsi="Times New Roman" w:cs="Times New Roman"/>
-          <w:i/>
-          <w:iCs/>
-          <w:highlight w:val="yellow"/>
-        </w:rPr>
-        <w:t>State your RQ</w:t>
-      </w:r>
-      <w:r>
-        <w:rPr>
-          <w:rFonts w:ascii="Times New Roman" w:eastAsia="Times New Roman" w:hAnsi="Times New Roman" w:cs="Times New Roman"/>
-          <w:i/>
-          <w:iCs/>
-        </w:rPr>
-        <w:t xml:space="preserve"> </w:t>
-      </w:r>
-      <w:r>
-        <w:rPr>
-          <w:rFonts w:ascii="Times New Roman" w:eastAsia="Times New Roman" w:hAnsi="Times New Roman" w:cs="Times New Roman"/>
-          <w:b/>
-          <w:bCs/>
-        </w:rPr>
-        <w:t>(50 words)</w:t>
-      </w:r>
-    </w:p>
-    <w:p>
-      <w:pPr>
-        <w:pStyle w:val="ListParagraph"/>
-        <w:numPr>
-          <w:ilvl w:val="1"/>
-          <w:numId w:val="32"/>
-        </w:numPr>
-        <w:ind w:hanging="720"/>
-        <w:rPr>
-          <w:rFonts w:ascii="Times New Roman" w:eastAsia="Times New Roman" w:hAnsi="Times New Roman" w:cs="Times New Roman"/>
-        </w:rPr>
-      </w:pPr>
-      <w:r>
-        <w:rPr>
-          <w:rFonts w:ascii="Times New Roman" w:eastAsia="Times New Roman" w:hAnsi="Times New Roman" w:cs="Times New Roman"/>
-        </w:rPr>
-        <w:t xml:space="preserve">Null hypothesis and alternative hypothesis (H0/H1) </w:t>
-      </w:r>
-      <w:r>
-        <w:rPr>
-          <w:rFonts w:ascii="Times New Roman" w:eastAsia="Times New Roman" w:hAnsi="Times New Roman" w:cs="Times New Roman"/>
-          <w:b/>
-          <w:bCs/>
-        </w:rPr>
-        <w:t>(100 words)</w:t>
-      </w:r>
-    </w:p>
-    <w:p>
-      <w:pPr>
-        <w:pStyle w:val="ListParagraph"/>
-        <w:rPr>
-          <w:rFonts w:ascii="Times New Roman" w:eastAsia="Times New Roman" w:hAnsi="Times New Roman" w:cs="Times New Roman"/>
-        </w:rPr>
-      </w:pPr>
-    </w:p>
-    <w:p>
-      <w:pPr>
-        <w:ind w:left="1440"/>
-        <w:rPr>
-          <w:rFonts w:ascii="Times New Roman" w:eastAsia="Times New Roman" w:hAnsi="Times New Roman" w:cs="Times New Roman"/>
-        </w:rPr>
-      </w:pPr>
-      <w:r>
-        <w:rPr>
-          <w:rFonts w:ascii="Times New Roman" w:eastAsia="Times New Roman" w:hAnsi="Times New Roman" w:cs="Times New Roman"/>
-        </w:rPr>
-        <w:t xml:space="preserve"> </w:t>
-      </w:r>
+      <w:r>
+        <w:rPr>
+          <w:rFonts w:ascii="Times New Roman" w:hAnsi="Times New Roman" w:cs="Times New Roman"/>
+        </w:rPr>
+        <w:t>(Bearman and Harvey, 1976; Alam et al., 2011)</w:t>
+      </w:r>
+    </w:p>
+    <w:p>
+      <w:pPr>
+        <w:rPr>
+          <w:rFonts w:ascii="Times New Roman" w:eastAsia="Times New Roman" w:hAnsi="Times New Roman" w:cs="Times New Roman"/>
+        </w:rPr>
+      </w:pPr>
+    </w:p>
+    <w:p>
+      <w:pPr>
+        <w:rPr>
+          <w:rFonts w:ascii="Times New Roman" w:eastAsia="Times New Roman" w:hAnsi="Times New Roman" w:cs="Times New Roman"/>
+        </w:rPr>
+      </w:pPr>
     </w:p>
     <w:p>
       <w:pPr>
@@ -2129,1585 +1895,20 @@
           <w:ilvl w:val="0"/>
           <w:numId w:val="32"/>
         </w:numPr>
-        <w:rPr>
-          <w:rFonts w:ascii="Times New Roman" w:eastAsia="Times New Roman" w:hAnsi="Times New Roman" w:cs="Times New Roman"/>
-        </w:rPr>
-      </w:pPr>
-      <w:r>
-        <w:rPr>
-          <w:rFonts w:ascii="Times New Roman" w:eastAsia="Times New Roman" w:hAnsi="Times New Roman" w:cs="Times New Roman"/>
-        </w:rPr>
-        <w:t>Background research</w:t>
-      </w:r>
-    </w:p>
-    <w:p>
-      <w:pPr>
-        <w:pStyle w:val="ListParagraph"/>
-        <w:numPr>
-          <w:ilvl w:val="1"/>
-          <w:numId w:val="32"/>
-        </w:numPr>
-        <w:ind w:hanging="720"/>
-        <w:rPr>
-          <w:rFonts w:ascii="Times New Roman" w:eastAsia="Times New Roman" w:hAnsi="Times New Roman" w:cs="Times New Roman"/>
-          <w:b/>
-          <w:bCs/>
-        </w:rPr>
-      </w:pPr>
-      <w:r>
-        <w:rPr>
-          <w:rFonts w:ascii="Times New Roman" w:eastAsia="Times New Roman" w:hAnsi="Times New Roman" w:cs="Times New Roman"/>
-        </w:rPr>
-        <w:t>Research papers (at least 3 relevant to your topic / DS)</w:t>
-      </w:r>
-      <w:r>
-        <w:rPr>
-          <w:rFonts w:ascii="Times New Roman" w:eastAsia="Times New Roman" w:hAnsi="Times New Roman" w:cs="Times New Roman"/>
-        </w:rPr>
-        <w:t xml:space="preserve"> </w:t>
-      </w:r>
-      <w:r>
-        <w:rPr>
-          <w:rFonts w:ascii="Times New Roman" w:eastAsia="Times New Roman" w:hAnsi="Times New Roman" w:cs="Times New Roman"/>
-          <w:b/>
-          <w:bCs/>
-        </w:rPr>
-        <w:t>(200 words)</w:t>
-      </w:r>
-    </w:p>
-    <w:p>
-      <w:pPr>
-        <w:pStyle w:val="ListParagraph"/>
-        <w:numPr>
-          <w:ilvl w:val="0"/>
-          <w:numId w:val="25"/>
-        </w:numPr>
-        <w:rPr>
-          <w:rFonts w:ascii="Times New Roman" w:eastAsia="Times New Roman" w:hAnsi="Times New Roman" w:cs="Times New Roman"/>
-        </w:rPr>
-      </w:pPr>
-      <w:r>
-        <w:rPr>
-          <w:rFonts w:ascii="Times New Roman" w:eastAsia="Times New Roman" w:hAnsi="Times New Roman" w:cs="Times New Roman"/>
-          <w:i/>
-          <w:highlight w:val="yellow"/>
-        </w:rPr>
-        <w:t>Was the data set used for some research papers?</w:t>
-      </w:r>
-      <w:r>
-        <w:rPr>
-          <w:rFonts w:ascii="Times New Roman" w:eastAsia="Times New Roman" w:hAnsi="Times New Roman" w:cs="Times New Roman"/>
-          <w:highlight w:val="yellow"/>
-        </w:rPr>
-        <w:t xml:space="preserve"> </w:t>
-      </w:r>
-      <w:r>
-        <w:rPr>
-          <w:rFonts w:ascii="Times New Roman" w:eastAsia="Times New Roman" w:hAnsi="Times New Roman" w:cs="Times New Roman"/>
-          <w:i/>
-          <w:iCs/>
-          <w:highlight w:val="yellow"/>
-        </w:rPr>
-        <w:t>Summarise and</w:t>
-      </w:r>
-      <w:r>
-        <w:rPr>
-          <w:rFonts w:ascii="Times New Roman" w:eastAsia="Times New Roman" w:hAnsi="Times New Roman" w:cs="Times New Roman"/>
-          <w:highlight w:val="yellow"/>
-        </w:rPr>
-        <w:t xml:space="preserve"> </w:t>
-      </w:r>
-      <w:r>
-        <w:rPr>
-          <w:rFonts w:ascii="Times New Roman" w:eastAsia="Times New Roman" w:hAnsi="Times New Roman" w:cs="Times New Roman"/>
-          <w:i/>
-          <w:highlight w:val="yellow"/>
-        </w:rPr>
-        <w:t>r</w:t>
-      </w:r>
-      <w:r>
-        <w:rPr>
-          <w:rFonts w:ascii="Times New Roman" w:eastAsia="Times New Roman" w:hAnsi="Times New Roman" w:cs="Times New Roman"/>
-          <w:i/>
-          <w:highlight w:val="yellow"/>
-        </w:rPr>
-        <w:t>eference at least 3 relevant research papers to your topic / DS</w:t>
-      </w:r>
-      <w:r>
-        <w:rPr>
-          <w:rFonts w:ascii="Times New Roman" w:eastAsia="Times New Roman" w:hAnsi="Times New Roman" w:cs="Times New Roman"/>
-          <w:i/>
-          <w:highlight w:val="yellow"/>
-        </w:rPr>
-        <w:t>.</w:t>
-      </w:r>
-      <w:r>
-        <w:rPr>
-          <w:rFonts w:ascii="Times New Roman" w:eastAsia="Times New Roman" w:hAnsi="Times New Roman" w:cs="Times New Roman"/>
-          <w:i/>
-          <w:highlight w:val="yellow"/>
-        </w:rPr>
-        <w:t xml:space="preserve"> See </w:t>
-      </w:r>
-      <w:hyperlink r:id="rId7" w:history="1">
-        <w:r>
-          <w:rPr>
-            <w:rStyle w:val="Hyperlink"/>
-            <w:rFonts w:ascii="Times New Roman" w:eastAsia="Times New Roman" w:hAnsi="Times New Roman" w:cs="Times New Roman"/>
-            <w:i/>
-            <w:highlight w:val="yellow"/>
-          </w:rPr>
-          <w:t>https://herts.instructure.com/courses/61421/modules</w:t>
-        </w:r>
-      </w:hyperlink>
-      <w:r>
-        <w:rPr>
-          <w:rFonts w:ascii="Times New Roman" w:eastAsia="Times New Roman" w:hAnsi="Times New Roman" w:cs="Times New Roman"/>
-          <w:i/>
-          <w:highlight w:val="yellow"/>
-        </w:rPr>
-        <w:t xml:space="preserve"> for writing.</w:t>
-      </w:r>
-      <w:r>
-        <w:rPr>
-          <w:rFonts w:ascii="Times New Roman" w:eastAsia="Times New Roman" w:hAnsi="Times New Roman" w:cs="Times New Roman"/>
-          <w:i/>
-        </w:rPr>
-        <w:t xml:space="preserve"> </w:t>
-      </w:r>
-    </w:p>
-    <w:p>
-      <w:pPr>
-        <w:pStyle w:val="ListParagraph"/>
-        <w:ind w:left="1440" w:hanging="720"/>
-        <w:rPr>
-          <w:rFonts w:ascii="Times New Roman" w:eastAsia="Times New Roman" w:hAnsi="Times New Roman" w:cs="Times New Roman"/>
-        </w:rPr>
-      </w:pPr>
-    </w:p>
-    <w:p>
-      <w:pPr>
-        <w:pStyle w:val="ListParagraph"/>
-        <w:numPr>
-          <w:ilvl w:val="1"/>
-          <w:numId w:val="32"/>
-        </w:numPr>
-        <w:ind w:hanging="720"/>
-        <w:rPr>
-          <w:rFonts w:ascii="Times New Roman" w:eastAsia="Times New Roman" w:hAnsi="Times New Roman" w:cs="Times New Roman"/>
-        </w:rPr>
-      </w:pPr>
-      <w:r>
-        <w:rPr>
-          <w:rFonts w:ascii="Times New Roman" w:eastAsia="Times New Roman" w:hAnsi="Times New Roman" w:cs="Times New Roman"/>
-        </w:rPr>
-        <w:t>Why RQ is of interest (research gap and future directions according to the literature)</w:t>
-      </w:r>
-      <w:r>
-        <w:rPr>
-          <w:rFonts w:ascii="Times New Roman" w:eastAsia="Times New Roman" w:hAnsi="Times New Roman" w:cs="Times New Roman"/>
-        </w:rPr>
-        <w:t xml:space="preserve"> </w:t>
-      </w:r>
-      <w:r>
-        <w:rPr>
-          <w:rFonts w:ascii="Times New Roman" w:eastAsia="Times New Roman" w:hAnsi="Times New Roman" w:cs="Times New Roman"/>
-          <w:b/>
-          <w:bCs/>
-        </w:rPr>
-        <w:t>(100 word</w:t>
-      </w:r>
-      <w:r>
-        <w:rPr>
-          <w:rFonts w:ascii="Times New Roman" w:eastAsia="Times New Roman" w:hAnsi="Times New Roman" w:cs="Times New Roman"/>
-        </w:rPr>
-        <w:t>s)</w:t>
-      </w:r>
-    </w:p>
-    <w:p>
-      <w:pPr>
-        <w:ind w:left="1440"/>
-        <w:rPr>
-          <w:rFonts w:ascii="Times New Roman" w:eastAsia="Times New Roman" w:hAnsi="Times New Roman" w:cs="Times New Roman"/>
-        </w:rPr>
-      </w:pPr>
-      <w:r>
-        <w:rPr>
-          <w:rFonts w:ascii="Times New Roman" w:eastAsia="Times New Roman" w:hAnsi="Times New Roman" w:cs="Times New Roman"/>
-        </w:rPr>
-        <w:t xml:space="preserve"> </w:t>
-      </w:r>
-    </w:p>
-    <w:p>
-      <w:pPr>
-        <w:pStyle w:val="ListParagraph"/>
-        <w:numPr>
-          <w:ilvl w:val="0"/>
-          <w:numId w:val="32"/>
-        </w:numPr>
-        <w:rPr>
-          <w:rFonts w:ascii="Times New Roman" w:eastAsia="Times New Roman" w:hAnsi="Times New Roman" w:cs="Times New Roman"/>
-        </w:rPr>
-      </w:pPr>
-      <w:r>
-        <w:rPr>
-          <w:rFonts w:ascii="Times New Roman" w:eastAsia="Times New Roman" w:hAnsi="Times New Roman" w:cs="Times New Roman"/>
-        </w:rPr>
-        <w:t>Visualisation</w:t>
-      </w:r>
-    </w:p>
-    <w:p>
-      <w:pPr>
-        <w:pStyle w:val="ListParagraph"/>
-        <w:numPr>
-          <w:ilvl w:val="1"/>
-          <w:numId w:val="32"/>
-        </w:numPr>
-        <w:ind w:hanging="720"/>
-        <w:rPr>
-          <w:rFonts w:ascii="Times New Roman" w:eastAsia="Times New Roman" w:hAnsi="Times New Roman" w:cs="Times New Roman"/>
-        </w:rPr>
-      </w:pPr>
-      <w:r>
-        <w:rPr>
-          <w:rFonts w:ascii="Times New Roman" w:eastAsia="Times New Roman" w:hAnsi="Times New Roman" w:cs="Times New Roman"/>
-        </w:rPr>
-        <w:t xml:space="preserve">Appropriate </w:t>
-      </w:r>
-      <w:r>
-        <w:rPr>
-          <w:rFonts w:ascii="Times New Roman" w:eastAsia="Times New Roman" w:hAnsi="Times New Roman" w:cs="Times New Roman"/>
-        </w:rPr>
-        <w:t>graphs</w:t>
-      </w:r>
-      <w:r>
-        <w:rPr>
-          <w:rFonts w:ascii="Times New Roman" w:eastAsia="Times New Roman" w:hAnsi="Times New Roman" w:cs="Times New Roman"/>
-        </w:rPr>
-        <w:t xml:space="preserve"> for the RQ </w:t>
-      </w:r>
-      <w:r>
-        <w:rPr>
-          <w:rFonts w:ascii="Times New Roman" w:eastAsia="Times New Roman" w:hAnsi="Times New Roman" w:cs="Times New Roman"/>
-          <w:i/>
-          <w:iCs/>
-          <w:highlight w:val="yellow"/>
-        </w:rPr>
-        <w:t>output of an R script (NOT a screenshot)</w:t>
-      </w:r>
-      <w:r>
-        <w:rPr>
-          <w:rFonts w:ascii="Times New Roman" w:eastAsia="Times New Roman" w:hAnsi="Times New Roman" w:cs="Times New Roman"/>
-          <w:i/>
-          <w:iCs/>
-        </w:rPr>
-        <w:t xml:space="preserve"> </w:t>
-      </w:r>
-      <w:r>
-        <w:rPr>
-          <w:rFonts w:ascii="Times New Roman" w:eastAsia="Times New Roman" w:hAnsi="Times New Roman" w:cs="Times New Roman"/>
-        </w:rPr>
-        <w:t>(</w:t>
-      </w:r>
-      <w:r>
-        <w:rPr>
-          <w:rFonts w:ascii="Times New Roman" w:eastAsia="Times New Roman" w:hAnsi="Times New Roman" w:cs="Times New Roman"/>
-          <w:b/>
-          <w:bCs/>
-        </w:rPr>
-        <w:t>50 words)</w:t>
-      </w:r>
-      <w:r>
-        <w:rPr>
-          <w:rFonts w:ascii="Times New Roman" w:eastAsia="Times New Roman" w:hAnsi="Times New Roman" w:cs="Times New Roman"/>
-        </w:rPr>
-        <w:t xml:space="preserve"> </w:t>
-      </w:r>
-    </w:p>
-    <w:p>
-      <w:pPr>
-        <w:pStyle w:val="ListParagraph"/>
-        <w:numPr>
-          <w:ilvl w:val="0"/>
-          <w:numId w:val="23"/>
-        </w:numPr>
-        <w:ind w:left="1800"/>
-        <w:rPr>
-          <w:rFonts w:ascii="Times New Roman" w:eastAsia="Times New Roman" w:hAnsi="Times New Roman" w:cs="Times New Roman"/>
-          <w:i/>
-          <w:iCs/>
-          <w:highlight w:val="yellow"/>
-        </w:rPr>
-      </w:pPr>
-      <w:r>
-        <w:rPr>
-          <w:rFonts w:ascii="Times New Roman" w:eastAsia="Times New Roman" w:hAnsi="Times New Roman" w:cs="Times New Roman"/>
-          <w:i/>
-          <w:iCs/>
-          <w:highlight w:val="yellow"/>
-        </w:rPr>
-        <w:t>E</w:t>
-      </w:r>
-      <w:r>
-        <w:rPr>
-          <w:rFonts w:ascii="Times New Roman" w:eastAsia="Times New Roman" w:hAnsi="Times New Roman" w:cs="Times New Roman"/>
-          <w:i/>
-          <w:iCs/>
-          <w:highlight w:val="yellow"/>
-        </w:rPr>
-        <w:t>xplain the choice of</w:t>
-      </w:r>
-      <w:r>
-        <w:rPr>
-          <w:rFonts w:ascii="Times New Roman" w:eastAsia="Times New Roman" w:hAnsi="Times New Roman" w:cs="Times New Roman"/>
-          <w:i/>
-          <w:iCs/>
-          <w:highlight w:val="yellow"/>
-        </w:rPr>
-        <w:t xml:space="preserve"> the</w:t>
-      </w:r>
-      <w:r>
-        <w:rPr>
-          <w:rFonts w:ascii="Times New Roman" w:eastAsia="Times New Roman" w:hAnsi="Times New Roman" w:cs="Times New Roman"/>
-          <w:i/>
-          <w:iCs/>
-          <w:highlight w:val="yellow"/>
-        </w:rPr>
-        <w:t xml:space="preserve"> plot</w:t>
-      </w:r>
-      <w:r>
-        <w:rPr>
-          <w:rFonts w:ascii="Times New Roman" w:eastAsia="Times New Roman" w:hAnsi="Times New Roman" w:cs="Times New Roman"/>
-          <w:i/>
-          <w:iCs/>
-          <w:highlight w:val="yellow"/>
-        </w:rPr>
-        <w:t>.</w:t>
-      </w:r>
-    </w:p>
-    <w:p>
-      <w:pPr>
-        <w:pStyle w:val="ListParagraph"/>
-        <w:numPr>
-          <w:ilvl w:val="0"/>
-          <w:numId w:val="23"/>
-        </w:numPr>
-        <w:ind w:left="1800"/>
-        <w:rPr>
-          <w:rFonts w:ascii="Times New Roman" w:eastAsia="Times New Roman" w:hAnsi="Times New Roman" w:cs="Times New Roman"/>
-          <w:i/>
-          <w:iCs/>
-          <w:highlight w:val="yellow"/>
-        </w:rPr>
-      </w:pPr>
-      <w:r>
-        <w:rPr>
-          <w:rFonts w:ascii="Times New Roman" w:eastAsia="Times New Roman" w:hAnsi="Times New Roman" w:cs="Times New Roman"/>
-          <w:i/>
-          <w:iCs/>
-          <w:highlight w:val="yellow"/>
-        </w:rPr>
-        <w:t xml:space="preserve">Include your main plot relevant to the RQ type. </w:t>
-      </w:r>
-    </w:p>
-    <w:p>
-      <w:pPr>
-        <w:pStyle w:val="ListParagraph"/>
-        <w:numPr>
-          <w:ilvl w:val="0"/>
-          <w:numId w:val="23"/>
-        </w:numPr>
-        <w:ind w:left="1800"/>
-        <w:rPr>
-          <w:rFonts w:ascii="Times New Roman" w:eastAsia="Times New Roman" w:hAnsi="Times New Roman" w:cs="Times New Roman"/>
-          <w:i/>
-          <w:iCs/>
-          <w:highlight w:val="yellow"/>
-        </w:rPr>
-      </w:pPr>
-      <w:r>
-        <w:rPr>
-          <w:rFonts w:ascii="Times New Roman" w:hAnsi="Times New Roman" w:cs="Times New Roman"/>
-          <w:i/>
-          <w:iCs/>
-          <w:color w:val="273540"/>
-          <w:highlight w:val="yellow"/>
-          <w:shd w:val="clear" w:color="auto" w:fill="FFFFFF"/>
-        </w:rPr>
-        <w:t xml:space="preserve">Include </w:t>
-      </w:r>
-      <w:r>
-        <w:rPr>
-          <w:rFonts w:ascii="Times New Roman" w:hAnsi="Times New Roman" w:cs="Times New Roman"/>
-          <w:i/>
-          <w:iCs/>
-          <w:color w:val="273540"/>
-          <w:highlight w:val="yellow"/>
-          <w:shd w:val="clear" w:color="auto" w:fill="FFFFFF"/>
-        </w:rPr>
-        <w:t>histogram</w:t>
-      </w:r>
-      <w:r>
-        <w:rPr>
-          <w:rFonts w:ascii="Times New Roman" w:hAnsi="Times New Roman" w:cs="Times New Roman"/>
-          <w:i/>
-          <w:iCs/>
-          <w:color w:val="273540"/>
-          <w:highlight w:val="yellow"/>
-          <w:shd w:val="clear" w:color="auto" w:fill="FFFFFF"/>
-        </w:rPr>
-        <w:t xml:space="preserve"> or </w:t>
-      </w:r>
-      <w:r>
-        <w:rPr>
-          <w:rFonts w:ascii="Times New Roman" w:hAnsi="Times New Roman" w:cs="Times New Roman"/>
-          <w:i/>
-          <w:iCs/>
-          <w:color w:val="273540"/>
-          <w:highlight w:val="yellow"/>
-          <w:shd w:val="clear" w:color="auto" w:fill="FFFFFF"/>
-        </w:rPr>
-        <w:t>contingency table</w:t>
-      </w:r>
-      <w:r>
-        <w:rPr>
-          <w:rFonts w:ascii="Times New Roman" w:hAnsi="Times New Roman" w:cs="Times New Roman"/>
-          <w:i/>
-          <w:iCs/>
-          <w:color w:val="273540"/>
-          <w:highlight w:val="yellow"/>
-          <w:shd w:val="clear" w:color="auto" w:fill="FFFFFF"/>
-        </w:rPr>
-        <w:t xml:space="preserve"> (think what is suitable)</w:t>
-      </w:r>
-      <w:r>
-        <w:rPr>
-          <w:rFonts w:ascii="Times New Roman" w:hAnsi="Times New Roman" w:cs="Times New Roman"/>
-          <w:i/>
-          <w:iCs/>
-          <w:color w:val="273540"/>
-          <w:highlight w:val="yellow"/>
-          <w:shd w:val="clear" w:color="auto" w:fill="FFFFFF"/>
-        </w:rPr>
-        <w:t xml:space="preserve"> </w:t>
-      </w:r>
-      <w:r>
-        <w:rPr>
-          <w:rFonts w:ascii="Times New Roman" w:hAnsi="Times New Roman" w:cs="Times New Roman"/>
-          <w:i/>
-          <w:iCs/>
-          <w:color w:val="273540"/>
-          <w:highlight w:val="yellow"/>
-          <w:shd w:val="clear" w:color="auto" w:fill="FFFFFF"/>
-        </w:rPr>
-        <w:t>in addition to the main plot</w:t>
-      </w:r>
-      <w:r>
-        <w:rPr>
-          <w:rFonts w:ascii="Times New Roman" w:hAnsi="Times New Roman" w:cs="Times New Roman"/>
-          <w:i/>
-          <w:iCs/>
-          <w:color w:val="273540"/>
-          <w:highlight w:val="yellow"/>
-        </w:rPr>
-        <w:t>.</w:t>
-      </w:r>
-    </w:p>
-    <w:p>
-      <w:pPr>
-        <w:pStyle w:val="ListParagraph"/>
-        <w:numPr>
-          <w:ilvl w:val="0"/>
-          <w:numId w:val="23"/>
-        </w:numPr>
-        <w:ind w:left="1800"/>
-        <w:rPr>
-          <w:rFonts w:ascii="Times New Roman" w:eastAsia="Times New Roman" w:hAnsi="Times New Roman" w:cs="Times New Roman"/>
-          <w:i/>
-          <w:highlight w:val="yellow"/>
-        </w:rPr>
-      </w:pPr>
-      <w:r>
-        <w:rPr>
-          <w:rFonts w:ascii="Times New Roman" w:eastAsia="Times New Roman" w:hAnsi="Times New Roman" w:cs="Times New Roman"/>
-          <w:i/>
-          <w:highlight w:val="yellow"/>
-        </w:rPr>
-        <w:t>A</w:t>
-      </w:r>
-      <w:r>
-        <w:rPr>
-          <w:rFonts w:ascii="Times New Roman" w:eastAsia="Times New Roman" w:hAnsi="Times New Roman" w:cs="Times New Roman"/>
-          <w:i/>
-          <w:highlight w:val="yellow"/>
-        </w:rPr>
-        <w:t>nything on the plot from R is not counted towards word count limit</w:t>
-      </w:r>
-      <w:r>
-        <w:rPr>
-          <w:rFonts w:ascii="Times New Roman" w:eastAsia="Times New Roman" w:hAnsi="Times New Roman" w:cs="Times New Roman"/>
-          <w:i/>
-          <w:highlight w:val="yellow"/>
-        </w:rPr>
-        <w:t xml:space="preserve"> (e.g. legend, axes titles, name). </w:t>
-      </w:r>
-    </w:p>
-    <w:p>
-      <w:pPr>
-        <w:pStyle w:val="ListParagraph"/>
-        <w:numPr>
-          <w:ilvl w:val="0"/>
-          <w:numId w:val="23"/>
-        </w:numPr>
-        <w:ind w:left="1800"/>
-        <w:rPr>
-          <w:rFonts w:ascii="Times New Roman" w:eastAsia="Times New Roman" w:hAnsi="Times New Roman" w:cs="Times New Roman"/>
-          <w:i/>
-          <w:highlight w:val="yellow"/>
-        </w:rPr>
-      </w:pPr>
-      <w:r>
-        <w:rPr>
-          <w:rFonts w:ascii="Times New Roman" w:eastAsia="Times New Roman" w:hAnsi="Times New Roman" w:cs="Times New Roman"/>
-          <w:i/>
-          <w:highlight w:val="yellow"/>
-        </w:rPr>
-        <w:t xml:space="preserve">Make sure that the plot </w:t>
-      </w:r>
-      <w:r>
-        <w:rPr>
-          <w:rFonts w:ascii="Times New Roman" w:eastAsia="Times New Roman" w:hAnsi="Times New Roman" w:cs="Times New Roman"/>
-          <w:i/>
-          <w:highlight w:val="yellow"/>
-        </w:rPr>
-        <w:t xml:space="preserve">is </w:t>
-      </w:r>
-      <w:r>
-        <w:rPr>
-          <w:rFonts w:ascii="Times New Roman" w:eastAsia="Times New Roman" w:hAnsi="Times New Roman" w:cs="Times New Roman"/>
-          <w:i/>
-          <w:highlight w:val="yellow"/>
-        </w:rPr>
-        <w:t>from output of an R script (NOT a screenshot</w:t>
-      </w:r>
-      <w:r>
-        <w:rPr>
-          <w:rFonts w:ascii="Times New Roman" w:eastAsia="Times New Roman" w:hAnsi="Times New Roman" w:cs="Times New Roman"/>
-          <w:i/>
-          <w:highlight w:val="yellow"/>
-        </w:rPr>
-        <w:t>)</w:t>
-      </w:r>
-      <w:r>
-        <w:rPr>
-          <w:rFonts w:ascii="Times New Roman" w:eastAsia="Times New Roman" w:hAnsi="Times New Roman" w:cs="Times New Roman"/>
-          <w:i/>
-          <w:highlight w:val="yellow"/>
-        </w:rPr>
-        <w:t>.</w:t>
-      </w:r>
-    </w:p>
-    <w:p>
-      <w:pPr>
-        <w:pStyle w:val="ListParagraph"/>
-        <w:numPr>
-          <w:ilvl w:val="0"/>
-          <w:numId w:val="23"/>
-        </w:numPr>
-        <w:ind w:left="1800"/>
-        <w:rPr>
-          <w:rFonts w:ascii="Times New Roman" w:eastAsia="Times New Roman" w:hAnsi="Times New Roman" w:cs="Times New Roman"/>
-          <w:i/>
-          <w:highlight w:val="yellow"/>
-        </w:rPr>
-      </w:pPr>
-      <w:r>
-        <w:rPr>
-          <w:rFonts w:ascii="Times New Roman" w:eastAsia="Times New Roman" w:hAnsi="Times New Roman" w:cs="Times New Roman"/>
-          <w:i/>
-          <w:highlight w:val="yellow"/>
-        </w:rPr>
-        <w:t xml:space="preserve">Make sure that the </w:t>
-      </w:r>
-      <w:r>
-        <w:rPr>
-          <w:rFonts w:ascii="Times New Roman" w:eastAsia="Times New Roman" w:hAnsi="Times New Roman" w:cs="Times New Roman"/>
-          <w:i/>
-          <w:highlight w:val="yellow"/>
-        </w:rPr>
-        <w:t>plot</w:t>
-      </w:r>
-      <w:r>
-        <w:rPr>
-          <w:rFonts w:ascii="Times New Roman" w:eastAsia="Times New Roman" w:hAnsi="Times New Roman" w:cs="Times New Roman"/>
-          <w:i/>
-          <w:highlight w:val="yellow"/>
-        </w:rPr>
-        <w:t xml:space="preserve"> </w:t>
-      </w:r>
-      <w:r>
-        <w:rPr>
-          <w:rFonts w:ascii="Times New Roman" w:eastAsia="Times New Roman" w:hAnsi="Times New Roman" w:cs="Times New Roman"/>
-          <w:i/>
-          <w:highlight w:val="yellow"/>
-        </w:rPr>
-        <w:t>has</w:t>
-      </w:r>
-      <w:r>
-        <w:rPr>
-          <w:rFonts w:ascii="Times New Roman" w:eastAsia="Times New Roman" w:hAnsi="Times New Roman" w:cs="Times New Roman"/>
-          <w:i/>
-          <w:highlight w:val="yellow"/>
-        </w:rPr>
-        <w:t xml:space="preserve"> a caption or title, X and Y-axis labels</w:t>
-      </w:r>
-      <w:r>
-        <w:rPr>
-          <w:rFonts w:ascii="Times New Roman" w:eastAsia="Times New Roman" w:hAnsi="Times New Roman" w:cs="Times New Roman"/>
-          <w:i/>
-          <w:highlight w:val="yellow"/>
-        </w:rPr>
-        <w:t xml:space="preserve"> with units where appropriate</w:t>
-      </w:r>
-      <w:r>
-        <w:rPr>
-          <w:rFonts w:ascii="Times New Roman" w:eastAsia="Times New Roman" w:hAnsi="Times New Roman" w:cs="Times New Roman"/>
-          <w:i/>
-          <w:highlight w:val="yellow"/>
-        </w:rPr>
-        <w:t>,</w:t>
-      </w:r>
-      <w:r>
-        <w:rPr>
-          <w:rFonts w:ascii="Times New Roman" w:eastAsia="Times New Roman" w:hAnsi="Times New Roman" w:cs="Times New Roman"/>
-          <w:i/>
-          <w:highlight w:val="yellow"/>
-        </w:rPr>
-        <w:t xml:space="preserve"> and legend</w:t>
-      </w:r>
-      <w:r>
-        <w:rPr>
-          <w:rFonts w:ascii="Times New Roman" w:eastAsia="Times New Roman" w:hAnsi="Times New Roman" w:cs="Times New Roman"/>
-          <w:i/>
-          <w:highlight w:val="yellow"/>
-        </w:rPr>
-        <w:t>.</w:t>
-      </w:r>
-    </w:p>
-    <w:p>
-      <w:pPr>
-        <w:pStyle w:val="ListParagraph"/>
-        <w:numPr>
-          <w:ilvl w:val="0"/>
-          <w:numId w:val="23"/>
-        </w:numPr>
-        <w:ind w:left="1800"/>
-        <w:rPr>
-          <w:rFonts w:ascii="Times New Roman" w:eastAsia="Times New Roman" w:hAnsi="Times New Roman" w:cs="Times New Roman"/>
-          <w:i/>
-          <w:highlight w:val="yellow"/>
-        </w:rPr>
-      </w:pPr>
-      <w:r>
-        <w:rPr>
-          <w:rFonts w:ascii="Times New Roman" w:eastAsia="Times New Roman" w:hAnsi="Times New Roman" w:cs="Times New Roman"/>
-          <w:i/>
-          <w:highlight w:val="yellow"/>
-        </w:rPr>
-        <w:t>Make sure the title or caption and axis labels</w:t>
-      </w:r>
-      <w:r>
-        <w:rPr>
-          <w:rFonts w:ascii="Times New Roman" w:eastAsia="Times New Roman" w:hAnsi="Times New Roman" w:cs="Times New Roman"/>
-          <w:i/>
-          <w:highlight w:val="yellow"/>
-        </w:rPr>
-        <w:t xml:space="preserve"> are</w:t>
-      </w:r>
-      <w:r>
-        <w:rPr>
-          <w:rFonts w:ascii="Times New Roman" w:eastAsia="Times New Roman" w:hAnsi="Times New Roman" w:cs="Times New Roman"/>
-          <w:i/>
-          <w:highlight w:val="yellow"/>
-        </w:rPr>
-        <w:t xml:space="preserve"> informative</w:t>
-      </w:r>
-      <w:r>
-        <w:rPr>
-          <w:rFonts w:ascii="Times New Roman" w:eastAsia="Times New Roman" w:hAnsi="Times New Roman" w:cs="Times New Roman"/>
-          <w:i/>
-          <w:highlight w:val="yellow"/>
-        </w:rPr>
-        <w:t xml:space="preserve"> and written in English</w:t>
-      </w:r>
-      <w:r>
-        <w:rPr>
-          <w:rFonts w:ascii="Times New Roman" w:eastAsia="Times New Roman" w:hAnsi="Times New Roman" w:cs="Times New Roman"/>
-          <w:i/>
-          <w:highlight w:val="yellow"/>
-        </w:rPr>
-        <w:t>.</w:t>
-      </w:r>
-    </w:p>
-    <w:p>
-      <w:pPr>
-        <w:pStyle w:val="ListParagraph"/>
-        <w:rPr>
-          <w:rFonts w:ascii="Times New Roman" w:eastAsia="Times New Roman" w:hAnsi="Times New Roman" w:cs="Times New Roman"/>
-          <w:i/>
-          <w:iCs/>
-        </w:rPr>
-      </w:pPr>
-    </w:p>
-    <w:p>
-      <w:pPr>
-        <w:pStyle w:val="ListParagraph"/>
-        <w:numPr>
-          <w:ilvl w:val="1"/>
-          <w:numId w:val="32"/>
-        </w:numPr>
-        <w:ind w:hanging="720"/>
-        <w:rPr>
-          <w:rFonts w:ascii="Times New Roman" w:eastAsia="Times New Roman" w:hAnsi="Times New Roman" w:cs="Times New Roman"/>
-          <w:i/>
-          <w:iCs/>
-        </w:rPr>
-      </w:pPr>
-      <w:r>
-        <w:rPr>
-          <w:rFonts w:ascii="Times New Roman" w:eastAsia="Times New Roman" w:hAnsi="Times New Roman" w:cs="Times New Roman"/>
-        </w:rPr>
-        <w:t>Additional information relating to understanding the data (optional)</w:t>
-      </w:r>
-      <w:r>
-        <w:rPr>
-          <w:rFonts w:ascii="Times New Roman" w:eastAsia="Times New Roman" w:hAnsi="Times New Roman" w:cs="Times New Roman"/>
-        </w:rPr>
-        <w:t xml:space="preserve"> (</w:t>
-      </w:r>
-      <w:r>
-        <w:rPr>
-          <w:rFonts w:ascii="Times New Roman" w:eastAsia="Times New Roman" w:hAnsi="Times New Roman" w:cs="Times New Roman"/>
-          <w:b/>
-          <w:bCs/>
-        </w:rPr>
-        <w:t>50 words)</w:t>
-      </w:r>
-      <w:r>
-        <w:rPr>
-          <w:rFonts w:ascii="Times New Roman" w:eastAsia="Times New Roman" w:hAnsi="Times New Roman" w:cs="Times New Roman"/>
-          <w:i/>
-          <w:iCs/>
-        </w:rPr>
-        <w:t xml:space="preserve"> </w:t>
-      </w:r>
-    </w:p>
-    <w:p>
-      <w:pPr>
-        <w:pStyle w:val="ListParagraph"/>
-        <w:numPr>
-          <w:ilvl w:val="0"/>
-          <w:numId w:val="22"/>
-        </w:numPr>
-        <w:ind w:left="1800"/>
-        <w:rPr>
-          <w:rFonts w:ascii="Times New Roman" w:eastAsia="Times New Roman" w:hAnsi="Times New Roman" w:cs="Times New Roman"/>
-          <w:i/>
-          <w:iCs/>
-          <w:highlight w:val="yellow"/>
-        </w:rPr>
-      </w:pPr>
-      <w:r>
-        <w:rPr>
-          <w:rFonts w:ascii="Times New Roman" w:eastAsia="Times New Roman" w:hAnsi="Times New Roman" w:cs="Times New Roman"/>
-          <w:i/>
-          <w:iCs/>
-          <w:highlight w:val="yellow"/>
-        </w:rPr>
-        <w:t>P</w:t>
-      </w:r>
-      <w:r>
-        <w:rPr>
-          <w:rFonts w:ascii="Times New Roman" w:eastAsia="Times New Roman" w:hAnsi="Times New Roman" w:cs="Times New Roman"/>
-          <w:i/>
-          <w:iCs/>
-          <w:highlight w:val="yellow"/>
-        </w:rPr>
-        <w:t>er plot: explain the purpose and insights.</w:t>
-      </w:r>
-    </w:p>
-    <w:p>
-      <w:pPr>
-        <w:pStyle w:val="ListParagraph"/>
-        <w:ind w:left="1440" w:hanging="720"/>
-        <w:rPr>
-          <w:rFonts w:ascii="Times New Roman" w:eastAsia="Times New Roman" w:hAnsi="Times New Roman" w:cs="Times New Roman"/>
-        </w:rPr>
-      </w:pPr>
-    </w:p>
-    <w:p>
-      <w:pPr>
-        <w:pStyle w:val="ListParagraph"/>
-        <w:numPr>
-          <w:ilvl w:val="1"/>
-          <w:numId w:val="32"/>
-        </w:numPr>
-        <w:ind w:hanging="720"/>
-        <w:rPr>
-          <w:rFonts w:ascii="Times New Roman" w:eastAsia="Times New Roman" w:hAnsi="Times New Roman" w:cs="Times New Roman"/>
-          <w:i/>
-          <w:iCs/>
-        </w:rPr>
-      </w:pPr>
-      <w:r>
-        <w:rPr>
-          <w:rFonts w:ascii="Times New Roman" w:eastAsia="Times New Roman" w:hAnsi="Times New Roman" w:cs="Times New Roman"/>
-        </w:rPr>
-        <w:t>Useful information for the data understanding</w:t>
-      </w:r>
-      <w:r>
-        <w:rPr>
-          <w:rFonts w:ascii="Times New Roman" w:eastAsia="Times New Roman" w:hAnsi="Times New Roman" w:cs="Times New Roman"/>
-        </w:rPr>
-        <w:t xml:space="preserve"> (</w:t>
-      </w:r>
-      <w:r>
-        <w:rPr>
-          <w:rFonts w:ascii="Times New Roman" w:eastAsia="Times New Roman" w:hAnsi="Times New Roman" w:cs="Times New Roman"/>
-          <w:b/>
-          <w:bCs/>
-        </w:rPr>
-        <w:t>50 words)</w:t>
-      </w:r>
-      <w:r>
-        <w:rPr>
-          <w:rFonts w:ascii="Times New Roman" w:eastAsia="Times New Roman" w:hAnsi="Times New Roman" w:cs="Times New Roman"/>
-        </w:rPr>
-        <w:t xml:space="preserve"> </w:t>
-      </w:r>
-    </w:p>
-    <w:p>
-      <w:pPr>
-        <w:pStyle w:val="ListParagraph"/>
-        <w:numPr>
-          <w:ilvl w:val="0"/>
-          <w:numId w:val="21"/>
-        </w:numPr>
-        <w:ind w:left="1800"/>
-        <w:rPr>
-          <w:rFonts w:ascii="Times New Roman" w:eastAsia="Times New Roman" w:hAnsi="Times New Roman" w:cs="Times New Roman"/>
-          <w:i/>
-          <w:iCs/>
-          <w:highlight w:val="yellow"/>
-        </w:rPr>
-      </w:pPr>
-      <w:r>
-        <w:rPr>
-          <w:rFonts w:ascii="Times New Roman" w:eastAsia="Times New Roman" w:hAnsi="Times New Roman" w:cs="Times New Roman"/>
-          <w:i/>
-          <w:iCs/>
-          <w:highlight w:val="yellow"/>
-        </w:rPr>
-        <w:t>S</w:t>
-      </w:r>
-      <w:r>
-        <w:rPr>
-          <w:rFonts w:ascii="Times New Roman" w:eastAsia="Times New Roman" w:hAnsi="Times New Roman" w:cs="Times New Roman"/>
-          <w:i/>
-          <w:iCs/>
-          <w:highlight w:val="yellow"/>
-        </w:rPr>
-        <w:t>ummarise key observations from the plot.</w:t>
-      </w:r>
-    </w:p>
-    <w:p>
-      <w:pPr>
-        <w:pStyle w:val="ListParagraph"/>
-        <w:rPr>
-          <w:rFonts w:ascii="Times New Roman" w:eastAsia="Times New Roman" w:hAnsi="Times New Roman" w:cs="Times New Roman"/>
-        </w:rPr>
-      </w:pPr>
-    </w:p>
-    <w:p>
-      <w:pPr>
-        <w:ind w:left="1440"/>
-        <w:rPr>
-          <w:rFonts w:ascii="Times New Roman" w:eastAsia="Times New Roman" w:hAnsi="Times New Roman" w:cs="Times New Roman"/>
-        </w:rPr>
-      </w:pPr>
-      <w:r>
-        <w:rPr>
-          <w:rFonts w:ascii="Times New Roman" w:eastAsia="Times New Roman" w:hAnsi="Times New Roman" w:cs="Times New Roman"/>
-        </w:rPr>
-        <w:t xml:space="preserve"> </w:t>
-      </w:r>
-    </w:p>
-    <w:p>
-      <w:pPr>
-        <w:pStyle w:val="ListParagraph"/>
-        <w:numPr>
-          <w:ilvl w:val="0"/>
-          <w:numId w:val="32"/>
-        </w:numPr>
-        <w:rPr>
-          <w:rFonts w:ascii="Times New Roman" w:eastAsia="Times New Roman" w:hAnsi="Times New Roman" w:cs="Times New Roman"/>
-        </w:rPr>
-      </w:pPr>
-      <w:r>
-        <w:rPr>
-          <w:rFonts w:ascii="Times New Roman" w:eastAsia="Times New Roman" w:hAnsi="Times New Roman" w:cs="Times New Roman"/>
-        </w:rPr>
-        <w:t>Analysis</w:t>
-      </w:r>
-    </w:p>
-    <w:p>
-      <w:pPr>
-        <w:pStyle w:val="ListParagraph"/>
-        <w:numPr>
-          <w:ilvl w:val="1"/>
-          <w:numId w:val="32"/>
-        </w:numPr>
-        <w:ind w:hanging="720"/>
-        <w:rPr>
-          <w:rFonts w:ascii="Times New Roman" w:eastAsia="Times New Roman" w:hAnsi="Times New Roman" w:cs="Times New Roman"/>
-          <w:i/>
-          <w:iCs/>
-        </w:rPr>
-      </w:pPr>
-      <w:r>
-        <w:rPr>
-          <w:rFonts w:ascii="Times New Roman" w:eastAsia="Times New Roman" w:hAnsi="Times New Roman" w:cs="Times New Roman"/>
-        </w:rPr>
-        <w:lastRenderedPageBreak/>
-        <w:t>Statistical test used to test the hypotheses and output</w:t>
-      </w:r>
-      <w:r>
-        <w:rPr>
-          <w:rFonts w:ascii="Times New Roman" w:eastAsia="Times New Roman" w:hAnsi="Times New Roman" w:cs="Times New Roman"/>
-        </w:rPr>
-        <w:t xml:space="preserve"> (</w:t>
-      </w:r>
-      <w:r>
-        <w:rPr>
-          <w:rFonts w:ascii="Times New Roman" w:eastAsia="Times New Roman" w:hAnsi="Times New Roman" w:cs="Times New Roman"/>
-          <w:b/>
-          <w:bCs/>
-        </w:rPr>
-        <w:t>75 words)</w:t>
-      </w:r>
-      <w:r>
-        <w:rPr>
-          <w:rFonts w:ascii="Times New Roman" w:eastAsia="Times New Roman" w:hAnsi="Times New Roman" w:cs="Times New Roman"/>
-        </w:rPr>
-        <w:t xml:space="preserve"> </w:t>
-      </w:r>
-    </w:p>
-    <w:p>
-      <w:pPr>
-        <w:pStyle w:val="ListParagraph"/>
-        <w:numPr>
-          <w:ilvl w:val="0"/>
-          <w:numId w:val="20"/>
-        </w:numPr>
-        <w:rPr>
-          <w:rFonts w:ascii="Times New Roman" w:eastAsia="Times New Roman" w:hAnsi="Times New Roman" w:cs="Times New Roman"/>
-          <w:i/>
-          <w:iCs/>
-          <w:highlight w:val="yellow"/>
-        </w:rPr>
-      </w:pPr>
-      <w:r>
-        <w:rPr>
-          <w:rFonts w:ascii="Times New Roman" w:eastAsia="Times New Roman" w:hAnsi="Times New Roman" w:cs="Times New Roman"/>
-          <w:i/>
-          <w:iCs/>
-          <w:highlight w:val="yellow"/>
-        </w:rPr>
-        <w:t>E</w:t>
-      </w:r>
-      <w:r>
-        <w:rPr>
-          <w:rFonts w:ascii="Times New Roman" w:eastAsia="Times New Roman" w:hAnsi="Times New Roman" w:cs="Times New Roman"/>
-          <w:i/>
-          <w:iCs/>
-          <w:highlight w:val="yellow"/>
-        </w:rPr>
-        <w:t xml:space="preserve">xplain the choice of </w:t>
-      </w:r>
-      <w:r>
-        <w:rPr>
-          <w:rFonts w:ascii="Times New Roman" w:eastAsia="Times New Roman" w:hAnsi="Times New Roman" w:cs="Times New Roman"/>
-          <w:i/>
-          <w:iCs/>
-          <w:highlight w:val="yellow"/>
-        </w:rPr>
-        <w:t xml:space="preserve">the </w:t>
-      </w:r>
-      <w:r>
-        <w:rPr>
-          <w:rFonts w:ascii="Times New Roman" w:eastAsia="Times New Roman" w:hAnsi="Times New Roman" w:cs="Times New Roman"/>
-          <w:i/>
-          <w:iCs/>
-          <w:highlight w:val="yellow"/>
-        </w:rPr>
-        <w:t xml:space="preserve">statistical </w:t>
-      </w:r>
-      <w:r>
-        <w:rPr>
-          <w:rFonts w:ascii="Times New Roman" w:eastAsia="Times New Roman" w:hAnsi="Times New Roman" w:cs="Times New Roman"/>
-          <w:i/>
-          <w:iCs/>
-          <w:highlight w:val="yellow"/>
-        </w:rPr>
-        <w:t>test.</w:t>
-      </w:r>
-      <w:r>
-        <w:rPr>
-          <w:rFonts w:ascii="Times New Roman" w:eastAsia="Times New Roman" w:hAnsi="Times New Roman" w:cs="Times New Roman"/>
-          <w:i/>
-          <w:iCs/>
-        </w:rPr>
-        <w:t xml:space="preserve"> </w:t>
-      </w:r>
-    </w:p>
-    <w:p>
-      <w:pPr>
-        <w:pStyle w:val="ListParagraph"/>
-        <w:numPr>
-          <w:ilvl w:val="0"/>
-          <w:numId w:val="20"/>
-        </w:numPr>
-        <w:rPr>
-          <w:rFonts w:ascii="Times New Roman" w:eastAsia="Times New Roman" w:hAnsi="Times New Roman" w:cs="Times New Roman"/>
-          <w:i/>
-          <w:iCs/>
-          <w:highlight w:val="yellow"/>
-        </w:rPr>
-      </w:pPr>
-      <w:r>
-        <w:rPr>
-          <w:rFonts w:ascii="Times New Roman" w:eastAsia="Times New Roman" w:hAnsi="Times New Roman" w:cs="Times New Roman"/>
-          <w:i/>
-          <w:iCs/>
-          <w:highlight w:val="yellow"/>
-        </w:rPr>
-        <w:t>Make sure the test is appropriate for the RQ and data.</w:t>
-      </w:r>
-    </w:p>
-    <w:p>
-      <w:pPr>
-        <w:pStyle w:val="ListParagraph"/>
-        <w:ind w:left="1440" w:hanging="720"/>
-        <w:rPr>
-          <w:rFonts w:ascii="Times New Roman" w:eastAsia="Times New Roman" w:hAnsi="Times New Roman" w:cs="Times New Roman"/>
-        </w:rPr>
-      </w:pPr>
-    </w:p>
-    <w:p>
-      <w:pPr>
-        <w:pStyle w:val="ListParagraph"/>
-        <w:numPr>
-          <w:ilvl w:val="1"/>
-          <w:numId w:val="32"/>
-        </w:numPr>
-        <w:ind w:hanging="720"/>
-        <w:rPr>
-          <w:rFonts w:ascii="Times New Roman" w:eastAsia="Times New Roman" w:hAnsi="Times New Roman" w:cs="Times New Roman"/>
-          <w:i/>
-          <w:iCs/>
-          <w:highlight w:val="yellow"/>
-        </w:rPr>
-      </w:pPr>
-      <w:r>
-        <w:rPr>
-          <w:rFonts w:ascii="Times New Roman" w:eastAsia="Times New Roman" w:hAnsi="Times New Roman" w:cs="Times New Roman"/>
-        </w:rPr>
-        <w:t>The null hypothesis is rejected /not rejected based on the p-value</w:t>
-      </w:r>
-      <w:r>
-        <w:rPr>
-          <w:rFonts w:ascii="Times New Roman" w:eastAsia="Times New Roman" w:hAnsi="Times New Roman" w:cs="Times New Roman"/>
-        </w:rPr>
-        <w:t xml:space="preserve"> (</w:t>
-      </w:r>
-      <w:r>
-        <w:rPr>
-          <w:rFonts w:ascii="Times New Roman" w:eastAsia="Times New Roman" w:hAnsi="Times New Roman" w:cs="Times New Roman"/>
-          <w:b/>
-          <w:bCs/>
-        </w:rPr>
-        <w:t>10</w:t>
-      </w:r>
-      <w:r>
-        <w:rPr>
-          <w:rFonts w:ascii="Times New Roman" w:eastAsia="Times New Roman" w:hAnsi="Times New Roman" w:cs="Times New Roman"/>
-          <w:b/>
-          <w:bCs/>
-        </w:rPr>
-        <w:t>0 words)</w:t>
-      </w:r>
-      <w:r>
-        <w:rPr>
-          <w:rFonts w:ascii="Times New Roman" w:eastAsia="Times New Roman" w:hAnsi="Times New Roman" w:cs="Times New Roman"/>
-        </w:rPr>
-        <w:t xml:space="preserve"> </w:t>
-      </w:r>
-      <w:r>
-        <w:rPr>
-          <w:rFonts w:ascii="Times New Roman" w:eastAsia="Times New Roman" w:hAnsi="Times New Roman" w:cs="Times New Roman"/>
-          <w:i/>
-          <w:iCs/>
-          <w:highlight w:val="yellow"/>
-        </w:rPr>
-        <w:t>(interpret the results)</w:t>
-      </w:r>
-    </w:p>
-    <w:p>
-      <w:pPr>
-        <w:ind w:left="1440"/>
-        <w:rPr>
-          <w:rFonts w:ascii="Times New Roman" w:eastAsia="Times New Roman" w:hAnsi="Times New Roman" w:cs="Times New Roman"/>
-        </w:rPr>
-      </w:pPr>
-      <w:r>
-        <w:rPr>
-          <w:rFonts w:ascii="Times New Roman" w:eastAsia="Times New Roman" w:hAnsi="Times New Roman" w:cs="Times New Roman"/>
-        </w:rPr>
-        <w:t xml:space="preserve"> </w:t>
-      </w:r>
-    </w:p>
-    <w:p>
-      <w:pPr>
-        <w:pStyle w:val="ListParagraph"/>
-        <w:numPr>
-          <w:ilvl w:val="0"/>
-          <w:numId w:val="32"/>
-        </w:numPr>
-        <w:rPr>
-          <w:rFonts w:ascii="Times New Roman" w:eastAsia="Times New Roman" w:hAnsi="Times New Roman" w:cs="Times New Roman"/>
-        </w:rPr>
-      </w:pPr>
-      <w:r>
-        <w:rPr>
-          <w:rFonts w:ascii="Times New Roman" w:eastAsia="Times New Roman" w:hAnsi="Times New Roman" w:cs="Times New Roman"/>
-        </w:rPr>
-        <w:t>Evaluation – group’s experience at 7COM1079</w:t>
-      </w:r>
-    </w:p>
-    <w:p>
-      <w:pPr>
-        <w:pStyle w:val="ListParagraph"/>
-        <w:numPr>
-          <w:ilvl w:val="1"/>
-          <w:numId w:val="32"/>
-        </w:numPr>
-        <w:ind w:hanging="720"/>
-        <w:rPr>
-          <w:rFonts w:ascii="Times New Roman" w:eastAsia="Times New Roman" w:hAnsi="Times New Roman" w:cs="Times New Roman"/>
-        </w:rPr>
-      </w:pPr>
-      <w:r>
-        <w:rPr>
-          <w:rFonts w:ascii="Times New Roman" w:eastAsia="Times New Roman" w:hAnsi="Times New Roman" w:cs="Times New Roman"/>
-        </w:rPr>
-        <w:t>What went well</w:t>
-      </w:r>
-      <w:r>
-        <w:rPr>
-          <w:rFonts w:ascii="Times New Roman" w:eastAsia="Times New Roman" w:hAnsi="Times New Roman" w:cs="Times New Roman"/>
-        </w:rPr>
-        <w:t xml:space="preserve"> </w:t>
-      </w:r>
-      <w:r>
-        <w:rPr>
-          <w:rFonts w:ascii="Times New Roman" w:eastAsia="Times New Roman" w:hAnsi="Times New Roman" w:cs="Times New Roman"/>
-          <w:b/>
-          <w:bCs/>
-        </w:rPr>
-        <w:t>(75 words)</w:t>
-      </w:r>
-    </w:p>
-    <w:p>
-      <w:pPr>
-        <w:pStyle w:val="ListParagraph"/>
-        <w:numPr>
-          <w:ilvl w:val="1"/>
-          <w:numId w:val="32"/>
-        </w:numPr>
-        <w:ind w:hanging="720"/>
-        <w:rPr>
-          <w:rFonts w:ascii="Times New Roman" w:eastAsia="Times New Roman" w:hAnsi="Times New Roman" w:cs="Times New Roman"/>
-        </w:rPr>
-      </w:pPr>
-      <w:r>
-        <w:rPr>
-          <w:rFonts w:ascii="Times New Roman" w:eastAsia="Times New Roman" w:hAnsi="Times New Roman" w:cs="Times New Roman"/>
-        </w:rPr>
-        <w:t>Points for improvement</w:t>
-      </w:r>
-      <w:r>
-        <w:rPr>
-          <w:rFonts w:ascii="Times New Roman" w:eastAsia="Times New Roman" w:hAnsi="Times New Roman" w:cs="Times New Roman"/>
-        </w:rPr>
-        <w:t xml:space="preserve"> </w:t>
-      </w:r>
-      <w:r>
-        <w:rPr>
-          <w:rFonts w:ascii="Times New Roman" w:eastAsia="Times New Roman" w:hAnsi="Times New Roman" w:cs="Times New Roman"/>
-          <w:b/>
-          <w:bCs/>
-        </w:rPr>
-        <w:t>(75 words)</w:t>
-      </w:r>
-    </w:p>
-    <w:p>
-      <w:pPr>
-        <w:pStyle w:val="ListParagraph"/>
-        <w:numPr>
-          <w:ilvl w:val="1"/>
-          <w:numId w:val="32"/>
-        </w:numPr>
-        <w:ind w:hanging="720"/>
-        <w:rPr>
-          <w:rFonts w:ascii="Times New Roman" w:eastAsia="Times New Roman" w:hAnsi="Times New Roman" w:cs="Times New Roman"/>
-        </w:rPr>
-      </w:pPr>
-      <w:r>
-        <w:rPr>
-          <w:rFonts w:ascii="Times New Roman" w:eastAsia="Times New Roman" w:hAnsi="Times New Roman" w:cs="Times New Roman"/>
-        </w:rPr>
-        <w:t>Group’s time management (</w:t>
-      </w:r>
-      <w:r>
-        <w:rPr>
-          <w:rFonts w:ascii="Times New Roman" w:eastAsia="Times New Roman" w:hAnsi="Times New Roman" w:cs="Times New Roman"/>
-          <w:b/>
-        </w:rPr>
-        <w:t>50 words)</w:t>
-      </w:r>
-    </w:p>
-    <w:p>
-      <w:pPr>
-        <w:pStyle w:val="ListParagraph"/>
-        <w:numPr>
-          <w:ilvl w:val="1"/>
-          <w:numId w:val="32"/>
-        </w:numPr>
-        <w:ind w:hanging="720"/>
-        <w:rPr>
-          <w:rFonts w:ascii="Times New Roman" w:eastAsia="Times New Roman" w:hAnsi="Times New Roman" w:cs="Times New Roman"/>
-        </w:rPr>
-      </w:pPr>
-      <w:r>
-        <w:rPr>
-          <w:rFonts w:ascii="Times New Roman" w:eastAsia="Times New Roman" w:hAnsi="Times New Roman" w:cs="Times New Roman"/>
-        </w:rPr>
-        <w:t>Project’s overall judgement (</w:t>
-      </w:r>
-      <w:r>
-        <w:rPr>
-          <w:rFonts w:ascii="Times New Roman" w:eastAsia="Times New Roman" w:hAnsi="Times New Roman" w:cs="Times New Roman"/>
-          <w:b/>
-        </w:rPr>
-        <w:t>50 words)</w:t>
-      </w:r>
-    </w:p>
-    <w:p>
-      <w:pPr>
-        <w:pStyle w:val="ListParagraph"/>
-        <w:numPr>
-          <w:ilvl w:val="1"/>
-          <w:numId w:val="32"/>
-        </w:numPr>
-        <w:ind w:hanging="720"/>
-        <w:rPr>
-          <w:rFonts w:ascii="Times New Roman" w:eastAsia="Times New Roman" w:hAnsi="Times New Roman" w:cs="Times New Roman"/>
-          <w:b/>
-          <w:bCs/>
-        </w:rPr>
-      </w:pPr>
-      <w:r>
-        <w:rPr>
-          <w:rFonts w:ascii="Times New Roman" w:eastAsia="Times New Roman" w:hAnsi="Times New Roman" w:cs="Times New Roman"/>
-          <w:i/>
-          <w:iCs/>
-        </w:rPr>
-        <w:t xml:space="preserve">Note any </w:t>
-      </w:r>
-      <w:r>
-        <w:rPr>
-          <w:rFonts w:ascii="Times New Roman" w:eastAsia="Times New Roman" w:hAnsi="Times New Roman" w:cs="Times New Roman"/>
-          <w:i/>
-          <w:iCs/>
-        </w:rPr>
-        <w:t>changes</w:t>
-      </w:r>
-      <w:r>
-        <w:rPr>
-          <w:rFonts w:ascii="Times New Roman" w:eastAsia="Times New Roman" w:hAnsi="Times New Roman" w:cs="Times New Roman"/>
-          <w:i/>
-          <w:iCs/>
-        </w:rPr>
-        <w:t xml:space="preserve"> </w:t>
-      </w:r>
-      <w:r>
-        <w:rPr>
-          <w:rFonts w:ascii="Times New Roman" w:eastAsia="Times New Roman" w:hAnsi="Times New Roman" w:cs="Times New Roman"/>
-          <w:i/>
-          <w:iCs/>
-        </w:rPr>
-        <w:t>t</w:t>
-      </w:r>
-      <w:r>
-        <w:rPr>
-          <w:rFonts w:ascii="Times New Roman" w:eastAsia="Times New Roman" w:hAnsi="Times New Roman" w:cs="Times New Roman"/>
-          <w:i/>
-          <w:iCs/>
-        </w:rPr>
-        <w:t xml:space="preserve">o group since </w:t>
-      </w:r>
-      <w:r>
-        <w:rPr>
-          <w:rFonts w:ascii="Times New Roman" w:eastAsia="Times New Roman" w:hAnsi="Times New Roman" w:cs="Times New Roman"/>
-          <w:i/>
-          <w:iCs/>
-        </w:rPr>
-        <w:t>original allocation if applicable</w:t>
-      </w:r>
-      <w:r>
-        <w:rPr>
-          <w:rFonts w:ascii="Times New Roman" w:eastAsia="Times New Roman" w:hAnsi="Times New Roman" w:cs="Times New Roman"/>
-          <w:i/>
-          <w:iCs/>
-        </w:rPr>
-        <w:t xml:space="preserve">. </w:t>
-      </w:r>
-      <w:r>
-        <w:rPr>
-          <w:rFonts w:ascii="Times New Roman" w:eastAsia="Times New Roman" w:hAnsi="Times New Roman" w:cs="Times New Roman"/>
-          <w:i/>
-          <w:iCs/>
-        </w:rPr>
-        <w:t xml:space="preserve">Add new </w:t>
-      </w:r>
-      <w:r>
-        <w:rPr>
-          <w:rFonts w:ascii="Times New Roman" w:eastAsia="Times New Roman" w:hAnsi="Times New Roman" w:cs="Times New Roman"/>
-          <w:i/>
-          <w:iCs/>
-        </w:rPr>
-        <w:t xml:space="preserve">or amended </w:t>
-      </w:r>
-      <w:r>
-        <w:rPr>
-          <w:rFonts w:ascii="Times New Roman" w:eastAsia="Times New Roman" w:hAnsi="Times New Roman" w:cs="Times New Roman"/>
-          <w:i/>
-          <w:iCs/>
-        </w:rPr>
-        <w:t>GitHub Ids for new members</w:t>
-      </w:r>
-      <w:r>
-        <w:rPr>
-          <w:rFonts w:ascii="Times New Roman" w:eastAsia="Times New Roman" w:hAnsi="Times New Roman" w:cs="Times New Roman"/>
-        </w:rPr>
-        <w:t xml:space="preserve"> </w:t>
-      </w:r>
-      <w:r>
-        <w:rPr>
-          <w:rFonts w:ascii="Times New Roman" w:eastAsia="Times New Roman" w:hAnsi="Times New Roman" w:cs="Times New Roman"/>
-          <w:b/>
-          <w:bCs/>
-        </w:rPr>
-        <w:t>(75 words, write only if applies to your group arrangements)</w:t>
-      </w:r>
-    </w:p>
-    <w:p>
-      <w:pPr>
-        <w:pStyle w:val="ListParagraph"/>
-        <w:numPr>
-          <w:ilvl w:val="1"/>
-          <w:numId w:val="32"/>
-        </w:numPr>
-        <w:ind w:hanging="720"/>
-        <w:rPr>
-          <w:rFonts w:ascii="Times New Roman" w:eastAsia="Times New Roman" w:hAnsi="Times New Roman" w:cs="Times New Roman"/>
-          <w:b/>
-          <w:bCs/>
-        </w:rPr>
-      </w:pPr>
-      <w:r>
-        <w:rPr>
-          <w:rFonts w:ascii="Times New Roman" w:eastAsia="Times New Roman" w:hAnsi="Times New Roman" w:cs="Times New Roman"/>
-        </w:rPr>
-        <w:t>Comment on the Git</w:t>
-      </w:r>
-      <w:r>
-        <w:rPr>
-          <w:rFonts w:ascii="Times New Roman" w:eastAsia="Times New Roman" w:hAnsi="Times New Roman" w:cs="Times New Roman"/>
-        </w:rPr>
-        <w:t>Hub</w:t>
-      </w:r>
-      <w:r>
-        <w:rPr>
-          <w:rFonts w:ascii="Times New Roman" w:eastAsia="Times New Roman" w:hAnsi="Times New Roman" w:cs="Times New Roman"/>
-        </w:rPr>
-        <w:t xml:space="preserve"> log output </w:t>
-      </w:r>
-      <w:r>
-        <w:rPr>
-          <w:rFonts w:ascii="Times New Roman" w:eastAsia="Times New Roman" w:hAnsi="Times New Roman" w:cs="Times New Roman"/>
-          <w:b/>
-          <w:bCs/>
-        </w:rPr>
-        <w:t xml:space="preserve">(50 words) </w:t>
-      </w:r>
-    </w:p>
-    <w:p>
-      <w:pPr>
-        <w:pStyle w:val="ListParagraph"/>
-        <w:ind w:left="1440"/>
-        <w:rPr>
-          <w:rFonts w:ascii="Times New Roman" w:eastAsia="Times New Roman" w:hAnsi="Times New Roman" w:cs="Times New Roman"/>
-          <w:b/>
-          <w:bCs/>
-        </w:rPr>
-      </w:pPr>
-      <w:r>
-        <w:rPr>
-          <w:rFonts w:ascii="Times New Roman" w:eastAsia="Times New Roman" w:hAnsi="Times New Roman" w:cs="Times New Roman"/>
-          <w:i/>
-          <w:iCs/>
-          <w:highlight w:val="yellow"/>
-        </w:rPr>
-        <w:t>Please comment on the GitHub log output, and refer to it as being</w:t>
-      </w:r>
-      <w:r>
-        <w:rPr>
-          <w:rFonts w:ascii="Times New Roman" w:eastAsia="Times New Roman" w:hAnsi="Times New Roman" w:cs="Times New Roman"/>
-          <w:i/>
-          <w:iCs/>
-          <w:highlight w:val="yellow"/>
-        </w:rPr>
-        <w:t xml:space="preserve"> </w:t>
-      </w:r>
-      <w:r>
-        <w:rPr>
-          <w:rFonts w:ascii="Times New Roman" w:eastAsia="Times New Roman" w:hAnsi="Times New Roman" w:cs="Times New Roman"/>
-          <w:i/>
-          <w:iCs/>
-          <w:highlight w:val="yellow"/>
-        </w:rPr>
-        <w:t>placed into</w:t>
-      </w:r>
-      <w:r>
-        <w:rPr>
-          <w:rFonts w:ascii="Times New Roman" w:eastAsia="Times New Roman" w:hAnsi="Times New Roman" w:cs="Times New Roman"/>
-          <w:b/>
-          <w:bCs/>
-        </w:rPr>
-        <w:t xml:space="preserve"> </w:t>
-      </w:r>
-      <w:r>
-        <w:rPr>
-          <w:rFonts w:ascii="Times New Roman" w:eastAsiaTheme="minorEastAsia" w:hAnsi="Times New Roman" w:cs="Times New Roman"/>
-          <w:i/>
-          <w:iCs/>
-          <w:highlight w:val="yellow"/>
-        </w:rPr>
-        <w:t>Appendix B.</w:t>
-      </w:r>
-      <w:r>
-        <w:rPr>
-          <w:rFonts w:ascii="Times New Roman" w:eastAsia="Times New Roman" w:hAnsi="Times New Roman" w:cs="Times New Roman"/>
-          <w:b/>
-          <w:bCs/>
-        </w:rPr>
-        <w:t xml:space="preserve"> </w:t>
-      </w:r>
-    </w:p>
-    <w:p>
-      <w:pPr>
-        <w:spacing w:before="240" w:after="240"/>
-        <w:ind w:left="1440"/>
-        <w:rPr>
-          <w:rFonts w:ascii="Times New Roman" w:eastAsia="Times New Roman" w:hAnsi="Times New Roman" w:cs="Times New Roman"/>
-          <w:i/>
-          <w:iCs/>
-          <w:highlight w:val="yellow"/>
-        </w:rPr>
-      </w:pPr>
-      <w:r>
-        <w:rPr>
-          <w:rFonts w:ascii="Times New Roman" w:eastAsia="Times New Roman" w:hAnsi="Times New Roman" w:cs="Times New Roman"/>
-          <w:i/>
-          <w:iCs/>
-          <w:highlight w:val="yellow"/>
-        </w:rPr>
-        <w:t>From your Git log, select three most significant commits during this project and include the following for each:</w:t>
-      </w:r>
-    </w:p>
-    <w:p>
-      <w:pPr>
-        <w:pStyle w:val="ListParagraph"/>
-        <w:numPr>
-          <w:ilvl w:val="0"/>
-          <w:numId w:val="2"/>
-        </w:numPr>
-        <w:spacing w:before="240" w:after="240"/>
-        <w:ind w:left="1890"/>
-        <w:rPr>
-          <w:rFonts w:ascii="Times New Roman" w:eastAsia="Times New Roman" w:hAnsi="Times New Roman" w:cs="Times New Roman"/>
-          <w:i/>
-          <w:iCs/>
-          <w:highlight w:val="yellow"/>
-        </w:rPr>
-      </w:pPr>
-      <w:r>
+        <w:spacing w:line="360" w:lineRule="auto"/>
         <w:rPr>
           <w:rFonts w:ascii="Times New Roman" w:eastAsia="Times New Roman" w:hAnsi="Times New Roman" w:cs="Times New Roman"/>
           <w:b/>
           <w:bCs/>
           <w:i/>
           <w:iCs/>
-          <w:highlight w:val="yellow"/>
-        </w:rPr>
-        <w:t>Commit Message:</w:t>
-      </w:r>
-      <w:r>
-        <w:rPr>
-          <w:rFonts w:ascii="Times New Roman" w:eastAsia="Times New Roman" w:hAnsi="Times New Roman" w:cs="Times New Roman"/>
-          <w:i/>
-          <w:iCs/>
-          <w:highlight w:val="yellow"/>
-        </w:rPr>
-        <w:t xml:space="preserve"> [Insert Commit Message] Brief explanation of </w:t>
-      </w:r>
-      <w:r>
-        <w:rPr>
-          <w:rFonts w:ascii="Times New Roman" w:eastAsia="Times New Roman" w:hAnsi="Times New Roman" w:cs="Times New Roman"/>
-          <w:i/>
-          <w:iCs/>
-          <w:highlight w:val="yellow"/>
-        </w:rPr>
-        <w:t>the broader</w:t>
-      </w:r>
-      <w:r>
-        <w:rPr>
-          <w:rFonts w:ascii="Times New Roman" w:eastAsia="Times New Roman" w:hAnsi="Times New Roman" w:cs="Times New Roman"/>
-          <w:i/>
-          <w:iCs/>
-          <w:highlight w:val="yellow"/>
-        </w:rPr>
-        <w:t xml:space="preserve"> impact</w:t>
-      </w:r>
-      <w:r>
-        <w:rPr>
-          <w:rFonts w:ascii="Times New Roman" w:eastAsia="Times New Roman" w:hAnsi="Times New Roman" w:cs="Times New Roman"/>
-          <w:i/>
-          <w:iCs/>
-          <w:highlight w:val="yellow"/>
-        </w:rPr>
-        <w:t xml:space="preserve"> of the change</w:t>
+        </w:rPr>
+      </w:pPr>
+      <w:r>
+        <w:rPr>
+          <w:rFonts w:ascii="Times New Roman" w:eastAsia="Times New Roman" w:hAnsi="Times New Roman" w:cs="Times New Roman"/>
+        </w:rPr>
+        <w:t xml:space="preserve">Reference list </w:t>
       </w:r>
     </w:p>
     <w:p>
@@ -3715,45 +1916,51 @@
         <w:pStyle w:val="ListParagraph"/>
         <w:numPr>
           <w:ilvl w:val="0"/>
-          <w:numId w:val="2"/>
+          <w:numId w:val="34"/>
         </w:numPr>
-        <w:spacing w:before="240" w:after="240"/>
-        <w:ind w:left="1890"/>
+        <w:rPr>
+          <w:rFonts w:ascii="Times New Roman" w:eastAsia="Times New Roman" w:hAnsi="Times New Roman" w:cs="Times New Roman"/>
+          <w:lang w:val="en-IN"/>
+        </w:rPr>
+      </w:pPr>
+      <w:r>
+        <w:rPr>
+          <w:rFonts w:ascii="Times New Roman" w:eastAsia="Times New Roman" w:hAnsi="Times New Roman" w:cs="Times New Roman"/>
+          <w:lang w:val="en-IN"/>
+        </w:rPr>
+        <w:t xml:space="preserve">Alam, F., Steiner, T., Chowdhury, H., Moria, H., Khan, I., </w:t>
+      </w:r>
+      <w:proofErr w:type="spellStart"/>
+      <w:r>
+        <w:rPr>
+          <w:rFonts w:ascii="Times New Roman" w:eastAsia="Times New Roman" w:hAnsi="Times New Roman" w:cs="Times New Roman"/>
+          <w:lang w:val="en-IN"/>
+        </w:rPr>
+        <w:t>Aldawi</w:t>
+      </w:r>
+      <w:proofErr w:type="spellEnd"/>
+      <w:r>
+        <w:rPr>
+          <w:rFonts w:ascii="Times New Roman" w:eastAsia="Times New Roman" w:hAnsi="Times New Roman" w:cs="Times New Roman"/>
+          <w:lang w:val="en-IN"/>
+        </w:rPr>
+        <w:t xml:space="preserve">, F. and Subic, A. (2011) ‘A study of golf ball aerodynamic drag’, </w:t>
+      </w:r>
+      <w:r>
         <w:rPr>
           <w:rFonts w:ascii="Times New Roman" w:eastAsia="Times New Roman" w:hAnsi="Times New Roman" w:cs="Times New Roman"/>
           <w:i/>
           <w:iCs/>
-          <w:highlight w:val="yellow"/>
-        </w:rPr>
-      </w:pPr>
-      <w:r>
-        <w:rPr>
-          <w:rFonts w:ascii="Times New Roman" w:eastAsia="Times New Roman" w:hAnsi="Times New Roman" w:cs="Times New Roman"/>
-          <w:b/>
-          <w:bCs/>
-          <w:i/>
-          <w:iCs/>
-          <w:highlight w:val="yellow"/>
-        </w:rPr>
-        <w:t>Commit Message:</w:t>
-      </w:r>
-      <w:r>
-        <w:rPr>
-          <w:rFonts w:ascii="Times New Roman" w:eastAsia="Times New Roman" w:hAnsi="Times New Roman" w:cs="Times New Roman"/>
-          <w:i/>
-          <w:iCs/>
-          <w:highlight w:val="yellow"/>
-        </w:rPr>
-        <w:t xml:space="preserve"> [Insert Commit Message] Brief explanation of the </w:t>
-      </w:r>
-      <w:r>
-        <w:rPr>
-          <w:rFonts w:ascii="Times New Roman" w:eastAsia="Times New Roman" w:hAnsi="Times New Roman" w:cs="Times New Roman"/>
-          <w:i/>
-          <w:iCs/>
-          <w:highlight w:val="yellow"/>
-        </w:rPr>
-        <w:t>broader impact of the change</w:t>
+          <w:lang w:val="en-IN"/>
+        </w:rPr>
+        <w:t>Procedia Engineering</w:t>
+      </w:r>
+      <w:r>
+        <w:rPr>
+          <w:rFonts w:ascii="Times New Roman" w:eastAsia="Times New Roman" w:hAnsi="Times New Roman" w:cs="Times New Roman"/>
+          <w:lang w:val="en-IN"/>
+        </w:rPr>
+        <w:t>, 13, pp. 226–231.</w:t>
       </w:r>
     </w:p>
     <w:p>
@@ -3761,70 +1968,35 @@
         <w:pStyle w:val="ListParagraph"/>
         <w:numPr>
           <w:ilvl w:val="0"/>
-          <w:numId w:val="2"/>
+          <w:numId w:val="34"/>
         </w:numPr>
-        <w:spacing w:before="240" w:after="240"/>
-        <w:ind w:left="1890"/>
+        <w:rPr>
+          <w:rFonts w:ascii="Times New Roman" w:eastAsia="Times New Roman" w:hAnsi="Times New Roman" w:cs="Times New Roman"/>
+          <w:lang w:val="en-IN"/>
+        </w:rPr>
+      </w:pPr>
+      <w:r>
+        <w:rPr>
+          <w:rFonts w:ascii="Times New Roman" w:eastAsia="Times New Roman" w:hAnsi="Times New Roman" w:cs="Times New Roman"/>
+          <w:lang w:val="en-IN"/>
+        </w:rPr>
+        <w:t xml:space="preserve">Bearman, P.W. and Harvey, J.K. (1976) ‘Golf ball aerodynamics’, </w:t>
+      </w:r>
+      <w:r>
         <w:rPr>
           <w:rFonts w:ascii="Times New Roman" w:eastAsia="Times New Roman" w:hAnsi="Times New Roman" w:cs="Times New Roman"/>
           <w:i/>
           <w:iCs/>
-          <w:highlight w:val="yellow"/>
-        </w:rPr>
-      </w:pPr>
-      <w:r>
-        <w:rPr>
-          <w:rFonts w:ascii="Times New Roman" w:eastAsia="Times New Roman" w:hAnsi="Times New Roman" w:cs="Times New Roman"/>
-          <w:b/>
-          <w:bCs/>
-          <w:i/>
-          <w:iCs/>
-          <w:highlight w:val="yellow"/>
-        </w:rPr>
-        <w:t>Commit Message:</w:t>
-      </w:r>
-      <w:r>
-        <w:rPr>
-          <w:rFonts w:ascii="Times New Roman" w:eastAsia="Times New Roman" w:hAnsi="Times New Roman" w:cs="Times New Roman"/>
-          <w:i/>
-          <w:iCs/>
-          <w:highlight w:val="yellow"/>
-        </w:rPr>
-        <w:t xml:space="preserve"> [Insert Commit Message] Brief explanation of the </w:t>
-      </w:r>
-      <w:r>
-        <w:rPr>
-          <w:rFonts w:ascii="Times New Roman" w:eastAsia="Times New Roman" w:hAnsi="Times New Roman" w:cs="Times New Roman"/>
-          <w:i/>
-          <w:iCs/>
-          <w:highlight w:val="yellow"/>
-        </w:rPr>
-        <w:t>broader impact of the change</w:t>
-      </w:r>
-    </w:p>
-    <w:p>
-      <w:pPr>
-        <w:pStyle w:val="ListParagraph"/>
-        <w:ind w:left="1080"/>
-        <w:rPr>
-          <w:rFonts w:ascii="Times New Roman" w:eastAsia="Times New Roman" w:hAnsi="Times New Roman" w:cs="Times New Roman"/>
-          <w:b/>
-          <w:bCs/>
-        </w:rPr>
-      </w:pPr>
-    </w:p>
-    <w:p>
-      <w:pPr>
-        <w:ind w:left="1440"/>
-        <w:rPr>
-          <w:rFonts w:ascii="Times New Roman" w:eastAsia="Times New Roman" w:hAnsi="Times New Roman" w:cs="Times New Roman"/>
-        </w:rPr>
-      </w:pPr>
-      <w:r>
-        <w:rPr>
-          <w:rFonts w:ascii="Times New Roman" w:eastAsia="Times New Roman" w:hAnsi="Times New Roman" w:cs="Times New Roman"/>
-        </w:rPr>
-        <w:t xml:space="preserve"> </w:t>
+          <w:lang w:val="en-IN"/>
+        </w:rPr>
+        <w:t>Aeronautical Quarterly</w:t>
+      </w:r>
+      <w:r>
+        <w:rPr>
+          <w:rFonts w:ascii="Times New Roman" w:eastAsia="Times New Roman" w:hAnsi="Times New Roman" w:cs="Times New Roman"/>
+          <w:lang w:val="en-IN"/>
+        </w:rPr>
+        <w:t>, 27(2), pp. 112–122.</w:t>
       </w:r>
     </w:p>
     <w:p>
@@ -3832,85 +2004,51 @@
         <w:pStyle w:val="ListParagraph"/>
         <w:numPr>
           <w:ilvl w:val="0"/>
-          <w:numId w:val="32"/>
+          <w:numId w:val="34"/>
         </w:numPr>
         <w:rPr>
           <w:rFonts w:ascii="Times New Roman" w:eastAsia="Times New Roman" w:hAnsi="Times New Roman" w:cs="Times New Roman"/>
-        </w:rPr>
-      </w:pPr>
-      <w:r>
-        <w:rPr>
-          <w:rFonts w:ascii="Times New Roman" w:eastAsia="Times New Roman" w:hAnsi="Times New Roman" w:cs="Times New Roman"/>
-        </w:rPr>
-        <w:t>Conclusions</w:t>
-      </w:r>
-    </w:p>
-    <w:p>
-      <w:pPr>
-        <w:pStyle w:val="ListParagraph"/>
-        <w:numPr>
-          <w:ilvl w:val="1"/>
-          <w:numId w:val="32"/>
-        </w:numPr>
-        <w:ind w:hanging="720"/>
-        <w:rPr>
-          <w:rFonts w:ascii="Times New Roman" w:eastAsia="Times New Roman" w:hAnsi="Times New Roman" w:cs="Times New Roman"/>
-        </w:rPr>
-      </w:pPr>
-      <w:r>
-        <w:rPr>
-          <w:rFonts w:ascii="Times New Roman" w:eastAsia="Times New Roman" w:hAnsi="Times New Roman" w:cs="Times New Roman"/>
-        </w:rPr>
-        <w:t>Results explained</w:t>
-      </w:r>
-      <w:r>
-        <w:rPr>
-          <w:rFonts w:ascii="Times New Roman" w:eastAsia="Times New Roman" w:hAnsi="Times New Roman" w:cs="Times New Roman"/>
-        </w:rPr>
-        <w:t xml:space="preserve"> (</w:t>
-      </w:r>
-      <w:r>
-        <w:rPr>
-          <w:rFonts w:ascii="Times New Roman" w:eastAsia="Times New Roman" w:hAnsi="Times New Roman" w:cs="Times New Roman"/>
-          <w:b/>
-          <w:bCs/>
-        </w:rPr>
-        <w:t>75 words)</w:t>
-      </w:r>
-    </w:p>
-    <w:p>
-      <w:pPr>
-        <w:pStyle w:val="ListParagraph"/>
-        <w:numPr>
-          <w:ilvl w:val="1"/>
-          <w:numId w:val="32"/>
-        </w:numPr>
-        <w:ind w:hanging="720"/>
-        <w:rPr>
-          <w:rFonts w:ascii="Times New Roman" w:eastAsia="Times New Roman" w:hAnsi="Times New Roman" w:cs="Times New Roman"/>
-          <w:b/>
-          <w:bCs/>
-        </w:rPr>
-      </w:pPr>
-      <w:r>
-        <w:rPr>
-          <w:rFonts w:ascii="Times New Roman" w:eastAsia="Times New Roman" w:hAnsi="Times New Roman" w:cs="Times New Roman"/>
-        </w:rPr>
-        <w:t xml:space="preserve">Interpretation of the results </w:t>
-      </w:r>
-      <w:r>
-        <w:rPr>
-          <w:rFonts w:ascii="Times New Roman" w:eastAsia="Times New Roman" w:hAnsi="Times New Roman" w:cs="Times New Roman"/>
-        </w:rPr>
-        <w:t>(</w:t>
-      </w:r>
-      <w:r>
-        <w:rPr>
-          <w:rFonts w:ascii="Times New Roman" w:eastAsia="Times New Roman" w:hAnsi="Times New Roman" w:cs="Times New Roman"/>
-          <w:b/>
-          <w:bCs/>
-        </w:rPr>
-        <w:t>75 words)</w:t>
+          <w:lang w:val="en-IN"/>
+        </w:rPr>
+      </w:pPr>
+      <w:r>
+        <w:rPr>
+          <w:rFonts w:ascii="Times New Roman" w:eastAsia="Times New Roman" w:hAnsi="Times New Roman" w:cs="Times New Roman"/>
+          <w:lang w:val="en-IN"/>
+        </w:rPr>
+        <w:t xml:space="preserve">Chowdhury, H., Loganathan, B., Wang, Y. and </w:t>
+      </w:r>
+      <w:proofErr w:type="spellStart"/>
+      <w:r>
+        <w:rPr>
+          <w:rFonts w:ascii="Times New Roman" w:eastAsia="Times New Roman" w:hAnsi="Times New Roman" w:cs="Times New Roman"/>
+          <w:lang w:val="en-IN"/>
+        </w:rPr>
+        <w:t>Mustary</w:t>
+      </w:r>
+      <w:proofErr w:type="spellEnd"/>
+      <w:r>
+        <w:rPr>
+          <w:rFonts w:ascii="Times New Roman" w:eastAsia="Times New Roman" w:hAnsi="Times New Roman" w:cs="Times New Roman"/>
+          <w:lang w:val="en-IN"/>
+        </w:rPr>
+        <w:t xml:space="preserve">, I. (2016) ‘A Study of Dimple Characteristics on Golf Ball Drag’, </w:t>
+      </w:r>
+      <w:r>
+        <w:rPr>
+          <w:rFonts w:ascii="Times New Roman" w:eastAsia="Times New Roman" w:hAnsi="Times New Roman" w:cs="Times New Roman"/>
+          <w:i/>
+          <w:iCs/>
+          <w:lang w:val="en-IN"/>
+        </w:rPr>
+        <w:t>Procedia Engineering</w:t>
+      </w:r>
+      <w:r>
+        <w:rPr>
+          <w:rFonts w:ascii="Times New Roman" w:eastAsia="Times New Roman" w:hAnsi="Times New Roman" w:cs="Times New Roman"/>
+          <w:lang w:val="en-IN"/>
+        </w:rPr>
+        <w:t>, 147, pp. 87–91.</w:t>
       </w:r>
     </w:p>
     <w:p>
@@ -3918,455 +2056,35 @@
         <w:pStyle w:val="ListParagraph"/>
         <w:numPr>
           <w:ilvl w:val="0"/>
-          <w:numId w:val="29"/>
+          <w:numId w:val="34"/>
         </w:numPr>
-        <w:ind w:left="1440"/>
-        <w:rPr>
-          <w:rFonts w:ascii="Times New Roman" w:eastAsia="Times New Roman" w:hAnsi="Times New Roman" w:cs="Times New Roman"/>
-          <w:highlight w:val="yellow"/>
-        </w:rPr>
-      </w:pPr>
+        <w:rPr>
+          <w:rFonts w:ascii="Times New Roman" w:eastAsia="Times New Roman" w:hAnsi="Times New Roman" w:cs="Times New Roman"/>
+          <w:lang w:val="en-IN"/>
+        </w:rPr>
+      </w:pPr>
+      <w:r>
+        <w:rPr>
+          <w:rFonts w:ascii="Times New Roman" w:eastAsia="Times New Roman" w:hAnsi="Times New Roman" w:cs="Times New Roman"/>
+          <w:lang w:val="en-IN"/>
+        </w:rPr>
+        <w:t xml:space="preserve">Jenkins, P.E., Arellano, J., Ross, M. and Snell, M. (2018) ‘Drag Coefficients of Golf Balls’, </w:t>
+      </w:r>
       <w:r>
         <w:rPr>
           <w:rFonts w:ascii="Times New Roman" w:eastAsia="Times New Roman" w:hAnsi="Times New Roman" w:cs="Times New Roman"/>
           <w:i/>
           <w:iCs/>
-          <w:highlight w:val="yellow"/>
-        </w:rPr>
-        <w:t xml:space="preserve">Interpretation of what the results mean in terms of your RQ and the </w:t>
-      </w:r>
-      <w:r>
-        <w:rPr>
-          <w:rFonts w:ascii="Times New Roman" w:eastAsia="Times New Roman" w:hAnsi="Times New Roman" w:cs="Times New Roman"/>
-          <w:i/>
-          <w:iCs/>
-          <w:highlight w:val="yellow"/>
-        </w:rPr>
-        <w:t>e</w:t>
-      </w:r>
-      <w:r>
-        <w:rPr>
-          <w:rFonts w:ascii="Times New Roman" w:eastAsia="Times New Roman" w:hAnsi="Times New Roman" w:cs="Times New Roman"/>
-          <w:i/>
-          <w:iCs/>
-          <w:highlight w:val="yellow"/>
-        </w:rPr>
-        <w:t xml:space="preserve">ffect this may have on your population and </w:t>
-      </w:r>
-      <w:r>
-        <w:rPr>
-          <w:rFonts w:ascii="Times New Roman" w:eastAsia="Times New Roman" w:hAnsi="Times New Roman" w:cs="Times New Roman"/>
-          <w:i/>
-          <w:iCs/>
-          <w:highlight w:val="yellow"/>
-        </w:rPr>
-        <w:t xml:space="preserve">the </w:t>
-      </w:r>
-      <w:r>
-        <w:rPr>
-          <w:rFonts w:ascii="Times New Roman" w:eastAsia="Times New Roman" w:hAnsi="Times New Roman" w:cs="Times New Roman"/>
-          <w:i/>
-          <w:iCs/>
-          <w:highlight w:val="yellow"/>
-        </w:rPr>
-        <w:t>wider context of your topic.</w:t>
-      </w:r>
-      <w:r>
-        <w:rPr>
-          <w:rFonts w:ascii="Times New Roman" w:eastAsia="Times New Roman" w:hAnsi="Times New Roman" w:cs="Times New Roman"/>
-        </w:rPr>
-        <w:t xml:space="preserve"> </w:t>
-      </w:r>
-    </w:p>
-    <w:p>
-      <w:pPr>
-        <w:pStyle w:val="ListParagraph"/>
-        <w:numPr>
-          <w:ilvl w:val="1"/>
-          <w:numId w:val="32"/>
-        </w:numPr>
-        <w:ind w:hanging="720"/>
-        <w:rPr>
-          <w:rFonts w:ascii="Times New Roman" w:eastAsia="Times New Roman" w:hAnsi="Times New Roman" w:cs="Times New Roman"/>
-        </w:rPr>
-      </w:pPr>
-      <w:r>
-        <w:rPr>
-          <w:rFonts w:ascii="Times New Roman" w:eastAsia="Times New Roman" w:hAnsi="Times New Roman" w:cs="Times New Roman"/>
-        </w:rPr>
-        <w:t>Reasons and/or implications for future work, limitations of your stud</w:t>
-      </w:r>
-      <w:r>
-        <w:rPr>
-          <w:rFonts w:ascii="Times New Roman" w:eastAsia="Times New Roman" w:hAnsi="Times New Roman" w:cs="Times New Roman"/>
-        </w:rPr>
-        <w:t>y (</w:t>
-      </w:r>
-      <w:r>
-        <w:rPr>
-          <w:rFonts w:ascii="Times New Roman" w:eastAsia="Times New Roman" w:hAnsi="Times New Roman" w:cs="Times New Roman"/>
-          <w:b/>
-          <w:bCs/>
-        </w:rPr>
-        <w:t>50 words)</w:t>
-      </w:r>
-    </w:p>
-    <w:p>
-      <w:pPr>
-        <w:ind w:left="1440"/>
-        <w:rPr>
-          <w:rFonts w:ascii="Times New Roman" w:eastAsia="Times New Roman" w:hAnsi="Times New Roman" w:cs="Times New Roman"/>
-        </w:rPr>
-      </w:pPr>
-      <w:r>
-        <w:rPr>
-          <w:rFonts w:ascii="Times New Roman" w:eastAsia="Times New Roman" w:hAnsi="Times New Roman" w:cs="Times New Roman"/>
-        </w:rPr>
-        <w:t xml:space="preserve"> </w:t>
-      </w:r>
-    </w:p>
-    <w:p>
-      <w:pPr>
-        <w:pStyle w:val="ListParagraph"/>
-        <w:numPr>
-          <w:ilvl w:val="0"/>
-          <w:numId w:val="32"/>
-        </w:numPr>
-        <w:rPr>
-          <w:rFonts w:ascii="Times New Roman" w:eastAsia="Times New Roman" w:hAnsi="Times New Roman" w:cs="Times New Roman"/>
-          <w:b/>
-          <w:bCs/>
-          <w:i/>
-          <w:iCs/>
-        </w:rPr>
-      </w:pPr>
-      <w:r>
-        <w:rPr>
-          <w:rFonts w:ascii="Times New Roman" w:eastAsia="Times New Roman" w:hAnsi="Times New Roman" w:cs="Times New Roman"/>
-        </w:rPr>
-        <w:t>Reference list</w:t>
-      </w:r>
-      <w:r>
-        <w:rPr>
-          <w:rFonts w:ascii="Times New Roman" w:eastAsia="Times New Roman" w:hAnsi="Times New Roman" w:cs="Times New Roman"/>
-        </w:rPr>
-        <w:t xml:space="preserve"> </w:t>
-      </w:r>
-      <w:r>
-        <w:rPr>
-          <w:rFonts w:ascii="Times New Roman" w:eastAsia="Times New Roman" w:hAnsi="Times New Roman" w:cs="Times New Roman"/>
-          <w:b/>
-          <w:bCs/>
-          <w:i/>
-          <w:iCs/>
-        </w:rPr>
-        <w:t>(not included in</w:t>
-      </w:r>
-      <w:r>
-        <w:rPr>
-          <w:rFonts w:ascii="Times New Roman" w:eastAsia="Times New Roman" w:hAnsi="Times New Roman" w:cs="Times New Roman"/>
-          <w:b/>
-          <w:bCs/>
-          <w:i/>
-          <w:iCs/>
-        </w:rPr>
-        <w:t xml:space="preserve"> the</w:t>
-      </w:r>
-      <w:r>
-        <w:rPr>
-          <w:rFonts w:ascii="Times New Roman" w:eastAsia="Times New Roman" w:hAnsi="Times New Roman" w:cs="Times New Roman"/>
-          <w:b/>
-          <w:bCs/>
-          <w:i/>
-          <w:iCs/>
-        </w:rPr>
-        <w:t xml:space="preserve"> wor</w:t>
-      </w:r>
-      <w:r>
-        <w:rPr>
-          <w:rFonts w:ascii="Times New Roman" w:eastAsia="Times New Roman" w:hAnsi="Times New Roman" w:cs="Times New Roman"/>
-          <w:b/>
-          <w:bCs/>
-          <w:i/>
-          <w:iCs/>
-        </w:rPr>
-        <w:t>d</w:t>
-      </w:r>
-      <w:r>
-        <w:rPr>
-          <w:rFonts w:ascii="Times New Roman" w:eastAsia="Times New Roman" w:hAnsi="Times New Roman" w:cs="Times New Roman"/>
-          <w:b/>
-          <w:bCs/>
-          <w:i/>
-          <w:iCs/>
-        </w:rPr>
-        <w:t xml:space="preserve"> count)</w:t>
-      </w:r>
-    </w:p>
-    <w:p>
-      <w:pPr>
-        <w:ind w:left="720"/>
-        <w:rPr>
-          <w:rFonts w:ascii="Times New Roman" w:eastAsia="Times New Roman" w:hAnsi="Times New Roman" w:cs="Times New Roman"/>
-        </w:rPr>
-      </w:pPr>
-      <w:r>
-        <w:rPr>
-          <w:rFonts w:ascii="Times New Roman" w:eastAsia="Times New Roman" w:hAnsi="Times New Roman" w:cs="Times New Roman"/>
-        </w:rPr>
-        <w:t>Harvard (author, date) format.</w:t>
-      </w:r>
-    </w:p>
-    <w:p>
-      <w:pPr>
-        <w:ind w:left="720"/>
-        <w:rPr>
-          <w:rFonts w:ascii="Times New Roman" w:eastAsia="Times New Roman" w:hAnsi="Times New Roman" w:cs="Times New Roman"/>
-        </w:rPr>
-      </w:pPr>
-    </w:p>
-    <w:p>
-      <w:pPr>
-        <w:pStyle w:val="ListParagraph"/>
-        <w:numPr>
-          <w:ilvl w:val="0"/>
-          <w:numId w:val="32"/>
-        </w:numPr>
-        <w:rPr>
-          <w:rFonts w:ascii="Times New Roman" w:eastAsia="Times New Roman" w:hAnsi="Times New Roman" w:cs="Times New Roman"/>
-          <w:color w:val="333333"/>
-        </w:rPr>
-      </w:pPr>
-      <w:r>
-        <w:rPr>
-          <w:rFonts w:ascii="Times New Roman" w:eastAsia="Times New Roman" w:hAnsi="Times New Roman" w:cs="Times New Roman"/>
-        </w:rPr>
-        <w:t xml:space="preserve">Appendices </w:t>
-      </w:r>
-    </w:p>
-    <w:p>
-      <w:pPr>
-        <w:pStyle w:val="ListParagraph"/>
-        <w:numPr>
-          <w:ilvl w:val="0"/>
-          <w:numId w:val="4"/>
-        </w:numPr>
-        <w:rPr>
-          <w:rFonts w:ascii="Times New Roman" w:eastAsia="Times New Roman" w:hAnsi="Times New Roman" w:cs="Times New Roman"/>
-          <w:b/>
-          <w:bCs/>
-          <w:i/>
-          <w:iCs/>
-        </w:rPr>
-      </w:pPr>
-      <w:r>
-        <w:rPr>
-          <w:rFonts w:ascii="Times New Roman" w:eastAsia="Times New Roman" w:hAnsi="Times New Roman" w:cs="Times New Roman"/>
-          <w:color w:val="333333"/>
-        </w:rPr>
-        <w:t>R code used for analysis and visualisation</w:t>
-      </w:r>
-      <w:r>
-        <w:rPr>
-          <w:rFonts w:ascii="Times New Roman" w:eastAsia="Times New Roman" w:hAnsi="Times New Roman" w:cs="Times New Roman"/>
-          <w:color w:val="333333"/>
-        </w:rPr>
-        <w:t xml:space="preserve"> </w:t>
-      </w:r>
-      <w:r>
-        <w:rPr>
-          <w:rFonts w:ascii="Times New Roman" w:eastAsia="Times New Roman" w:hAnsi="Times New Roman" w:cs="Times New Roman"/>
-          <w:b/>
-          <w:bCs/>
-          <w:i/>
-          <w:iCs/>
-        </w:rPr>
-        <w:t>(not included in</w:t>
-      </w:r>
-      <w:r>
-        <w:rPr>
-          <w:rFonts w:ascii="Times New Roman" w:eastAsia="Times New Roman" w:hAnsi="Times New Roman" w:cs="Times New Roman"/>
-          <w:b/>
-          <w:bCs/>
-          <w:i/>
-          <w:iCs/>
-        </w:rPr>
-        <w:t xml:space="preserve"> the</w:t>
-      </w:r>
-      <w:r>
-        <w:rPr>
-          <w:rFonts w:ascii="Times New Roman" w:eastAsia="Times New Roman" w:hAnsi="Times New Roman" w:cs="Times New Roman"/>
-          <w:b/>
-          <w:bCs/>
-          <w:i/>
-          <w:iCs/>
-        </w:rPr>
-        <w:t xml:space="preserve"> wor</w:t>
-      </w:r>
-      <w:r>
-        <w:rPr>
-          <w:rFonts w:ascii="Times New Roman" w:eastAsia="Times New Roman" w:hAnsi="Times New Roman" w:cs="Times New Roman"/>
-          <w:b/>
-          <w:bCs/>
-          <w:i/>
-          <w:iCs/>
-        </w:rPr>
-        <w:t>d</w:t>
-      </w:r>
-      <w:r>
-        <w:rPr>
-          <w:rFonts w:ascii="Times New Roman" w:eastAsia="Times New Roman" w:hAnsi="Times New Roman" w:cs="Times New Roman"/>
-          <w:b/>
-          <w:bCs/>
-          <w:i/>
-          <w:iCs/>
-        </w:rPr>
-        <w:t xml:space="preserve"> count)</w:t>
-      </w:r>
-    </w:p>
-    <w:p>
-      <w:pPr>
-        <w:pStyle w:val="ListParagraph"/>
-        <w:ind w:left="2250" w:hanging="810"/>
-        <w:rPr>
-          <w:rFonts w:ascii="Times New Roman" w:eastAsia="Times New Roman" w:hAnsi="Times New Roman" w:cs="Times New Roman"/>
-        </w:rPr>
-      </w:pPr>
-      <w:proofErr w:type="spellStart"/>
-      <w:r>
-        <w:rPr>
-          <w:rFonts w:ascii="Times New Roman" w:eastAsia="Times New Roman" w:hAnsi="Times New Roman" w:cs="Times New Roman"/>
-        </w:rPr>
-        <w:t>Analysis.R</w:t>
-      </w:r>
-      <w:proofErr w:type="spellEnd"/>
-      <w:r>
-        <w:rPr>
-          <w:rFonts w:ascii="Times New Roman" w:eastAsia="Times New Roman" w:hAnsi="Times New Roman" w:cs="Times New Roman"/>
-        </w:rPr>
-        <w:t xml:space="preserve"> code with the appropriate statistics to test the hypotheses. </w:t>
-      </w:r>
-    </w:p>
-    <w:p>
-      <w:pPr>
-        <w:pStyle w:val="ListParagraph"/>
-        <w:numPr>
-          <w:ilvl w:val="0"/>
-          <w:numId w:val="19"/>
-        </w:numPr>
-        <w:ind w:left="1440"/>
-        <w:rPr>
-          <w:rFonts w:ascii="Times New Roman" w:eastAsia="Times New Roman" w:hAnsi="Times New Roman" w:cs="Times New Roman"/>
-          <w:i/>
-          <w:iCs/>
-          <w:highlight w:val="yellow"/>
-        </w:rPr>
-      </w:pPr>
-      <w:r>
-        <w:rPr>
-          <w:rFonts w:ascii="Times New Roman" w:eastAsia="Times New Roman" w:hAnsi="Times New Roman" w:cs="Times New Roman"/>
-          <w:b/>
-          <w:bCs/>
-          <w:i/>
-          <w:iCs/>
-          <w:highlight w:val="yellow"/>
-        </w:rPr>
-        <w:t>No word count</w:t>
-      </w:r>
-      <w:r>
-        <w:rPr>
-          <w:rFonts w:ascii="Times New Roman" w:eastAsia="Times New Roman" w:hAnsi="Times New Roman" w:cs="Times New Roman"/>
-          <w:i/>
-          <w:iCs/>
-          <w:highlight w:val="yellow"/>
-        </w:rPr>
-        <w:t>, but ensure the code is without redundant lines, well-commented and produces the correct output.</w:t>
-      </w:r>
-      <w:r>
-        <w:rPr>
-          <w:rFonts w:ascii="Times New Roman" w:eastAsia="Times New Roman" w:hAnsi="Times New Roman" w:cs="Times New Roman"/>
-          <w:i/>
-          <w:iCs/>
-        </w:rPr>
-        <w:t xml:space="preserve"> </w:t>
-      </w:r>
-    </w:p>
-    <w:p>
-      <w:pPr>
-        <w:pStyle w:val="ListParagraph"/>
-        <w:numPr>
-          <w:ilvl w:val="0"/>
-          <w:numId w:val="19"/>
-        </w:numPr>
-        <w:ind w:left="1440"/>
-        <w:rPr>
-          <w:rFonts w:ascii="Times New Roman" w:eastAsia="Times New Roman" w:hAnsi="Times New Roman" w:cs="Times New Roman"/>
-          <w:i/>
-          <w:iCs/>
-          <w:highlight w:val="yellow"/>
-        </w:rPr>
-      </w:pPr>
-      <w:r>
-        <w:rPr>
-          <w:rFonts w:ascii="Times New Roman" w:eastAsia="Times New Roman" w:hAnsi="Times New Roman" w:cs="Times New Roman"/>
-          <w:i/>
-          <w:iCs/>
-          <w:highlight w:val="yellow"/>
-        </w:rPr>
-        <w:t>Make sure it runs (look in Rscript.log for output from a statistical test)</w:t>
-      </w:r>
-    </w:p>
-    <w:p>
-      <w:pPr>
-        <w:pStyle w:val="ListParagraph"/>
-        <w:numPr>
-          <w:ilvl w:val="0"/>
-          <w:numId w:val="19"/>
-        </w:numPr>
-        <w:ind w:left="1440"/>
-        <w:rPr>
-          <w:rFonts w:ascii="Times New Roman" w:eastAsia="Times New Roman" w:hAnsi="Times New Roman" w:cs="Times New Roman"/>
-          <w:highlight w:val="yellow"/>
-        </w:rPr>
-      </w:pPr>
-      <w:r>
-        <w:rPr>
-          <w:rFonts w:ascii="Times New Roman" w:eastAsia="Times New Roman" w:hAnsi="Times New Roman" w:cs="Times New Roman"/>
-          <w:i/>
-          <w:iCs/>
-          <w:highlight w:val="yellow"/>
-        </w:rPr>
-        <w:t>It should compute appropriate statistics to test the hypotheses</w:t>
-      </w:r>
-    </w:p>
-    <w:p>
-      <w:pPr>
-        <w:pStyle w:val="ListParagraph"/>
-        <w:numPr>
-          <w:ilvl w:val="0"/>
-          <w:numId w:val="4"/>
-        </w:numPr>
-        <w:rPr>
-          <w:rFonts w:ascii="Times New Roman" w:eastAsia="Times New Roman" w:hAnsi="Times New Roman" w:cs="Times New Roman"/>
-        </w:rPr>
-      </w:pPr>
-      <w:r>
-        <w:rPr>
-          <w:rFonts w:ascii="Times New Roman" w:eastAsia="Times New Roman" w:hAnsi="Times New Roman" w:cs="Times New Roman"/>
-        </w:rPr>
-        <w:t>Git</w:t>
-      </w:r>
-      <w:r>
-        <w:rPr>
-          <w:rFonts w:ascii="Times New Roman" w:eastAsia="Times New Roman" w:hAnsi="Times New Roman" w:cs="Times New Roman"/>
-        </w:rPr>
-        <w:t>Hub</w:t>
-      </w:r>
-      <w:r>
-        <w:rPr>
-          <w:rFonts w:ascii="Times New Roman" w:eastAsia="Times New Roman" w:hAnsi="Times New Roman" w:cs="Times New Roman"/>
-        </w:rPr>
-        <w:t xml:space="preserve"> log output. </w:t>
+          <w:lang w:val="en-IN"/>
+        </w:rPr>
+        <w:t>World Journal of Mechanics</w:t>
+      </w:r>
+      <w:r>
+        <w:rPr>
+          <w:rFonts w:ascii="Times New Roman" w:eastAsia="Times New Roman" w:hAnsi="Times New Roman" w:cs="Times New Roman"/>
+          <w:lang w:val="en-IN"/>
+        </w:rPr>
+        <w:t>, 8, pp. 236–241.</w:t>
       </w:r>
     </w:p>
     <w:p>
@@ -4377,8 +2095,8 @@
       </w:pPr>
     </w:p>
     <w:sectPr>
-      <w:footerReference w:type="even" r:id="rId8"/>
-      <w:footerReference w:type="default" r:id="rId9"/>
+      <w:footerReference w:type="even" r:id="rId7"/>
+      <w:footerReference w:type="default" r:id="rId8"/>
       <w:pgSz w:w="11906" w:h="16838"/>
       <w:pgMar w:top="1440" w:right="1440" w:bottom="1440" w:left="1440" w:header="708" w:footer="708" w:gutter="0"/>
       <w:cols w:space="708"/>
@@ -4424,6 +2142,11 @@
         <w:docPartUnique/>
       </w:docPartObj>
     </w:sdtPr>
+    <w:sdtEndPr>
+      <w:rPr>
+        <w:rStyle w:val="PageNumber"/>
+      </w:rPr>
+    </w:sdtEndPr>
     <w:sdtContent>
       <w:p>
         <w:pPr>
@@ -4476,6 +2199,11 @@
         <w:docPartUnique/>
       </w:docPartObj>
     </w:sdtPr>
+    <w:sdtEndPr>
+      <w:rPr>
+        <w:rStyle w:val="PageNumber"/>
+      </w:rPr>
+    </w:sdtEndPr>
     <w:sdtContent>
       <w:p>
         <w:pPr>
@@ -6675,6 +4403,119 @@
     </w:lvl>
   </w:abstractNum>
   <w:abstractNum w:abstractNumId="20" w15:restartNumberingAfterBreak="0">
+    <w:nsid w:val="407F0972"/>
+    <w:multiLevelType w:val="hybridMultilevel"/>
+    <w:tmpl w:val="2C8445F2"/>
+    <w:lvl w:ilvl="0" w:tplc="40090001">
+      <w:start w:val="1"/>
+      <w:numFmt w:val="bullet"/>
+      <w:lvlText w:val=""/>
+      <w:lvlJc w:val="left"/>
+      <w:pPr>
+        <w:ind w:left="720" w:hanging="360"/>
+      </w:pPr>
+      <w:rPr>
+        <w:rFonts w:ascii="Symbol" w:hAnsi="Symbol" w:hint="default"/>
+      </w:rPr>
+    </w:lvl>
+    <w:lvl w:ilvl="1" w:tplc="40090003" w:tentative="1">
+      <w:start w:val="1"/>
+      <w:numFmt w:val="bullet"/>
+      <w:lvlText w:val="o"/>
+      <w:lvlJc w:val="left"/>
+      <w:pPr>
+        <w:ind w:left="1440" w:hanging="360"/>
+      </w:pPr>
+      <w:rPr>
+        <w:rFonts w:ascii="Courier New" w:hAnsi="Courier New" w:cs="Courier New" w:hint="default"/>
+      </w:rPr>
+    </w:lvl>
+    <w:lvl w:ilvl="2" w:tplc="40090005" w:tentative="1">
+      <w:start w:val="1"/>
+      <w:numFmt w:val="bullet"/>
+      <w:lvlText w:val=""/>
+      <w:lvlJc w:val="left"/>
+      <w:pPr>
+        <w:ind w:left="2160" w:hanging="360"/>
+      </w:pPr>
+      <w:rPr>
+        <w:rFonts w:ascii="Wingdings" w:hAnsi="Wingdings" w:hint="default"/>
+      </w:rPr>
+    </w:lvl>
+    <w:lvl w:ilvl="3" w:tplc="40090001" w:tentative="1">
+      <w:start w:val="1"/>
+      <w:numFmt w:val="bullet"/>
+      <w:lvlText w:val=""/>
+      <w:lvlJc w:val="left"/>
+      <w:pPr>
+        <w:ind w:left="2880" w:hanging="360"/>
+      </w:pPr>
+      <w:rPr>
+        <w:rFonts w:ascii="Symbol" w:hAnsi="Symbol" w:hint="default"/>
+      </w:rPr>
+    </w:lvl>
+    <w:lvl w:ilvl="4" w:tplc="40090003" w:tentative="1">
+      <w:start w:val="1"/>
+      <w:numFmt w:val="bullet"/>
+      <w:lvlText w:val="o"/>
+      <w:lvlJc w:val="left"/>
+      <w:pPr>
+        <w:ind w:left="3600" w:hanging="360"/>
+      </w:pPr>
+      <w:rPr>
+        <w:rFonts w:ascii="Courier New" w:hAnsi="Courier New" w:cs="Courier New" w:hint="default"/>
+      </w:rPr>
+    </w:lvl>
+    <w:lvl w:ilvl="5" w:tplc="40090005" w:tentative="1">
+      <w:start w:val="1"/>
+      <w:numFmt w:val="bullet"/>
+      <w:lvlText w:val=""/>
+      <w:lvlJc w:val="left"/>
+      <w:pPr>
+        <w:ind w:left="4320" w:hanging="360"/>
+      </w:pPr>
+      <w:rPr>
+        <w:rFonts w:ascii="Wingdings" w:hAnsi="Wingdings" w:hint="default"/>
+      </w:rPr>
+    </w:lvl>
+    <w:lvl w:ilvl="6" w:tplc="40090001" w:tentative="1">
+      <w:start w:val="1"/>
+      <w:numFmt w:val="bullet"/>
+      <w:lvlText w:val=""/>
+      <w:lvlJc w:val="left"/>
+      <w:pPr>
+        <w:ind w:left="5040" w:hanging="360"/>
+      </w:pPr>
+      <w:rPr>
+        <w:rFonts w:ascii="Symbol" w:hAnsi="Symbol" w:hint="default"/>
+      </w:rPr>
+    </w:lvl>
+    <w:lvl w:ilvl="7" w:tplc="40090003" w:tentative="1">
+      <w:start w:val="1"/>
+      <w:numFmt w:val="bullet"/>
+      <w:lvlText w:val="o"/>
+      <w:lvlJc w:val="left"/>
+      <w:pPr>
+        <w:ind w:left="5760" w:hanging="360"/>
+      </w:pPr>
+      <w:rPr>
+        <w:rFonts w:ascii="Courier New" w:hAnsi="Courier New" w:cs="Courier New" w:hint="default"/>
+      </w:rPr>
+    </w:lvl>
+    <w:lvl w:ilvl="8" w:tplc="40090005" w:tentative="1">
+      <w:start w:val="1"/>
+      <w:numFmt w:val="bullet"/>
+      <w:lvlText w:val=""/>
+      <w:lvlJc w:val="left"/>
+      <w:pPr>
+        <w:ind w:left="6480" w:hanging="360"/>
+      </w:pPr>
+      <w:rPr>
+        <w:rFonts w:ascii="Wingdings" w:hAnsi="Wingdings" w:hint="default"/>
+      </w:rPr>
+    </w:lvl>
+  </w:abstractNum>
+  <w:abstractNum w:abstractNumId="21" w15:restartNumberingAfterBreak="0">
     <w:nsid w:val="41A2DE95"/>
     <w:multiLevelType w:val="hybridMultilevel"/>
     <w:tmpl w:val="FFFFFFFF"/>
@@ -6787,7 +4628,7 @@
       </w:rPr>
     </w:lvl>
   </w:abstractNum>
-  <w:abstractNum w:abstractNumId="21" w15:restartNumberingAfterBreak="0">
+  <w:abstractNum w:abstractNumId="22" w15:restartNumberingAfterBreak="0">
     <w:nsid w:val="42202A9B"/>
     <w:multiLevelType w:val="hybridMultilevel"/>
     <w:tmpl w:val="FFFFFFFF"/>
@@ -6900,7 +4741,7 @@
       </w:rPr>
     </w:lvl>
   </w:abstractNum>
-  <w:abstractNum w:abstractNumId="22" w15:restartNumberingAfterBreak="0">
+  <w:abstractNum w:abstractNumId="23" w15:restartNumberingAfterBreak="0">
     <w:nsid w:val="43DCB8F2"/>
     <w:multiLevelType w:val="hybridMultilevel"/>
     <w:tmpl w:val="FFFFFFFF"/>
@@ -7013,7 +4854,7 @@
       </w:rPr>
     </w:lvl>
   </w:abstractNum>
-  <w:abstractNum w:abstractNumId="23" w15:restartNumberingAfterBreak="0">
+  <w:abstractNum w:abstractNumId="24" w15:restartNumberingAfterBreak="0">
     <w:nsid w:val="453E2DC6"/>
     <w:multiLevelType w:val="multilevel"/>
     <w:tmpl w:val="4DA4E65A"/>
@@ -7134,7 +4975,7 @@
       </w:rPr>
     </w:lvl>
   </w:abstractNum>
-  <w:abstractNum w:abstractNumId="24" w15:restartNumberingAfterBreak="0">
+  <w:abstractNum w:abstractNumId="25" w15:restartNumberingAfterBreak="0">
     <w:nsid w:val="4D557C4F"/>
     <w:multiLevelType w:val="hybridMultilevel"/>
     <w:tmpl w:val="E482CF54"/>
@@ -7223,7 +5064,7 @@
       </w:pPr>
     </w:lvl>
   </w:abstractNum>
-  <w:abstractNum w:abstractNumId="25" w15:restartNumberingAfterBreak="0">
+  <w:abstractNum w:abstractNumId="26" w15:restartNumberingAfterBreak="0">
     <w:nsid w:val="52DF187A"/>
     <w:multiLevelType w:val="hybridMultilevel"/>
     <w:tmpl w:val="FFFFFFFF"/>
@@ -7336,7 +5177,7 @@
       </w:rPr>
     </w:lvl>
   </w:abstractNum>
-  <w:abstractNum w:abstractNumId="26" w15:restartNumberingAfterBreak="0">
+  <w:abstractNum w:abstractNumId="27" w15:restartNumberingAfterBreak="0">
     <w:nsid w:val="573E3B79"/>
     <w:multiLevelType w:val="hybridMultilevel"/>
     <w:tmpl w:val="FFFFFFFF"/>
@@ -7422,7 +5263,7 @@
       </w:pPr>
     </w:lvl>
   </w:abstractNum>
-  <w:abstractNum w:abstractNumId="27" w15:restartNumberingAfterBreak="0">
+  <w:abstractNum w:abstractNumId="28" w15:restartNumberingAfterBreak="0">
     <w:nsid w:val="5A72411A"/>
     <w:multiLevelType w:val="hybridMultilevel"/>
     <w:tmpl w:val="C31A5862"/>
@@ -7508,7 +5349,7 @@
       </w:pPr>
     </w:lvl>
   </w:abstractNum>
-  <w:abstractNum w:abstractNumId="28" w15:restartNumberingAfterBreak="0">
+  <w:abstractNum w:abstractNumId="29" w15:restartNumberingAfterBreak="0">
     <w:nsid w:val="64424843"/>
     <w:multiLevelType w:val="hybridMultilevel"/>
     <w:tmpl w:val="FFFFFFFF"/>
@@ -7594,7 +5435,7 @@
       </w:pPr>
     </w:lvl>
   </w:abstractNum>
-  <w:abstractNum w:abstractNumId="29" w15:restartNumberingAfterBreak="0">
+  <w:abstractNum w:abstractNumId="30" w15:restartNumberingAfterBreak="0">
     <w:nsid w:val="64803963"/>
     <w:multiLevelType w:val="multilevel"/>
     <w:tmpl w:val="FFFFFFFF"/>
@@ -7680,7 +5521,7 @@
       </w:pPr>
     </w:lvl>
   </w:abstractNum>
-  <w:abstractNum w:abstractNumId="30" w15:restartNumberingAfterBreak="0">
+  <w:abstractNum w:abstractNumId="31" w15:restartNumberingAfterBreak="0">
     <w:nsid w:val="662D2694"/>
     <w:multiLevelType w:val="hybridMultilevel"/>
     <w:tmpl w:val="FFFFFFFF"/>
@@ -7766,10 +5607,10 @@
       </w:pPr>
     </w:lvl>
   </w:abstractNum>
-  <w:abstractNum w:abstractNumId="31" w15:restartNumberingAfterBreak="0">
+  <w:abstractNum w:abstractNumId="32" w15:restartNumberingAfterBreak="0">
     <w:nsid w:val="6989EEEE"/>
     <w:multiLevelType w:val="multilevel"/>
-    <w:tmpl w:val="FFFFFFFF"/>
+    <w:tmpl w:val="84DEC4CE"/>
     <w:lvl w:ilvl="0">
       <w:start w:val="1"/>
       <w:numFmt w:val="decimal"/>
@@ -7787,6 +5628,10 @@
       <w:pPr>
         <w:ind w:left="1440" w:hanging="360"/>
       </w:pPr>
+      <w:rPr>
+        <w:b w:val="0"/>
+        <w:bCs w:val="0"/>
+      </w:rPr>
     </w:lvl>
     <w:lvl w:ilvl="2">
       <w:start w:val="1"/>
@@ -7852,7 +5697,7 @@
       </w:pPr>
     </w:lvl>
   </w:abstractNum>
-  <w:abstractNum w:abstractNumId="32" w15:restartNumberingAfterBreak="0">
+  <w:abstractNum w:abstractNumId="33" w15:restartNumberingAfterBreak="0">
     <w:nsid w:val="717456F8"/>
     <w:multiLevelType w:val="hybridMultilevel"/>
     <w:tmpl w:val="FFFFFFFF"/>
@@ -7965,8 +5810,101 @@
       </w:rPr>
     </w:lvl>
   </w:abstractNum>
+  <w:abstractNum w:abstractNumId="34" w15:restartNumberingAfterBreak="0">
+    <w:nsid w:val="780A56CC"/>
+    <w:multiLevelType w:val="multilevel"/>
+    <w:tmpl w:val="511AACEE"/>
+    <w:lvl w:ilvl="0">
+      <w:start w:val="1"/>
+      <w:numFmt w:val="bullet"/>
+      <w:lvlText w:val=""/>
+      <w:lvlJc w:val="left"/>
+      <w:pPr>
+        <w:ind w:left="720" w:hanging="360"/>
+      </w:pPr>
+      <w:rPr>
+        <w:rFonts w:ascii="Symbol" w:hAnsi="Symbol" w:hint="default"/>
+      </w:rPr>
+    </w:lvl>
+    <w:lvl w:ilvl="1">
+      <w:start w:val="1"/>
+      <w:numFmt w:val="decimal"/>
+      <w:lvlText w:val="%1.%2."/>
+      <w:lvlJc w:val="left"/>
+      <w:pPr>
+        <w:ind w:left="1440" w:hanging="360"/>
+      </w:pPr>
+      <w:rPr>
+        <w:b w:val="0"/>
+        <w:bCs w:val="0"/>
+      </w:rPr>
+    </w:lvl>
+    <w:lvl w:ilvl="2">
+      <w:start w:val="1"/>
+      <w:numFmt w:val="lowerRoman"/>
+      <w:lvlText w:val="%3."/>
+      <w:lvlJc w:val="right"/>
+      <w:pPr>
+        <w:ind w:left="2160" w:hanging="180"/>
+      </w:pPr>
+    </w:lvl>
+    <w:lvl w:ilvl="3">
+      <w:start w:val="1"/>
+      <w:numFmt w:val="decimal"/>
+      <w:lvlText w:val="%4."/>
+      <w:lvlJc w:val="left"/>
+      <w:pPr>
+        <w:ind w:left="2880" w:hanging="360"/>
+      </w:pPr>
+    </w:lvl>
+    <w:lvl w:ilvl="4">
+      <w:start w:val="1"/>
+      <w:numFmt w:val="lowerLetter"/>
+      <w:lvlText w:val="%5."/>
+      <w:lvlJc w:val="left"/>
+      <w:pPr>
+        <w:ind w:left="3600" w:hanging="360"/>
+      </w:pPr>
+    </w:lvl>
+    <w:lvl w:ilvl="5">
+      <w:start w:val="1"/>
+      <w:numFmt w:val="lowerRoman"/>
+      <w:lvlText w:val="%6."/>
+      <w:lvlJc w:val="right"/>
+      <w:pPr>
+        <w:ind w:left="4320" w:hanging="180"/>
+      </w:pPr>
+    </w:lvl>
+    <w:lvl w:ilvl="6">
+      <w:start w:val="1"/>
+      <w:numFmt w:val="decimal"/>
+      <w:lvlText w:val="%7."/>
+      <w:lvlJc w:val="left"/>
+      <w:pPr>
+        <w:ind w:left="5040" w:hanging="360"/>
+      </w:pPr>
+    </w:lvl>
+    <w:lvl w:ilvl="7">
+      <w:start w:val="1"/>
+      <w:numFmt w:val="lowerLetter"/>
+      <w:lvlText w:val="%8."/>
+      <w:lvlJc w:val="left"/>
+      <w:pPr>
+        <w:ind w:left="5760" w:hanging="360"/>
+      </w:pPr>
+    </w:lvl>
+    <w:lvl w:ilvl="8">
+      <w:start w:val="1"/>
+      <w:numFmt w:val="lowerRoman"/>
+      <w:lvlText w:val="%9."/>
+      <w:lvlJc w:val="right"/>
+      <w:pPr>
+        <w:ind w:left="6480" w:hanging="180"/>
+      </w:pPr>
+    </w:lvl>
+  </w:abstractNum>
   <w:num w:numId="1" w16cid:durableId="193809708">
-    <w:abstractNumId w:val="27"/>
+    <w:abstractNumId w:val="28"/>
   </w:num>
   <w:num w:numId="2" w16cid:durableId="439304008">
     <w:abstractNumId w:val="0"/>
@@ -7975,7 +5913,7 @@
     <w:abstractNumId w:val="8"/>
   </w:num>
   <w:num w:numId="4" w16cid:durableId="2006858979">
-    <w:abstractNumId w:val="28"/>
+    <w:abstractNumId w:val="29"/>
   </w:num>
   <w:num w:numId="5" w16cid:durableId="1839346339">
     <w:abstractNumId w:val="18"/>
@@ -7984,19 +5922,19 @@
     <w:abstractNumId w:val="10"/>
   </w:num>
   <w:num w:numId="7" w16cid:durableId="565338146">
-    <w:abstractNumId w:val="30"/>
+    <w:abstractNumId w:val="31"/>
   </w:num>
   <w:num w:numId="8" w16cid:durableId="522136554">
     <w:abstractNumId w:val="19"/>
   </w:num>
   <w:num w:numId="9" w16cid:durableId="729496021">
-    <w:abstractNumId w:val="24"/>
+    <w:abstractNumId w:val="25"/>
   </w:num>
   <w:num w:numId="10" w16cid:durableId="417485858">
     <w:abstractNumId w:val="7"/>
   </w:num>
   <w:num w:numId="11" w16cid:durableId="1035351234">
-    <w:abstractNumId w:val="23"/>
+    <w:abstractNumId w:val="24"/>
   </w:num>
   <w:num w:numId="12" w16cid:durableId="837691969">
     <w:abstractNumId w:val="5"/>
@@ -8032,13 +5970,13 @@
     <w:abstractNumId w:val="4"/>
   </w:num>
   <w:num w:numId="23" w16cid:durableId="1424566782">
-    <w:abstractNumId w:val="20"/>
+    <w:abstractNumId w:val="21"/>
   </w:num>
   <w:num w:numId="24" w16cid:durableId="983385615">
-    <w:abstractNumId w:val="22"/>
+    <w:abstractNumId w:val="23"/>
   </w:num>
   <w:num w:numId="25" w16cid:durableId="1303582182">
-    <w:abstractNumId w:val="25"/>
+    <w:abstractNumId w:val="26"/>
   </w:num>
   <w:num w:numId="26" w16cid:durableId="2138447778">
     <w:abstractNumId w:val="2"/>
@@ -8047,22 +5985,28 @@
     <w:abstractNumId w:val="12"/>
   </w:num>
   <w:num w:numId="28" w16cid:durableId="296570619">
-    <w:abstractNumId w:val="26"/>
+    <w:abstractNumId w:val="27"/>
   </w:num>
   <w:num w:numId="29" w16cid:durableId="266351746">
-    <w:abstractNumId w:val="32"/>
+    <w:abstractNumId w:val="33"/>
   </w:num>
   <w:num w:numId="30" w16cid:durableId="1027947511">
-    <w:abstractNumId w:val="29"/>
+    <w:abstractNumId w:val="30"/>
   </w:num>
   <w:num w:numId="31" w16cid:durableId="1358778646">
-    <w:abstractNumId w:val="21"/>
+    <w:abstractNumId w:val="22"/>
   </w:num>
   <w:num w:numId="32" w16cid:durableId="186406669">
-    <w:abstractNumId w:val="31"/>
+    <w:abstractNumId w:val="32"/>
   </w:num>
   <w:num w:numId="33" w16cid:durableId="364215154">
     <w:abstractNumId w:val="3"/>
+  </w:num>
+  <w:num w:numId="34" w16cid:durableId="453016725">
+    <w:abstractNumId w:val="20"/>
+  </w:num>
+  <w:num w:numId="35" w16cid:durableId="408498970">
+    <w:abstractNumId w:val="34"/>
   </w:num>
 </w:numbering>
 </file>

</xml_diff>

<commit_message>
Final Report Grammer and Errors correction for Section 3, 4 and 8 updated by Kingsley Anyaeche
</commit_message>
<xml_diff>
--- a/7COM1079_Final report_template.docx
+++ b/7COM1079_Final report_template.docx
@@ -153,7 +153,7 @@
           <w:rtl w:val="0"/>
           <w:lang w:val="en-US"/>
         </w:rPr>
-        <w:t>Final report title: Is there a difference in mean driving distance between golf balls with or without a coating ?</w:t>
+        <w:t>Final report title: Is there a difference in mean driving distance between golf balls with or without a coating?</w:t>
       </w:r>
     </w:p>
     <w:p>
@@ -231,24 +231,7 @@
           <w:rtl w:val="0"/>
           <w:lang w:val="en-US"/>
         </w:rPr>
-        <w:t xml:space="preserve">Prepared by: </w:t>
-      </w:r>
-    </w:p>
-    <w:p>
-      <w:pPr>
-        <w:pStyle w:val="Body A"/>
-        <w:jc w:val="both"/>
-        <w:rPr>
-          <w:rFonts w:ascii="Times New Roman" w:cs="Times New Roman" w:hAnsi="Times New Roman" w:eastAsia="Times New Roman"/>
-        </w:rPr>
-      </w:pPr>
-      <w:r>
-        <w:rPr>
-          <w:rFonts w:ascii="Times New Roman" w:hAnsi="Times New Roman"/>
-          <w:rtl w:val="0"/>
-          <w:lang w:val="en-US"/>
-        </w:rPr>
-        <w:t xml:space="preserve">Kingsley Anyaeche - </w:t>
+        <w:t xml:space="preserve">Prepared by: Kingsley Anyaeche - </w:t>
       </w:r>
       <w:r>
         <w:rPr>
@@ -288,6 +271,142 @@
         </w:rPr>
         <w:t>24179637</w:t>
       </w:r>
+    </w:p>
+    <w:p>
+      <w:pPr>
+        <w:pStyle w:val="Body A"/>
+        <w:jc w:val="both"/>
+        <w:rPr>
+          <w:rFonts w:ascii="Times New Roman" w:cs="Times New Roman" w:hAnsi="Times New Roman" w:eastAsia="Times New Roman"/>
+        </w:rPr>
+      </w:pPr>
+      <w:r>
+        <w:rPr>
+          <w:rFonts w:ascii="Times New Roman" w:hAnsi="Times New Roman"/>
+          <w:rtl w:val="0"/>
+          <w:lang w:val="en-US"/>
+        </w:rPr>
+        <w:t>J</w:t>
+      </w:r>
+      <w:r>
+        <w:rPr>
+          <w:rFonts w:ascii="Times New Roman" w:hAnsi="Times New Roman"/>
+          <w:rtl w:val="0"/>
+          <w:lang w:val="en-US"/>
+        </w:rPr>
+        <w:t xml:space="preserve">unaid </w:t>
+      </w:r>
+      <w:r>
+        <w:rPr>
+          <w:rFonts w:ascii="Times New Roman" w:hAnsi="Times New Roman"/>
+          <w:rtl w:val="0"/>
+          <w:lang w:val="en-US"/>
+        </w:rPr>
+        <w:t>A</w:t>
+      </w:r>
+      <w:r>
+        <w:rPr>
+          <w:rFonts w:ascii="Times New Roman" w:hAnsi="Times New Roman"/>
+          <w:rtl w:val="0"/>
+        </w:rPr>
+        <w:t>sghar</w:t>
+      </w:r>
+      <w:r>
+        <w:rPr>
+          <w:rFonts w:ascii="Times New Roman" w:hAnsi="Times New Roman"/>
+          <w:rtl w:val="0"/>
+          <w:lang w:val="en-US"/>
+        </w:rPr>
+        <w:t xml:space="preserve"> - </w:t>
+      </w:r>
+      <w:r>
+        <w:rPr>
+          <w:rFonts w:ascii="Times New Roman" w:hAnsi="Times New Roman"/>
+          <w:rtl w:val="0"/>
+        </w:rPr>
+        <w:t>24178052</w:t>
+      </w:r>
+    </w:p>
+    <w:p>
+      <w:pPr>
+        <w:pStyle w:val="Body A"/>
+        <w:jc w:val="both"/>
+        <w:rPr>
+          <w:rFonts w:ascii="Times New Roman" w:cs="Times New Roman" w:hAnsi="Times New Roman" w:eastAsia="Times New Roman"/>
+        </w:rPr>
+      </w:pPr>
+      <w:r>
+        <w:rPr>
+          <w:rFonts w:ascii="Times New Roman" w:hAnsi="Times New Roman"/>
+          <w:rtl w:val="0"/>
+        </w:rPr>
+        <w:t>Bhanuprasad mende</w:t>
+      </w:r>
+      <w:r>
+        <w:rPr>
+          <w:rFonts w:ascii="Times New Roman" w:hAnsi="Times New Roman"/>
+          <w:rtl w:val="0"/>
+          <w:lang w:val="en-US"/>
+        </w:rPr>
+        <w:t xml:space="preserve"> - </w:t>
+      </w:r>
+      <w:r>
+        <w:rPr>
+          <w:rFonts w:ascii="Times New Roman" w:hAnsi="Times New Roman"/>
+          <w:rtl w:val="0"/>
+        </w:rPr>
+        <w:t>24164429</w:t>
+      </w:r>
+    </w:p>
+    <w:p>
+      <w:pPr>
+        <w:pStyle w:val="Body A"/>
+        <w:jc w:val="both"/>
+        <w:rPr>
+          <w:rFonts w:ascii="Times New Roman" w:cs="Times New Roman" w:hAnsi="Times New Roman" w:eastAsia="Times New Roman"/>
+        </w:rPr>
+      </w:pPr>
+      <w:r>
+        <w:rPr>
+          <w:rFonts w:ascii="Times New Roman" w:hAnsi="Times New Roman"/>
+          <w:rtl w:val="0"/>
+          <w:lang w:val="it-IT"/>
+        </w:rPr>
+        <w:t>Mirza Bilal Munir</w:t>
+      </w:r>
+      <w:r>
+        <w:rPr>
+          <w:rFonts w:ascii="Times New Roman" w:hAnsi="Times New Roman"/>
+          <w:rtl w:val="0"/>
+          <w:lang w:val="en-US"/>
+        </w:rPr>
+        <w:t xml:space="preserve"> - </w:t>
+      </w:r>
+      <w:r>
+        <w:rPr>
+          <w:rFonts w:ascii="Times New Roman" w:hAnsi="Times New Roman"/>
+          <w:rtl w:val="0"/>
+        </w:rPr>
+        <w:t>2418006</w:t>
+      </w:r>
+    </w:p>
+    <w:p>
+      <w:pPr>
+        <w:pStyle w:val="Body A"/>
+        <w:jc w:val="both"/>
+        <w:rPr>
+          <w:rFonts w:ascii="Times New Roman" w:cs="Times New Roman" w:hAnsi="Times New Roman" w:eastAsia="Times New Roman"/>
+        </w:rPr>
+      </w:pPr>
+    </w:p>
+    <w:p>
+      <w:pPr>
+        <w:pStyle w:val="Body A"/>
+        <w:jc w:val="both"/>
+        <w:rPr>
+          <w:rFonts w:ascii="Times New Roman" w:cs="Times New Roman" w:hAnsi="Times New Roman" w:eastAsia="Times New Roman"/>
+        </w:rPr>
+      </w:pPr>
     </w:p>
     <w:p>
       <w:pPr>
@@ -340,15 +459,6 @@
           <w:rFonts w:ascii="Times New Roman" w:cs="Times New Roman" w:hAnsi="Times New Roman" w:eastAsia="Times New Roman"/>
           <w:i w:val="1"/>
           <w:iCs w:val="1"/>
-        </w:rPr>
-      </w:pPr>
-    </w:p>
-    <w:p>
-      <w:pPr>
-        <w:pStyle w:val="Body A"/>
-        <w:jc w:val="both"/>
-        <w:rPr>
-          <w:rFonts w:ascii="Times New Roman" w:cs="Times New Roman" w:hAnsi="Times New Roman" w:eastAsia="Times New Roman"/>
         </w:rPr>
       </w:pPr>
     </w:p>
@@ -1661,7 +1771,7 @@
               <wp:posOffset>908051</wp:posOffset>
             </wp:positionH>
             <wp:positionV relativeFrom="line">
-              <wp:posOffset>256538</wp:posOffset>
+              <wp:posOffset>256537</wp:posOffset>
             </wp:positionV>
             <wp:extent cx="5727700" cy="3818467"/>
             <wp:effectExtent l="0" t="0" r="0" b="0"/>
@@ -5363,159 +5473,559 @@
     </w:p>
     <w:p>
       <w:pPr>
-        <w:pStyle w:val="List Paragraph"/>
-        <w:ind w:left="0" w:firstLine="0"/>
-        <w:jc w:val="both"/>
-        <w:rPr>
-          <w:rFonts w:ascii="Times New Roman" w:cs="Times New Roman" w:hAnsi="Times New Roman" w:eastAsia="Times New Roman"/>
-        </w:rPr>
-      </w:pPr>
-      <w:r>
-        <w:rPr>
-          <w:rFonts w:ascii="Times New Roman" w:hAnsi="Times New Roman"/>
-          <w:outline w:val="0"/>
-          <w:color w:val="333333"/>
-          <w:u w:color="333333"/>
-          <w:rtl w:val="0"/>
-          <w:lang w:val="en-US"/>
-          <w14:textFill>
-            <w14:solidFill>
-              <w14:srgbClr w14:val="333333"/>
-            </w14:solidFill>
-          </w14:textFill>
-        </w:rPr>
-        <w:t xml:space="preserve">1. Commit Message: [3b230d3 (HEAD -&gt; analysis_section, origin/analysis_section) 1. Red smooth Normal Curve updated. 2. The current and new golf ball type variable name was changed to with </w:t>
-      </w:r>
-      <w:r>
-        <w:rPr>
-          <w:rFonts w:ascii="Times New Roman" w:hAnsi="Times New Roman"/>
-          <w:rtl w:val="0"/>
-          <w:lang w:val="en-US"/>
-        </w:rPr>
-        <w:t xml:space="preserve">and without coating respectively to mach out research question. 3. Welch two sample t-test was changed to two sample test.]  This analysis corrected the histogram plot by add red normal curve to demonstrate normality and statistical test to be used. To ensure consistency the the current and new variable names was changed to </w:t>
-      </w:r>
+        <w:pStyle w:val="Body"/>
+        <w:bidi w:val="0"/>
+        <w:ind w:left="0" w:right="0" w:firstLine="0"/>
+        <w:jc w:val="left"/>
+        <w:rPr>
+          <w:rFonts w:ascii="Times New Roman" w:cs="Times New Roman" w:hAnsi="Times New Roman" w:eastAsia="Times New Roman"/>
+          <w:outline w:val="0"/>
+          <w:color w:val="333333"/>
+          <w:u w:color="333333"/>
+          <w:rtl w:val="0"/>
+          <w14:textFill>
+            <w14:solidFill>
+              <w14:srgbClr w14:val="333333"/>
+            </w14:solidFill>
+          </w14:textFill>
+        </w:rPr>
+      </w:pPr>
       <w:r>
         <w:rPr>
           <w:rFonts w:ascii="Times New Roman" w:hAnsi="Times New Roman" w:hint="default"/>
-          <w:rtl w:val="0"/>
-          <w:lang w:val="en-US"/>
+          <w:outline w:val="0"/>
+          <w:color w:val="333333"/>
+          <w:u w:color="333333"/>
+          <w:rtl w:val="0"/>
+          <w14:textFill>
+            <w14:solidFill>
+              <w14:srgbClr w14:val="333333"/>
+            </w14:solidFill>
+          </w14:textFill>
+        </w:rPr>
+        <w:t> </w:t>
+      </w:r>
+      <w:r>
+        <w:rPr>
+          <w:rFonts w:ascii="Times New Roman" w:hAnsi="Times New Roman"/>
+          <w:outline w:val="0"/>
+          <w:color w:val="333333"/>
+          <w:u w:color="333333"/>
+          <w:rtl w:val="0"/>
+          <w:lang w:val="en-US"/>
+          <w14:textFill>
+            <w14:solidFill>
+              <w14:srgbClr w14:val="333333"/>
+            </w14:solidFill>
+          </w14:textFill>
+        </w:rPr>
+        <w:t xml:space="preserve">1. Commit Message: [3b230d3 (HEAD -&gt; analysis_section, origin/analysis_section) 1. Red smooth Normal Curve updated. 2. The current and new golf ball type variable name was changed to with and without coating respectively to match </w:t>
+      </w:r>
+      <w:r>
+        <w:rPr>
+          <w:rFonts w:ascii="Times New Roman" w:hAnsi="Times New Roman"/>
+          <w:outline w:val="0"/>
+          <w:color w:val="333333"/>
+          <w:u w:color="333333"/>
+          <w:rtl w:val="0"/>
+          <w:lang w:val="en-US"/>
+          <w14:textFill>
+            <w14:solidFill>
+              <w14:srgbClr w14:val="333333"/>
+            </w14:solidFill>
+          </w14:textFill>
+        </w:rPr>
+        <w:t>our</w:t>
+      </w:r>
+      <w:r>
+        <w:rPr>
+          <w:rFonts w:ascii="Times New Roman" w:hAnsi="Times New Roman"/>
+          <w:outline w:val="0"/>
+          <w:color w:val="333333"/>
+          <w:u w:color="333333"/>
+          <w:rtl w:val="0"/>
+          <w:lang w:val="en-US"/>
+          <w14:textFill>
+            <w14:solidFill>
+              <w14:srgbClr w14:val="333333"/>
+            </w14:solidFill>
+          </w14:textFill>
+        </w:rPr>
+        <w:t xml:space="preserve"> research question. 3. Welch two sample t-test was changed to two sample test.]  This analysis corrected the histogram plot by adding red normal curve to demonstrate normality and statistical test to be used. To ensure consistency the current and new variable names </w:t>
+      </w:r>
+      <w:r>
+        <w:rPr>
+          <w:rFonts w:ascii="Times New Roman" w:hAnsi="Times New Roman"/>
+          <w:outline w:val="0"/>
+          <w:color w:val="333333"/>
+          <w:u w:color="333333"/>
+          <w:rtl w:val="0"/>
+          <w:lang w:val="en-US"/>
+          <w14:textFill>
+            <w14:solidFill>
+              <w14:srgbClr w14:val="333333"/>
+            </w14:solidFill>
+          </w14:textFill>
+        </w:rPr>
+        <w:t>were</w:t>
+      </w:r>
+      <w:r>
+        <w:rPr>
+          <w:rFonts w:ascii="Times New Roman" w:hAnsi="Times New Roman"/>
+          <w:outline w:val="0"/>
+          <w:color w:val="333333"/>
+          <w:u w:color="333333"/>
+          <w:rtl w:val="0"/>
+          <w:lang w:val="en-US"/>
+          <w14:textFill>
+            <w14:solidFill>
+              <w14:srgbClr w14:val="333333"/>
+            </w14:solidFill>
+          </w14:textFill>
+        </w:rPr>
+        <w:t xml:space="preserve"> changed to </w:t>
+      </w:r>
+      <w:r>
+        <w:rPr>
+          <w:rFonts w:ascii="Times New Roman" w:hAnsi="Times New Roman" w:hint="default"/>
+          <w:outline w:val="0"/>
+          <w:color w:val="333333"/>
+          <w:u w:color="333333"/>
+          <w:rtl w:val="1"/>
+          <w:lang w:val="ar-SA" w:bidi="ar-SA"/>
+          <w14:textFill>
+            <w14:solidFill>
+              <w14:srgbClr w14:val="333333"/>
+            </w14:solidFill>
+          </w14:textFill>
         </w:rPr>
         <w:t>“</w:t>
       </w:r>
       <w:r>
         <w:rPr>
           <w:rFonts w:ascii="Times New Roman" w:hAnsi="Times New Roman"/>
-          <w:rtl w:val="0"/>
-          <w:lang w:val="en-US"/>
+          <w:outline w:val="0"/>
+          <w:color w:val="333333"/>
+          <w:u w:color="333333"/>
+          <w:rtl w:val="0"/>
+          <w:lang w:val="en-US"/>
+          <w14:textFill>
+            <w14:solidFill>
+              <w14:srgbClr w14:val="333333"/>
+            </w14:solidFill>
+          </w14:textFill>
         </w:rPr>
         <w:t>with coating</w:t>
       </w:r>
       <w:r>
         <w:rPr>
           <w:rFonts w:ascii="Times New Roman" w:hAnsi="Times New Roman" w:hint="default"/>
-          <w:rtl w:val="0"/>
-          <w:lang w:val="en-US"/>
+          <w:outline w:val="0"/>
+          <w:color w:val="333333"/>
+          <w:u w:color="333333"/>
+          <w:rtl w:val="0"/>
+          <w14:textFill>
+            <w14:solidFill>
+              <w14:srgbClr w14:val="333333"/>
+            </w14:solidFill>
+          </w14:textFill>
         </w:rPr>
         <w:t xml:space="preserve">” </w:t>
       </w:r>
       <w:r>
         <w:rPr>
           <w:rFonts w:ascii="Times New Roman" w:hAnsi="Times New Roman"/>
-          <w:rtl w:val="0"/>
-          <w:lang w:val="en-US"/>
+          <w:outline w:val="0"/>
+          <w:color w:val="333333"/>
+          <w:u w:color="333333"/>
+          <w:rtl w:val="0"/>
+          <w14:textFill>
+            <w14:solidFill>
+              <w14:srgbClr w14:val="333333"/>
+            </w14:solidFill>
+          </w14:textFill>
         </w:rPr>
         <w:t xml:space="preserve">or </w:t>
       </w:r>
       <w:r>
         <w:rPr>
           <w:rFonts w:ascii="Times New Roman" w:hAnsi="Times New Roman" w:hint="default"/>
-          <w:rtl w:val="0"/>
-          <w:lang w:val="en-US"/>
+          <w:outline w:val="0"/>
+          <w:color w:val="333333"/>
+          <w:u w:color="333333"/>
+          <w:rtl w:val="1"/>
+          <w:lang w:val="ar-SA" w:bidi="ar-SA"/>
+          <w14:textFill>
+            <w14:solidFill>
+              <w14:srgbClr w14:val="333333"/>
+            </w14:solidFill>
+          </w14:textFill>
         </w:rPr>
         <w:t>“</w:t>
       </w:r>
       <w:r>
         <w:rPr>
           <w:rFonts w:ascii="Times New Roman" w:hAnsi="Times New Roman"/>
-          <w:rtl w:val="0"/>
-          <w:lang w:val="en-US"/>
+          <w:outline w:val="0"/>
+          <w:color w:val="333333"/>
+          <w:u w:color="333333"/>
+          <w:rtl w:val="0"/>
+          <w:lang w:val="en-US"/>
+          <w14:textFill>
+            <w14:solidFill>
+              <w14:srgbClr w14:val="333333"/>
+            </w14:solidFill>
+          </w14:textFill>
         </w:rPr>
         <w:t>without coating</w:t>
       </w:r>
       <w:r>
         <w:rPr>
           <w:rFonts w:ascii="Times New Roman" w:hAnsi="Times New Roman" w:hint="default"/>
-          <w:rtl w:val="0"/>
-          <w:lang w:val="en-US"/>
+          <w:outline w:val="0"/>
+          <w:color w:val="333333"/>
+          <w:u w:color="333333"/>
+          <w:rtl w:val="0"/>
+          <w14:textFill>
+            <w14:solidFill>
+              <w14:srgbClr w14:val="333333"/>
+            </w14:solidFill>
+          </w14:textFill>
         </w:rPr>
         <w:t xml:space="preserve">” </w:t>
       </w:r>
       <w:r>
         <w:rPr>
           <w:rFonts w:ascii="Times New Roman" w:hAnsi="Times New Roman"/>
-          <w:rtl w:val="0"/>
-          <w:lang w:val="en-US"/>
-        </w:rPr>
-        <w:t>match our research questions. The welch two sample test was changed to independent two sample t-test. The analysis committed was to ensure readability and consistency.</w:t>
-      </w:r>
-    </w:p>
-    <w:p>
-      <w:pPr>
-        <w:pStyle w:val="Body B"/>
-      </w:pPr>
-    </w:p>
-    <w:p>
-      <w:pPr>
-        <w:pStyle w:val="Body B"/>
-      </w:pPr>
-      <w:r>
-        <w:rPr>
-          <w:rFonts w:cs="Arial Unicode MS" w:eastAsia="Arial Unicode MS"/>
-          <w:rtl w:val="0"/>
-        </w:rPr>
-        <w:t>2. Commit Message: [77b304a Base plot of bar plot and histogram updated]</w:t>
-      </w:r>
-    </w:p>
-    <w:p>
-      <w:pPr>
-        <w:pStyle w:val="Body B"/>
-      </w:pPr>
-      <w:r>
-        <w:rPr>
-          <w:rFonts w:cs="Arial Unicode MS" w:eastAsia="Arial Unicode MS"/>
-          <w:rtl w:val="0"/>
-        </w:rPr>
-        <w:t>This was updated from ggplot to base plot as required, the both bar plot and histogram were properly labeled with the correct changed variable names, driving distance unit and appropriate title. This commit helps give clear details in comparison of the two golf balls types.</w:t>
-      </w:r>
-    </w:p>
-    <w:p>
-      <w:pPr>
-        <w:pStyle w:val="Body B"/>
-      </w:pPr>
-    </w:p>
-    <w:p>
-      <w:pPr>
-        <w:pStyle w:val="Body B"/>
-      </w:pPr>
-      <w:r>
-        <w:rPr>
-          <w:rFonts w:cs="Arial Unicode MS" w:eastAsia="Arial Unicode MS"/>
-          <w:rtl w:val="0"/>
+          <w:outline w:val="0"/>
+          <w:color w:val="333333"/>
+          <w:u w:color="333333"/>
+          <w:rtl w:val="0"/>
+          <w:lang w:val="en-US"/>
+          <w14:textFill>
+            <w14:solidFill>
+              <w14:srgbClr w14:val="333333"/>
+            </w14:solidFill>
+          </w14:textFill>
+        </w:rPr>
+        <w:t>match our research questions. The Welch two</w:t>
+      </w:r>
+      <w:r>
+        <w:rPr>
+          <w:rFonts w:ascii="Times New Roman" w:hAnsi="Times New Roman"/>
+          <w:outline w:val="0"/>
+          <w:color w:val="333333"/>
+          <w:u w:color="333333"/>
+          <w:rtl w:val="0"/>
+          <w:lang w:val="en-US"/>
+          <w14:textFill>
+            <w14:solidFill>
+              <w14:srgbClr w14:val="333333"/>
+            </w14:solidFill>
+          </w14:textFill>
+        </w:rPr>
+        <w:t>-</w:t>
+      </w:r>
+      <w:r>
+        <w:rPr>
+          <w:rFonts w:ascii="Times New Roman" w:hAnsi="Times New Roman"/>
+          <w:outline w:val="0"/>
+          <w:color w:val="333333"/>
+          <w:u w:color="333333"/>
+          <w:rtl w:val="0"/>
+          <w:lang w:val="en-US"/>
+          <w14:textFill>
+            <w14:solidFill>
+              <w14:srgbClr w14:val="333333"/>
+            </w14:solidFill>
+          </w14:textFill>
+        </w:rPr>
+        <w:t>sample</w:t>
+      </w:r>
+      <w:r>
+        <w:rPr>
+          <w:rFonts w:ascii="Times New Roman" w:hAnsi="Times New Roman"/>
+          <w:outline w:val="0"/>
+          <w:color w:val="333333"/>
+          <w:u w:color="333333"/>
+          <w:rtl w:val="0"/>
+          <w:lang w:val="en-US"/>
+          <w14:textFill>
+            <w14:solidFill>
+              <w14:srgbClr w14:val="333333"/>
+            </w14:solidFill>
+          </w14:textFill>
+        </w:rPr>
+        <w:t xml:space="preserve"> t-</w:t>
+      </w:r>
+      <w:r>
+        <w:rPr>
+          <w:rFonts w:ascii="Times New Roman" w:hAnsi="Times New Roman"/>
+          <w:outline w:val="0"/>
+          <w:color w:val="333333"/>
+          <w:u w:color="333333"/>
+          <w:rtl w:val="0"/>
+          <w:lang w:val="en-US"/>
+          <w14:textFill>
+            <w14:solidFill>
+              <w14:srgbClr w14:val="333333"/>
+            </w14:solidFill>
+          </w14:textFill>
+        </w:rPr>
+        <w:t xml:space="preserve">test was changed to </w:t>
+      </w:r>
+      <w:r>
+        <w:rPr>
+          <w:rFonts w:ascii="Times New Roman" w:hAnsi="Times New Roman"/>
+          <w:outline w:val="0"/>
+          <w:color w:val="333333"/>
+          <w:u w:color="333333"/>
+          <w:rtl w:val="0"/>
+          <w:lang w:val="en-US"/>
+          <w14:textFill>
+            <w14:solidFill>
+              <w14:srgbClr w14:val="333333"/>
+            </w14:solidFill>
+          </w14:textFill>
+        </w:rPr>
+        <w:t xml:space="preserve">an </w:t>
+      </w:r>
+      <w:r>
+        <w:rPr>
+          <w:rFonts w:ascii="Times New Roman" w:hAnsi="Times New Roman"/>
+          <w:outline w:val="0"/>
+          <w:color w:val="333333"/>
+          <w:u w:color="333333"/>
+          <w:rtl w:val="0"/>
+          <w:lang w:val="en-US"/>
+          <w14:textFill>
+            <w14:solidFill>
+              <w14:srgbClr w14:val="333333"/>
+            </w14:solidFill>
+          </w14:textFill>
+        </w:rPr>
+        <w:t xml:space="preserve">independent two sample t-test. </w:t>
+      </w:r>
+      <w:r>
+        <w:rPr>
+          <w:rFonts w:ascii="Times New Roman" w:hAnsi="Times New Roman"/>
+          <w:outline w:val="0"/>
+          <w:color w:val="333333"/>
+          <w:u w:color="333333"/>
+          <w:rtl w:val="0"/>
+          <w:lang w:val="en-US"/>
+          <w14:textFill>
+            <w14:solidFill>
+              <w14:srgbClr w14:val="333333"/>
+            </w14:solidFill>
+          </w14:textFill>
+        </w:rPr>
+        <w:t xml:space="preserve">This is to </w:t>
+      </w:r>
+      <w:r>
+        <w:rPr>
+          <w:rFonts w:ascii="Times New Roman" w:hAnsi="Times New Roman"/>
+          <w:outline w:val="0"/>
+          <w:color w:val="333333"/>
+          <w:u w:color="333333"/>
+          <w:rtl w:val="0"/>
+          <w:lang w:val="en-US"/>
+          <w14:textFill>
+            <w14:solidFill>
+              <w14:srgbClr w14:val="333333"/>
+            </w14:solidFill>
+          </w14:textFill>
+        </w:rPr>
+        <w:t>ensure consistency.</w:t>
+      </w:r>
+    </w:p>
+    <w:p>
+      <w:pPr>
+        <w:pStyle w:val="Body"/>
+        <w:bidi w:val="0"/>
+        <w:ind w:left="0" w:right="0" w:firstLine="0"/>
+        <w:jc w:val="left"/>
+        <w:rPr>
+          <w:rFonts w:ascii="Times New Roman" w:cs="Times New Roman" w:hAnsi="Times New Roman" w:eastAsia="Times New Roman"/>
+          <w:outline w:val="0"/>
+          <w:color w:val="333333"/>
+          <w:u w:color="333333"/>
+          <w:rtl w:val="0"/>
+          <w14:textFill>
+            <w14:solidFill>
+              <w14:srgbClr w14:val="333333"/>
+            </w14:solidFill>
+          </w14:textFill>
+        </w:rPr>
+      </w:pPr>
+    </w:p>
+    <w:p>
+      <w:pPr>
+        <w:pStyle w:val="Body"/>
+        <w:bidi w:val="0"/>
+        <w:ind w:left="0" w:right="0" w:firstLine="0"/>
+        <w:jc w:val="left"/>
+        <w:rPr>
+          <w:rFonts w:ascii="Times New Roman" w:cs="Times New Roman" w:hAnsi="Times New Roman" w:eastAsia="Times New Roman"/>
+          <w:outline w:val="0"/>
+          <w:color w:val="333333"/>
+          <w:u w:color="333333"/>
+          <w:rtl w:val="0"/>
+          <w14:textFill>
+            <w14:solidFill>
+              <w14:srgbClr w14:val="333333"/>
+            </w14:solidFill>
+          </w14:textFill>
+        </w:rPr>
+      </w:pPr>
+      <w:r>
+        <w:rPr>
+          <w:rFonts w:ascii="Times New Roman" w:hAnsi="Times New Roman"/>
+          <w:outline w:val="0"/>
+          <w:color w:val="333333"/>
+          <w:u w:color="333333"/>
+          <w:rtl w:val="0"/>
+          <w:lang w:val="en-US"/>
+          <w14:textFill>
+            <w14:solidFill>
+              <w14:srgbClr w14:val="333333"/>
+            </w14:solidFill>
+          </w14:textFill>
+        </w:rPr>
+        <w:t>2. Commit Message: [77b304a Base plot of box plot and histogram updated]</w:t>
+      </w:r>
+    </w:p>
+    <w:p>
+      <w:pPr>
+        <w:pStyle w:val="Body"/>
+        <w:bidi w:val="0"/>
+        <w:ind w:left="0" w:right="0" w:firstLine="0"/>
+        <w:jc w:val="left"/>
+        <w:rPr>
+          <w:rFonts w:ascii="Times New Roman" w:cs="Times New Roman" w:hAnsi="Times New Roman" w:eastAsia="Times New Roman"/>
+          <w:outline w:val="0"/>
+          <w:color w:val="333333"/>
+          <w:u w:color="333333"/>
+          <w:rtl w:val="0"/>
+          <w14:textFill>
+            <w14:solidFill>
+              <w14:srgbClr w14:val="333333"/>
+            </w14:solidFill>
+          </w14:textFill>
+        </w:rPr>
+      </w:pPr>
+      <w:r>
+        <w:rPr>
+          <w:rFonts w:ascii="Times New Roman" w:hAnsi="Times New Roman"/>
+          <w:outline w:val="0"/>
+          <w:color w:val="333333"/>
+          <w:u w:color="333333"/>
+          <w:rtl w:val="0"/>
+          <w:lang w:val="en-US"/>
+          <w14:textFill>
+            <w14:solidFill>
+              <w14:srgbClr w14:val="333333"/>
+            </w14:solidFill>
+          </w14:textFill>
+        </w:rPr>
+        <w:t>This was updated from ggplot to base plot as required, both the box plot and histogram were properly labeled with the correct changed variable names, driving distance unit and appropriate title. This commit helped make the details clearer</w:t>
+      </w:r>
+      <w:r>
+        <w:rPr>
+          <w:rFonts w:ascii="Times New Roman" w:hAnsi="Times New Roman"/>
+          <w:outline w:val="0"/>
+          <w:color w:val="333333"/>
+          <w:u w:color="333333"/>
+          <w:rtl w:val="0"/>
+          <w:lang w:val="en-US"/>
+          <w14:textFill>
+            <w14:solidFill>
+              <w14:srgbClr w14:val="333333"/>
+            </w14:solidFill>
+          </w14:textFill>
+        </w:rPr>
+        <w:t xml:space="preserve"> </w:t>
+      </w:r>
+      <w:r>
+        <w:rPr>
+          <w:rFonts w:ascii="Times New Roman" w:hAnsi="Times New Roman"/>
+          <w:outline w:val="0"/>
+          <w:color w:val="333333"/>
+          <w:u w:color="333333"/>
+          <w:rtl w:val="0"/>
+          <w:lang w:val="en-US"/>
+          <w14:textFill>
+            <w14:solidFill>
+              <w14:srgbClr w14:val="333333"/>
+            </w14:solidFill>
+          </w14:textFill>
+        </w:rPr>
+        <w:t>in comparison of the two golf ball types.</w:t>
+      </w:r>
+    </w:p>
+    <w:p>
+      <w:pPr>
+        <w:pStyle w:val="Body"/>
+        <w:bidi w:val="0"/>
+        <w:ind w:left="0" w:right="0" w:firstLine="0"/>
+        <w:jc w:val="left"/>
+        <w:rPr>
+          <w:rFonts w:ascii="Times New Roman" w:cs="Times New Roman" w:hAnsi="Times New Roman" w:eastAsia="Times New Roman"/>
+          <w:outline w:val="0"/>
+          <w:color w:val="333333"/>
+          <w:u w:color="333333"/>
+          <w:rtl w:val="0"/>
+          <w14:textFill>
+            <w14:solidFill>
+              <w14:srgbClr w14:val="333333"/>
+            </w14:solidFill>
+          </w14:textFill>
+        </w:rPr>
+      </w:pPr>
+    </w:p>
+    <w:p>
+      <w:pPr>
+        <w:pStyle w:val="Body"/>
+        <w:bidi w:val="0"/>
+        <w:ind w:left="0" w:right="0" w:firstLine="0"/>
+        <w:jc w:val="left"/>
+        <w:rPr>
+          <w:rFonts w:ascii="Times New Roman" w:cs="Times New Roman" w:hAnsi="Times New Roman" w:eastAsia="Times New Roman"/>
+          <w:rtl w:val="0"/>
+        </w:rPr>
+      </w:pPr>
+      <w:r>
+        <w:rPr>
+          <w:rFonts w:ascii="Times New Roman" w:hAnsi="Times New Roman"/>
+          <w:outline w:val="0"/>
+          <w:color w:val="333333"/>
+          <w:u w:color="333333"/>
+          <w:rtl w:val="0"/>
+          <w:lang w:val="en-US"/>
+          <w14:textFill>
+            <w14:solidFill>
+              <w14:srgbClr w14:val="333333"/>
+            </w14:solidFill>
+          </w14:textFill>
         </w:rPr>
         <w:t>3. Commit Message: [c9e525 R script analysis file update] After making all the necessary changes the R script was committed and pushed to Github analysis_section branch before merging to the main branch</w:t>
       </w:r>
-    </w:p>
-    <w:p>
-      <w:pPr>
-        <w:pStyle w:val="List Paragraph"/>
-        <w:ind w:left="1080" w:firstLine="0"/>
-        <w:jc w:val="both"/>
-        <w:rPr>
-          <w:rFonts w:ascii="Times New Roman" w:cs="Times New Roman" w:hAnsi="Times New Roman" w:eastAsia="Times New Roman"/>
-          <w:b w:val="1"/>
-          <w:bCs w:val="1"/>
-        </w:rPr>
-      </w:pPr>
+      <w:r>
+        <w:rPr>
+          <w:rFonts w:ascii="Times New Roman" w:hAnsi="Times New Roman"/>
+          <w:outline w:val="0"/>
+          <w:color w:val="333333"/>
+          <w:u w:color="333333"/>
+          <w:rtl w:val="0"/>
+          <w:lang w:val="en-US"/>
+          <w14:textFill>
+            <w14:solidFill>
+              <w14:srgbClr w14:val="333333"/>
+            </w14:solidFill>
+          </w14:textFill>
+        </w:rPr>
+        <w:t>.</w:t>
+      </w:r>
     </w:p>
     <w:p>
       <w:pPr>
@@ -6815,9 +7325,9 @@
       </w:numPr>
     </w:pPr>
   </w:style>
-  <w:style w:type="paragraph" w:styleId="Body B">
-    <w:name w:val="Body B"/>
-    <w:next w:val="Body B"/>
+  <w:style w:type="paragraph" w:styleId="Body">
+    <w:name w:val="Body"/>
+    <w:next w:val="Body"/>
     <w:pPr>
       <w:keepNext w:val="0"/>
       <w:keepLines w:val="0"/>
@@ -6832,7 +7342,7 @@
       <w:outlineLvl w:val="9"/>
     </w:pPr>
     <w:rPr>
-      <w:rFonts w:ascii="Times New Roman" w:cs="Times New Roman" w:hAnsi="Times New Roman" w:eastAsia="Times New Roman"/>
+      <w:rFonts w:ascii="Times New Roman" w:cs="Arial Unicode MS" w:hAnsi="Times New Roman" w:eastAsia="Arial Unicode MS" w:hint="default"/>
       <w:b w:val="0"/>
       <w:bCs w:val="0"/>
       <w:i w:val="0"/>
@@ -6851,10 +7361,8 @@
       <w:u w:val="none" w:color="000000"/>
       <w:shd w:val="nil" w:color="auto" w:fill="auto"/>
       <w:vertAlign w:val="baseline"/>
-      <w:lang w:val="en-US"/>
-      <w14:textOutline w14:w="12700" w14:cap="flat">
+      <w14:textOutline>
         <w14:noFill/>
-        <w14:miter w14:lim="400000"/>
       </w14:textOutline>
       <w14:textFill>
         <w14:solidFill>

</xml_diff>

<commit_message>
Final Report, Appendix A - R code updated
</commit_message>
<xml_diff>
--- a/7COM1079_Final report_template.docx
+++ b/7COM1079_Final report_template.docx
@@ -286,23 +286,7 @@
           <w:rtl w:val="0"/>
           <w:lang w:val="en-US"/>
         </w:rPr>
-        <w:t>J</w:t>
-      </w:r>
-      <w:r>
-        <w:rPr>
-          <w:rFonts w:ascii="Times New Roman" w:hAnsi="Times New Roman"/>
-          <w:rtl w:val="0"/>
-          <w:lang w:val="en-US"/>
-        </w:rPr>
-        <w:t xml:space="preserve">unaid </w:t>
-      </w:r>
-      <w:r>
-        <w:rPr>
-          <w:rFonts w:ascii="Times New Roman" w:hAnsi="Times New Roman"/>
-          <w:rtl w:val="0"/>
-          <w:lang w:val="en-US"/>
-        </w:rPr>
-        <w:t>A</w:t>
+        <w:t>Junaid A</w:t>
       </w:r>
       <w:r>
         <w:rPr>
@@ -1522,6 +1506,7 @@
           <w:rFonts w:ascii="Times New Roman" w:hAnsi="Times New Roman"/>
           <w:outline w:val="0"/>
           <w:color w:val="000000"/>
+          <w:u w:color="000000"/>
           <w:rtl w:val="0"/>
           <w:lang w:val="en-US"/>
           <w14:textFill>
@@ -3210,6 +3195,40 @@
             </w14:solidFill>
           </w14:textFill>
         </w:rPr>
+        <w:t># A plot file for the box plot and histogram</w:t>
+      </w:r>
+    </w:p>
+    <w:p>
+      <w:pPr>
+        <w:pStyle w:val="List Paragraph"/>
+        <w:ind w:left="0" w:firstLine="0"/>
+        <w:jc w:val="both"/>
+        <w:rPr>
+          <w:rFonts w:ascii="Times New Roman" w:cs="Times New Roman" w:hAnsi="Times New Roman" w:eastAsia="Times New Roman"/>
+          <w:outline w:val="0"/>
+          <w:color w:val="333333"/>
+          <w:u w:color="333333"/>
+          <w14:textFill>
+            <w14:solidFill>
+              <w14:srgbClr w14:val="333333"/>
+            </w14:solidFill>
+          </w14:textFill>
+        </w:rPr>
+      </w:pPr>
+      <w:r>
+        <w:rPr>
+          <w:rFonts w:ascii="Times New Roman" w:hAnsi="Times New Roman"/>
+          <w:outline w:val="0"/>
+          <w:color w:val="333333"/>
+          <w:u w:color="333333"/>
+          <w:rtl w:val="0"/>
+          <w:lang w:val="en-US"/>
+          <w14:textFill>
+            <w14:solidFill>
+              <w14:srgbClr w14:val="333333"/>
+            </w14:solidFill>
+          </w14:textFill>
+        </w:rPr>
         <w:t>if(!dir.exists("plots")){</w:t>
       </w:r>
     </w:p>
@@ -5473,26 +5492,20 @@
     </w:p>
     <w:p>
       <w:pPr>
-        <w:pStyle w:val="Body"/>
-        <w:bidi w:val="0"/>
-        <w:ind w:left="0" w:right="0" w:firstLine="0"/>
-        <w:jc w:val="left"/>
-        <w:rPr>
-          <w:rFonts w:ascii="Times New Roman" w:cs="Times New Roman" w:hAnsi="Times New Roman" w:eastAsia="Times New Roman"/>
-          <w:outline w:val="0"/>
-          <w:color w:val="333333"/>
-          <w:u w:color="333333"/>
-          <w:rtl w:val="0"/>
-          <w14:textFill>
-            <w14:solidFill>
-              <w14:srgbClr w14:val="333333"/>
-            </w14:solidFill>
-          </w14:textFill>
-        </w:rPr>
-      </w:pPr>
-      <w:r>
-        <w:rPr>
-          <w:rFonts w:ascii="Times New Roman" w:hAnsi="Times New Roman" w:hint="default"/>
+        <w:pStyle w:val="Body B"/>
+        <w:rPr>
+          <w:outline w:val="0"/>
+          <w:color w:val="333333"/>
+          <w:u w:color="333333"/>
+          <w14:textFill>
+            <w14:solidFill>
+              <w14:srgbClr w14:val="333333"/>
+            </w14:solidFill>
+          </w14:textFill>
+        </w:rPr>
+      </w:pPr>
+      <w:r>
+        <w:rPr>
           <w:outline w:val="0"/>
           <w:color w:val="333333"/>
           <w:u w:color="333333"/>
@@ -5507,87 +5520,22 @@
       </w:r>
       <w:r>
         <w:rPr>
-          <w:rFonts w:ascii="Times New Roman" w:hAnsi="Times New Roman"/>
-          <w:outline w:val="0"/>
-          <w:color w:val="333333"/>
-          <w:u w:color="333333"/>
-          <w:rtl w:val="0"/>
-          <w:lang w:val="en-US"/>
-          <w14:textFill>
-            <w14:solidFill>
-              <w14:srgbClr w14:val="333333"/>
-            </w14:solidFill>
-          </w14:textFill>
-        </w:rPr>
-        <w:t xml:space="preserve">1. Commit Message: [3b230d3 (HEAD -&gt; analysis_section, origin/analysis_section) 1. Red smooth Normal Curve updated. 2. The current and new golf ball type variable name was changed to with and without coating respectively to match </w:t>
-      </w:r>
-      <w:r>
-        <w:rPr>
-          <w:rFonts w:ascii="Times New Roman" w:hAnsi="Times New Roman"/>
-          <w:outline w:val="0"/>
-          <w:color w:val="333333"/>
-          <w:u w:color="333333"/>
-          <w:rtl w:val="0"/>
-          <w:lang w:val="en-US"/>
-          <w14:textFill>
-            <w14:solidFill>
-              <w14:srgbClr w14:val="333333"/>
-            </w14:solidFill>
-          </w14:textFill>
-        </w:rPr>
-        <w:t>our</w:t>
-      </w:r>
-      <w:r>
-        <w:rPr>
-          <w:rFonts w:ascii="Times New Roman" w:hAnsi="Times New Roman"/>
-          <w:outline w:val="0"/>
-          <w:color w:val="333333"/>
-          <w:u w:color="333333"/>
-          <w:rtl w:val="0"/>
-          <w:lang w:val="en-US"/>
-          <w14:textFill>
-            <w14:solidFill>
-              <w14:srgbClr w14:val="333333"/>
-            </w14:solidFill>
-          </w14:textFill>
-        </w:rPr>
-        <w:t xml:space="preserve"> research question. 3. Welch two sample t-test was changed to two sample test.]  This analysis corrected the histogram plot by adding red normal curve to demonstrate normality and statistical test to be used. To ensure consistency the current and new variable names </w:t>
-      </w:r>
-      <w:r>
-        <w:rPr>
-          <w:rFonts w:ascii="Times New Roman" w:hAnsi="Times New Roman"/>
-          <w:outline w:val="0"/>
-          <w:color w:val="333333"/>
-          <w:u w:color="333333"/>
-          <w:rtl w:val="0"/>
-          <w:lang w:val="en-US"/>
-          <w14:textFill>
-            <w14:solidFill>
-              <w14:srgbClr w14:val="333333"/>
-            </w14:solidFill>
-          </w14:textFill>
-        </w:rPr>
-        <w:t>were</w:t>
-      </w:r>
-      <w:r>
-        <w:rPr>
-          <w:rFonts w:ascii="Times New Roman" w:hAnsi="Times New Roman"/>
-          <w:outline w:val="0"/>
-          <w:color w:val="333333"/>
-          <w:u w:color="333333"/>
-          <w:rtl w:val="0"/>
-          <w:lang w:val="en-US"/>
-          <w14:textFill>
-            <w14:solidFill>
-              <w14:srgbClr w14:val="333333"/>
-            </w14:solidFill>
-          </w14:textFill>
-        </w:rPr>
-        <w:t xml:space="preserve"> changed to </w:t>
-      </w:r>
-      <w:r>
-        <w:rPr>
-          <w:rFonts w:ascii="Times New Roman" w:hAnsi="Times New Roman" w:hint="default"/>
+          <w:outline w:val="0"/>
+          <w:color w:val="333333"/>
+          <w:u w:color="333333"/>
+          <w:rtl w:val="0"/>
+          <w:lang w:val="en-US"/>
+          <w14:textFill>
+            <w14:solidFill>
+              <w14:srgbClr w14:val="333333"/>
+            </w14:solidFill>
+          </w14:textFill>
+        </w:rPr>
+        <w:t xml:space="preserve">1. Commit Message: [3b230d3 (HEAD -&gt; analysis_section, origin/analysis_section) 1. Red smooth Normal Curve updated. 2. The current and new golf ball type variable name was changed to with and without coating respectively to match our research question. 3. Welch two sample t-test was changed to two sample test.]  This analysis corrected the histogram plot by adding red normal curve to demonstrate normality and statistical test to be used. To ensure consistency the current and new variable names were changed to </w:t>
+      </w:r>
+      <w:r>
+        <w:rPr>
+          <w:rFonts w:ascii="Arial Unicode MS" w:hAnsi="Arial Unicode MS" w:hint="default"/>
           <w:outline w:val="0"/>
           <w:color w:val="333333"/>
           <w:u w:color="333333"/>
@@ -5603,7 +5551,6 @@
       </w:r>
       <w:r>
         <w:rPr>
-          <w:rFonts w:ascii="Times New Roman" w:hAnsi="Times New Roman"/>
           <w:outline w:val="0"/>
           <w:color w:val="333333"/>
           <w:u w:color="333333"/>
@@ -5619,7 +5566,6 @@
       </w:r>
       <w:r>
         <w:rPr>
-          <w:rFonts w:ascii="Times New Roman" w:hAnsi="Times New Roman" w:hint="default"/>
           <w:outline w:val="0"/>
           <w:color w:val="333333"/>
           <w:u w:color="333333"/>
@@ -5634,7 +5580,6 @@
       </w:r>
       <w:r>
         <w:rPr>
-          <w:rFonts w:ascii="Times New Roman" w:hAnsi="Times New Roman"/>
           <w:outline w:val="0"/>
           <w:color w:val="333333"/>
           <w:u w:color="333333"/>
@@ -5649,7 +5594,7 @@
       </w:r>
       <w:r>
         <w:rPr>
-          <w:rFonts w:ascii="Times New Roman" w:hAnsi="Times New Roman" w:hint="default"/>
+          <w:rFonts w:ascii="Arial Unicode MS" w:hAnsi="Arial Unicode MS" w:hint="default"/>
           <w:outline w:val="0"/>
           <w:color w:val="333333"/>
           <w:u w:color="333333"/>
@@ -5665,7 +5610,6 @@
       </w:r>
       <w:r>
         <w:rPr>
-          <w:rFonts w:ascii="Times New Roman" w:hAnsi="Times New Roman"/>
           <w:outline w:val="0"/>
           <w:color w:val="333333"/>
           <w:u w:color="333333"/>
@@ -5681,7 +5625,6 @@
       </w:r>
       <w:r>
         <w:rPr>
-          <w:rFonts w:ascii="Times New Roman" w:hAnsi="Times New Roman" w:hint="default"/>
           <w:outline w:val="0"/>
           <w:color w:val="333333"/>
           <w:u w:color="333333"/>
@@ -5696,191 +5639,51 @@
       </w:r>
       <w:r>
         <w:rPr>
-          <w:rFonts w:ascii="Times New Roman" w:hAnsi="Times New Roman"/>
-          <w:outline w:val="0"/>
-          <w:color w:val="333333"/>
-          <w:u w:color="333333"/>
-          <w:rtl w:val="0"/>
-          <w:lang w:val="en-US"/>
-          <w14:textFill>
-            <w14:solidFill>
-              <w14:srgbClr w14:val="333333"/>
-            </w14:solidFill>
-          </w14:textFill>
-        </w:rPr>
-        <w:t>match our research questions. The Welch two</w:t>
-      </w:r>
-      <w:r>
-        <w:rPr>
-          <w:rFonts w:ascii="Times New Roman" w:hAnsi="Times New Roman"/>
-          <w:outline w:val="0"/>
-          <w:color w:val="333333"/>
-          <w:u w:color="333333"/>
-          <w:rtl w:val="0"/>
-          <w:lang w:val="en-US"/>
-          <w14:textFill>
-            <w14:solidFill>
-              <w14:srgbClr w14:val="333333"/>
-            </w14:solidFill>
-          </w14:textFill>
-        </w:rPr>
-        <w:t>-</w:t>
-      </w:r>
-      <w:r>
-        <w:rPr>
-          <w:rFonts w:ascii="Times New Roman" w:hAnsi="Times New Roman"/>
-          <w:outline w:val="0"/>
-          <w:color w:val="333333"/>
-          <w:u w:color="333333"/>
-          <w:rtl w:val="0"/>
-          <w:lang w:val="en-US"/>
-          <w14:textFill>
-            <w14:solidFill>
-              <w14:srgbClr w14:val="333333"/>
-            </w14:solidFill>
-          </w14:textFill>
-        </w:rPr>
-        <w:t>sample</w:t>
-      </w:r>
-      <w:r>
-        <w:rPr>
-          <w:rFonts w:ascii="Times New Roman" w:hAnsi="Times New Roman"/>
-          <w:outline w:val="0"/>
-          <w:color w:val="333333"/>
-          <w:u w:color="333333"/>
-          <w:rtl w:val="0"/>
-          <w:lang w:val="en-US"/>
-          <w14:textFill>
-            <w14:solidFill>
-              <w14:srgbClr w14:val="333333"/>
-            </w14:solidFill>
-          </w14:textFill>
-        </w:rPr>
-        <w:t xml:space="preserve"> t-</w:t>
-      </w:r>
-      <w:r>
-        <w:rPr>
-          <w:rFonts w:ascii="Times New Roman" w:hAnsi="Times New Roman"/>
-          <w:outline w:val="0"/>
-          <w:color w:val="333333"/>
-          <w:u w:color="333333"/>
-          <w:rtl w:val="0"/>
-          <w:lang w:val="en-US"/>
-          <w14:textFill>
-            <w14:solidFill>
-              <w14:srgbClr w14:val="333333"/>
-            </w14:solidFill>
-          </w14:textFill>
-        </w:rPr>
-        <w:t xml:space="preserve">test was changed to </w:t>
-      </w:r>
-      <w:r>
-        <w:rPr>
-          <w:rFonts w:ascii="Times New Roman" w:hAnsi="Times New Roman"/>
-          <w:outline w:val="0"/>
-          <w:color w:val="333333"/>
-          <w:u w:color="333333"/>
-          <w:rtl w:val="0"/>
-          <w:lang w:val="en-US"/>
-          <w14:textFill>
-            <w14:solidFill>
-              <w14:srgbClr w14:val="333333"/>
-            </w14:solidFill>
-          </w14:textFill>
-        </w:rPr>
-        <w:t xml:space="preserve">an </w:t>
-      </w:r>
-      <w:r>
-        <w:rPr>
-          <w:rFonts w:ascii="Times New Roman" w:hAnsi="Times New Roman"/>
-          <w:outline w:val="0"/>
-          <w:color w:val="333333"/>
-          <w:u w:color="333333"/>
-          <w:rtl w:val="0"/>
-          <w:lang w:val="en-US"/>
-          <w14:textFill>
-            <w14:solidFill>
-              <w14:srgbClr w14:val="333333"/>
-            </w14:solidFill>
-          </w14:textFill>
-        </w:rPr>
-        <w:t xml:space="preserve">independent two sample t-test. </w:t>
-      </w:r>
-      <w:r>
-        <w:rPr>
-          <w:rFonts w:ascii="Times New Roman" w:hAnsi="Times New Roman"/>
-          <w:outline w:val="0"/>
-          <w:color w:val="333333"/>
-          <w:u w:color="333333"/>
-          <w:rtl w:val="0"/>
-          <w:lang w:val="en-US"/>
-          <w14:textFill>
-            <w14:solidFill>
-              <w14:srgbClr w14:val="333333"/>
-            </w14:solidFill>
-          </w14:textFill>
-        </w:rPr>
-        <w:t xml:space="preserve">This is to </w:t>
-      </w:r>
-      <w:r>
-        <w:rPr>
-          <w:rFonts w:ascii="Times New Roman" w:hAnsi="Times New Roman"/>
-          <w:outline w:val="0"/>
-          <w:color w:val="333333"/>
-          <w:u w:color="333333"/>
-          <w:rtl w:val="0"/>
-          <w:lang w:val="en-US"/>
-          <w14:textFill>
-            <w14:solidFill>
-              <w14:srgbClr w14:val="333333"/>
-            </w14:solidFill>
-          </w14:textFill>
-        </w:rPr>
-        <w:t>ensure consistency.</w:t>
-      </w:r>
-    </w:p>
-    <w:p>
-      <w:pPr>
-        <w:pStyle w:val="Body"/>
-        <w:bidi w:val="0"/>
-        <w:ind w:left="0" w:right="0" w:firstLine="0"/>
-        <w:jc w:val="left"/>
-        <w:rPr>
-          <w:rFonts w:ascii="Times New Roman" w:cs="Times New Roman" w:hAnsi="Times New Roman" w:eastAsia="Times New Roman"/>
-          <w:outline w:val="0"/>
-          <w:color w:val="333333"/>
-          <w:u w:color="333333"/>
-          <w:rtl w:val="0"/>
-          <w14:textFill>
-            <w14:solidFill>
-              <w14:srgbClr w14:val="333333"/>
-            </w14:solidFill>
-          </w14:textFill>
-        </w:rPr>
-      </w:pPr>
-    </w:p>
-    <w:p>
-      <w:pPr>
-        <w:pStyle w:val="Body"/>
-        <w:bidi w:val="0"/>
-        <w:ind w:left="0" w:right="0" w:firstLine="0"/>
-        <w:jc w:val="left"/>
-        <w:rPr>
-          <w:rFonts w:ascii="Times New Roman" w:cs="Times New Roman" w:hAnsi="Times New Roman" w:eastAsia="Times New Roman"/>
-          <w:outline w:val="0"/>
-          <w:color w:val="333333"/>
-          <w:u w:color="333333"/>
-          <w:rtl w:val="0"/>
-          <w14:textFill>
-            <w14:solidFill>
-              <w14:srgbClr w14:val="333333"/>
-            </w14:solidFill>
-          </w14:textFill>
-        </w:rPr>
-      </w:pPr>
-      <w:r>
-        <w:rPr>
-          <w:rFonts w:ascii="Times New Roman" w:hAnsi="Times New Roman"/>
+          <w:outline w:val="0"/>
+          <w:color w:val="333333"/>
+          <w:u w:color="333333"/>
+          <w:rtl w:val="0"/>
+          <w:lang w:val="en-US"/>
+          <w14:textFill>
+            <w14:solidFill>
+              <w14:srgbClr w14:val="333333"/>
+            </w14:solidFill>
+          </w14:textFill>
+        </w:rPr>
+        <w:t>match our research questions. The Welch two-sample t-test was changed to an independent two sample t-test. This is to ensure consistency.</w:t>
+      </w:r>
+    </w:p>
+    <w:p>
+      <w:pPr>
+        <w:pStyle w:val="Body B"/>
+        <w:rPr>
+          <w:outline w:val="0"/>
+          <w:color w:val="333333"/>
+          <w:u w:color="333333"/>
+          <w14:textFill>
+            <w14:solidFill>
+              <w14:srgbClr w14:val="333333"/>
+            </w14:solidFill>
+          </w14:textFill>
+        </w:rPr>
+      </w:pPr>
+    </w:p>
+    <w:p>
+      <w:pPr>
+        <w:pStyle w:val="Body B"/>
+        <w:rPr>
+          <w:outline w:val="0"/>
+          <w:color w:val="333333"/>
+          <w:u w:color="333333"/>
+          <w14:textFill>
+            <w14:solidFill>
+              <w14:srgbClr w14:val="333333"/>
+            </w14:solidFill>
+          </w14:textFill>
+        </w:rPr>
+      </w:pPr>
+      <w:r>
+        <w:rPr>
           <w:outline w:val="0"/>
           <w:color w:val="333333"/>
           <w:u w:color="333333"/>
@@ -5897,134 +5700,67 @@
     </w:p>
     <w:p>
       <w:pPr>
-        <w:pStyle w:val="Body"/>
-        <w:bidi w:val="0"/>
-        <w:ind w:left="0" w:right="0" w:firstLine="0"/>
-        <w:jc w:val="left"/>
-        <w:rPr>
-          <w:rFonts w:ascii="Times New Roman" w:cs="Times New Roman" w:hAnsi="Times New Roman" w:eastAsia="Times New Roman"/>
-          <w:outline w:val="0"/>
-          <w:color w:val="333333"/>
-          <w:u w:color="333333"/>
-          <w:rtl w:val="0"/>
-          <w14:textFill>
-            <w14:solidFill>
-              <w14:srgbClr w14:val="333333"/>
-            </w14:solidFill>
-          </w14:textFill>
-        </w:rPr>
-      </w:pPr>
-      <w:r>
-        <w:rPr>
-          <w:rFonts w:ascii="Times New Roman" w:hAnsi="Times New Roman"/>
-          <w:outline w:val="0"/>
-          <w:color w:val="333333"/>
-          <w:u w:color="333333"/>
-          <w:rtl w:val="0"/>
-          <w:lang w:val="en-US"/>
-          <w14:textFill>
-            <w14:solidFill>
-              <w14:srgbClr w14:val="333333"/>
-            </w14:solidFill>
-          </w14:textFill>
-        </w:rPr>
-        <w:t>This was updated from ggplot to base plot as required, both the box plot and histogram were properly labeled with the correct changed variable names, driving distance unit and appropriate title. This commit helped make the details clearer</w:t>
-      </w:r>
-      <w:r>
-        <w:rPr>
-          <w:rFonts w:ascii="Times New Roman" w:hAnsi="Times New Roman"/>
-          <w:outline w:val="0"/>
-          <w:color w:val="333333"/>
-          <w:u w:color="333333"/>
-          <w:rtl w:val="0"/>
-          <w:lang w:val="en-US"/>
-          <w14:textFill>
-            <w14:solidFill>
-              <w14:srgbClr w14:val="333333"/>
-            </w14:solidFill>
-          </w14:textFill>
-        </w:rPr>
-        <w:t xml:space="preserve"> </w:t>
-      </w:r>
-      <w:r>
-        <w:rPr>
-          <w:rFonts w:ascii="Times New Roman" w:hAnsi="Times New Roman"/>
-          <w:outline w:val="0"/>
-          <w:color w:val="333333"/>
-          <w:u w:color="333333"/>
-          <w:rtl w:val="0"/>
-          <w:lang w:val="en-US"/>
-          <w14:textFill>
-            <w14:solidFill>
-              <w14:srgbClr w14:val="333333"/>
-            </w14:solidFill>
-          </w14:textFill>
-        </w:rPr>
-        <w:t>in comparison of the two golf ball types.</w:t>
-      </w:r>
-    </w:p>
-    <w:p>
-      <w:pPr>
-        <w:pStyle w:val="Body"/>
-        <w:bidi w:val="0"/>
-        <w:ind w:left="0" w:right="0" w:firstLine="0"/>
-        <w:jc w:val="left"/>
-        <w:rPr>
-          <w:rFonts w:ascii="Times New Roman" w:cs="Times New Roman" w:hAnsi="Times New Roman" w:eastAsia="Times New Roman"/>
-          <w:outline w:val="0"/>
-          <w:color w:val="333333"/>
-          <w:u w:color="333333"/>
-          <w:rtl w:val="0"/>
-          <w14:textFill>
-            <w14:solidFill>
-              <w14:srgbClr w14:val="333333"/>
-            </w14:solidFill>
-          </w14:textFill>
-        </w:rPr>
-      </w:pPr>
-    </w:p>
-    <w:p>
-      <w:pPr>
-        <w:pStyle w:val="Body"/>
-        <w:bidi w:val="0"/>
-        <w:ind w:left="0" w:right="0" w:firstLine="0"/>
-        <w:jc w:val="left"/>
-        <w:rPr>
-          <w:rFonts w:ascii="Times New Roman" w:cs="Times New Roman" w:hAnsi="Times New Roman" w:eastAsia="Times New Roman"/>
-          <w:rtl w:val="0"/>
-        </w:rPr>
-      </w:pPr>
-      <w:r>
-        <w:rPr>
-          <w:rFonts w:ascii="Times New Roman" w:hAnsi="Times New Roman"/>
-          <w:outline w:val="0"/>
-          <w:color w:val="333333"/>
-          <w:u w:color="333333"/>
-          <w:rtl w:val="0"/>
-          <w:lang w:val="en-US"/>
-          <w14:textFill>
-            <w14:solidFill>
-              <w14:srgbClr w14:val="333333"/>
-            </w14:solidFill>
-          </w14:textFill>
-        </w:rPr>
-        <w:t>3. Commit Message: [c9e525 R script analysis file update] After making all the necessary changes the R script was committed and pushed to Github analysis_section branch before merging to the main branch</w:t>
-      </w:r>
-      <w:r>
-        <w:rPr>
-          <w:rFonts w:ascii="Times New Roman" w:hAnsi="Times New Roman"/>
-          <w:outline w:val="0"/>
-          <w:color w:val="333333"/>
-          <w:u w:color="333333"/>
-          <w:rtl w:val="0"/>
-          <w:lang w:val="en-US"/>
-          <w14:textFill>
-            <w14:solidFill>
-              <w14:srgbClr w14:val="333333"/>
-            </w14:solidFill>
-          </w14:textFill>
-        </w:rPr>
-        <w:t>.</w:t>
+        <w:pStyle w:val="Body B"/>
+        <w:rPr>
+          <w:outline w:val="0"/>
+          <w:color w:val="333333"/>
+          <w:u w:color="333333"/>
+          <w14:textFill>
+            <w14:solidFill>
+              <w14:srgbClr w14:val="333333"/>
+            </w14:solidFill>
+          </w14:textFill>
+        </w:rPr>
+      </w:pPr>
+      <w:r>
+        <w:rPr>
+          <w:outline w:val="0"/>
+          <w:color w:val="333333"/>
+          <w:u w:color="333333"/>
+          <w:rtl w:val="0"/>
+          <w:lang w:val="en-US"/>
+          <w14:textFill>
+            <w14:solidFill>
+              <w14:srgbClr w14:val="333333"/>
+            </w14:solidFill>
+          </w14:textFill>
+        </w:rPr>
+        <w:t>This was updated from ggplot to base plot as required, both the box plot and histogram were properly labeled with the correct changed variable names, driving distance unit and appropriate title. This commit helped make the details clearer in comparison of the two golf ball types.</w:t>
+      </w:r>
+    </w:p>
+    <w:p>
+      <w:pPr>
+        <w:pStyle w:val="Body B"/>
+        <w:rPr>
+          <w:outline w:val="0"/>
+          <w:color w:val="333333"/>
+          <w:u w:color="333333"/>
+          <w14:textFill>
+            <w14:solidFill>
+              <w14:srgbClr w14:val="333333"/>
+            </w14:solidFill>
+          </w14:textFill>
+        </w:rPr>
+      </w:pPr>
+    </w:p>
+    <w:p>
+      <w:pPr>
+        <w:pStyle w:val="Body B"/>
+      </w:pPr>
+      <w:r>
+        <w:rPr>
+          <w:outline w:val="0"/>
+          <w:color w:val="333333"/>
+          <w:u w:color="333333"/>
+          <w:rtl w:val="0"/>
+          <w:lang w:val="en-US"/>
+          <w14:textFill>
+            <w14:solidFill>
+              <w14:srgbClr w14:val="333333"/>
+            </w14:solidFill>
+          </w14:textFill>
+        </w:rPr>
+        <w:t>3. Commit Message: [c9e525 R script analysis file update] After making all the necessary changes the R script was committed and pushed to Github analysis_section branch before merging to the main branch.</w:t>
       </w:r>
     </w:p>
     <w:p>
@@ -7325,9 +7061,9 @@
       </w:numPr>
     </w:pPr>
   </w:style>
-  <w:style w:type="paragraph" w:styleId="Body">
-    <w:name w:val="Body"/>
-    <w:next w:val="Body"/>
+  <w:style w:type="paragraph" w:styleId="Body B">
+    <w:name w:val="Body B"/>
+    <w:next w:val="Body B"/>
     <w:pPr>
       <w:keepNext w:val="0"/>
       <w:keepLines w:val="0"/>
@@ -7361,8 +7097,9 @@
       <w:u w:val="none" w:color="000000"/>
       <w:shd w:val="nil" w:color="auto" w:fill="auto"/>
       <w:vertAlign w:val="baseline"/>
-      <w14:textOutline>
+      <w14:textOutline w14:w="12700" w14:cap="flat">
         <w14:noFill/>
+        <w14:miter w14:lim="400000"/>
       </w14:textOutline>
       <w14:textFill>
         <w14:solidFill>

</xml_diff>

<commit_message>
Visualisation diagram for box plot and histogram lebelled with figure 1.1 and figure 1.2
</commit_message>
<xml_diff>
--- a/7COM1079_Final report_template.docx
+++ b/7COM1079_Final report_template.docx
@@ -1734,6 +1734,7 @@
         <w:jc w:val="both"/>
         <w:rPr>
           <w:rFonts w:ascii="Times New Roman" w:cs="Times New Roman" w:hAnsi="Times New Roman" w:eastAsia="Times New Roman"/>
+          <w:lang w:val="en-US"/>
         </w:rPr>
       </w:pPr>
       <w:r>
@@ -1743,6 +1744,24 @@
           <w:lang w:val="en-US"/>
         </w:rPr>
         <w:t>A box plot was used for the main visualization for our research question, because it directly compares the driving distance of golf balls with and without a coating. The histogram shows the overall driving distance distribution for all types of golf balls. The two plots was done on RStudio.</w:t>
+      </w:r>
+    </w:p>
+    <w:p>
+      <w:pPr>
+        <w:pStyle w:val="Body A"/>
+        <w:jc w:val="both"/>
+        <w:rPr>
+          <w:rFonts w:ascii="Times New Roman" w:cs="Times New Roman" w:hAnsi="Times New Roman" w:eastAsia="Times New Roman"/>
+          <w:lang w:val="en-US"/>
+        </w:rPr>
+      </w:pPr>
+      <w:r>
+        <w:rPr>
+          <w:rFonts w:ascii="Times New Roman" w:hAnsi="Times New Roman"/>
+          <w:rtl w:val="0"/>
+          <w:lang w:val="en-US"/>
+        </w:rPr>
+        <w:t>Figure 1.1. box plot comparing the two groups of golf balls with coating and without a coating.</w:t>
       </w:r>
       <w:r>
         <w:rPr>
@@ -1752,11 +1771,11 @@
         <w:drawing xmlns:a="http://schemas.openxmlformats.org/drawingml/2006/main">
           <wp:anchor distT="152400" distB="152400" distL="152400" distR="152400" simplePos="0" relativeHeight="251659264" behindDoc="0" locked="0" layoutInCell="1" allowOverlap="1">
             <wp:simplePos x="0" y="0"/>
-            <wp:positionH relativeFrom="page">
-              <wp:posOffset>908051</wp:posOffset>
+            <wp:positionH relativeFrom="margin">
+              <wp:posOffset>-260348</wp:posOffset>
             </wp:positionH>
             <wp:positionV relativeFrom="line">
-              <wp:posOffset>256537</wp:posOffset>
+              <wp:posOffset>314957</wp:posOffset>
             </wp:positionV>
             <wp:extent cx="5727700" cy="3818467"/>
             <wp:effectExtent l="0" t="0" r="0" b="0"/>
@@ -1808,6 +1827,164 @@
           </wp:anchor>
         </w:drawing>
       </w:r>
+    </w:p>
+    <w:p>
+      <w:pPr>
+        <w:pStyle w:val="Body A"/>
+        <w:jc w:val="both"/>
+        <w:rPr>
+          <w:rFonts w:ascii="Times New Roman" w:cs="Times New Roman" w:hAnsi="Times New Roman" w:eastAsia="Times New Roman"/>
+          <w:lang w:val="en-US"/>
+        </w:rPr>
+      </w:pPr>
+    </w:p>
+    <w:p>
+      <w:pPr>
+        <w:pStyle w:val="Body A"/>
+        <w:jc w:val="both"/>
+        <w:rPr>
+          <w:rFonts w:ascii="Times New Roman" w:cs="Times New Roman" w:hAnsi="Times New Roman" w:eastAsia="Times New Roman"/>
+          <w:lang w:val="en-US"/>
+        </w:rPr>
+      </w:pPr>
+      <w:r>
+        <w:rPr>
+          <w:rFonts w:ascii="Times New Roman" w:hAnsi="Times New Roman"/>
+          <w:rtl w:val="0"/>
+          <w:lang w:val="en-US"/>
+        </w:rPr>
+        <w:t>Figure 1.2. Histogram with a normal curve overlay of driving distance (m) for golf ball with and without a coating.</w:t>
+      </w:r>
+    </w:p>
+    <w:p>
+      <w:pPr>
+        <w:pStyle w:val="Body A"/>
+        <w:jc w:val="both"/>
+        <w:rPr>
+          <w:rFonts w:ascii="Times New Roman" w:cs="Times New Roman" w:hAnsi="Times New Roman" w:eastAsia="Times New Roman"/>
+          <w:lang w:val="en-US"/>
+        </w:rPr>
+      </w:pPr>
+    </w:p>
+    <w:p>
+      <w:pPr>
+        <w:pStyle w:val="Body A"/>
+        <w:jc w:val="both"/>
+        <w:rPr>
+          <w:rFonts w:ascii="Times New Roman" w:cs="Times New Roman" w:hAnsi="Times New Roman" w:eastAsia="Times New Roman"/>
+          <w:lang w:val="en-US"/>
+        </w:rPr>
+      </w:pPr>
+    </w:p>
+    <w:p>
+      <w:pPr>
+        <w:pStyle w:val="Body A"/>
+        <w:jc w:val="both"/>
+        <w:rPr>
+          <w:rFonts w:ascii="Times New Roman" w:cs="Times New Roman" w:hAnsi="Times New Roman" w:eastAsia="Times New Roman"/>
+          <w:lang w:val="en-US"/>
+        </w:rPr>
+      </w:pPr>
+    </w:p>
+    <w:p>
+      <w:pPr>
+        <w:pStyle w:val="Body A"/>
+        <w:jc w:val="both"/>
+        <w:rPr>
+          <w:rFonts w:ascii="Times New Roman" w:cs="Times New Roman" w:hAnsi="Times New Roman" w:eastAsia="Times New Roman"/>
+          <w:lang w:val="en-US"/>
+        </w:rPr>
+      </w:pPr>
+    </w:p>
+    <w:p>
+      <w:pPr>
+        <w:pStyle w:val="Body A"/>
+        <w:jc w:val="both"/>
+        <w:rPr>
+          <w:rFonts w:ascii="Times New Roman" w:cs="Times New Roman" w:hAnsi="Times New Roman" w:eastAsia="Times New Roman"/>
+          <w:lang w:val="en-US"/>
+        </w:rPr>
+      </w:pPr>
+    </w:p>
+    <w:p>
+      <w:pPr>
+        <w:pStyle w:val="Body A"/>
+        <w:jc w:val="both"/>
+        <w:rPr>
+          <w:rFonts w:ascii="Times New Roman" w:cs="Times New Roman" w:hAnsi="Times New Roman" w:eastAsia="Times New Roman"/>
+        </w:rPr>
+      </w:pPr>
+    </w:p>
+    <w:p>
+      <w:pPr>
+        <w:pStyle w:val="Body A"/>
+        <w:jc w:val="both"/>
+        <w:rPr>
+          <w:rFonts w:ascii="Times New Roman" w:cs="Times New Roman" w:hAnsi="Times New Roman" w:eastAsia="Times New Roman"/>
+        </w:rPr>
+      </w:pPr>
+    </w:p>
+    <w:p>
+      <w:pPr>
+        <w:pStyle w:val="Body A"/>
+        <w:jc w:val="both"/>
+        <w:rPr>
+          <w:rFonts w:ascii="Times New Roman" w:cs="Times New Roman" w:hAnsi="Times New Roman" w:eastAsia="Times New Roman"/>
+        </w:rPr>
+      </w:pPr>
+    </w:p>
+    <w:p>
+      <w:pPr>
+        <w:pStyle w:val="Body A"/>
+        <w:jc w:val="both"/>
+        <w:rPr>
+          <w:rFonts w:ascii="Times New Roman" w:cs="Times New Roman" w:hAnsi="Times New Roman" w:eastAsia="Times New Roman"/>
+        </w:rPr>
+      </w:pPr>
+    </w:p>
+    <w:p>
+      <w:pPr>
+        <w:pStyle w:val="Body A"/>
+        <w:jc w:val="both"/>
+        <w:rPr>
+          <w:rFonts w:ascii="Times New Roman" w:cs="Times New Roman" w:hAnsi="Times New Roman" w:eastAsia="Times New Roman"/>
+        </w:rPr>
+      </w:pPr>
+    </w:p>
+    <w:p>
+      <w:pPr>
+        <w:pStyle w:val="Body A"/>
+        <w:jc w:val="both"/>
+        <w:rPr>
+          <w:rFonts w:ascii="Times New Roman" w:cs="Times New Roman" w:hAnsi="Times New Roman" w:eastAsia="Times New Roman"/>
+        </w:rPr>
+      </w:pPr>
+    </w:p>
+    <w:p>
+      <w:pPr>
+        <w:pStyle w:val="Body A"/>
+        <w:jc w:val="both"/>
+        <w:rPr>
+          <w:rFonts w:ascii="Times New Roman" w:cs="Times New Roman" w:hAnsi="Times New Roman" w:eastAsia="Times New Roman"/>
+        </w:rPr>
+      </w:pPr>
+    </w:p>
+    <w:p>
+      <w:pPr>
+        <w:pStyle w:val="Body A"/>
+        <w:jc w:val="both"/>
+        <w:rPr>
+          <w:rFonts w:ascii="Times New Roman" w:cs="Times New Roman" w:hAnsi="Times New Roman" w:eastAsia="Times New Roman"/>
+        </w:rPr>
+      </w:pPr>
+      <w:r>
+        <w:rPr>
+          <w:rFonts w:ascii="Times New Roman" w:hAnsi="Times New Roman"/>
+          <w:rtl w:val="0"/>
+          <w:lang w:val="en-US"/>
+        </w:rPr>
+        <w:t>3.2 Additional information relating to understanding the data</w:t>
+      </w:r>
       <w:r>
         <w:rPr>
           <w:rFonts w:ascii="Times New Roman" w:cs="Times New Roman" w:hAnsi="Times New Roman" w:eastAsia="Times New Roman"/>
@@ -1816,11 +1993,11 @@
         <w:drawing xmlns:a="http://schemas.openxmlformats.org/drawingml/2006/main">
           <wp:anchor distT="152400" distB="152400" distL="152400" distR="152400" simplePos="0" relativeHeight="251660288" behindDoc="0" locked="0" layoutInCell="1" allowOverlap="1">
             <wp:simplePos x="0" y="0"/>
-            <wp:positionH relativeFrom="page">
-              <wp:posOffset>908050</wp:posOffset>
+            <wp:positionH relativeFrom="margin">
+              <wp:posOffset>-6350</wp:posOffset>
             </wp:positionH>
-            <wp:positionV relativeFrom="line">
-              <wp:posOffset>4075006</wp:posOffset>
+            <wp:positionV relativeFrom="page">
+              <wp:posOffset>0</wp:posOffset>
             </wp:positionV>
             <wp:extent cx="5727700" cy="3818467"/>
             <wp:effectExtent l="0" t="0" r="0" b="0"/>
@@ -1871,23 +2048,6 @@
             </a:graphic>
           </wp:anchor>
         </w:drawing>
-      </w:r>
-    </w:p>
-    <w:p>
-      <w:pPr>
-        <w:pStyle w:val="Body A"/>
-        <w:jc w:val="both"/>
-        <w:rPr>
-          <w:rFonts w:ascii="Times New Roman" w:cs="Times New Roman" w:hAnsi="Times New Roman" w:eastAsia="Times New Roman"/>
-        </w:rPr>
-      </w:pPr>
-      <w:r>
-        <w:rPr>
-          <w:rFonts w:ascii="Times New Roman" w:hAnsi="Times New Roman"/>
-          <w:rtl w:val="0"/>
-          <w:lang w:val="en-US"/>
-        </w:rPr>
-        <w:t>3.2 Additional information relating to understanding the data</w:t>
       </w:r>
     </w:p>
     <w:p>

</xml_diff>

<commit_message>
Introduction,Background Research,Conclusions and References are updated by Aarthi Kalyanapu.
</commit_message>
<xml_diff>
--- a/7COM1079_Final report_template.docx
+++ b/7COM1079_Final report_template.docx
@@ -2307,18 +2307,155 @@
     </w:p>
     <w:p>
       <w:pPr>
-        <w:rPr>
-          <w:rFonts w:ascii="Times New Roman" w:eastAsia="Times New Roman" w:hAnsi="Times New Roman" w:cs="Times New Roman"/>
-        </w:rPr>
-      </w:pPr>
-    </w:p>
-    <w:p>
-      <w:pPr>
-        <w:pStyle w:val="ListParagraph"/>
-        <w:numPr>
-          <w:ilvl w:val="0"/>
-          <w:numId w:val="32"/>
-        </w:numPr>
+        <w:pStyle w:val="BodyB"/>
+      </w:pPr>
+      <w:r>
+        <w:t>6. Conclusions</w:t>
+      </w:r>
+      <w:r>
+        <w:br/>
+        <w:t xml:space="preserve">6.1. Results explained </w:t>
+      </w:r>
+    </w:p>
+    <w:p>
+      <w:pPr>
+        <w:jc w:val="both"/>
+        <w:rPr>
+          <w:rFonts w:ascii="Times New Roman" w:hAnsi="Times New Roman" w:cs="Times New Roman"/>
+        </w:rPr>
+      </w:pPr>
+      <w:r>
+        <w:rPr>
+          <w:rFonts w:ascii="Times New Roman" w:hAnsi="Times New Roman" w:cs="Times New Roman"/>
+        </w:rPr>
+        <w:t xml:space="preserve">The analysis compared of the driving distances of 40 with coating and 40 without coating golf balls. Visualizations showed similar medians and variability, with no major outliers and an approximately normal distribution. The t-test produced </w:t>
+      </w:r>
+      <w:r>
+        <w:rPr>
+          <w:rFonts w:ascii="Times New Roman" w:hAnsi="Times New Roman" w:cs="Times New Roman"/>
+          <w:b/>
+          <w:bCs/>
+        </w:rPr>
+        <w:t>t = 1.3284</w:t>
+      </w:r>
+      <w:r>
+        <w:rPr>
+          <w:rFonts w:ascii="Times New Roman" w:hAnsi="Times New Roman" w:cs="Times New Roman"/>
+        </w:rPr>
+        <w:t xml:space="preserve"> and </w:t>
+      </w:r>
+      <w:r>
+        <w:rPr>
+          <w:rFonts w:ascii="Times New Roman" w:hAnsi="Times New Roman" w:cs="Times New Roman"/>
+          <w:b/>
+          <w:bCs/>
+        </w:rPr>
+        <w:t>p = 0.1879</w:t>
+      </w:r>
+      <w:r>
+        <w:rPr>
+          <w:rFonts w:ascii="Times New Roman" w:hAnsi="Times New Roman" w:cs="Times New Roman"/>
+        </w:rPr>
+        <w:t xml:space="preserve">, indicating no statistically significant difference between the groups. Although without coating balls had a slightly higher mean distance, this difference is likely due to the random variation. Overall, the coating did </w:t>
+      </w:r>
+      <w:r>
+        <w:rPr>
+          <w:rFonts w:ascii="Times New Roman" w:hAnsi="Times New Roman" w:cs="Times New Roman"/>
+          <w:b/>
+          <w:bCs/>
+        </w:rPr>
+        <w:t>not</w:t>
+      </w:r>
+      <w:r>
+        <w:rPr>
+          <w:rFonts w:ascii="Times New Roman" w:hAnsi="Times New Roman" w:cs="Times New Roman"/>
+        </w:rPr>
+        <w:t xml:space="preserve"> affect driving distance.</w:t>
+      </w:r>
+    </w:p>
+    <w:p>
+      <w:pPr>
+        <w:pStyle w:val="BodyB"/>
+      </w:pPr>
+      <w:r>
+        <w:br/>
+        <w:t xml:space="preserve">6.2. Interpretation of the results </w:t>
+      </w:r>
+    </w:p>
+    <w:p>
+      <w:pPr>
+        <w:pStyle w:val="BodyB"/>
+        <w:jc w:val="both"/>
+      </w:pPr>
+      <w:r>
+        <w:t>The results show that adding a coating to a golf ball does not make it travel any farther. This means our research question is answered: the coating does not improve performance. For golfers in general, this suggests that this type of coating is unlikely to make a noticeable difference during play. On a larger scale, companies designing golf balls may want to focus on improving the dimples or materials instead, as these seem to affect distance more than coatings.</w:t>
+      </w:r>
+    </w:p>
+    <w:p>
+      <w:pPr>
+        <w:pStyle w:val="BodyB"/>
+      </w:pPr>
+      <w:r>
+        <w:br/>
+        <w:t>6.3. Reasons and/or implications for future work, limitations of your study</w:t>
+      </w:r>
+    </w:p>
+    <w:p>
+      <w:pPr>
+        <w:jc w:val="both"/>
+        <w:rPr>
+          <w:rFonts w:ascii="Times New Roman" w:hAnsi="Times New Roman" w:cs="Times New Roman"/>
+        </w:rPr>
+      </w:pPr>
+      <w:r>
+        <w:rPr>
+          <w:rFonts w:ascii="Times New Roman" w:hAnsi="Times New Roman" w:cs="Times New Roman"/>
+        </w:rPr>
+        <w:t>This study is limited by its sample size, controlled conditions, and testing of only one type of coating. Future work could examine different coating materials, larger samples, varied weather conditions, and real-world gameplay. Additional aerodynamic measurements may also help identify subtle effects not captured through driving distance alone.</w:t>
+      </w:r>
+    </w:p>
+    <w:p>
+      <w:pPr>
+        <w:jc w:val="both"/>
+        <w:rPr>
+          <w:rFonts w:ascii="Times New Roman" w:hAnsi="Times New Roman" w:cs="Times New Roman"/>
+        </w:rPr>
+      </w:pPr>
+    </w:p>
+    <w:p>
+      <w:pPr>
+        <w:spacing w:line="360" w:lineRule="auto"/>
+        <w:rPr>
+          <w:rFonts w:ascii="Times New Roman" w:eastAsia="Times New Roman" w:hAnsi="Times New Roman" w:cs="Times New Roman"/>
+        </w:rPr>
+      </w:pPr>
+    </w:p>
+    <w:p>
+      <w:pPr>
+        <w:spacing w:line="360" w:lineRule="auto"/>
+        <w:rPr>
+          <w:rFonts w:ascii="Times New Roman" w:eastAsia="Times New Roman" w:hAnsi="Times New Roman" w:cs="Times New Roman"/>
+        </w:rPr>
+      </w:pPr>
+    </w:p>
+    <w:p>
+      <w:pPr>
+        <w:spacing w:line="360" w:lineRule="auto"/>
+        <w:rPr>
+          <w:rFonts w:ascii="Times New Roman" w:eastAsia="Times New Roman" w:hAnsi="Times New Roman" w:cs="Times New Roman"/>
+        </w:rPr>
+      </w:pPr>
+    </w:p>
+    <w:p>
+      <w:pPr>
+        <w:spacing w:line="360" w:lineRule="auto"/>
+        <w:rPr>
+          <w:rFonts w:ascii="Times New Roman" w:eastAsia="Times New Roman" w:hAnsi="Times New Roman" w:cs="Times New Roman"/>
+        </w:rPr>
+      </w:pPr>
+    </w:p>
+    <w:p>
+      <w:pPr>
         <w:spacing w:line="360" w:lineRule="auto"/>
         <w:rPr>
           <w:rFonts w:ascii="Times New Roman" w:eastAsia="Times New Roman" w:hAnsi="Times New Roman" w:cs="Times New Roman"/>
@@ -2328,6 +2465,13 @@
           <w:iCs/>
         </w:rPr>
       </w:pPr>
+      <w:r>
+        <w:rPr>
+          <w:rFonts w:ascii="Times New Roman" w:eastAsia="Times New Roman" w:hAnsi="Times New Roman" w:cs="Times New Roman"/>
+        </w:rPr>
+        <w:lastRenderedPageBreak/>
+        <w:t xml:space="preserve">7. </w:t>
+      </w:r>
       <w:r>
         <w:rPr>
           <w:rFonts w:ascii="Times New Roman" w:eastAsia="Times New Roman" w:hAnsi="Times New Roman" w:cs="Times New Roman"/>
@@ -2501,6 +2645,7 @@
     </w:p>
     <w:p>
       <w:pPr>
+        <w:jc w:val="both"/>
         <w:rPr>
           <w:rFonts w:ascii="Times New Roman" w:eastAsia="Times New Roman" w:hAnsi="Times New Roman" w:cs="Times New Roman"/>
         </w:rPr>
@@ -5666,6 +5811,96 @@
     </w:lvl>
   </w:abstractNum>
   <w:abstractNum w:abstractNumId="28" w15:restartNumberingAfterBreak="0">
+    <w:nsid w:val="58FD267B"/>
+    <w:multiLevelType w:val="multilevel"/>
+    <w:tmpl w:val="84DEC4CE"/>
+    <w:lvl w:ilvl="0">
+      <w:start w:val="1"/>
+      <w:numFmt w:val="decimal"/>
+      <w:lvlText w:val="%1."/>
+      <w:lvlJc w:val="left"/>
+      <w:pPr>
+        <w:ind w:left="720" w:hanging="360"/>
+      </w:pPr>
+    </w:lvl>
+    <w:lvl w:ilvl="1">
+      <w:start w:val="1"/>
+      <w:numFmt w:val="decimal"/>
+      <w:lvlText w:val="%1.%2."/>
+      <w:lvlJc w:val="left"/>
+      <w:pPr>
+        <w:ind w:left="1440" w:hanging="360"/>
+      </w:pPr>
+      <w:rPr>
+        <w:b w:val="0"/>
+        <w:bCs w:val="0"/>
+      </w:rPr>
+    </w:lvl>
+    <w:lvl w:ilvl="2">
+      <w:start w:val="1"/>
+      <w:numFmt w:val="lowerRoman"/>
+      <w:lvlText w:val="%3."/>
+      <w:lvlJc w:val="right"/>
+      <w:pPr>
+        <w:ind w:left="2160" w:hanging="180"/>
+      </w:pPr>
+    </w:lvl>
+    <w:lvl w:ilvl="3">
+      <w:start w:val="1"/>
+      <w:numFmt w:val="decimal"/>
+      <w:lvlText w:val="%4."/>
+      <w:lvlJc w:val="left"/>
+      <w:pPr>
+        <w:ind w:left="2880" w:hanging="360"/>
+      </w:pPr>
+    </w:lvl>
+    <w:lvl w:ilvl="4">
+      <w:start w:val="1"/>
+      <w:numFmt w:val="lowerLetter"/>
+      <w:lvlText w:val="%5."/>
+      <w:lvlJc w:val="left"/>
+      <w:pPr>
+        <w:ind w:left="3600" w:hanging="360"/>
+      </w:pPr>
+    </w:lvl>
+    <w:lvl w:ilvl="5">
+      <w:start w:val="1"/>
+      <w:numFmt w:val="lowerRoman"/>
+      <w:lvlText w:val="%6."/>
+      <w:lvlJc w:val="right"/>
+      <w:pPr>
+        <w:ind w:left="4320" w:hanging="180"/>
+      </w:pPr>
+    </w:lvl>
+    <w:lvl w:ilvl="6">
+      <w:start w:val="1"/>
+      <w:numFmt w:val="decimal"/>
+      <w:lvlText w:val="%7."/>
+      <w:lvlJc w:val="left"/>
+      <w:pPr>
+        <w:ind w:left="5040" w:hanging="360"/>
+      </w:pPr>
+    </w:lvl>
+    <w:lvl w:ilvl="7">
+      <w:start w:val="1"/>
+      <w:numFmt w:val="lowerLetter"/>
+      <w:lvlText w:val="%8."/>
+      <w:lvlJc w:val="left"/>
+      <w:pPr>
+        <w:ind w:left="5760" w:hanging="360"/>
+      </w:pPr>
+    </w:lvl>
+    <w:lvl w:ilvl="8">
+      <w:start w:val="1"/>
+      <w:numFmt w:val="lowerRoman"/>
+      <w:lvlText w:val="%9."/>
+      <w:lvlJc w:val="right"/>
+      <w:pPr>
+        <w:ind w:left="6480" w:hanging="180"/>
+      </w:pPr>
+    </w:lvl>
+  </w:abstractNum>
+  <w:abstractNum w:abstractNumId="29" w15:restartNumberingAfterBreak="0">
     <w:nsid w:val="5A72411A"/>
     <w:multiLevelType w:val="hybridMultilevel"/>
     <w:tmpl w:val="C31A5862"/>
@@ -5751,7 +5986,7 @@
       </w:pPr>
     </w:lvl>
   </w:abstractNum>
-  <w:abstractNum w:abstractNumId="29" w15:restartNumberingAfterBreak="0">
+  <w:abstractNum w:abstractNumId="30" w15:restartNumberingAfterBreak="0">
     <w:nsid w:val="64424843"/>
     <w:multiLevelType w:val="hybridMultilevel"/>
     <w:tmpl w:val="FFFFFFFF"/>
@@ -5837,7 +6072,7 @@
       </w:pPr>
     </w:lvl>
   </w:abstractNum>
-  <w:abstractNum w:abstractNumId="30" w15:restartNumberingAfterBreak="0">
+  <w:abstractNum w:abstractNumId="31" w15:restartNumberingAfterBreak="0">
     <w:nsid w:val="64803963"/>
     <w:multiLevelType w:val="multilevel"/>
     <w:tmpl w:val="FFFFFFFF"/>
@@ -5923,7 +6158,7 @@
       </w:pPr>
     </w:lvl>
   </w:abstractNum>
-  <w:abstractNum w:abstractNumId="31" w15:restartNumberingAfterBreak="0">
+  <w:abstractNum w:abstractNumId="32" w15:restartNumberingAfterBreak="0">
     <w:nsid w:val="662D2694"/>
     <w:multiLevelType w:val="hybridMultilevel"/>
     <w:tmpl w:val="FFFFFFFF"/>
@@ -6009,7 +6244,7 @@
       </w:pPr>
     </w:lvl>
   </w:abstractNum>
-  <w:abstractNum w:abstractNumId="32" w15:restartNumberingAfterBreak="0">
+  <w:abstractNum w:abstractNumId="33" w15:restartNumberingAfterBreak="0">
     <w:nsid w:val="6989EEEE"/>
     <w:multiLevelType w:val="multilevel"/>
     <w:tmpl w:val="84DEC4CE"/>
@@ -6099,7 +6334,7 @@
       </w:pPr>
     </w:lvl>
   </w:abstractNum>
-  <w:abstractNum w:abstractNumId="33" w15:restartNumberingAfterBreak="0">
+  <w:abstractNum w:abstractNumId="34" w15:restartNumberingAfterBreak="0">
     <w:nsid w:val="717456F8"/>
     <w:multiLevelType w:val="hybridMultilevel"/>
     <w:tmpl w:val="FFFFFFFF"/>
@@ -6212,7 +6447,7 @@
       </w:rPr>
     </w:lvl>
   </w:abstractNum>
-  <w:abstractNum w:abstractNumId="34" w15:restartNumberingAfterBreak="0">
+  <w:abstractNum w:abstractNumId="35" w15:restartNumberingAfterBreak="0">
     <w:nsid w:val="780A56CC"/>
     <w:multiLevelType w:val="multilevel"/>
     <w:tmpl w:val="511AACEE"/>
@@ -6306,7 +6541,7 @@
     </w:lvl>
   </w:abstractNum>
   <w:num w:numId="1" w16cid:durableId="193809708">
-    <w:abstractNumId w:val="28"/>
+    <w:abstractNumId w:val="29"/>
   </w:num>
   <w:num w:numId="2" w16cid:durableId="439304008">
     <w:abstractNumId w:val="0"/>
@@ -6315,7 +6550,7 @@
     <w:abstractNumId w:val="8"/>
   </w:num>
   <w:num w:numId="4" w16cid:durableId="2006858979">
-    <w:abstractNumId w:val="29"/>
+    <w:abstractNumId w:val="30"/>
   </w:num>
   <w:num w:numId="5" w16cid:durableId="1839346339">
     <w:abstractNumId w:val="18"/>
@@ -6324,7 +6559,7 @@
     <w:abstractNumId w:val="10"/>
   </w:num>
   <w:num w:numId="7" w16cid:durableId="565338146">
-    <w:abstractNumId w:val="31"/>
+    <w:abstractNumId w:val="32"/>
   </w:num>
   <w:num w:numId="8" w16cid:durableId="522136554">
     <w:abstractNumId w:val="19"/>
@@ -6390,16 +6625,16 @@
     <w:abstractNumId w:val="27"/>
   </w:num>
   <w:num w:numId="29" w16cid:durableId="266351746">
-    <w:abstractNumId w:val="33"/>
+    <w:abstractNumId w:val="34"/>
   </w:num>
   <w:num w:numId="30" w16cid:durableId="1027947511">
-    <w:abstractNumId w:val="30"/>
+    <w:abstractNumId w:val="31"/>
   </w:num>
   <w:num w:numId="31" w16cid:durableId="1358778646">
     <w:abstractNumId w:val="22"/>
   </w:num>
   <w:num w:numId="32" w16cid:durableId="186406669">
-    <w:abstractNumId w:val="32"/>
+    <w:abstractNumId w:val="33"/>
   </w:num>
   <w:num w:numId="33" w16cid:durableId="364215154">
     <w:abstractNumId w:val="3"/>
@@ -6408,7 +6643,10 @@
     <w:abstractNumId w:val="20"/>
   </w:num>
   <w:num w:numId="35" w16cid:durableId="408498970">
-    <w:abstractNumId w:val="34"/>
+    <w:abstractNumId w:val="35"/>
+  </w:num>
+  <w:num w:numId="36" w16cid:durableId="2143762905">
+    <w:abstractNumId w:val="28"/>
   </w:num>
 </w:numbering>
 </file>
@@ -7527,6 +7765,34 @@
       <w:iCs/>
     </w:rPr>
   </w:style>
+  <w:style w:type="paragraph" w:customStyle="1" w:styleId="BodyB">
+    <w:name w:val="Body B"/>
+    <w:rsid w:val="003316FA"/>
+    <w:pPr>
+      <w:pBdr>
+        <w:top w:val="nil"/>
+        <w:left w:val="nil"/>
+        <w:bottom w:val="nil"/>
+        <w:right w:val="nil"/>
+        <w:between w:val="nil"/>
+        <w:bar w:val="nil"/>
+      </w:pBdr>
+    </w:pPr>
+    <w:rPr>
+      <w:rFonts w:ascii="Times New Roman" w:eastAsia="Arial Unicode MS" w:hAnsi="Times New Roman" w:cs="Arial Unicode MS"/>
+      <w:color w:val="000000"/>
+      <w:kern w:val="0"/>
+      <w:u w:color="000000"/>
+      <w:bdr w:val="nil"/>
+      <w:lang w:val="en-US" w:eastAsia="en-IN"/>
+      <w14:textOutline w14:w="12700" w14:cap="flat" w14:cmpd="sng" w14:algn="ctr">
+        <w14:noFill/>
+        <w14:prstDash w14:val="solid"/>
+        <w14:miter w14:lim="400000"/>
+      </w14:textOutline>
+      <w14:ligatures w14:val="none"/>
+    </w:rPr>
+  </w:style>
 </w:styles>
 </file>
 

</xml_diff>

<commit_message>
Group Members Final Report Submission Updated
</commit_message>
<xml_diff>
--- a/7COM1079_Final report_template.docx
+++ b/7COM1079_Final report_template.docx
@@ -838,7 +838,7 @@
       </w:pPr>
       <w:r>
         <w:rPr>
-          <w:rStyle w:val="page number"/>
+          <w:rStyle w:val="None A"/>
           <w:rtl w:val="0"/>
           <w:lang w:val="en-US"/>
         </w:rPr>
@@ -933,7 +933,7 @@
       </w:pPr>
       <w:r>
         <w:rPr>
-          <w:rStyle w:val="page number"/>
+          <w:rStyle w:val="None A"/>
           <w:rtl w:val="0"/>
           <w:lang w:val="en-US"/>
         </w:rPr>
@@ -1107,7 +1107,7 @@
       </w:pPr>
       <w:r>
         <w:rPr>
-          <w:rStyle w:val="page number"/>
+          <w:rStyle w:val="None A"/>
           <w:rtl w:val="0"/>
           <w:lang w:val="en-US"/>
         </w:rPr>
@@ -1221,7 +1221,7 @@
       </w:pPr>
       <w:r>
         <w:rPr>
-          <w:rStyle w:val="page number"/>
+          <w:rStyle w:val="None A"/>
           <w:rtl w:val="0"/>
           <w:lang w:val="en-US"/>
         </w:rPr>
@@ -1466,7 +1466,7 @@
       </w:pPr>
       <w:r>
         <w:rPr>
-          <w:rStyle w:val="page number"/>
+          <w:rStyle w:val="None A"/>
           <w:rtl w:val="0"/>
           <w:lang w:val="en-US"/>
         </w:rPr>
@@ -1587,7 +1587,7 @@
       </w:pPr>
       <w:r>
         <w:rPr>
-          <w:rStyle w:val="page number"/>
+          <w:rStyle w:val="None A"/>
           <w:rtl w:val="0"/>
           <w:lang w:val="en-US"/>
         </w:rPr>
@@ -1825,7 +1825,7 @@
           <w:tab w:val="left" w:pos="851"/>
         </w:tabs>
         <w:rPr>
-          <w:rStyle w:val="page number"/>
+          <w:rStyle w:val="None A"/>
         </w:rPr>
       </w:pPr>
     </w:p>
@@ -1837,7 +1837,7 @@
           <w:tab w:val="left" w:pos="851"/>
         </w:tabs>
         <w:rPr>
-          <w:rStyle w:val="None A"/>
+          <w:lang w:val="fr-FR"/>
         </w:rPr>
       </w:pPr>
       <w:r>
@@ -1888,7 +1888,7 @@
       </w:pPr>
       <w:r>
         <w:rPr>
-          <w:rStyle w:val="page number"/>
+          <w:rStyle w:val="None A"/>
           <w:rtl w:val="0"/>
           <w:lang w:val="en-US"/>
         </w:rPr>
@@ -1904,7 +1904,7 @@
         </w:tabs>
         <w:jc w:val="both"/>
         <w:rPr>
-          <w:rStyle w:val="page number"/>
+          <w:rStyle w:val="None A"/>
         </w:rPr>
       </w:pPr>
     </w:p>
@@ -1948,7 +1948,7 @@
       </w:pPr>
       <w:r>
         <w:rPr>
-          <w:rStyle w:val="page number"/>
+          <w:rStyle w:val="None A"/>
           <w:rtl w:val="0"/>
           <w:lang w:val="en-US"/>
         </w:rPr>
@@ -1964,7 +1964,7 @@
         </w:tabs>
         <w:jc w:val="both"/>
         <w:rPr>
-          <w:rStyle w:val="page number"/>
+          <w:rStyle w:val="None A"/>
         </w:rPr>
       </w:pPr>
     </w:p>
@@ -2011,7 +2011,7 @@
       </w:pPr>
       <w:r>
         <w:rPr>
-          <w:rStyle w:val="page number"/>
+          <w:rStyle w:val="None A"/>
           <w:rtl w:val="0"/>
           <w:lang w:val="en-US"/>
         </w:rPr>
@@ -2027,7 +2027,7 @@
         </w:tabs>
         <w:jc w:val="both"/>
         <w:rPr>
-          <w:rStyle w:val="page number"/>
+          <w:rStyle w:val="None A"/>
         </w:rPr>
       </w:pPr>
     </w:p>
@@ -2124,7 +2124,7 @@
       </w:pPr>
       <w:r>
         <w:rPr>
-          <w:rStyle w:val="page number"/>
+          <w:rStyle w:val="None A"/>
           <w:rtl w:val="0"/>
           <w:lang w:val="en-US"/>
         </w:rPr>
@@ -2469,13 +2469,13 @@
         <w:drawing xmlns:a="http://schemas.openxmlformats.org/drawingml/2006/main">
           <wp:anchor distT="152400" distB="152400" distL="152400" distR="152400" simplePos="0" relativeHeight="251659264" behindDoc="0" locked="0" layoutInCell="1" allowOverlap="1">
             <wp:simplePos x="0" y="0"/>
-            <wp:positionH relativeFrom="margin">
-              <wp:posOffset>138707</wp:posOffset>
+            <wp:positionH relativeFrom="page">
+              <wp:posOffset>1053106</wp:posOffset>
             </wp:positionH>
             <wp:positionV relativeFrom="line">
-              <wp:posOffset>196532</wp:posOffset>
+              <wp:posOffset>196529</wp:posOffset>
             </wp:positionV>
-            <wp:extent cx="5437505" cy="4281488"/>
+            <wp:extent cx="5437505" cy="4281490"/>
             <wp:effectExtent l="0" t="0" r="0" b="0"/>
             <wp:wrapThrough wrapText="bothSides" distL="152400" distR="152400">
               <wp:wrapPolygon edited="1">
@@ -2509,7 +2509,7 @@
                   <pic:spPr>
                     <a:xfrm>
                       <a:off x="0" y="0"/>
-                      <a:ext cx="5437505" cy="4281488"/>
+                      <a:ext cx="5437505" cy="4281490"/>
                     </a:xfrm>
                     <a:prstGeom prst="rect">
                       <a:avLst/>
@@ -2638,8 +2638,8 @@
         <w:drawing xmlns:a="http://schemas.openxmlformats.org/drawingml/2006/main">
           <wp:anchor distT="152400" distB="152400" distL="152400" distR="152400" simplePos="0" relativeHeight="251660288" behindDoc="0" locked="0" layoutInCell="1" allowOverlap="1">
             <wp:simplePos x="0" y="0"/>
-            <wp:positionH relativeFrom="margin">
-              <wp:posOffset>347980</wp:posOffset>
+            <wp:positionH relativeFrom="page">
+              <wp:posOffset>1262380</wp:posOffset>
             </wp:positionH>
             <wp:positionV relativeFrom="line">
               <wp:posOffset>259446</wp:posOffset>
@@ -3894,6 +3894,7 @@
           <w:color w:val="000000"/>
           <w:u w:color="000000"/>
           <w:rtl w:val="0"/>
+          <w:lang w:val="en-US"/>
           <w14:textOutline w14:w="12700" w14:cap="flat">
             <w14:noFill/>
             <w14:miter w14:lim="400000"/>
@@ -3952,6 +3953,7 @@
           <w:color w:val="000000"/>
           <w:u w:color="000000"/>
           <w:rtl w:val="0"/>
+          <w:lang w:val="en-US"/>
           <w14:textOutline w14:w="12700" w14:cap="flat">
             <w14:noFill/>
             <w14:miter w14:lim="400000"/>
@@ -3970,6 +3972,7 @@
           <w:color w:val="000000"/>
           <w:u w:color="000000"/>
           <w:rtl w:val="0"/>
+          <w:lang w:val="en-US"/>
           <w14:textOutline w14:w="12700" w14:cap="flat">
             <w14:noFill/>
             <w14:miter w14:lim="400000"/>
@@ -4004,26 +4007,77 @@
       <w:r>
         <w:rPr>
           <w:rStyle w:val="Hyperlink.0"/>
+          <w:outline w:val="0"/>
+          <w:color w:val="467886"/>
+          <w:u w:val="single" w:color="467886"/>
+          <w:lang w:val="en-US"/>
+          <w14:textOutline w14:w="12700" w14:cap="flat">
+            <w14:noFill/>
+            <w14:miter w14:lim="400000"/>
+          </w14:textOutline>
+          <w14:textFill>
+            <w14:solidFill>
+              <w14:srgbClr w14:val="467886"/>
+            </w14:solidFill>
+          </w14:textFill>
         </w:rPr>
         <w:fldChar w:fldCharType="begin" w:fldLock="0"/>
       </w:r>
       <w:r>
         <w:rPr>
           <w:rStyle w:val="Hyperlink.0"/>
+          <w:outline w:val="0"/>
+          <w:color w:val="467886"/>
+          <w:u w:val="single" w:color="467886"/>
+          <w:lang w:val="en-US"/>
+          <w14:textOutline w14:w="12700" w14:cap="flat">
+            <w14:noFill/>
+            <w14:miter w14:lim="400000"/>
+          </w14:textOutline>
+          <w14:textFill>
+            <w14:solidFill>
+              <w14:srgbClr w14:val="467886"/>
+            </w14:solidFill>
+          </w14:textFill>
         </w:rPr>
         <w:instrText xml:space="preserve"> HYPERLINK "https://www.sciencedirect.com/science/article/pii/S187770581100991X?utm_source=chatgpt.com"</w:instrText>
       </w:r>
       <w:r>
         <w:rPr>
           <w:rStyle w:val="Hyperlink.0"/>
+          <w:outline w:val="0"/>
+          <w:color w:val="467886"/>
+          <w:u w:val="single" w:color="467886"/>
+          <w:lang w:val="en-US"/>
+          <w14:textOutline w14:w="12700" w14:cap="flat">
+            <w14:noFill/>
+            <w14:miter w14:lim="400000"/>
+          </w14:textOutline>
+          <w14:textFill>
+            <w14:solidFill>
+              <w14:srgbClr w14:val="467886"/>
+            </w14:solidFill>
+          </w14:textFill>
         </w:rPr>
         <w:fldChar w:fldCharType="separate" w:fldLock="0"/>
       </w:r>
       <w:r>
         <w:rPr>
           <w:rStyle w:val="Hyperlink.0"/>
-          <w:rtl w:val="0"/>
-          <w:lang w:val="en-US"/>
+          <w:outline w:val="0"/>
+          <w:color w:val="467886"/>
+          <w:u w:val="single" w:color="467886"/>
+          <w:rtl w:val="0"/>
+          <w:lang w:val="en-US"/>
+          <w14:textOutline w14:w="12700" w14:cap="flat">
+            <w14:noFill/>
+            <w14:miter w14:lim="400000"/>
+          </w14:textOutline>
+          <w14:textFill>
+            <w14:solidFill>
+              <w14:srgbClr w14:val="467886"/>
+            </w14:solidFill>
+          </w14:textFill>
         </w:rPr>
         <w:t>https://www.sciencedirect.com/science/article/pii/S187770581100991X</w:t>
       </w:r>
@@ -4083,6 +4137,7 @@
           <w:color w:val="000000"/>
           <w:u w:color="000000"/>
           <w:rtl w:val="0"/>
+          <w:lang w:val="en-US"/>
           <w14:textOutline w14:w="12700" w14:cap="flat">
             <w14:noFill/>
             <w14:miter w14:lim="400000"/>
@@ -4144,6 +4199,7 @@
           <w:color w:val="000000"/>
           <w:u w:color="000000"/>
           <w:rtl w:val="0"/>
+          <w:lang w:val="en-US"/>
           <w14:textOutline w14:w="12700" w14:cap="flat">
             <w14:noFill/>
             <w14:miter w14:lim="400000"/>
@@ -4163,6 +4219,7 @@
           <w:color w:val="000000"/>
           <w:u w:color="000000"/>
           <w:rtl w:val="0"/>
+          <w:lang w:val="en-US"/>
           <w14:textOutline w14:w="12700" w14:cap="flat">
             <w14:noFill/>
             <w14:miter w14:lim="400000"/>
@@ -4198,26 +4255,77 @@
       <w:r>
         <w:rPr>
           <w:rStyle w:val="Hyperlink.0"/>
+          <w:outline w:val="0"/>
+          <w:color w:val="467886"/>
+          <w:u w:val="single" w:color="467886"/>
+          <w:lang w:val="en-US"/>
+          <w14:textOutline w14:w="12700" w14:cap="flat">
+            <w14:noFill/>
+            <w14:miter w14:lim="400000"/>
+          </w14:textOutline>
+          <w14:textFill>
+            <w14:solidFill>
+              <w14:srgbClr w14:val="467886"/>
+            </w14:solidFill>
+          </w14:textFill>
         </w:rPr>
         <w:fldChar w:fldCharType="begin" w:fldLock="0"/>
       </w:r>
       <w:r>
         <w:rPr>
           <w:rStyle w:val="Hyperlink.0"/>
+          <w:outline w:val="0"/>
+          <w:color w:val="467886"/>
+          <w:u w:val="single" w:color="467886"/>
+          <w:lang w:val="en-US"/>
+          <w14:textOutline w14:w="12700" w14:cap="flat">
+            <w14:noFill/>
+            <w14:miter w14:lim="400000"/>
+          </w14:textOutline>
+          <w14:textFill>
+            <w14:solidFill>
+              <w14:srgbClr w14:val="467886"/>
+            </w14:solidFill>
+          </w14:textFill>
         </w:rPr>
         <w:instrText xml:space="preserve"> HYPERLINK "https://www.cambridge.org/core/journals/aeronautical-quarterly/article/golf-ball-aerodynamics/67FE0903DB1CC12001F1ED1B1261C4B9?utm_source=chatgpt.com"</w:instrText>
       </w:r>
       <w:r>
         <w:rPr>
           <w:rStyle w:val="Hyperlink.0"/>
+          <w:outline w:val="0"/>
+          <w:color w:val="467886"/>
+          <w:u w:val="single" w:color="467886"/>
+          <w:lang w:val="en-US"/>
+          <w14:textOutline w14:w="12700" w14:cap="flat">
+            <w14:noFill/>
+            <w14:miter w14:lim="400000"/>
+          </w14:textOutline>
+          <w14:textFill>
+            <w14:solidFill>
+              <w14:srgbClr w14:val="467886"/>
+            </w14:solidFill>
+          </w14:textFill>
         </w:rPr>
         <w:fldChar w:fldCharType="separate" w:fldLock="0"/>
       </w:r>
       <w:r>
         <w:rPr>
           <w:rStyle w:val="Hyperlink.0"/>
-          <w:rtl w:val="0"/>
-          <w:lang w:val="en-US"/>
+          <w:outline w:val="0"/>
+          <w:color w:val="467886"/>
+          <w:u w:val="single" w:color="467886"/>
+          <w:rtl w:val="0"/>
+          <w:lang w:val="en-US"/>
+          <w14:textOutline w14:w="12700" w14:cap="flat">
+            <w14:noFill/>
+            <w14:miter w14:lim="400000"/>
+          </w14:textOutline>
+          <w14:textFill>
+            <w14:solidFill>
+              <w14:srgbClr w14:val="467886"/>
+            </w14:solidFill>
+          </w14:textFill>
         </w:rPr>
         <w:t>https://www.cambridge.org/core/journals/aeronautical-quarterly/article/golf-ball-aerodynamics/67FE0903DB1CC12001F1ED1B1261C4B9</w:t>
       </w:r>
@@ -4277,6 +4385,7 @@
           <w:color w:val="000000"/>
           <w:u w:color="000000"/>
           <w:rtl w:val="0"/>
+          <w:lang w:val="en-US"/>
           <w14:textOutline w14:w="12700" w14:cap="flat">
             <w14:noFill/>
             <w14:miter w14:lim="400000"/>
@@ -4338,6 +4447,7 @@
           <w:color w:val="000000"/>
           <w:u w:color="000000"/>
           <w:rtl w:val="0"/>
+          <w:lang w:val="en-US"/>
           <w14:textOutline w14:w="12700" w14:cap="flat">
             <w14:noFill/>
             <w14:miter w14:lim="400000"/>
@@ -4357,6 +4467,7 @@
           <w:color w:val="000000"/>
           <w:u w:color="000000"/>
           <w:rtl w:val="0"/>
+          <w:lang w:val="en-US"/>
           <w14:textOutline w14:w="12700" w14:cap="flat">
             <w14:noFill/>
             <w14:miter w14:lim="400000"/>
@@ -4392,26 +4503,77 @@
       <w:r>
         <w:rPr>
           <w:rStyle w:val="Hyperlink.0"/>
+          <w:outline w:val="0"/>
+          <w:color w:val="467886"/>
+          <w:u w:val="single" w:color="467886"/>
+          <w:lang w:val="en-US"/>
+          <w14:textOutline w14:w="12700" w14:cap="flat">
+            <w14:noFill/>
+            <w14:miter w14:lim="400000"/>
+          </w14:textOutline>
+          <w14:textFill>
+            <w14:solidFill>
+              <w14:srgbClr w14:val="467886"/>
+            </w14:solidFill>
+          </w14:textFill>
         </w:rPr>
         <w:fldChar w:fldCharType="begin" w:fldLock="0"/>
       </w:r>
       <w:r>
         <w:rPr>
           <w:rStyle w:val="Hyperlink.0"/>
+          <w:outline w:val="0"/>
+          <w:color w:val="467886"/>
+          <w:u w:val="single" w:color="467886"/>
+          <w:lang w:val="en-US"/>
+          <w14:textOutline w14:w="12700" w14:cap="flat">
+            <w14:noFill/>
+            <w14:miter w14:lim="400000"/>
+          </w14:textOutline>
+          <w14:textFill>
+            <w14:solidFill>
+              <w14:srgbClr w14:val="467886"/>
+            </w14:solidFill>
+          </w14:textFill>
         </w:rPr>
         <w:instrText xml:space="preserve"> HYPERLINK "https://www.sciencedirect.com/science/article/pii/S1877705816306415?utm_source=chatgpt.com"</w:instrText>
       </w:r>
       <w:r>
         <w:rPr>
           <w:rStyle w:val="Hyperlink.0"/>
+          <w:outline w:val="0"/>
+          <w:color w:val="467886"/>
+          <w:u w:val="single" w:color="467886"/>
+          <w:lang w:val="en-US"/>
+          <w14:textOutline w14:w="12700" w14:cap="flat">
+            <w14:noFill/>
+            <w14:miter w14:lim="400000"/>
+          </w14:textOutline>
+          <w14:textFill>
+            <w14:solidFill>
+              <w14:srgbClr w14:val="467886"/>
+            </w14:solidFill>
+          </w14:textFill>
         </w:rPr>
         <w:fldChar w:fldCharType="separate" w:fldLock="0"/>
       </w:r>
       <w:r>
         <w:rPr>
           <w:rStyle w:val="Hyperlink.0"/>
-          <w:rtl w:val="0"/>
-          <w:lang w:val="en-US"/>
+          <w:outline w:val="0"/>
+          <w:color w:val="467886"/>
+          <w:u w:val="single" w:color="467886"/>
+          <w:rtl w:val="0"/>
+          <w:lang w:val="en-US"/>
+          <w14:textOutline w14:w="12700" w14:cap="flat">
+            <w14:noFill/>
+            <w14:miter w14:lim="400000"/>
+          </w14:textOutline>
+          <w14:textFill>
+            <w14:solidFill>
+              <w14:srgbClr w14:val="467886"/>
+            </w14:solidFill>
+          </w14:textFill>
         </w:rPr>
         <w:t>https://www.sciencedirect.com/science/article/pii/S1877705816306415</w:t>
       </w:r>
@@ -4471,6 +4633,7 @@
           <w:color w:val="000000"/>
           <w:u w:color="000000"/>
           <w:rtl w:val="0"/>
+          <w:lang w:val="en-US"/>
           <w14:textOutline w14:w="12700" w14:cap="flat">
             <w14:noFill/>
             <w14:miter w14:lim="400000"/>
@@ -4532,6 +4695,7 @@
           <w:color w:val="000000"/>
           <w:u w:color="000000"/>
           <w:rtl w:val="0"/>
+          <w:lang w:val="en-US"/>
           <w14:textOutline w14:w="12700" w14:cap="flat">
             <w14:noFill/>
             <w14:miter w14:lim="400000"/>
@@ -4551,6 +4715,7 @@
           <w:color w:val="000000"/>
           <w:u w:color="000000"/>
           <w:rtl w:val="0"/>
+          <w:lang w:val="en-US"/>
           <w14:textOutline w14:w="12700" w14:cap="flat">
             <w14:noFill/>
             <w14:miter w14:lim="400000"/>
@@ -4585,25 +4750,25 @@
       </w:r>
       <w:r>
         <w:rPr>
-          <w:rStyle w:val="Hyperlink.0"/>
+          <w:rStyle w:val="Hyperlink.1"/>
         </w:rPr>
         <w:fldChar w:fldCharType="begin" w:fldLock="0"/>
       </w:r>
       <w:r>
         <w:rPr>
-          <w:rStyle w:val="Hyperlink.0"/>
+          <w:rStyle w:val="Hyperlink.1"/>
         </w:rPr>
         <w:instrText xml:space="preserve"> HYPERLINK "https://www.researchgate.net/publication/325969742_Drag_Coefficients_of_Golf_Balls?utm_source=chatgpt.com"</w:instrText>
       </w:r>
       <w:r>
         <w:rPr>
-          <w:rStyle w:val="Hyperlink.0"/>
+          <w:rStyle w:val="Hyperlink.1"/>
         </w:rPr>
         <w:fldChar w:fldCharType="separate" w:fldLock="0"/>
       </w:r>
       <w:r>
         <w:rPr>
-          <w:rStyle w:val="Hyperlink.0"/>
+          <w:rStyle w:val="Hyperlink.1"/>
           <w:rtl w:val="0"/>
           <w:lang w:val="en-US"/>
         </w:rPr>
@@ -9638,7 +9803,7 @@
         <w:tabs>
           <w:tab w:val="left" w:pos="851"/>
         </w:tabs>
-        <w:ind w:left="851" w:hanging="131"/>
+        <w:ind w:left="840" w:hanging="120"/>
       </w:pPr>
       <w:rPr>
         <w:rFonts w:hAnsi="Arial Unicode MS"/>
@@ -11078,7 +11243,7 @@
           <w:tabs>
             <w:tab w:val="left" w:pos="851"/>
           </w:tabs>
-          <w:ind w:left="426" w:hanging="366"/>
+          <w:ind w:left="180" w:hanging="120"/>
         </w:pPr>
         <w:rPr>
           <w:rFonts w:hAnsi="Arial Unicode MS"/>
@@ -11923,12 +12088,6 @@
       </w14:textFill>
     </w:rPr>
   </w:style>
-  <w:style w:type="character" w:styleId="page number">
-    <w:name w:val="page number"/>
-    <w:rPr>
-      <w:lang w:val="en-US"/>
-    </w:rPr>
-  </w:style>
   <w:style w:type="numbering" w:styleId="Imported Style 2">
     <w:name w:val="Imported Style 2"/>
     <w:pPr>
@@ -12121,6 +12280,25 @@
       <w:color w:val="467886"/>
       <w:u w:val="single" w:color="467886"/>
       <w:lang w:val="en-US"/>
+      <w14:textOutline w14:w="12700" w14:cap="flat">
+        <w14:noFill/>
+        <w14:miter w14:lim="400000"/>
+      </w14:textOutline>
+      <w14:textFill>
+        <w14:solidFill>
+          <w14:srgbClr w14:val="467886"/>
+        </w14:solidFill>
+      </w14:textFill>
+    </w:rPr>
+  </w:style>
+  <w:style w:type="character" w:styleId="Hyperlink.1">
+    <w:name w:val="Hyperlink.1"/>
+    <w:basedOn w:val="None"/>
+    <w:next w:val="Hyperlink.1"/>
+    <w:rPr>
+      <w:outline w:val="0"/>
+      <w:color w:val="467886"/>
+      <w:u w:val="single" w:color="467886"/>
       <w14:textOutline w14:w="12700" w14:cap="flat">
         <w14:noFill/>
         <w14:miter w14:lim="400000"/>

</xml_diff>